<commit_message>
Se agrega primera versión del diagrama de mundo, del diagrama entidad-relación, y las descripciones de cada una.
</commit_message>
<xml_diff>
--- a/CSOF5301 Analisis y Diseno de Software/Taller 5/1117 Taller 5 - Salas de Cine.docx
+++ b/CSOF5301 Analisis y Diseno de Software/Taller 5/1117 Taller 5 - Salas de Cine.docx
@@ -1,6 +1,6 @@
 
 <file path=word/document.xml><?xml version="1.0" encoding="utf-8"?>
-<w:document xmlns:ve="http://schemas.openxmlformats.org/markup-compatibility/2006" xmlns:o="urn:schemas-microsoft-com:office:office" xmlns:r="http://schemas.openxmlformats.org/officeDocument/2006/relationships" xmlns:m="http://schemas.openxmlformats.org/officeDocument/2006/math" xmlns:v="urn:schemas-microsoft-com:vml" xmlns:wp="http://schemas.openxmlformats.org/drawingml/2006/wordprocessingDrawing" xmlns:w10="urn:schemas-microsoft-com:office:word" xmlns:w="http://schemas.openxmlformats.org/wordprocessingml/2006/main" xmlns:wne="http://schemas.microsoft.com/office/word/2006/wordml">
+<w:document xmlns:wpc="http://schemas.microsoft.com/office/word/2010/wordprocessingCanvas" xmlns:mc="http://schemas.openxmlformats.org/markup-compatibility/2006" xmlns:o="urn:schemas-microsoft-com:office:office" xmlns:r="http://schemas.openxmlformats.org/officeDocument/2006/relationships" xmlns:m="http://schemas.openxmlformats.org/officeDocument/2006/math" xmlns:v="urn:schemas-microsoft-com:vml" xmlns:wp14="http://schemas.microsoft.com/office/word/2010/wordprocessingDrawing" xmlns:wp="http://schemas.openxmlformats.org/drawingml/2006/wordprocessingDrawing" xmlns:w10="urn:schemas-microsoft-com:office:word" xmlns:w="http://schemas.openxmlformats.org/wordprocessingml/2006/main" xmlns:w14="http://schemas.microsoft.com/office/word/2010/wordml" xmlns:wpg="http://schemas.microsoft.com/office/word/2010/wordprocessingGroup" xmlns:wpi="http://schemas.microsoft.com/office/word/2010/wordprocessingInk" xmlns:wne="http://schemas.microsoft.com/office/word/2006/wordml" xmlns:wps="http://schemas.microsoft.com/office/word/2010/wordprocessingShape" mc:Ignorable="w14 wp14">
   <w:body>
     <w:p>
       <w:pPr>
@@ -143,6 +143,7 @@
           <w:rFonts w:cstheme="minorHAnsi"/>
           <w:noProof/>
           <w:szCs w:val="22"/>
+          <w:lang w:val="en-US" w:eastAsia="en-US"/>
         </w:rPr>
         <w:drawing>
           <wp:inline distT="0" distB="0" distL="0" distR="0">
@@ -162,7 +163,7 @@
                     </pic:cNvPicPr>
                   </pic:nvPicPr>
                   <pic:blipFill>
-                    <a:blip r:embed="rId8" cstate="print"/>
+                    <a:blip r:embed="rId9" cstate="print"/>
                     <a:srcRect/>
                     <a:stretch>
                       <a:fillRect/>
@@ -267,7 +268,7 @@
           <w:bottom w:w="28" w:type="dxa"/>
           <w:right w:w="57" w:type="dxa"/>
         </w:tblCellMar>
-        <w:tblLook w:val="04A0"/>
+        <w:tblLook w:val="04A0" w:firstRow="1" w:lastRow="0" w:firstColumn="1" w:lastColumn="0" w:noHBand="0" w:noVBand="1"/>
       </w:tblPr>
       <w:tblGrid>
         <w:gridCol w:w="3402"/>
@@ -1007,6 +1008,7 @@
           <w:rFonts w:cstheme="minorHAnsi"/>
           <w:noProof/>
           <w:szCs w:val="22"/>
+          <w:lang w:val="en-US" w:eastAsia="en-US"/>
         </w:rPr>
         <w:drawing>
           <wp:inline distT="0" distB="0" distL="0" distR="0">
@@ -1026,7 +1028,7 @@
                     </pic:cNvPicPr>
                   </pic:nvPicPr>
                   <pic:blipFill>
-                    <a:blip r:embed="rId9" cstate="print"/>
+                    <a:blip r:embed="rId10" cstate="print"/>
                     <a:srcRect l="3380"/>
                     <a:stretch>
                       <a:fillRect/>
@@ -1066,6 +1068,7 @@
           <w:rFonts w:cstheme="minorHAnsi"/>
           <w:noProof/>
           <w:szCs w:val="22"/>
+          <w:lang w:val="en-US" w:eastAsia="en-US"/>
         </w:rPr>
         <w:drawing>
           <wp:inline distT="0" distB="0" distL="0" distR="0">
@@ -1085,7 +1088,7 @@
                     </pic:cNvPicPr>
                   </pic:nvPicPr>
                   <pic:blipFill>
-                    <a:blip r:embed="rId8" cstate="print"/>
+                    <a:blip r:embed="rId9" cstate="print"/>
                     <a:srcRect b="15493"/>
                     <a:stretch>
                       <a:fillRect/>
@@ -7151,7 +7154,7 @@
           <w:bottom w:w="28" w:type="dxa"/>
           <w:right w:w="57" w:type="dxa"/>
         </w:tblCellMar>
-        <w:tblLook w:val="04A0"/>
+        <w:tblLook w:val="04A0" w:firstRow="1" w:lastRow="0" w:firstColumn="1" w:lastColumn="0" w:noHBand="0" w:noVBand="1"/>
       </w:tblPr>
       <w:tblGrid>
         <w:gridCol w:w="567"/>
@@ -7836,7 +7839,7 @@
           <w:bottom w:w="28" w:type="dxa"/>
           <w:right w:w="57" w:type="dxa"/>
         </w:tblCellMar>
-        <w:tblLook w:val="04A0"/>
+        <w:tblLook w:val="04A0" w:firstRow="1" w:lastRow="0" w:firstColumn="1" w:lastColumn="0" w:noHBand="0" w:noVBand="1"/>
       </w:tblPr>
       <w:tblGrid>
         <w:gridCol w:w="1701"/>
@@ -8578,7 +8581,7 @@
           <w:bottom w:w="28" w:type="dxa"/>
           <w:right w:w="57" w:type="dxa"/>
         </w:tblCellMar>
-        <w:tblLook w:val="04A0"/>
+        <w:tblLook w:val="04A0" w:firstRow="1" w:lastRow="0" w:firstColumn="1" w:lastColumn="0" w:noHBand="0" w:noVBand="1"/>
       </w:tblPr>
       <w:tblGrid>
         <w:gridCol w:w="851"/>
@@ -8884,6 +8887,7 @@
       <w:r>
         <w:rPr>
           <w:noProof/>
+          <w:lang w:val="en-US" w:eastAsia="en-US"/>
         </w:rPr>
         <w:drawing>
           <wp:inline distT="0" distB="0" distL="0" distR="0">
@@ -8903,10 +8907,10 @@
                     </pic:cNvPicPr>
                   </pic:nvPicPr>
                   <pic:blipFill>
-                    <a:blip r:embed="rId10">
+                    <a:blip r:embed="rId11">
                       <a:extLst>
                         <a:ext uri="{28A0092B-C50C-407E-A947-70E740481C1C}">
-                          <a14:useLocalDpi xmlns:a14="http://schemas.microsoft.com/office/drawing/2010/main" xmlns:wps="http://schemas.microsoft.com/office/word/2010/wordprocessingShape" xmlns:wpi="http://schemas.microsoft.com/office/word/2010/wordprocessingInk" xmlns:wpg="http://schemas.microsoft.com/office/word/2010/wordprocessingGroup" xmlns:w14="http://schemas.microsoft.com/office/word/2010/wordml" xmlns:w="http://schemas.openxmlformats.org/wordprocessingml/2006/main" xmlns:w10="urn:schemas-microsoft-com:office:word" xmlns:wp14="http://schemas.microsoft.com/office/word/2010/wordprocessingDrawing" xmlns:v="urn:schemas-microsoft-com:vml" xmlns:o="urn:schemas-microsoft-com:office:office" xmlns:mc="http://schemas.openxmlformats.org/markup-compatibility/2006" xmlns:wpc="http://schemas.microsoft.com/office/word/2010/wordprocessingCanvas" xmlns="" val="0"/>
+                          <a14:useLocalDpi xmlns:a14="http://schemas.microsoft.com/office/drawing/2010/main" val="0"/>
                         </a:ext>
                       </a:extLst>
                     </a:blip>
@@ -9105,7 +9109,7 @@
           <w:bottom w:w="28" w:type="dxa"/>
           <w:right w:w="57" w:type="dxa"/>
         </w:tblCellMar>
-        <w:tblLook w:val="04A0"/>
+        <w:tblLook w:val="04A0" w:firstRow="1" w:lastRow="0" w:firstColumn="1" w:lastColumn="0" w:noHBand="0" w:noVBand="1"/>
       </w:tblPr>
       <w:tblGrid>
         <w:gridCol w:w="851"/>
@@ -9507,6 +9511,7 @@
       <w:r>
         <w:rPr>
           <w:noProof/>
+          <w:lang w:val="en-US" w:eastAsia="en-US"/>
         </w:rPr>
         <w:drawing>
           <wp:inline distT="0" distB="0" distL="0" distR="0">
@@ -9526,10 +9531,10 @@
                     </pic:cNvPicPr>
                   </pic:nvPicPr>
                   <pic:blipFill>
-                    <a:blip r:embed="rId11">
+                    <a:blip r:embed="rId12">
                       <a:extLst>
                         <a:ext uri="{28A0092B-C50C-407E-A947-70E740481C1C}">
-                          <a14:useLocalDpi xmlns:a14="http://schemas.microsoft.com/office/drawing/2010/main" xmlns:wps="http://schemas.microsoft.com/office/word/2010/wordprocessingShape" xmlns:wpi="http://schemas.microsoft.com/office/word/2010/wordprocessingInk" xmlns:wpg="http://schemas.microsoft.com/office/word/2010/wordprocessingGroup" xmlns:w14="http://schemas.microsoft.com/office/word/2010/wordml" xmlns:w="http://schemas.openxmlformats.org/wordprocessingml/2006/main" xmlns:w10="urn:schemas-microsoft-com:office:word" xmlns:wp14="http://schemas.microsoft.com/office/word/2010/wordprocessingDrawing" xmlns:v="urn:schemas-microsoft-com:vml" xmlns:o="urn:schemas-microsoft-com:office:office" xmlns:mc="http://schemas.openxmlformats.org/markup-compatibility/2006" xmlns:wpc="http://schemas.microsoft.com/office/word/2010/wordprocessingCanvas" xmlns="" val="0"/>
+                          <a14:useLocalDpi xmlns:a14="http://schemas.microsoft.com/office/drawing/2010/main" val="0"/>
                         </a:ext>
                       </a:extLst>
                     </a:blip>
@@ -9676,7 +9681,14 @@
           <w:rStyle w:val="Ttulodellibro"/>
           <w:rFonts w:cstheme="minorHAnsi"/>
         </w:rPr>
-        <w:t>Diagrama del Mundo</w:t>
+        <w:t>Diagrama de</w:t>
+      </w:r>
+      <w:r>
+        <w:rPr>
+          <w:rStyle w:val="Ttulodellibro"/>
+          <w:rFonts w:cstheme="minorHAnsi"/>
+        </w:rPr>
+        <w:t xml:space="preserve"> Mundo</w:t>
       </w:r>
     </w:p>
     <w:p>
@@ -9691,12 +9703,13 @@
       <w:r>
         <w:rPr>
           <w:noProof/>
+          <w:lang w:val="en-US" w:eastAsia="en-US"/>
         </w:rPr>
         <w:drawing>
           <wp:inline distT="0" distB="0" distL="0" distR="0">
-            <wp:extent cx="4677418" cy="3629653"/>
-            <wp:effectExtent l="0" t="0" r="8882" b="0"/>
-            <wp:docPr id="2" name="Imagen 4"/>
+            <wp:extent cx="6332220" cy="4606010"/>
+            <wp:effectExtent l="0" t="0" r="0" b="0"/>
+            <wp:docPr id="10" name="Imagen 10"/>
             <wp:cNvGraphicFramePr>
               <a:graphicFrameLocks xmlns:a="http://schemas.openxmlformats.org/drawingml/2006/main" noChangeAspect="1"/>
             </wp:cNvGraphicFramePr>
@@ -9710,10 +9723,10 @@
                     </pic:cNvPicPr>
                   </pic:nvPicPr>
                   <pic:blipFill>
-                    <a:blip r:embed="rId11">
+                    <a:blip r:embed="rId13">
                       <a:extLst>
                         <a:ext uri="{28A0092B-C50C-407E-A947-70E740481C1C}">
-                          <a14:useLocalDpi xmlns:a14="http://schemas.microsoft.com/office/drawing/2010/main" xmlns:wps="http://schemas.microsoft.com/office/word/2010/wordprocessingShape" xmlns:wpi="http://schemas.microsoft.com/office/word/2010/wordprocessingInk" xmlns:wpg="http://schemas.microsoft.com/office/word/2010/wordprocessingGroup" xmlns:w14="http://schemas.microsoft.com/office/word/2010/wordml" xmlns:w="http://schemas.openxmlformats.org/wordprocessingml/2006/main" xmlns:w10="urn:schemas-microsoft-com:office:word" xmlns:wp14="http://schemas.microsoft.com/office/word/2010/wordprocessingDrawing" xmlns:v="urn:schemas-microsoft-com:vml" xmlns:o="urn:schemas-microsoft-com:office:office" xmlns:mc="http://schemas.openxmlformats.org/markup-compatibility/2006" xmlns:wpc="http://schemas.microsoft.com/office/word/2010/wordprocessingCanvas" xmlns="" val="0"/>
+                          <a14:useLocalDpi xmlns:a14="http://schemas.microsoft.com/office/drawing/2010/main" val="0"/>
                         </a:ext>
                       </a:extLst>
                     </a:blip>
@@ -9725,7 +9738,7 @@
                   <pic:spPr bwMode="auto">
                     <a:xfrm>
                       <a:off x="0" y="0"/>
-                      <a:ext cx="4677418" cy="3629653"/>
+                      <a:ext cx="6332220" cy="4606010"/>
                     </a:xfrm>
                     <a:prstGeom prst="rect">
                       <a:avLst/>
@@ -9741,6 +9754,9 @@
           </wp:inline>
         </w:drawing>
       </w:r>
+      <w:r>
+        <w:t xml:space="preserve"> </w:t>
+      </w:r>
     </w:p>
     <w:p>
       <w:pPr>
@@ -9807,7 +9823,7 @@
           <w:rFonts w:cstheme="minorHAnsi"/>
           <w:color w:val="auto"/>
         </w:rPr>
-        <w:t>Diagrama de Contexto</w:t>
+        <w:t>Diagrama de mundo</w:t>
       </w:r>
     </w:p>
     <w:p>
@@ -9817,19 +9833,1697 @@
     </w:p>
     <w:p>
       <w:pPr>
+        <w:pStyle w:val="Epgrafe"/>
+        <w:keepNext/>
+        <w:spacing w:after="120"/>
+        <w:jc w:val="center"/>
+      </w:pPr>
+      <w:r>
+        <w:rPr>
+          <w:rFonts w:cstheme="minorHAnsi"/>
+          <w:color w:val="auto"/>
+        </w:rPr>
+        <w:t xml:space="preserve">Tabla </w:t>
+      </w:r>
+      <w:r>
+        <w:rPr>
+          <w:rFonts w:cstheme="minorHAnsi"/>
+          <w:color w:val="auto"/>
+        </w:rPr>
+        <w:fldChar w:fldCharType="begin"/>
+      </w:r>
+      <w:r>
+        <w:rPr>
+          <w:rFonts w:cstheme="minorHAnsi"/>
+          <w:color w:val="auto"/>
+        </w:rPr>
+        <w:instrText xml:space="preserve"> SEQ Tabla \* ARABIC </w:instrText>
+      </w:r>
+      <w:r>
+        <w:rPr>
+          <w:rFonts w:cstheme="minorHAnsi"/>
+          <w:color w:val="auto"/>
+        </w:rPr>
+        <w:fldChar w:fldCharType="separate"/>
+      </w:r>
+      <w:r>
+        <w:rPr>
+          <w:rFonts w:cstheme="minorHAnsi"/>
+          <w:noProof/>
+          <w:color w:val="auto"/>
+        </w:rPr>
+        <w:t>5</w:t>
+      </w:r>
+      <w:r>
+        <w:rPr>
+          <w:rFonts w:cstheme="minorHAnsi"/>
+          <w:color w:val="auto"/>
+        </w:rPr>
+        <w:fldChar w:fldCharType="end"/>
+      </w:r>
+      <w:r>
+        <w:rPr>
+          <w:rFonts w:cstheme="minorHAnsi"/>
+          <w:color w:val="auto"/>
+        </w:rPr>
+        <w:t xml:space="preserve">. </w:t>
+      </w:r>
+      <w:r>
+        <w:rPr>
+          <w:rFonts w:cstheme="minorHAnsi"/>
+          <w:color w:val="auto"/>
+        </w:rPr>
+        <w:t>Descripción de entidades</w:t>
+      </w:r>
+    </w:p>
+    <w:tbl>
+      <w:tblPr>
+        <w:tblStyle w:val="Tablaconcuadrcula"/>
+        <w:tblW w:w="0" w:type="auto"/>
+        <w:jc w:val="center"/>
+        <w:tblInd w:w="-1674" w:type="dxa"/>
+        <w:tblLayout w:type="fixed"/>
+        <w:tblCellMar>
+          <w:top w:w="28" w:type="dxa"/>
+          <w:left w:w="57" w:type="dxa"/>
+          <w:bottom w:w="28" w:type="dxa"/>
+          <w:right w:w="57" w:type="dxa"/>
+        </w:tblCellMar>
+        <w:tblLook w:val="04A0" w:firstRow="1" w:lastRow="0" w:firstColumn="1" w:lastColumn="0" w:noHBand="0" w:noVBand="1"/>
+      </w:tblPr>
+      <w:tblGrid>
+        <w:gridCol w:w="1739"/>
+        <w:gridCol w:w="2625"/>
+        <w:gridCol w:w="5515"/>
+      </w:tblGrid>
+      <w:tr>
+        <w:trPr>
+          <w:cantSplit/>
+          <w:tblHeader/>
+          <w:jc w:val="center"/>
+        </w:trPr>
+        <w:tc>
+          <w:tcPr>
+            <w:tcW w:w="1739" w:type="dxa"/>
+            <w:shd w:val="clear" w:color="auto" w:fill="B8CCE4" w:themeFill="accent1" w:themeFillTint="66"/>
+            <w:vAlign w:val="center"/>
+          </w:tcPr>
+          <w:p>
+            <w:pPr>
+              <w:jc w:val="center"/>
+              <w:rPr>
+                <w:b/>
+                <w:sz w:val="20"/>
+              </w:rPr>
+            </w:pPr>
+            <w:r>
+              <w:rPr>
+                <w:b/>
+                <w:sz w:val="20"/>
+              </w:rPr>
+              <w:t>Componente</w:t>
+            </w:r>
+          </w:p>
+        </w:tc>
+        <w:tc>
+          <w:tcPr>
+            <w:tcW w:w="2625" w:type="dxa"/>
+            <w:shd w:val="clear" w:color="auto" w:fill="B8CCE4" w:themeFill="accent1" w:themeFillTint="66"/>
+            <w:vAlign w:val="center"/>
+          </w:tcPr>
+          <w:p>
+            <w:pPr>
+              <w:jc w:val="center"/>
+              <w:rPr>
+                <w:b/>
+                <w:sz w:val="20"/>
+              </w:rPr>
+            </w:pPr>
+            <w:r>
+              <w:rPr>
+                <w:b/>
+                <w:sz w:val="20"/>
+              </w:rPr>
+              <w:t>Descripción</w:t>
+            </w:r>
+          </w:p>
+        </w:tc>
+        <w:tc>
+          <w:tcPr>
+            <w:tcW w:w="5515" w:type="dxa"/>
+            <w:shd w:val="clear" w:color="auto" w:fill="B8CCE4" w:themeFill="accent1" w:themeFillTint="66"/>
+          </w:tcPr>
+          <w:p>
+            <w:pPr>
+              <w:jc w:val="center"/>
+              <w:rPr>
+                <w:b/>
+                <w:sz w:val="20"/>
+              </w:rPr>
+            </w:pPr>
+            <w:r>
+              <w:rPr>
+                <w:b/>
+                <w:sz w:val="20"/>
+              </w:rPr>
+              <w:t>Atributos y asociaciones</w:t>
+            </w:r>
+          </w:p>
+        </w:tc>
+      </w:tr>
+      <w:tr>
+        <w:trPr>
+          <w:cantSplit/>
+          <w:jc w:val="center"/>
+        </w:trPr>
+        <w:tc>
+          <w:tcPr>
+            <w:tcW w:w="1739" w:type="dxa"/>
+            <w:shd w:val="clear" w:color="auto" w:fill="DBE5F1" w:themeFill="accent1" w:themeFillTint="33"/>
+            <w:vAlign w:val="center"/>
+          </w:tcPr>
+          <w:p>
+            <w:pPr>
+              <w:rPr>
+                <w:b/>
+                <w:sz w:val="20"/>
+              </w:rPr>
+            </w:pPr>
+            <w:r>
+              <w:rPr>
+                <w:b/>
+                <w:sz w:val="20"/>
+              </w:rPr>
+              <w:t>Compañía</w:t>
+            </w:r>
+          </w:p>
+        </w:tc>
+        <w:tc>
+          <w:tcPr>
+            <w:tcW w:w="2625" w:type="dxa"/>
+            <w:vAlign w:val="center"/>
+          </w:tcPr>
+          <w:p>
+            <w:pPr>
+              <w:rPr>
+                <w:sz w:val="20"/>
+              </w:rPr>
+            </w:pPr>
+            <w:r>
+              <w:rPr>
+                <w:sz w:val="20"/>
+              </w:rPr>
+              <w:t>Información de la compañía</w:t>
+            </w:r>
+          </w:p>
+        </w:tc>
+        <w:tc>
+          <w:tcPr>
+            <w:tcW w:w="5515" w:type="dxa"/>
+          </w:tcPr>
+          <w:p>
+            <w:pPr>
+              <w:numPr>
+                <w:ilvl w:val="0"/>
+                <w:numId w:val="17"/>
+              </w:numPr>
+              <w:ind w:left="262" w:hanging="262"/>
+              <w:rPr>
+                <w:b/>
+                <w:sz w:val="20"/>
+              </w:rPr>
+            </w:pPr>
+            <w:r>
+              <w:rPr>
+                <w:b/>
+                <w:sz w:val="20"/>
+              </w:rPr>
+              <w:t xml:space="preserve">nombre: </w:t>
+            </w:r>
+            <w:r>
+              <w:rPr>
+                <w:sz w:val="20"/>
+              </w:rPr>
+              <w:t>Razón social de la compañía</w:t>
+            </w:r>
+          </w:p>
+          <w:p>
+            <w:pPr>
+              <w:numPr>
+                <w:ilvl w:val="0"/>
+                <w:numId w:val="17"/>
+              </w:numPr>
+              <w:ind w:left="262" w:hanging="262"/>
+              <w:rPr>
+                <w:b/>
+                <w:sz w:val="20"/>
+              </w:rPr>
+            </w:pPr>
+            <w:proofErr w:type="spellStart"/>
+            <w:r>
+              <w:rPr>
+                <w:b/>
+                <w:sz w:val="20"/>
+              </w:rPr>
+              <w:t>nit</w:t>
+            </w:r>
+            <w:proofErr w:type="spellEnd"/>
+            <w:r>
+              <w:rPr>
+                <w:b/>
+                <w:sz w:val="20"/>
+              </w:rPr>
+              <w:t xml:space="preserve">: </w:t>
+            </w:r>
+            <w:r>
+              <w:rPr>
+                <w:sz w:val="20"/>
+              </w:rPr>
+              <w:t>Número de identificación de la compañía</w:t>
+            </w:r>
+          </w:p>
+        </w:tc>
+      </w:tr>
+      <w:tr>
+        <w:trPr>
+          <w:cantSplit/>
+          <w:jc w:val="center"/>
+        </w:trPr>
+        <w:tc>
+          <w:tcPr>
+            <w:tcW w:w="1739" w:type="dxa"/>
+            <w:shd w:val="clear" w:color="auto" w:fill="DBE5F1" w:themeFill="accent1" w:themeFillTint="33"/>
+            <w:vAlign w:val="center"/>
+          </w:tcPr>
+          <w:p>
+            <w:pPr>
+              <w:rPr>
+                <w:b/>
+                <w:sz w:val="20"/>
+              </w:rPr>
+            </w:pPr>
+            <w:r>
+              <w:rPr>
+                <w:b/>
+                <w:sz w:val="20"/>
+              </w:rPr>
+              <w:t>Teatro</w:t>
+            </w:r>
+          </w:p>
+        </w:tc>
+        <w:tc>
+          <w:tcPr>
+            <w:tcW w:w="2625" w:type="dxa"/>
+            <w:vAlign w:val="center"/>
+          </w:tcPr>
+          <w:p>
+            <w:pPr>
+              <w:rPr>
+                <w:sz w:val="20"/>
+              </w:rPr>
+            </w:pPr>
+            <w:r>
+              <w:rPr>
+                <w:sz w:val="20"/>
+              </w:rPr>
+              <w:t>Datos de los teatros que posee la compañía</w:t>
+            </w:r>
+          </w:p>
+        </w:tc>
+        <w:tc>
+          <w:tcPr>
+            <w:tcW w:w="5515" w:type="dxa"/>
+          </w:tcPr>
+          <w:p>
+            <w:pPr>
+              <w:numPr>
+                <w:ilvl w:val="0"/>
+                <w:numId w:val="17"/>
+              </w:numPr>
+              <w:ind w:left="262" w:hanging="262"/>
+              <w:rPr>
+                <w:sz w:val="20"/>
+              </w:rPr>
+            </w:pPr>
+            <w:r>
+              <w:rPr>
+                <w:b/>
+                <w:sz w:val="20"/>
+              </w:rPr>
+              <w:t xml:space="preserve">Ciudad: </w:t>
+            </w:r>
+            <w:r>
+              <w:rPr>
+                <w:sz w:val="20"/>
+              </w:rPr>
+              <w:t>nombre de la ciudad en donde se encuentra ubicado el teatro</w:t>
+            </w:r>
+          </w:p>
+        </w:tc>
+      </w:tr>
+      <w:tr>
+        <w:trPr>
+          <w:cantSplit/>
+          <w:jc w:val="center"/>
+        </w:trPr>
+        <w:tc>
+          <w:tcPr>
+            <w:tcW w:w="1739" w:type="dxa"/>
+            <w:shd w:val="clear" w:color="auto" w:fill="DBE5F1" w:themeFill="accent1" w:themeFillTint="33"/>
+            <w:vAlign w:val="center"/>
+          </w:tcPr>
+          <w:p>
+            <w:pPr>
+              <w:rPr>
+                <w:b/>
+                <w:sz w:val="20"/>
+              </w:rPr>
+            </w:pPr>
+            <w:proofErr w:type="spellStart"/>
+            <w:r>
+              <w:rPr>
+                <w:b/>
+                <w:sz w:val="20"/>
+              </w:rPr>
+              <w:t>SalaCine</w:t>
+            </w:r>
+            <w:proofErr w:type="spellEnd"/>
+          </w:p>
+        </w:tc>
+        <w:tc>
+          <w:tcPr>
+            <w:tcW w:w="2625" w:type="dxa"/>
+            <w:vAlign w:val="center"/>
+          </w:tcPr>
+          <w:p>
+            <w:pPr>
+              <w:rPr>
+                <w:sz w:val="20"/>
+              </w:rPr>
+            </w:pPr>
+            <w:r>
+              <w:rPr>
+                <w:sz w:val="20"/>
+              </w:rPr>
+              <w:t>Información de las salas de cine de cada teatro.</w:t>
+            </w:r>
+          </w:p>
+        </w:tc>
+        <w:tc>
+          <w:tcPr>
+            <w:tcW w:w="5515" w:type="dxa"/>
+          </w:tcPr>
+          <w:p>
+            <w:pPr>
+              <w:numPr>
+                <w:ilvl w:val="0"/>
+                <w:numId w:val="17"/>
+              </w:numPr>
+              <w:ind w:left="262" w:hanging="262"/>
+              <w:rPr>
+                <w:b/>
+                <w:sz w:val="20"/>
+              </w:rPr>
+            </w:pPr>
+            <w:r>
+              <w:rPr>
+                <w:b/>
+                <w:sz w:val="20"/>
+              </w:rPr>
+              <w:t>numerosillas:</w:t>
+            </w:r>
+            <w:r>
+              <w:rPr>
+                <w:b/>
+                <w:sz w:val="20"/>
+              </w:rPr>
+              <w:t xml:space="preserve"> </w:t>
+            </w:r>
+            <w:r>
+              <w:rPr>
+                <w:sz w:val="20"/>
+              </w:rPr>
+              <w:t>Número de sillas que tiene la sala de cine</w:t>
+            </w:r>
+          </w:p>
+        </w:tc>
+      </w:tr>
+      <w:tr>
+        <w:trPr>
+          <w:cantSplit/>
+          <w:jc w:val="center"/>
+        </w:trPr>
+        <w:tc>
+          <w:tcPr>
+            <w:tcW w:w="1739" w:type="dxa"/>
+            <w:shd w:val="clear" w:color="auto" w:fill="DBE5F1" w:themeFill="accent1" w:themeFillTint="33"/>
+            <w:vAlign w:val="center"/>
+          </w:tcPr>
+          <w:p>
+            <w:pPr>
+              <w:rPr>
+                <w:b/>
+                <w:sz w:val="20"/>
+              </w:rPr>
+            </w:pPr>
+            <w:proofErr w:type="spellStart"/>
+            <w:r>
+              <w:rPr>
+                <w:b/>
+                <w:sz w:val="20"/>
+              </w:rPr>
+              <w:t>Funcion</w:t>
+            </w:r>
+            <w:proofErr w:type="spellEnd"/>
+          </w:p>
+        </w:tc>
+        <w:tc>
+          <w:tcPr>
+            <w:tcW w:w="2625" w:type="dxa"/>
+            <w:vAlign w:val="center"/>
+          </w:tcPr>
+          <w:p>
+            <w:pPr>
+              <w:rPr>
+                <w:sz w:val="20"/>
+              </w:rPr>
+            </w:pPr>
+            <w:r>
+              <w:rPr>
+                <w:sz w:val="20"/>
+              </w:rPr>
+              <w:t>Programación de las funciones de cada teatro.</w:t>
+            </w:r>
+          </w:p>
+        </w:tc>
+        <w:tc>
+          <w:tcPr>
+            <w:tcW w:w="5515" w:type="dxa"/>
+          </w:tcPr>
+          <w:p>
+            <w:pPr>
+              <w:numPr>
+                <w:ilvl w:val="0"/>
+                <w:numId w:val="17"/>
+              </w:numPr>
+              <w:ind w:left="262" w:hanging="262"/>
+              <w:rPr>
+                <w:sz w:val="20"/>
+              </w:rPr>
+            </w:pPr>
+            <w:r>
+              <w:rPr>
+                <w:b/>
+                <w:sz w:val="20"/>
+              </w:rPr>
+              <w:t xml:space="preserve">fecha: </w:t>
+            </w:r>
+            <w:r>
+              <w:t>Fecha en que se realiza la función</w:t>
+            </w:r>
+          </w:p>
+          <w:p>
+            <w:pPr>
+              <w:numPr>
+                <w:ilvl w:val="0"/>
+                <w:numId w:val="17"/>
+              </w:numPr>
+              <w:ind w:left="262" w:hanging="262"/>
+              <w:rPr>
+                <w:sz w:val="20"/>
+              </w:rPr>
+            </w:pPr>
+            <w:proofErr w:type="spellStart"/>
+            <w:r>
+              <w:rPr>
+                <w:b/>
+                <w:sz w:val="20"/>
+              </w:rPr>
+              <w:t>horaInicio</w:t>
+            </w:r>
+            <w:proofErr w:type="spellEnd"/>
+            <w:r>
+              <w:rPr>
+                <w:b/>
+                <w:sz w:val="20"/>
+              </w:rPr>
+              <w:t xml:space="preserve">: </w:t>
+            </w:r>
+            <w:r>
+              <w:rPr>
+                <w:sz w:val="20"/>
+              </w:rPr>
+              <w:t>Hora de inicio de la función</w:t>
+            </w:r>
+          </w:p>
+          <w:p>
+            <w:pPr>
+              <w:numPr>
+                <w:ilvl w:val="0"/>
+                <w:numId w:val="17"/>
+              </w:numPr>
+              <w:ind w:left="262" w:hanging="262"/>
+              <w:rPr>
+                <w:sz w:val="20"/>
+              </w:rPr>
+            </w:pPr>
+            <w:r>
+              <w:rPr>
+                <w:b/>
+                <w:sz w:val="20"/>
+              </w:rPr>
+              <w:t xml:space="preserve">duración: </w:t>
+            </w:r>
+            <w:r>
+              <w:rPr>
+                <w:sz w:val="20"/>
+              </w:rPr>
+              <w:t>Duración de la función</w:t>
+            </w:r>
+          </w:p>
+          <w:p>
+            <w:pPr>
+              <w:numPr>
+                <w:ilvl w:val="0"/>
+                <w:numId w:val="17"/>
+              </w:numPr>
+              <w:ind w:left="262" w:hanging="262"/>
+              <w:rPr>
+                <w:sz w:val="20"/>
+              </w:rPr>
+            </w:pPr>
+            <w:r>
+              <w:rPr>
+                <w:b/>
+                <w:sz w:val="20"/>
+              </w:rPr>
+              <w:t xml:space="preserve">costo: </w:t>
+            </w:r>
+            <w:r>
+              <w:rPr>
+                <w:sz w:val="20"/>
+              </w:rPr>
+              <w:t>Valor de la función</w:t>
+            </w:r>
+          </w:p>
+        </w:tc>
+      </w:tr>
+      <w:tr>
+        <w:trPr>
+          <w:cantSplit/>
+          <w:jc w:val="center"/>
+        </w:trPr>
+        <w:tc>
+          <w:tcPr>
+            <w:tcW w:w="1739" w:type="dxa"/>
+            <w:shd w:val="clear" w:color="auto" w:fill="DBE5F1" w:themeFill="accent1" w:themeFillTint="33"/>
+            <w:vAlign w:val="center"/>
+          </w:tcPr>
+          <w:p>
+            <w:pPr>
+              <w:rPr>
+                <w:b/>
+                <w:sz w:val="20"/>
+              </w:rPr>
+            </w:pPr>
+            <w:proofErr w:type="spellStart"/>
+            <w:r>
+              <w:rPr>
+                <w:b/>
+                <w:sz w:val="20"/>
+              </w:rPr>
+              <w:lastRenderedPageBreak/>
+              <w:t>EstrenoProximo</w:t>
+            </w:r>
+            <w:proofErr w:type="spellEnd"/>
+          </w:p>
+        </w:tc>
+        <w:tc>
+          <w:tcPr>
+            <w:tcW w:w="2625" w:type="dxa"/>
+            <w:vAlign w:val="center"/>
+          </w:tcPr>
+          <w:p>
+            <w:pPr>
+              <w:rPr>
+                <w:sz w:val="20"/>
+              </w:rPr>
+            </w:pPr>
+            <w:r>
+              <w:rPr>
+                <w:sz w:val="20"/>
+              </w:rPr>
+              <w:t>Datos de los próximos estrenos de películas</w:t>
+            </w:r>
+          </w:p>
+        </w:tc>
+        <w:tc>
+          <w:tcPr>
+            <w:tcW w:w="5515" w:type="dxa"/>
+          </w:tcPr>
+          <w:p>
+            <w:pPr>
+              <w:numPr>
+                <w:ilvl w:val="0"/>
+                <w:numId w:val="17"/>
+              </w:numPr>
+              <w:ind w:left="262" w:hanging="262"/>
+              <w:rPr>
+                <w:sz w:val="20"/>
+              </w:rPr>
+            </w:pPr>
+            <w:r>
+              <w:rPr>
+                <w:b/>
+                <w:sz w:val="20"/>
+              </w:rPr>
+              <w:t xml:space="preserve">nombre: </w:t>
+            </w:r>
+            <w:r>
+              <w:rPr>
+                <w:sz w:val="20"/>
+              </w:rPr>
+              <w:t>Nombre de la película</w:t>
+            </w:r>
+          </w:p>
+          <w:p>
+            <w:pPr>
+              <w:numPr>
+                <w:ilvl w:val="0"/>
+                <w:numId w:val="17"/>
+              </w:numPr>
+              <w:ind w:left="262" w:hanging="262"/>
+              <w:rPr>
+                <w:sz w:val="20"/>
+              </w:rPr>
+            </w:pPr>
+            <w:proofErr w:type="spellStart"/>
+            <w:r>
+              <w:rPr>
+                <w:b/>
+                <w:sz w:val="20"/>
+              </w:rPr>
+              <w:t>clasificacion</w:t>
+            </w:r>
+            <w:proofErr w:type="spellEnd"/>
+            <w:r>
+              <w:rPr>
+                <w:b/>
+                <w:sz w:val="20"/>
+              </w:rPr>
+              <w:t xml:space="preserve">: </w:t>
+            </w:r>
+            <w:r>
+              <w:rPr>
+                <w:sz w:val="20"/>
+              </w:rPr>
+              <w:t>Clasificación de la película</w:t>
+            </w:r>
+          </w:p>
+          <w:p>
+            <w:pPr>
+              <w:numPr>
+                <w:ilvl w:val="0"/>
+                <w:numId w:val="17"/>
+              </w:numPr>
+              <w:ind w:left="262" w:hanging="262"/>
+              <w:rPr>
+                <w:sz w:val="20"/>
+              </w:rPr>
+            </w:pPr>
+            <w:proofErr w:type="spellStart"/>
+            <w:r>
+              <w:rPr>
+                <w:b/>
+                <w:sz w:val="20"/>
+              </w:rPr>
+              <w:t>genero</w:t>
+            </w:r>
+            <w:proofErr w:type="spellEnd"/>
+            <w:r>
+              <w:rPr>
+                <w:b/>
+                <w:sz w:val="20"/>
+              </w:rPr>
+              <w:t xml:space="preserve">: </w:t>
+            </w:r>
+            <w:r>
+              <w:rPr>
+                <w:sz w:val="20"/>
+              </w:rPr>
+              <w:t>Genero al que pertenece la película</w:t>
+            </w:r>
+          </w:p>
+          <w:p>
+            <w:pPr>
+              <w:numPr>
+                <w:ilvl w:val="0"/>
+                <w:numId w:val="17"/>
+              </w:numPr>
+              <w:ind w:left="262" w:hanging="262"/>
+              <w:rPr>
+                <w:sz w:val="20"/>
+              </w:rPr>
+            </w:pPr>
+            <w:proofErr w:type="spellStart"/>
+            <w:r>
+              <w:rPr>
+                <w:b/>
+                <w:sz w:val="20"/>
+              </w:rPr>
+              <w:t>cortoPublicitario</w:t>
+            </w:r>
+            <w:proofErr w:type="spellEnd"/>
+            <w:r>
+              <w:rPr>
+                <w:b/>
+                <w:sz w:val="20"/>
+              </w:rPr>
+              <w:t xml:space="preserve">: </w:t>
+            </w:r>
+            <w:r>
+              <w:rPr>
+                <w:sz w:val="20"/>
+              </w:rPr>
+              <w:t>Corto con el que se hace publicidad a la película</w:t>
+            </w:r>
+          </w:p>
+        </w:tc>
+      </w:tr>
+      <w:tr>
+        <w:trPr>
+          <w:cantSplit/>
+          <w:jc w:val="center"/>
+        </w:trPr>
+        <w:tc>
+          <w:tcPr>
+            <w:tcW w:w="1739" w:type="dxa"/>
+            <w:shd w:val="clear" w:color="auto" w:fill="DBE5F1" w:themeFill="accent1" w:themeFillTint="33"/>
+            <w:vAlign w:val="center"/>
+          </w:tcPr>
+          <w:p>
+            <w:pPr>
+              <w:rPr>
+                <w:b/>
+                <w:sz w:val="20"/>
+              </w:rPr>
+            </w:pPr>
+            <w:r>
+              <w:rPr>
+                <w:b/>
+                <w:sz w:val="20"/>
+              </w:rPr>
+              <w:t>Cinta</w:t>
+            </w:r>
+          </w:p>
+        </w:tc>
+        <w:tc>
+          <w:tcPr>
+            <w:tcW w:w="2625" w:type="dxa"/>
+            <w:vAlign w:val="center"/>
+          </w:tcPr>
+          <w:p>
+            <w:pPr>
+              <w:rPr>
+                <w:sz w:val="20"/>
+              </w:rPr>
+            </w:pPr>
+            <w:r>
+              <w:rPr>
+                <w:sz w:val="20"/>
+              </w:rPr>
+              <w:t>Información de las cintas que posea la compañía</w:t>
+            </w:r>
+          </w:p>
+        </w:tc>
+        <w:tc>
+          <w:tcPr>
+            <w:tcW w:w="5515" w:type="dxa"/>
+          </w:tcPr>
+          <w:p>
+            <w:pPr>
+              <w:numPr>
+                <w:ilvl w:val="0"/>
+                <w:numId w:val="17"/>
+              </w:numPr>
+              <w:ind w:left="262" w:hanging="262"/>
+              <w:rPr>
+                <w:sz w:val="20"/>
+              </w:rPr>
+            </w:pPr>
+            <w:r>
+              <w:rPr>
+                <w:b/>
+                <w:sz w:val="20"/>
+              </w:rPr>
+              <w:t xml:space="preserve">nombre: </w:t>
+            </w:r>
+            <w:r>
+              <w:rPr>
+                <w:sz w:val="20"/>
+              </w:rPr>
+              <w:t>Nombre de la película</w:t>
+            </w:r>
+          </w:p>
+          <w:p>
+            <w:pPr>
+              <w:numPr>
+                <w:ilvl w:val="0"/>
+                <w:numId w:val="17"/>
+              </w:numPr>
+              <w:ind w:left="262" w:hanging="262"/>
+              <w:rPr>
+                <w:sz w:val="20"/>
+              </w:rPr>
+            </w:pPr>
+            <w:proofErr w:type="spellStart"/>
+            <w:r>
+              <w:rPr>
+                <w:b/>
+                <w:sz w:val="20"/>
+              </w:rPr>
+              <w:t>clasificacion</w:t>
+            </w:r>
+            <w:proofErr w:type="spellEnd"/>
+            <w:r>
+              <w:rPr>
+                <w:b/>
+                <w:sz w:val="20"/>
+              </w:rPr>
+              <w:t xml:space="preserve">: </w:t>
+            </w:r>
+            <w:r>
+              <w:rPr>
+                <w:sz w:val="20"/>
+              </w:rPr>
+              <w:t>Clasificación de la película</w:t>
+            </w:r>
+          </w:p>
+          <w:p>
+            <w:pPr>
+              <w:numPr>
+                <w:ilvl w:val="0"/>
+                <w:numId w:val="17"/>
+              </w:numPr>
+              <w:ind w:left="262" w:hanging="262"/>
+              <w:rPr>
+                <w:sz w:val="20"/>
+              </w:rPr>
+            </w:pPr>
+            <w:proofErr w:type="spellStart"/>
+            <w:r>
+              <w:rPr>
+                <w:b/>
+                <w:sz w:val="20"/>
+              </w:rPr>
+              <w:t>genero</w:t>
+            </w:r>
+            <w:proofErr w:type="spellEnd"/>
+            <w:r>
+              <w:rPr>
+                <w:b/>
+                <w:sz w:val="20"/>
+              </w:rPr>
+              <w:t xml:space="preserve">: </w:t>
+            </w:r>
+            <w:r>
+              <w:rPr>
+                <w:sz w:val="20"/>
+              </w:rPr>
+              <w:t>Genero al que pertenece la película</w:t>
+            </w:r>
+          </w:p>
+          <w:p>
+            <w:pPr>
+              <w:numPr>
+                <w:ilvl w:val="0"/>
+                <w:numId w:val="17"/>
+              </w:numPr>
+              <w:ind w:left="262" w:hanging="262"/>
+              <w:rPr>
+                <w:sz w:val="20"/>
+              </w:rPr>
+            </w:pPr>
+            <w:proofErr w:type="spellStart"/>
+            <w:r>
+              <w:rPr>
+                <w:b/>
+                <w:sz w:val="20"/>
+              </w:rPr>
+              <w:t>cortoPublicitario</w:t>
+            </w:r>
+            <w:proofErr w:type="spellEnd"/>
+            <w:r>
+              <w:rPr>
+                <w:b/>
+                <w:sz w:val="20"/>
+              </w:rPr>
+              <w:t xml:space="preserve">: </w:t>
+            </w:r>
+            <w:r>
+              <w:rPr>
+                <w:sz w:val="20"/>
+              </w:rPr>
+              <w:t>Corto con el que se hace publicidad a la película</w:t>
+            </w:r>
+          </w:p>
+        </w:tc>
+      </w:tr>
+      <w:tr>
+        <w:trPr>
+          <w:cantSplit/>
+          <w:jc w:val="center"/>
+        </w:trPr>
+        <w:tc>
+          <w:tcPr>
+            <w:tcW w:w="1739" w:type="dxa"/>
+            <w:shd w:val="clear" w:color="auto" w:fill="DBE5F1" w:themeFill="accent1" w:themeFillTint="33"/>
+            <w:vAlign w:val="center"/>
+          </w:tcPr>
+          <w:p>
+            <w:pPr>
+              <w:rPr>
+                <w:b/>
+                <w:sz w:val="20"/>
+              </w:rPr>
+            </w:pPr>
+            <w:r>
+              <w:rPr>
+                <w:b/>
+                <w:sz w:val="20"/>
+              </w:rPr>
+              <w:t>Cliente</w:t>
+            </w:r>
+          </w:p>
+        </w:tc>
+        <w:tc>
+          <w:tcPr>
+            <w:tcW w:w="2625" w:type="dxa"/>
+            <w:vAlign w:val="center"/>
+          </w:tcPr>
+          <w:p>
+            <w:pPr>
+              <w:rPr>
+                <w:sz w:val="20"/>
+              </w:rPr>
+            </w:pPr>
+            <w:r>
+              <w:rPr>
+                <w:sz w:val="20"/>
+              </w:rPr>
+              <w:t>Datos de los clientes</w:t>
+            </w:r>
+          </w:p>
+        </w:tc>
+        <w:tc>
+          <w:tcPr>
+            <w:tcW w:w="5515" w:type="dxa"/>
+          </w:tcPr>
+          <w:p>
+            <w:pPr>
+              <w:numPr>
+                <w:ilvl w:val="0"/>
+                <w:numId w:val="17"/>
+              </w:numPr>
+              <w:ind w:left="262" w:hanging="262"/>
+              <w:rPr>
+                <w:sz w:val="20"/>
+              </w:rPr>
+            </w:pPr>
+            <w:r>
+              <w:rPr>
+                <w:b/>
+                <w:sz w:val="20"/>
+              </w:rPr>
+              <w:t xml:space="preserve">nombre: </w:t>
+            </w:r>
+            <w:r>
+              <w:rPr>
+                <w:sz w:val="20"/>
+              </w:rPr>
+              <w:t>Nombre del cliente</w:t>
+            </w:r>
+          </w:p>
+          <w:p>
+            <w:pPr>
+              <w:numPr>
+                <w:ilvl w:val="0"/>
+                <w:numId w:val="17"/>
+              </w:numPr>
+              <w:ind w:left="262" w:hanging="262"/>
+              <w:rPr>
+                <w:sz w:val="20"/>
+              </w:rPr>
+            </w:pPr>
+            <w:r>
+              <w:rPr>
+                <w:b/>
+                <w:sz w:val="20"/>
+              </w:rPr>
+              <w:t xml:space="preserve">edad: </w:t>
+            </w:r>
+            <w:r>
+              <w:rPr>
+                <w:sz w:val="20"/>
+              </w:rPr>
+              <w:t>Edad del cliente</w:t>
+            </w:r>
+          </w:p>
+          <w:p>
+            <w:pPr>
+              <w:numPr>
+                <w:ilvl w:val="0"/>
+                <w:numId w:val="17"/>
+              </w:numPr>
+              <w:ind w:left="262" w:hanging="262"/>
+              <w:rPr>
+                <w:sz w:val="20"/>
+              </w:rPr>
+            </w:pPr>
+            <w:proofErr w:type="spellStart"/>
+            <w:r>
+              <w:rPr>
+                <w:b/>
+                <w:sz w:val="20"/>
+              </w:rPr>
+              <w:t>numTarjeta</w:t>
+            </w:r>
+            <w:proofErr w:type="spellEnd"/>
+            <w:r>
+              <w:rPr>
+                <w:b/>
+                <w:sz w:val="20"/>
+              </w:rPr>
+              <w:t xml:space="preserve">: </w:t>
+            </w:r>
+            <w:r>
+              <w:rPr>
+                <w:sz w:val="20"/>
+              </w:rPr>
+              <w:t>Número de la tarjeta de fidelización</w:t>
+            </w:r>
+          </w:p>
+          <w:p>
+            <w:pPr>
+              <w:numPr>
+                <w:ilvl w:val="0"/>
+                <w:numId w:val="17"/>
+              </w:numPr>
+              <w:ind w:left="262" w:hanging="262"/>
+              <w:rPr>
+                <w:sz w:val="20"/>
+              </w:rPr>
+            </w:pPr>
+            <w:proofErr w:type="spellStart"/>
+            <w:r>
+              <w:rPr>
+                <w:b/>
+                <w:sz w:val="20"/>
+              </w:rPr>
+              <w:t>numIdentificacion</w:t>
+            </w:r>
+            <w:proofErr w:type="spellEnd"/>
+            <w:r>
+              <w:rPr>
+                <w:b/>
+                <w:sz w:val="20"/>
+              </w:rPr>
+              <w:t xml:space="preserve">: </w:t>
+            </w:r>
+            <w:r>
+              <w:rPr>
+                <w:sz w:val="20"/>
+              </w:rPr>
+              <w:t>Número de identificación</w:t>
+            </w:r>
+          </w:p>
+          <w:p>
+            <w:pPr>
+              <w:numPr>
+                <w:ilvl w:val="0"/>
+                <w:numId w:val="17"/>
+              </w:numPr>
+              <w:ind w:left="262" w:hanging="262"/>
+              <w:rPr>
+                <w:sz w:val="20"/>
+              </w:rPr>
+            </w:pPr>
+            <w:proofErr w:type="spellStart"/>
+            <w:r>
+              <w:rPr>
+                <w:b/>
+                <w:sz w:val="20"/>
+              </w:rPr>
+              <w:t>tipoIdentificacion</w:t>
+            </w:r>
+            <w:proofErr w:type="spellEnd"/>
+            <w:r>
+              <w:rPr>
+                <w:b/>
+                <w:sz w:val="20"/>
+              </w:rPr>
+              <w:t xml:space="preserve">: </w:t>
+            </w:r>
+            <w:r>
+              <w:rPr>
+                <w:sz w:val="20"/>
+              </w:rPr>
+              <w:t>Tipo de identificación</w:t>
+            </w:r>
+          </w:p>
+          <w:p>
+            <w:pPr>
+              <w:numPr>
+                <w:ilvl w:val="0"/>
+                <w:numId w:val="17"/>
+              </w:numPr>
+              <w:ind w:left="262" w:hanging="262"/>
+              <w:rPr>
+                <w:sz w:val="20"/>
+              </w:rPr>
+            </w:pPr>
+            <w:proofErr w:type="spellStart"/>
+            <w:r>
+              <w:rPr>
+                <w:b/>
+                <w:sz w:val="20"/>
+              </w:rPr>
+              <w:t>correoElectronico</w:t>
+            </w:r>
+            <w:proofErr w:type="spellEnd"/>
+            <w:r>
+              <w:rPr>
+                <w:b/>
+                <w:sz w:val="20"/>
+              </w:rPr>
+              <w:t xml:space="preserve">: </w:t>
+            </w:r>
+            <w:r>
+              <w:rPr>
+                <w:sz w:val="20"/>
+              </w:rPr>
+              <w:t>Correo electrónico del cliente</w:t>
+            </w:r>
+          </w:p>
+        </w:tc>
+      </w:tr>
+      <w:tr>
+        <w:trPr>
+          <w:cantSplit/>
+          <w:jc w:val="center"/>
+        </w:trPr>
+        <w:tc>
+          <w:tcPr>
+            <w:tcW w:w="1739" w:type="dxa"/>
+            <w:shd w:val="clear" w:color="auto" w:fill="DBE5F1" w:themeFill="accent1" w:themeFillTint="33"/>
+            <w:vAlign w:val="center"/>
+          </w:tcPr>
+          <w:p>
+            <w:pPr>
+              <w:rPr>
+                <w:b/>
+                <w:sz w:val="20"/>
+              </w:rPr>
+            </w:pPr>
+            <w:r>
+              <w:rPr>
+                <w:b/>
+                <w:sz w:val="20"/>
+              </w:rPr>
+              <w:t>Compra</w:t>
+            </w:r>
+          </w:p>
+        </w:tc>
+        <w:tc>
+          <w:tcPr>
+            <w:tcW w:w="2625" w:type="dxa"/>
+            <w:vAlign w:val="center"/>
+          </w:tcPr>
+          <w:p>
+            <w:pPr>
+              <w:rPr>
+                <w:sz w:val="20"/>
+              </w:rPr>
+            </w:pPr>
+            <w:r>
+              <w:rPr>
+                <w:sz w:val="20"/>
+              </w:rPr>
+              <w:t>Información de las compras realizadas por cada cliente</w:t>
+            </w:r>
+          </w:p>
+        </w:tc>
+        <w:tc>
+          <w:tcPr>
+            <w:tcW w:w="5515" w:type="dxa"/>
+          </w:tcPr>
+          <w:p>
+            <w:pPr>
+              <w:numPr>
+                <w:ilvl w:val="0"/>
+                <w:numId w:val="17"/>
+              </w:numPr>
+              <w:ind w:left="262" w:hanging="262"/>
+              <w:rPr>
+                <w:sz w:val="20"/>
+              </w:rPr>
+            </w:pPr>
+            <w:r>
+              <w:rPr>
+                <w:b/>
+                <w:sz w:val="20"/>
+              </w:rPr>
+              <w:t xml:space="preserve">cantidad: </w:t>
+            </w:r>
+            <w:r>
+              <w:rPr>
+                <w:sz w:val="20"/>
+              </w:rPr>
+              <w:t>Cantidad de tiquetes comprados</w:t>
+            </w:r>
+          </w:p>
+          <w:p>
+            <w:pPr>
+              <w:numPr>
+                <w:ilvl w:val="0"/>
+                <w:numId w:val="17"/>
+              </w:numPr>
+              <w:ind w:left="262" w:hanging="262"/>
+              <w:rPr>
+                <w:sz w:val="20"/>
+              </w:rPr>
+            </w:pPr>
+            <w:proofErr w:type="spellStart"/>
+            <w:r>
+              <w:rPr>
+                <w:b/>
+                <w:sz w:val="20"/>
+              </w:rPr>
+              <w:t>medioPago</w:t>
+            </w:r>
+            <w:proofErr w:type="spellEnd"/>
+            <w:r>
+              <w:rPr>
+                <w:b/>
+                <w:sz w:val="20"/>
+              </w:rPr>
+              <w:t xml:space="preserve">: </w:t>
+            </w:r>
+            <w:r>
+              <w:rPr>
+                <w:sz w:val="20"/>
+              </w:rPr>
+              <w:t>Medio de pago como tarjeta débito o crédito, efectivo, por internet</w:t>
+            </w:r>
+          </w:p>
+        </w:tc>
+      </w:tr>
+      <w:tr>
+        <w:trPr>
+          <w:cantSplit/>
+          <w:jc w:val="center"/>
+        </w:trPr>
+        <w:tc>
+          <w:tcPr>
+            <w:tcW w:w="1739" w:type="dxa"/>
+            <w:shd w:val="clear" w:color="auto" w:fill="DBE5F1" w:themeFill="accent1" w:themeFillTint="33"/>
+            <w:vAlign w:val="center"/>
+          </w:tcPr>
+          <w:p>
+            <w:pPr>
+              <w:rPr>
+                <w:b/>
+                <w:sz w:val="20"/>
+              </w:rPr>
+            </w:pPr>
+            <w:proofErr w:type="spellStart"/>
+            <w:r>
+              <w:rPr>
+                <w:b/>
+                <w:sz w:val="20"/>
+              </w:rPr>
+              <w:t>Promocion</w:t>
+            </w:r>
+            <w:proofErr w:type="spellEnd"/>
+          </w:p>
+        </w:tc>
+        <w:tc>
+          <w:tcPr>
+            <w:tcW w:w="2625" w:type="dxa"/>
+            <w:vAlign w:val="center"/>
+          </w:tcPr>
+          <w:p>
+            <w:pPr>
+              <w:rPr>
+                <w:sz w:val="20"/>
+              </w:rPr>
+            </w:pPr>
+            <w:r>
+              <w:rPr>
+                <w:sz w:val="20"/>
+              </w:rPr>
+              <w:t>Datos sobre las promociones</w:t>
+            </w:r>
+          </w:p>
+        </w:tc>
+        <w:tc>
+          <w:tcPr>
+            <w:tcW w:w="5515" w:type="dxa"/>
+          </w:tcPr>
+          <w:p>
+            <w:pPr>
+              <w:numPr>
+                <w:ilvl w:val="0"/>
+                <w:numId w:val="17"/>
+              </w:numPr>
+              <w:ind w:left="262" w:hanging="262"/>
+              <w:rPr>
+                <w:sz w:val="20"/>
+              </w:rPr>
+            </w:pPr>
+            <w:r>
+              <w:rPr>
+                <w:b/>
+                <w:sz w:val="20"/>
+              </w:rPr>
+              <w:t xml:space="preserve">nombre: </w:t>
+            </w:r>
+            <w:r>
+              <w:rPr>
+                <w:sz w:val="20"/>
+              </w:rPr>
+              <w:t>Nombre que identifica la promoción</w:t>
+            </w:r>
+          </w:p>
+          <w:p>
+            <w:pPr>
+              <w:numPr>
+                <w:ilvl w:val="0"/>
+                <w:numId w:val="17"/>
+              </w:numPr>
+              <w:ind w:left="262" w:hanging="262"/>
+              <w:rPr>
+                <w:sz w:val="20"/>
+              </w:rPr>
+            </w:pPr>
+            <w:r>
+              <w:rPr>
+                <w:b/>
+                <w:sz w:val="20"/>
+              </w:rPr>
+              <w:t xml:space="preserve">descripción: </w:t>
+            </w:r>
+            <w:r>
+              <w:rPr>
+                <w:sz w:val="20"/>
+              </w:rPr>
+              <w:t>Descripción de la promoción</w:t>
+            </w:r>
+          </w:p>
+          <w:p>
+            <w:pPr>
+              <w:numPr>
+                <w:ilvl w:val="0"/>
+                <w:numId w:val="17"/>
+              </w:numPr>
+              <w:ind w:left="262" w:hanging="262"/>
+              <w:rPr>
+                <w:sz w:val="20"/>
+              </w:rPr>
+            </w:pPr>
+            <w:proofErr w:type="spellStart"/>
+            <w:r>
+              <w:rPr>
+                <w:b/>
+                <w:sz w:val="20"/>
+              </w:rPr>
+              <w:t>fechaInicio</w:t>
+            </w:r>
+            <w:proofErr w:type="spellEnd"/>
+            <w:r>
+              <w:rPr>
+                <w:b/>
+                <w:sz w:val="20"/>
+              </w:rPr>
+              <w:t xml:space="preserve">: </w:t>
+            </w:r>
+            <w:r>
+              <w:rPr>
+                <w:sz w:val="20"/>
+              </w:rPr>
+              <w:t>Fecha de inicio</w:t>
+            </w:r>
+          </w:p>
+          <w:p>
+            <w:pPr>
+              <w:numPr>
+                <w:ilvl w:val="0"/>
+                <w:numId w:val="17"/>
+              </w:numPr>
+              <w:ind w:left="262" w:hanging="262"/>
+              <w:rPr>
+                <w:sz w:val="20"/>
+              </w:rPr>
+            </w:pPr>
+            <w:proofErr w:type="spellStart"/>
+            <w:r>
+              <w:rPr>
+                <w:b/>
+                <w:sz w:val="20"/>
+              </w:rPr>
+              <w:t>fechaFin</w:t>
+            </w:r>
+            <w:proofErr w:type="spellEnd"/>
+            <w:r>
+              <w:rPr>
+                <w:b/>
+                <w:sz w:val="20"/>
+              </w:rPr>
+              <w:t xml:space="preserve">: </w:t>
+            </w:r>
+            <w:r>
+              <w:rPr>
+                <w:sz w:val="20"/>
+              </w:rPr>
+              <w:t>Fecha final</w:t>
+            </w:r>
+          </w:p>
+        </w:tc>
+      </w:tr>
+      <w:tr>
+        <w:trPr>
+          <w:cantSplit/>
+          <w:jc w:val="center"/>
+        </w:trPr>
+        <w:tc>
+          <w:tcPr>
+            <w:tcW w:w="1739" w:type="dxa"/>
+            <w:shd w:val="clear" w:color="auto" w:fill="DBE5F1" w:themeFill="accent1" w:themeFillTint="33"/>
+            <w:vAlign w:val="center"/>
+          </w:tcPr>
+          <w:p>
+            <w:pPr>
+              <w:rPr>
+                <w:b/>
+                <w:sz w:val="20"/>
+              </w:rPr>
+            </w:pPr>
+            <w:proofErr w:type="spellStart"/>
+            <w:r>
+              <w:rPr>
+                <w:b/>
+                <w:sz w:val="20"/>
+              </w:rPr>
+              <w:t>Publicacion</w:t>
+            </w:r>
+            <w:proofErr w:type="spellEnd"/>
+          </w:p>
+        </w:tc>
+        <w:tc>
+          <w:tcPr>
+            <w:tcW w:w="2625" w:type="dxa"/>
+            <w:vAlign w:val="center"/>
+          </w:tcPr>
+          <w:p>
+            <w:pPr>
+              <w:rPr>
+                <w:sz w:val="20"/>
+              </w:rPr>
+            </w:pPr>
+            <w:r>
+              <w:rPr>
+                <w:sz w:val="20"/>
+              </w:rPr>
+              <w:t>Información sobre las publicaciones que realiza la compañía en periódicos nacionales y locales.</w:t>
+            </w:r>
+          </w:p>
+        </w:tc>
+        <w:tc>
+          <w:tcPr>
+            <w:tcW w:w="5515" w:type="dxa"/>
+          </w:tcPr>
+          <w:p>
+            <w:pPr>
+              <w:numPr>
+                <w:ilvl w:val="0"/>
+                <w:numId w:val="17"/>
+              </w:numPr>
+              <w:ind w:left="262" w:hanging="262"/>
+              <w:rPr>
+                <w:sz w:val="20"/>
+              </w:rPr>
+            </w:pPr>
+            <w:r>
+              <w:rPr>
+                <w:b/>
+                <w:sz w:val="20"/>
+              </w:rPr>
+              <w:t>hora:</w:t>
+            </w:r>
+            <w:r>
+              <w:rPr>
+                <w:b/>
+                <w:sz w:val="20"/>
+              </w:rPr>
+              <w:t xml:space="preserve"> </w:t>
+            </w:r>
+            <w:r>
+              <w:rPr>
+                <w:sz w:val="20"/>
+              </w:rPr>
+              <w:t>Hora en que se debe informar la cartelera del día siguiente.</w:t>
+            </w:r>
+          </w:p>
+          <w:p>
+            <w:pPr>
+              <w:numPr>
+                <w:ilvl w:val="0"/>
+                <w:numId w:val="17"/>
+              </w:numPr>
+              <w:ind w:left="262" w:hanging="262"/>
+              <w:rPr>
+                <w:sz w:val="20"/>
+              </w:rPr>
+            </w:pPr>
+            <w:r>
+              <w:rPr>
+                <w:b/>
+                <w:sz w:val="20"/>
+              </w:rPr>
+              <w:t>restricciones:</w:t>
+            </w:r>
+            <w:r>
+              <w:rPr>
+                <w:b/>
+                <w:sz w:val="20"/>
+              </w:rPr>
+              <w:t xml:space="preserve"> </w:t>
+            </w:r>
+            <w:r>
+              <w:rPr>
+                <w:sz w:val="20"/>
+              </w:rPr>
+              <w:t>Restricciones sobre la información enviada</w:t>
+            </w:r>
+          </w:p>
+          <w:p>
+            <w:pPr>
+              <w:numPr>
+                <w:ilvl w:val="0"/>
+                <w:numId w:val="17"/>
+              </w:numPr>
+              <w:ind w:left="262" w:hanging="262"/>
+              <w:rPr>
+                <w:sz w:val="20"/>
+              </w:rPr>
+            </w:pPr>
+            <w:r>
+              <w:rPr>
+                <w:b/>
+                <w:sz w:val="20"/>
+              </w:rPr>
+              <w:t>mecanismo:</w:t>
+            </w:r>
+            <w:r>
+              <w:rPr>
+                <w:b/>
+                <w:sz w:val="20"/>
+              </w:rPr>
+              <w:t xml:space="preserve"> </w:t>
+            </w:r>
+            <w:r>
+              <w:rPr>
+                <w:sz w:val="20"/>
+              </w:rPr>
+              <w:t>Mecanismo para hacer la notificación (correo electrónico con texto plano, correo electrónico con adjunto en Excel, web-</w:t>
+            </w:r>
+            <w:proofErr w:type="spellStart"/>
+            <w:r>
+              <w:rPr>
+                <w:sz w:val="20"/>
+              </w:rPr>
+              <w:t>services</w:t>
+            </w:r>
+            <w:proofErr w:type="spellEnd"/>
+            <w:r>
+              <w:rPr>
+                <w:sz w:val="20"/>
+              </w:rPr>
+              <w:t>)</w:t>
+            </w:r>
+          </w:p>
+          <w:p>
+            <w:pPr>
+              <w:numPr>
+                <w:ilvl w:val="0"/>
+                <w:numId w:val="17"/>
+              </w:numPr>
+              <w:ind w:left="262" w:hanging="262"/>
+              <w:rPr>
+                <w:sz w:val="20"/>
+              </w:rPr>
+            </w:pPr>
+            <w:r>
+              <w:rPr>
+                <w:b/>
+                <w:sz w:val="20"/>
+              </w:rPr>
+              <w:t>periódico:</w:t>
+            </w:r>
+            <w:r>
+              <w:rPr>
+                <w:b/>
+                <w:sz w:val="20"/>
+              </w:rPr>
+              <w:t xml:space="preserve"> </w:t>
+            </w:r>
+            <w:r>
+              <w:rPr>
+                <w:sz w:val="20"/>
+              </w:rPr>
+              <w:t>Periódico nacional o local</w:t>
+            </w:r>
+          </w:p>
+        </w:tc>
+      </w:tr>
+    </w:tbl>
+    <w:p>
+      <w:pPr>
         <w:jc w:val="both"/>
       </w:pPr>
-      <w:r>
-        <w:rPr>
-          <w:highlight w:val="yellow"/>
-        </w:rPr>
-        <w:t>Sandra</w:t>
-      </w:r>
     </w:p>
     <w:p>
       <w:pPr>
         <w:jc w:val="both"/>
       </w:pPr>
+    </w:p>
+    <w:p>
+      <w:pPr>
+        <w:jc w:val="both"/>
+      </w:pPr>
+      <w:r>
+        <w:t>De acuerdo a los casos de uso identificados se puede realizar un seguimiento de cada uno dentro del diagrama de mundo:</w:t>
+      </w:r>
     </w:p>
     <w:p>
       <w:pPr>
@@ -10097,6 +11791,7 @@
       <w:r>
         <w:rPr>
           <w:noProof/>
+          <w:lang w:val="en-US" w:eastAsia="en-US"/>
         </w:rPr>
         <w:drawing>
           <wp:inline distT="0" distB="0" distL="0" distR="0">
@@ -10116,7 +11811,7 @@
                     </pic:cNvPicPr>
                   </pic:nvPicPr>
                   <pic:blipFill>
-                    <a:blip r:embed="rId12"/>
+                    <a:blip r:embed="rId14"/>
                     <a:srcRect/>
                     <a:stretch>
                       <a:fillRect/>
@@ -10302,7 +11997,7 @@
           <w:bottom w:w="28" w:type="dxa"/>
           <w:right w:w="57" w:type="dxa"/>
         </w:tblCellMar>
-        <w:tblLook w:val="04A0"/>
+        <w:tblLook w:val="04A0" w:firstRow="1" w:lastRow="0" w:firstColumn="1" w:lastColumn="0" w:noHBand="0" w:noVBand="1"/>
       </w:tblPr>
       <w:tblGrid>
         <w:gridCol w:w="2221"/>
@@ -10529,7 +12224,7 @@
           <w:bottom w:w="28" w:type="dxa"/>
           <w:right w:w="57" w:type="dxa"/>
         </w:tblCellMar>
-        <w:tblLook w:val="04A0"/>
+        <w:tblLook w:val="04A0" w:firstRow="1" w:lastRow="0" w:firstColumn="1" w:lastColumn="0" w:noHBand="0" w:noVBand="1"/>
       </w:tblPr>
       <w:tblGrid>
         <w:gridCol w:w="2221"/>
@@ -10732,6 +12427,7 @@
       <w:r>
         <w:rPr>
           <w:noProof/>
+          <w:lang w:val="en-US" w:eastAsia="en-US"/>
         </w:rPr>
         <w:lastRenderedPageBreak/>
         <w:drawing>
@@ -10752,7 +12448,7 @@
                     </pic:cNvPicPr>
                   </pic:nvPicPr>
                   <pic:blipFill>
-                    <a:blip r:embed="rId12"/>
+                    <a:blip r:embed="rId14"/>
                     <a:srcRect/>
                     <a:stretch>
                       <a:fillRect/>
@@ -10938,7 +12634,7 @@
           <w:bottom w:w="28" w:type="dxa"/>
           <w:right w:w="57" w:type="dxa"/>
         </w:tblCellMar>
-        <w:tblLook w:val="04A0"/>
+        <w:tblLook w:val="04A0" w:firstRow="1" w:lastRow="0" w:firstColumn="1" w:lastColumn="0" w:noHBand="0" w:noVBand="1"/>
       </w:tblPr>
       <w:tblGrid>
         <w:gridCol w:w="2221"/>
@@ -11165,7 +12861,7 @@
           <w:bottom w:w="28" w:type="dxa"/>
           <w:right w:w="57" w:type="dxa"/>
         </w:tblCellMar>
-        <w:tblLook w:val="04A0"/>
+        <w:tblLook w:val="04A0" w:firstRow="1" w:lastRow="0" w:firstColumn="1" w:lastColumn="0" w:noHBand="0" w:noVBand="1"/>
       </w:tblPr>
       <w:tblGrid>
         <w:gridCol w:w="2221"/>
@@ -11380,6 +13076,7 @@
       <w:r>
         <w:rPr>
           <w:noProof/>
+          <w:lang w:val="en-US" w:eastAsia="en-US"/>
         </w:rPr>
         <w:drawing>
           <wp:inline distT="0" distB="0" distL="0" distR="0">
@@ -11399,7 +13096,7 @@
                     </pic:cNvPicPr>
                   </pic:nvPicPr>
                   <pic:blipFill>
-                    <a:blip r:embed="rId12"/>
+                    <a:blip r:embed="rId14"/>
                     <a:srcRect/>
                     <a:stretch>
                       <a:fillRect/>
@@ -11604,7 +13301,7 @@
           <w:bottom w:w="28" w:type="dxa"/>
           <w:right w:w="57" w:type="dxa"/>
         </w:tblCellMar>
-        <w:tblLook w:val="04A0"/>
+        <w:tblLook w:val="04A0" w:firstRow="1" w:lastRow="0" w:firstColumn="1" w:lastColumn="0" w:noHBand="0" w:noVBand="1"/>
       </w:tblPr>
       <w:tblGrid>
         <w:gridCol w:w="2221"/>
@@ -11840,7 +13537,7 @@
           <w:bottom w:w="28" w:type="dxa"/>
           <w:right w:w="57" w:type="dxa"/>
         </w:tblCellMar>
-        <w:tblLook w:val="04A0"/>
+        <w:tblLook w:val="04A0" w:firstRow="1" w:lastRow="0" w:firstColumn="1" w:lastColumn="0" w:noHBand="0" w:noVBand="1"/>
       </w:tblPr>
       <w:tblGrid>
         <w:gridCol w:w="2221"/>
@@ -12063,12 +13760,1865 @@
       <w:pPr>
         <w:jc w:val="both"/>
       </w:pPr>
-      <w:r>
-        <w:rPr>
-          <w:highlight w:val="yellow"/>
-        </w:rPr>
-        <w:t>Sandra</w:t>
-      </w:r>
+    </w:p>
+    <w:p>
+      <w:pPr>
+        <w:jc w:val="both"/>
+      </w:pPr>
+      <w:r>
+        <w:rPr>
+          <w:noProof/>
+          <w:lang w:val="en-US" w:eastAsia="en-US"/>
+        </w:rPr>
+        <w:drawing>
+          <wp:inline distT="0" distB="0" distL="0" distR="0">
+            <wp:extent cx="6332220" cy="4105025"/>
+            <wp:effectExtent l="0" t="0" r="0" b="0"/>
+            <wp:docPr id="7" name="Imagen 7"/>
+            <wp:cNvGraphicFramePr>
+              <a:graphicFrameLocks xmlns:a="http://schemas.openxmlformats.org/drawingml/2006/main" noChangeAspect="1"/>
+            </wp:cNvGraphicFramePr>
+            <a:graphic xmlns:a="http://schemas.openxmlformats.org/drawingml/2006/main">
+              <a:graphicData uri="http://schemas.openxmlformats.org/drawingml/2006/picture">
+                <pic:pic xmlns:pic="http://schemas.openxmlformats.org/drawingml/2006/picture">
+                  <pic:nvPicPr>
+                    <pic:cNvPr id="0" name="Picture 2"/>
+                    <pic:cNvPicPr>
+                      <a:picLocks noChangeAspect="1" noChangeArrowheads="1"/>
+                    </pic:cNvPicPr>
+                  </pic:nvPicPr>
+                  <pic:blipFill>
+                    <a:blip r:embed="rId15">
+                      <a:extLst>
+                        <a:ext uri="{28A0092B-C50C-407E-A947-70E740481C1C}">
+                          <a14:useLocalDpi xmlns:a14="http://schemas.microsoft.com/office/drawing/2010/main" val="0"/>
+                        </a:ext>
+                      </a:extLst>
+                    </a:blip>
+                    <a:srcRect/>
+                    <a:stretch>
+                      <a:fillRect/>
+                    </a:stretch>
+                  </pic:blipFill>
+                  <pic:spPr bwMode="auto">
+                    <a:xfrm>
+                      <a:off x="0" y="0"/>
+                      <a:ext cx="6332220" cy="4105025"/>
+                    </a:xfrm>
+                    <a:prstGeom prst="rect">
+                      <a:avLst/>
+                    </a:prstGeom>
+                    <a:noFill/>
+                    <a:ln>
+                      <a:noFill/>
+                    </a:ln>
+                  </pic:spPr>
+                </pic:pic>
+              </a:graphicData>
+            </a:graphic>
+          </wp:inline>
+        </w:drawing>
+      </w:r>
+    </w:p>
+    <w:p>
+      <w:pPr>
+        <w:pStyle w:val="Epgrafe"/>
+        <w:spacing w:before="120" w:after="0"/>
+        <w:jc w:val="center"/>
+        <w:rPr>
+          <w:rFonts w:cstheme="minorHAnsi"/>
+          <w:color w:val="auto"/>
+        </w:rPr>
+      </w:pPr>
+      <w:bookmarkStart w:id="25" w:name="_Toc307864457"/>
+      <w:r>
+        <w:rPr>
+          <w:rFonts w:cstheme="minorHAnsi"/>
+          <w:color w:val="auto"/>
+        </w:rPr>
+        <w:t xml:space="preserve">Figura </w:t>
+      </w:r>
+      <w:r>
+        <w:rPr>
+          <w:rFonts w:cstheme="minorHAnsi"/>
+          <w:color w:val="auto"/>
+        </w:rPr>
+        <w:fldChar w:fldCharType="begin"/>
+      </w:r>
+      <w:r>
+        <w:rPr>
+          <w:rFonts w:cstheme="minorHAnsi"/>
+          <w:color w:val="auto"/>
+        </w:rPr>
+        <w:instrText xml:space="preserve"> SEQ Figura \* ARABIC </w:instrText>
+      </w:r>
+      <w:r>
+        <w:rPr>
+          <w:rFonts w:cstheme="minorHAnsi"/>
+          <w:color w:val="auto"/>
+        </w:rPr>
+        <w:fldChar w:fldCharType="separate"/>
+      </w:r>
+      <w:r>
+        <w:rPr>
+          <w:rFonts w:cstheme="minorHAnsi"/>
+          <w:noProof/>
+          <w:color w:val="auto"/>
+        </w:rPr>
+        <w:t>18</w:t>
+      </w:r>
+      <w:r>
+        <w:rPr>
+          <w:rFonts w:cstheme="minorHAnsi"/>
+          <w:color w:val="auto"/>
+        </w:rPr>
+        <w:fldChar w:fldCharType="end"/>
+      </w:r>
+      <w:r>
+        <w:rPr>
+          <w:rFonts w:cstheme="minorHAnsi"/>
+          <w:color w:val="auto"/>
+        </w:rPr>
+        <w:t xml:space="preserve">. </w:t>
+      </w:r>
+      <w:r>
+        <w:rPr>
+          <w:rFonts w:cstheme="minorHAnsi"/>
+          <w:color w:val="auto"/>
+        </w:rPr>
+        <w:t>Estructura de Datos</w:t>
+      </w:r>
+      <w:bookmarkEnd w:id="25"/>
+    </w:p>
+    <w:p>
+      <w:pPr>
+        <w:jc w:val="both"/>
+      </w:pPr>
+    </w:p>
+    <w:p>
+      <w:pPr>
+        <w:pStyle w:val="Epgrafe"/>
+        <w:keepNext/>
+        <w:spacing w:after="120"/>
+        <w:jc w:val="center"/>
+        <w:rPr>
+          <w:rFonts w:cstheme="minorHAnsi"/>
+          <w:color w:val="auto"/>
+        </w:rPr>
+      </w:pPr>
+      <w:bookmarkStart w:id="26" w:name="_Toc307864439"/>
+      <w:r>
+        <w:rPr>
+          <w:rFonts w:cstheme="minorHAnsi"/>
+          <w:color w:val="auto"/>
+        </w:rPr>
+        <w:t xml:space="preserve">Tabla </w:t>
+      </w:r>
+      <w:r>
+        <w:rPr>
+          <w:rFonts w:cstheme="minorHAnsi"/>
+          <w:color w:val="auto"/>
+        </w:rPr>
+        <w:fldChar w:fldCharType="begin"/>
+      </w:r>
+      <w:r>
+        <w:rPr>
+          <w:rFonts w:cstheme="minorHAnsi"/>
+          <w:color w:val="auto"/>
+        </w:rPr>
+        <w:instrText xml:space="preserve"> SEQ Tabla \* ARABIC </w:instrText>
+      </w:r>
+      <w:r>
+        <w:rPr>
+          <w:rFonts w:cstheme="minorHAnsi"/>
+          <w:color w:val="auto"/>
+        </w:rPr>
+        <w:fldChar w:fldCharType="separate"/>
+      </w:r>
+      <w:r>
+        <w:rPr>
+          <w:rFonts w:cstheme="minorHAnsi"/>
+          <w:noProof/>
+          <w:color w:val="auto"/>
+        </w:rPr>
+        <w:t>15</w:t>
+      </w:r>
+      <w:r>
+        <w:rPr>
+          <w:rFonts w:cstheme="minorHAnsi"/>
+          <w:color w:val="auto"/>
+        </w:rPr>
+        <w:fldChar w:fldCharType="end"/>
+      </w:r>
+      <w:r>
+        <w:rPr>
+          <w:rFonts w:cstheme="minorHAnsi"/>
+          <w:color w:val="auto"/>
+        </w:rPr>
+        <w:t xml:space="preserve">. </w:t>
+      </w:r>
+      <w:r>
+        <w:rPr>
+          <w:rFonts w:cstheme="minorHAnsi"/>
+          <w:color w:val="auto"/>
+        </w:rPr>
+        <w:t>Estructura de Datos</w:t>
+      </w:r>
+      <w:bookmarkEnd w:id="26"/>
+    </w:p>
+    <w:tbl>
+      <w:tblPr>
+        <w:tblStyle w:val="Tablaconcuadrcula"/>
+        <w:tblW w:w="0" w:type="auto"/>
+        <w:jc w:val="center"/>
+        <w:tblLayout w:type="fixed"/>
+        <w:tblCellMar>
+          <w:top w:w="28" w:type="dxa"/>
+          <w:left w:w="57" w:type="dxa"/>
+          <w:bottom w:w="28" w:type="dxa"/>
+          <w:right w:w="57" w:type="dxa"/>
+        </w:tblCellMar>
+        <w:tblLook w:val="04A0" w:firstRow="1" w:lastRow="0" w:firstColumn="1" w:lastColumn="0" w:noHBand="0" w:noVBand="1"/>
+      </w:tblPr>
+      <w:tblGrid>
+        <w:gridCol w:w="1506"/>
+        <w:gridCol w:w="2180"/>
+        <w:gridCol w:w="6237"/>
+      </w:tblGrid>
+      <w:tr>
+        <w:trPr>
+          <w:cantSplit/>
+          <w:tblHeader/>
+          <w:jc w:val="center"/>
+        </w:trPr>
+        <w:tc>
+          <w:tcPr>
+            <w:tcW w:w="1506" w:type="dxa"/>
+            <w:shd w:val="clear" w:color="auto" w:fill="B8CCE4" w:themeFill="accent1" w:themeFillTint="66"/>
+            <w:vAlign w:val="center"/>
+          </w:tcPr>
+          <w:p>
+            <w:pPr>
+              <w:jc w:val="center"/>
+              <w:rPr>
+                <w:b/>
+                <w:sz w:val="20"/>
+              </w:rPr>
+            </w:pPr>
+            <w:r>
+              <w:rPr>
+                <w:b/>
+                <w:sz w:val="20"/>
+              </w:rPr>
+              <w:t>Entidad</w:t>
+            </w:r>
+          </w:p>
+        </w:tc>
+        <w:tc>
+          <w:tcPr>
+            <w:tcW w:w="2180" w:type="dxa"/>
+            <w:shd w:val="clear" w:color="auto" w:fill="B8CCE4" w:themeFill="accent1" w:themeFillTint="66"/>
+            <w:vAlign w:val="center"/>
+          </w:tcPr>
+          <w:p>
+            <w:pPr>
+              <w:jc w:val="center"/>
+              <w:rPr>
+                <w:b/>
+                <w:sz w:val="20"/>
+              </w:rPr>
+            </w:pPr>
+            <w:r>
+              <w:rPr>
+                <w:b/>
+                <w:sz w:val="20"/>
+              </w:rPr>
+              <w:t>Descripción</w:t>
+            </w:r>
+          </w:p>
+        </w:tc>
+        <w:tc>
+          <w:tcPr>
+            <w:tcW w:w="6237" w:type="dxa"/>
+            <w:shd w:val="clear" w:color="auto" w:fill="B8CCE4" w:themeFill="accent1" w:themeFillTint="66"/>
+            <w:vAlign w:val="center"/>
+          </w:tcPr>
+          <w:p>
+            <w:pPr>
+              <w:jc w:val="center"/>
+              <w:rPr>
+                <w:b/>
+                <w:sz w:val="20"/>
+              </w:rPr>
+            </w:pPr>
+            <w:r>
+              <w:rPr>
+                <w:b/>
+                <w:sz w:val="20"/>
+              </w:rPr>
+              <w:t>Atributos</w:t>
+            </w:r>
+          </w:p>
+        </w:tc>
+      </w:tr>
+      <w:tr>
+        <w:trPr>
+          <w:cantSplit/>
+          <w:jc w:val="center"/>
+        </w:trPr>
+        <w:tc>
+          <w:tcPr>
+            <w:tcW w:w="1506" w:type="dxa"/>
+            <w:shd w:val="clear" w:color="auto" w:fill="DBE5F1" w:themeFill="accent1" w:themeFillTint="33"/>
+            <w:vAlign w:val="center"/>
+          </w:tcPr>
+          <w:p>
+            <w:pPr>
+              <w:rPr>
+                <w:b/>
+                <w:sz w:val="20"/>
+              </w:rPr>
+            </w:pPr>
+            <w:bookmarkStart w:id="27" w:name="_GoBack" w:colFirst="1" w:colLast="1"/>
+            <w:r>
+              <w:rPr>
+                <w:b/>
+                <w:sz w:val="20"/>
+              </w:rPr>
+              <w:t>Compañía</w:t>
+            </w:r>
+          </w:p>
+        </w:tc>
+        <w:tc>
+          <w:tcPr>
+            <w:tcW w:w="2180" w:type="dxa"/>
+            <w:vAlign w:val="center"/>
+          </w:tcPr>
+          <w:p>
+            <w:pPr>
+              <w:rPr>
+                <w:sz w:val="20"/>
+              </w:rPr>
+            </w:pPr>
+            <w:r>
+              <w:rPr>
+                <w:sz w:val="20"/>
+              </w:rPr>
+              <w:t>Información de la compañía</w:t>
+            </w:r>
+          </w:p>
+        </w:tc>
+        <w:tc>
+          <w:tcPr>
+            <w:tcW w:w="6237" w:type="dxa"/>
+          </w:tcPr>
+          <w:p>
+            <w:pPr>
+              <w:numPr>
+                <w:ilvl w:val="0"/>
+                <w:numId w:val="17"/>
+              </w:numPr>
+              <w:ind w:left="262" w:hanging="262"/>
+              <w:rPr>
+                <w:b/>
+                <w:sz w:val="20"/>
+              </w:rPr>
+            </w:pPr>
+            <w:r>
+              <w:rPr>
+                <w:b/>
+                <w:sz w:val="20"/>
+              </w:rPr>
+              <w:t xml:space="preserve">nombre: </w:t>
+            </w:r>
+            <w:r>
+              <w:rPr>
+                <w:sz w:val="20"/>
+              </w:rPr>
+              <w:t>Razón social de la compañía</w:t>
+            </w:r>
+          </w:p>
+          <w:p>
+            <w:pPr>
+              <w:numPr>
+                <w:ilvl w:val="0"/>
+                <w:numId w:val="17"/>
+              </w:numPr>
+              <w:ind w:left="262" w:hanging="262"/>
+              <w:rPr>
+                <w:b/>
+                <w:sz w:val="20"/>
+              </w:rPr>
+            </w:pPr>
+            <w:proofErr w:type="spellStart"/>
+            <w:r>
+              <w:rPr>
+                <w:b/>
+                <w:sz w:val="20"/>
+              </w:rPr>
+              <w:t>nit</w:t>
+            </w:r>
+            <w:proofErr w:type="spellEnd"/>
+            <w:r>
+              <w:rPr>
+                <w:b/>
+                <w:sz w:val="20"/>
+              </w:rPr>
+              <w:t xml:space="preserve">: </w:t>
+            </w:r>
+            <w:r>
+              <w:rPr>
+                <w:sz w:val="20"/>
+              </w:rPr>
+              <w:t>Número de identificación de la compañía</w:t>
+            </w:r>
+          </w:p>
+        </w:tc>
+      </w:tr>
+      <w:bookmarkEnd w:id="27"/>
+      <w:tr>
+        <w:trPr>
+          <w:cantSplit/>
+          <w:jc w:val="center"/>
+        </w:trPr>
+        <w:tc>
+          <w:tcPr>
+            <w:tcW w:w="1506" w:type="dxa"/>
+            <w:shd w:val="clear" w:color="auto" w:fill="DBE5F1" w:themeFill="accent1" w:themeFillTint="33"/>
+            <w:vAlign w:val="center"/>
+          </w:tcPr>
+          <w:p>
+            <w:pPr>
+              <w:rPr>
+                <w:b/>
+                <w:sz w:val="20"/>
+              </w:rPr>
+            </w:pPr>
+            <w:r>
+              <w:rPr>
+                <w:b/>
+                <w:sz w:val="20"/>
+              </w:rPr>
+              <w:t>Teatro</w:t>
+            </w:r>
+          </w:p>
+        </w:tc>
+        <w:tc>
+          <w:tcPr>
+            <w:tcW w:w="2180" w:type="dxa"/>
+            <w:vAlign w:val="center"/>
+          </w:tcPr>
+          <w:p>
+            <w:pPr>
+              <w:rPr>
+                <w:sz w:val="20"/>
+              </w:rPr>
+            </w:pPr>
+            <w:r>
+              <w:rPr>
+                <w:sz w:val="20"/>
+              </w:rPr>
+              <w:t>Datos de los teatros que posee la compañía</w:t>
+            </w:r>
+          </w:p>
+        </w:tc>
+        <w:tc>
+          <w:tcPr>
+            <w:tcW w:w="6237" w:type="dxa"/>
+          </w:tcPr>
+          <w:p>
+            <w:pPr>
+              <w:numPr>
+                <w:ilvl w:val="0"/>
+                <w:numId w:val="17"/>
+              </w:numPr>
+              <w:ind w:left="262" w:hanging="262"/>
+              <w:rPr>
+                <w:sz w:val="20"/>
+              </w:rPr>
+            </w:pPr>
+            <w:r>
+              <w:rPr>
+                <w:b/>
+                <w:sz w:val="20"/>
+              </w:rPr>
+              <w:t xml:space="preserve">Ciudad: </w:t>
+            </w:r>
+            <w:r>
+              <w:rPr>
+                <w:sz w:val="20"/>
+              </w:rPr>
+              <w:t>nombre de la ciudad en donde se encuentra ubicado el teatro</w:t>
+            </w:r>
+          </w:p>
+        </w:tc>
+      </w:tr>
+      <w:tr>
+        <w:trPr>
+          <w:cantSplit/>
+          <w:jc w:val="center"/>
+        </w:trPr>
+        <w:tc>
+          <w:tcPr>
+            <w:tcW w:w="1506" w:type="dxa"/>
+            <w:shd w:val="clear" w:color="auto" w:fill="DBE5F1" w:themeFill="accent1" w:themeFillTint="33"/>
+            <w:vAlign w:val="center"/>
+          </w:tcPr>
+          <w:p>
+            <w:pPr>
+              <w:rPr>
+                <w:b/>
+                <w:sz w:val="20"/>
+              </w:rPr>
+            </w:pPr>
+            <w:proofErr w:type="spellStart"/>
+            <w:r>
+              <w:rPr>
+                <w:b/>
+                <w:sz w:val="20"/>
+              </w:rPr>
+              <w:t>SalaCine</w:t>
+            </w:r>
+            <w:proofErr w:type="spellEnd"/>
+          </w:p>
+        </w:tc>
+        <w:tc>
+          <w:tcPr>
+            <w:tcW w:w="2180" w:type="dxa"/>
+            <w:vAlign w:val="center"/>
+          </w:tcPr>
+          <w:p>
+            <w:pPr>
+              <w:rPr>
+                <w:sz w:val="20"/>
+              </w:rPr>
+            </w:pPr>
+            <w:r>
+              <w:rPr>
+                <w:sz w:val="20"/>
+              </w:rPr>
+              <w:t>Información de las salas de cine de cada teatro.</w:t>
+            </w:r>
+          </w:p>
+        </w:tc>
+        <w:tc>
+          <w:tcPr>
+            <w:tcW w:w="6237" w:type="dxa"/>
+          </w:tcPr>
+          <w:p>
+            <w:pPr>
+              <w:numPr>
+                <w:ilvl w:val="0"/>
+                <w:numId w:val="17"/>
+              </w:numPr>
+              <w:ind w:left="262" w:hanging="262"/>
+              <w:rPr>
+                <w:b/>
+                <w:sz w:val="20"/>
+              </w:rPr>
+            </w:pPr>
+            <w:r>
+              <w:rPr>
+                <w:b/>
+                <w:sz w:val="20"/>
+              </w:rPr>
+              <w:t>numerosillas:</w:t>
+            </w:r>
+            <w:r>
+              <w:rPr>
+                <w:b/>
+                <w:sz w:val="20"/>
+              </w:rPr>
+              <w:t xml:space="preserve"> </w:t>
+            </w:r>
+            <w:r>
+              <w:rPr>
+                <w:sz w:val="20"/>
+              </w:rPr>
+              <w:t>Número de sillas que tiene la sala de cine</w:t>
+            </w:r>
+          </w:p>
+        </w:tc>
+      </w:tr>
+      <w:tr>
+        <w:trPr>
+          <w:cantSplit/>
+          <w:jc w:val="center"/>
+        </w:trPr>
+        <w:tc>
+          <w:tcPr>
+            <w:tcW w:w="1506" w:type="dxa"/>
+            <w:shd w:val="clear" w:color="auto" w:fill="DBE5F1" w:themeFill="accent1" w:themeFillTint="33"/>
+            <w:vAlign w:val="center"/>
+          </w:tcPr>
+          <w:p>
+            <w:pPr>
+              <w:rPr>
+                <w:b/>
+                <w:sz w:val="20"/>
+              </w:rPr>
+            </w:pPr>
+            <w:proofErr w:type="spellStart"/>
+            <w:r>
+              <w:rPr>
+                <w:b/>
+                <w:sz w:val="20"/>
+              </w:rPr>
+              <w:t>Funcion</w:t>
+            </w:r>
+            <w:proofErr w:type="spellEnd"/>
+          </w:p>
+        </w:tc>
+        <w:tc>
+          <w:tcPr>
+            <w:tcW w:w="2180" w:type="dxa"/>
+            <w:vAlign w:val="center"/>
+          </w:tcPr>
+          <w:p>
+            <w:pPr>
+              <w:rPr>
+                <w:sz w:val="20"/>
+              </w:rPr>
+            </w:pPr>
+            <w:r>
+              <w:rPr>
+                <w:sz w:val="20"/>
+              </w:rPr>
+              <w:t>Programación de las funciones de cada teatro.</w:t>
+            </w:r>
+          </w:p>
+        </w:tc>
+        <w:tc>
+          <w:tcPr>
+            <w:tcW w:w="6237" w:type="dxa"/>
+          </w:tcPr>
+          <w:p>
+            <w:pPr>
+              <w:numPr>
+                <w:ilvl w:val="0"/>
+                <w:numId w:val="17"/>
+              </w:numPr>
+              <w:ind w:left="262" w:hanging="262"/>
+              <w:rPr>
+                <w:sz w:val="20"/>
+              </w:rPr>
+            </w:pPr>
+            <w:r>
+              <w:rPr>
+                <w:b/>
+                <w:sz w:val="20"/>
+              </w:rPr>
+              <w:t xml:space="preserve">fecha: </w:t>
+            </w:r>
+            <w:r>
+              <w:t>Fecha en que se realiza la función</w:t>
+            </w:r>
+          </w:p>
+          <w:p>
+            <w:pPr>
+              <w:numPr>
+                <w:ilvl w:val="0"/>
+                <w:numId w:val="17"/>
+              </w:numPr>
+              <w:ind w:left="262" w:hanging="262"/>
+              <w:rPr>
+                <w:sz w:val="20"/>
+              </w:rPr>
+            </w:pPr>
+            <w:proofErr w:type="spellStart"/>
+            <w:r>
+              <w:rPr>
+                <w:b/>
+                <w:sz w:val="20"/>
+              </w:rPr>
+              <w:t>horaInicio</w:t>
+            </w:r>
+            <w:proofErr w:type="spellEnd"/>
+            <w:r>
+              <w:rPr>
+                <w:b/>
+                <w:sz w:val="20"/>
+              </w:rPr>
+              <w:t xml:space="preserve">: </w:t>
+            </w:r>
+            <w:r>
+              <w:rPr>
+                <w:sz w:val="20"/>
+              </w:rPr>
+              <w:t>Hora de inicio de la función</w:t>
+            </w:r>
+          </w:p>
+          <w:p>
+            <w:pPr>
+              <w:numPr>
+                <w:ilvl w:val="0"/>
+                <w:numId w:val="17"/>
+              </w:numPr>
+              <w:ind w:left="262" w:hanging="262"/>
+              <w:rPr>
+                <w:sz w:val="20"/>
+              </w:rPr>
+            </w:pPr>
+            <w:r>
+              <w:rPr>
+                <w:b/>
+                <w:sz w:val="20"/>
+              </w:rPr>
+              <w:t xml:space="preserve">duración: </w:t>
+            </w:r>
+            <w:r>
+              <w:rPr>
+                <w:sz w:val="20"/>
+              </w:rPr>
+              <w:t>Duración de la función</w:t>
+            </w:r>
+          </w:p>
+          <w:p>
+            <w:pPr>
+              <w:numPr>
+                <w:ilvl w:val="0"/>
+                <w:numId w:val="17"/>
+              </w:numPr>
+              <w:ind w:left="262" w:hanging="262"/>
+              <w:rPr>
+                <w:sz w:val="20"/>
+              </w:rPr>
+            </w:pPr>
+            <w:r>
+              <w:rPr>
+                <w:b/>
+                <w:sz w:val="20"/>
+              </w:rPr>
+              <w:t xml:space="preserve">costo: </w:t>
+            </w:r>
+            <w:r>
+              <w:rPr>
+                <w:sz w:val="20"/>
+              </w:rPr>
+              <w:t>Valor de la función</w:t>
+            </w:r>
+          </w:p>
+        </w:tc>
+      </w:tr>
+      <w:tr>
+        <w:trPr>
+          <w:cantSplit/>
+          <w:jc w:val="center"/>
+        </w:trPr>
+        <w:tc>
+          <w:tcPr>
+            <w:tcW w:w="1506" w:type="dxa"/>
+            <w:shd w:val="clear" w:color="auto" w:fill="DBE5F1" w:themeFill="accent1" w:themeFillTint="33"/>
+            <w:vAlign w:val="center"/>
+          </w:tcPr>
+          <w:p>
+            <w:pPr>
+              <w:rPr>
+                <w:b/>
+                <w:sz w:val="20"/>
+              </w:rPr>
+            </w:pPr>
+            <w:proofErr w:type="spellStart"/>
+            <w:r>
+              <w:rPr>
+                <w:b/>
+                <w:sz w:val="20"/>
+              </w:rPr>
+              <w:lastRenderedPageBreak/>
+              <w:t>EstrenoProximo</w:t>
+            </w:r>
+            <w:proofErr w:type="spellEnd"/>
+          </w:p>
+        </w:tc>
+        <w:tc>
+          <w:tcPr>
+            <w:tcW w:w="2180" w:type="dxa"/>
+            <w:vAlign w:val="center"/>
+          </w:tcPr>
+          <w:p>
+            <w:pPr>
+              <w:rPr>
+                <w:sz w:val="20"/>
+              </w:rPr>
+            </w:pPr>
+            <w:r>
+              <w:rPr>
+                <w:sz w:val="20"/>
+              </w:rPr>
+              <w:t>Datos de los próximos estrenos de películas</w:t>
+            </w:r>
+          </w:p>
+        </w:tc>
+        <w:tc>
+          <w:tcPr>
+            <w:tcW w:w="6237" w:type="dxa"/>
+          </w:tcPr>
+          <w:p>
+            <w:pPr>
+              <w:numPr>
+                <w:ilvl w:val="0"/>
+                <w:numId w:val="17"/>
+              </w:numPr>
+              <w:ind w:left="262" w:hanging="262"/>
+              <w:rPr>
+                <w:sz w:val="20"/>
+              </w:rPr>
+            </w:pPr>
+            <w:r>
+              <w:rPr>
+                <w:b/>
+                <w:sz w:val="20"/>
+              </w:rPr>
+              <w:t xml:space="preserve">nombre: </w:t>
+            </w:r>
+            <w:r>
+              <w:rPr>
+                <w:sz w:val="20"/>
+              </w:rPr>
+              <w:t>Nombre de la película</w:t>
+            </w:r>
+          </w:p>
+          <w:p>
+            <w:pPr>
+              <w:numPr>
+                <w:ilvl w:val="0"/>
+                <w:numId w:val="17"/>
+              </w:numPr>
+              <w:ind w:left="262" w:hanging="262"/>
+              <w:rPr>
+                <w:sz w:val="20"/>
+              </w:rPr>
+            </w:pPr>
+            <w:proofErr w:type="spellStart"/>
+            <w:r>
+              <w:rPr>
+                <w:b/>
+                <w:sz w:val="20"/>
+              </w:rPr>
+              <w:t>clasificacion</w:t>
+            </w:r>
+            <w:proofErr w:type="spellEnd"/>
+            <w:r>
+              <w:rPr>
+                <w:b/>
+                <w:sz w:val="20"/>
+              </w:rPr>
+              <w:t xml:space="preserve">: </w:t>
+            </w:r>
+            <w:r>
+              <w:rPr>
+                <w:sz w:val="20"/>
+              </w:rPr>
+              <w:t>Clasificación de la película</w:t>
+            </w:r>
+          </w:p>
+          <w:p>
+            <w:pPr>
+              <w:numPr>
+                <w:ilvl w:val="0"/>
+                <w:numId w:val="17"/>
+              </w:numPr>
+              <w:ind w:left="262" w:hanging="262"/>
+              <w:rPr>
+                <w:sz w:val="20"/>
+              </w:rPr>
+            </w:pPr>
+            <w:proofErr w:type="spellStart"/>
+            <w:r>
+              <w:rPr>
+                <w:b/>
+                <w:sz w:val="20"/>
+              </w:rPr>
+              <w:t>genero</w:t>
+            </w:r>
+            <w:proofErr w:type="spellEnd"/>
+            <w:r>
+              <w:rPr>
+                <w:b/>
+                <w:sz w:val="20"/>
+              </w:rPr>
+              <w:t xml:space="preserve">: </w:t>
+            </w:r>
+            <w:r>
+              <w:rPr>
+                <w:sz w:val="20"/>
+              </w:rPr>
+              <w:t>Genero al que pertenece la película</w:t>
+            </w:r>
+          </w:p>
+          <w:p>
+            <w:pPr>
+              <w:numPr>
+                <w:ilvl w:val="0"/>
+                <w:numId w:val="17"/>
+              </w:numPr>
+              <w:ind w:left="262" w:hanging="262"/>
+              <w:rPr>
+                <w:sz w:val="20"/>
+              </w:rPr>
+            </w:pPr>
+            <w:proofErr w:type="spellStart"/>
+            <w:r>
+              <w:rPr>
+                <w:b/>
+                <w:sz w:val="20"/>
+              </w:rPr>
+              <w:t>cortoPublicitario</w:t>
+            </w:r>
+            <w:proofErr w:type="spellEnd"/>
+            <w:r>
+              <w:rPr>
+                <w:b/>
+                <w:sz w:val="20"/>
+              </w:rPr>
+              <w:t xml:space="preserve">: </w:t>
+            </w:r>
+            <w:r>
+              <w:rPr>
+                <w:sz w:val="20"/>
+              </w:rPr>
+              <w:t>Corto con el que se hace publicidad a la película</w:t>
+            </w:r>
+          </w:p>
+        </w:tc>
+      </w:tr>
+      <w:tr>
+        <w:trPr>
+          <w:cantSplit/>
+          <w:jc w:val="center"/>
+        </w:trPr>
+        <w:tc>
+          <w:tcPr>
+            <w:tcW w:w="1506" w:type="dxa"/>
+            <w:shd w:val="clear" w:color="auto" w:fill="DBE5F1" w:themeFill="accent1" w:themeFillTint="33"/>
+            <w:vAlign w:val="center"/>
+          </w:tcPr>
+          <w:p>
+            <w:pPr>
+              <w:rPr>
+                <w:b/>
+                <w:sz w:val="20"/>
+              </w:rPr>
+            </w:pPr>
+            <w:r>
+              <w:rPr>
+                <w:b/>
+                <w:sz w:val="20"/>
+              </w:rPr>
+              <w:t>Cinta</w:t>
+            </w:r>
+          </w:p>
+        </w:tc>
+        <w:tc>
+          <w:tcPr>
+            <w:tcW w:w="2180" w:type="dxa"/>
+            <w:vAlign w:val="center"/>
+          </w:tcPr>
+          <w:p>
+            <w:pPr>
+              <w:rPr>
+                <w:sz w:val="20"/>
+              </w:rPr>
+            </w:pPr>
+            <w:r>
+              <w:rPr>
+                <w:sz w:val="20"/>
+              </w:rPr>
+              <w:t>Información de las cintas que posea la compañía</w:t>
+            </w:r>
+          </w:p>
+        </w:tc>
+        <w:tc>
+          <w:tcPr>
+            <w:tcW w:w="6237" w:type="dxa"/>
+          </w:tcPr>
+          <w:p>
+            <w:pPr>
+              <w:numPr>
+                <w:ilvl w:val="0"/>
+                <w:numId w:val="17"/>
+              </w:numPr>
+              <w:ind w:left="262" w:hanging="262"/>
+              <w:rPr>
+                <w:sz w:val="20"/>
+              </w:rPr>
+            </w:pPr>
+            <w:r>
+              <w:rPr>
+                <w:b/>
+                <w:sz w:val="20"/>
+              </w:rPr>
+              <w:t xml:space="preserve">nombre: </w:t>
+            </w:r>
+            <w:r>
+              <w:rPr>
+                <w:sz w:val="20"/>
+              </w:rPr>
+              <w:t>Nombre de la película</w:t>
+            </w:r>
+          </w:p>
+          <w:p>
+            <w:pPr>
+              <w:numPr>
+                <w:ilvl w:val="0"/>
+                <w:numId w:val="17"/>
+              </w:numPr>
+              <w:ind w:left="262" w:hanging="262"/>
+              <w:rPr>
+                <w:sz w:val="20"/>
+              </w:rPr>
+            </w:pPr>
+            <w:proofErr w:type="spellStart"/>
+            <w:r>
+              <w:rPr>
+                <w:b/>
+                <w:sz w:val="20"/>
+              </w:rPr>
+              <w:t>clasificacion</w:t>
+            </w:r>
+            <w:proofErr w:type="spellEnd"/>
+            <w:r>
+              <w:rPr>
+                <w:b/>
+                <w:sz w:val="20"/>
+              </w:rPr>
+              <w:t xml:space="preserve">: </w:t>
+            </w:r>
+            <w:r>
+              <w:rPr>
+                <w:sz w:val="20"/>
+              </w:rPr>
+              <w:t>Clasificación de la película</w:t>
+            </w:r>
+          </w:p>
+          <w:p>
+            <w:pPr>
+              <w:numPr>
+                <w:ilvl w:val="0"/>
+                <w:numId w:val="17"/>
+              </w:numPr>
+              <w:ind w:left="262" w:hanging="262"/>
+              <w:rPr>
+                <w:sz w:val="20"/>
+              </w:rPr>
+            </w:pPr>
+            <w:proofErr w:type="spellStart"/>
+            <w:r>
+              <w:rPr>
+                <w:b/>
+                <w:sz w:val="20"/>
+              </w:rPr>
+              <w:t>genero</w:t>
+            </w:r>
+            <w:proofErr w:type="spellEnd"/>
+            <w:r>
+              <w:rPr>
+                <w:b/>
+                <w:sz w:val="20"/>
+              </w:rPr>
+              <w:t xml:space="preserve">: </w:t>
+            </w:r>
+            <w:r>
+              <w:rPr>
+                <w:sz w:val="20"/>
+              </w:rPr>
+              <w:t>Genero al que pertenece la película</w:t>
+            </w:r>
+          </w:p>
+          <w:p>
+            <w:pPr>
+              <w:numPr>
+                <w:ilvl w:val="0"/>
+                <w:numId w:val="17"/>
+              </w:numPr>
+              <w:ind w:left="262" w:hanging="262"/>
+              <w:rPr>
+                <w:sz w:val="20"/>
+              </w:rPr>
+            </w:pPr>
+            <w:proofErr w:type="spellStart"/>
+            <w:r>
+              <w:rPr>
+                <w:b/>
+                <w:sz w:val="20"/>
+              </w:rPr>
+              <w:t>cortoPublicitario</w:t>
+            </w:r>
+            <w:proofErr w:type="spellEnd"/>
+            <w:r>
+              <w:rPr>
+                <w:b/>
+                <w:sz w:val="20"/>
+              </w:rPr>
+              <w:t xml:space="preserve">: </w:t>
+            </w:r>
+            <w:r>
+              <w:rPr>
+                <w:sz w:val="20"/>
+              </w:rPr>
+              <w:t>Corto con el que se hace publicidad a la película</w:t>
+            </w:r>
+          </w:p>
+        </w:tc>
+      </w:tr>
+      <w:tr>
+        <w:trPr>
+          <w:cantSplit/>
+          <w:jc w:val="center"/>
+        </w:trPr>
+        <w:tc>
+          <w:tcPr>
+            <w:tcW w:w="1506" w:type="dxa"/>
+            <w:shd w:val="clear" w:color="auto" w:fill="DBE5F1" w:themeFill="accent1" w:themeFillTint="33"/>
+            <w:vAlign w:val="center"/>
+          </w:tcPr>
+          <w:p>
+            <w:pPr>
+              <w:rPr>
+                <w:b/>
+                <w:sz w:val="20"/>
+              </w:rPr>
+            </w:pPr>
+            <w:r>
+              <w:rPr>
+                <w:b/>
+                <w:sz w:val="20"/>
+              </w:rPr>
+              <w:t>Cliente</w:t>
+            </w:r>
+          </w:p>
+        </w:tc>
+        <w:tc>
+          <w:tcPr>
+            <w:tcW w:w="2180" w:type="dxa"/>
+            <w:vAlign w:val="center"/>
+          </w:tcPr>
+          <w:p>
+            <w:pPr>
+              <w:rPr>
+                <w:sz w:val="20"/>
+              </w:rPr>
+            </w:pPr>
+            <w:r>
+              <w:rPr>
+                <w:sz w:val="20"/>
+              </w:rPr>
+              <w:t>Datos de los clientes</w:t>
+            </w:r>
+          </w:p>
+        </w:tc>
+        <w:tc>
+          <w:tcPr>
+            <w:tcW w:w="6237" w:type="dxa"/>
+          </w:tcPr>
+          <w:p>
+            <w:pPr>
+              <w:numPr>
+                <w:ilvl w:val="0"/>
+                <w:numId w:val="17"/>
+              </w:numPr>
+              <w:ind w:left="262" w:hanging="262"/>
+              <w:rPr>
+                <w:sz w:val="20"/>
+              </w:rPr>
+            </w:pPr>
+            <w:r>
+              <w:rPr>
+                <w:b/>
+                <w:sz w:val="20"/>
+              </w:rPr>
+              <w:t xml:space="preserve">nombre: </w:t>
+            </w:r>
+            <w:r>
+              <w:rPr>
+                <w:sz w:val="20"/>
+              </w:rPr>
+              <w:t>Nombre del cliente</w:t>
+            </w:r>
+          </w:p>
+          <w:p>
+            <w:pPr>
+              <w:numPr>
+                <w:ilvl w:val="0"/>
+                <w:numId w:val="17"/>
+              </w:numPr>
+              <w:ind w:left="262" w:hanging="262"/>
+              <w:rPr>
+                <w:sz w:val="20"/>
+              </w:rPr>
+            </w:pPr>
+            <w:r>
+              <w:rPr>
+                <w:b/>
+                <w:sz w:val="20"/>
+              </w:rPr>
+              <w:t xml:space="preserve">edad: </w:t>
+            </w:r>
+            <w:r>
+              <w:rPr>
+                <w:sz w:val="20"/>
+              </w:rPr>
+              <w:t>Edad del cliente</w:t>
+            </w:r>
+          </w:p>
+          <w:p>
+            <w:pPr>
+              <w:numPr>
+                <w:ilvl w:val="0"/>
+                <w:numId w:val="17"/>
+              </w:numPr>
+              <w:ind w:left="262" w:hanging="262"/>
+              <w:rPr>
+                <w:sz w:val="20"/>
+              </w:rPr>
+            </w:pPr>
+            <w:proofErr w:type="spellStart"/>
+            <w:r>
+              <w:rPr>
+                <w:b/>
+                <w:sz w:val="20"/>
+              </w:rPr>
+              <w:t>numTarjeta</w:t>
+            </w:r>
+            <w:proofErr w:type="spellEnd"/>
+            <w:r>
+              <w:rPr>
+                <w:b/>
+                <w:sz w:val="20"/>
+              </w:rPr>
+              <w:t xml:space="preserve">: </w:t>
+            </w:r>
+            <w:r>
+              <w:rPr>
+                <w:sz w:val="20"/>
+              </w:rPr>
+              <w:t>Número de la tarjeta de fidelización</w:t>
+            </w:r>
+          </w:p>
+          <w:p>
+            <w:pPr>
+              <w:numPr>
+                <w:ilvl w:val="0"/>
+                <w:numId w:val="17"/>
+              </w:numPr>
+              <w:ind w:left="262" w:hanging="262"/>
+              <w:rPr>
+                <w:sz w:val="20"/>
+              </w:rPr>
+            </w:pPr>
+            <w:proofErr w:type="spellStart"/>
+            <w:r>
+              <w:rPr>
+                <w:b/>
+                <w:sz w:val="20"/>
+              </w:rPr>
+              <w:t>numIdentificacion</w:t>
+            </w:r>
+            <w:proofErr w:type="spellEnd"/>
+            <w:r>
+              <w:rPr>
+                <w:b/>
+                <w:sz w:val="20"/>
+              </w:rPr>
+              <w:t xml:space="preserve">: </w:t>
+            </w:r>
+            <w:r>
+              <w:rPr>
+                <w:sz w:val="20"/>
+              </w:rPr>
+              <w:t>Número de identificación</w:t>
+            </w:r>
+          </w:p>
+          <w:p>
+            <w:pPr>
+              <w:numPr>
+                <w:ilvl w:val="0"/>
+                <w:numId w:val="17"/>
+              </w:numPr>
+              <w:ind w:left="262" w:hanging="262"/>
+              <w:rPr>
+                <w:sz w:val="20"/>
+              </w:rPr>
+            </w:pPr>
+            <w:proofErr w:type="spellStart"/>
+            <w:r>
+              <w:rPr>
+                <w:b/>
+                <w:sz w:val="20"/>
+              </w:rPr>
+              <w:t>tipoIdentificacion</w:t>
+            </w:r>
+            <w:proofErr w:type="spellEnd"/>
+            <w:r>
+              <w:rPr>
+                <w:b/>
+                <w:sz w:val="20"/>
+              </w:rPr>
+              <w:t xml:space="preserve">: </w:t>
+            </w:r>
+            <w:r>
+              <w:rPr>
+                <w:sz w:val="20"/>
+              </w:rPr>
+              <w:t>Tipo de identificación</w:t>
+            </w:r>
+          </w:p>
+          <w:p>
+            <w:pPr>
+              <w:numPr>
+                <w:ilvl w:val="0"/>
+                <w:numId w:val="17"/>
+              </w:numPr>
+              <w:ind w:left="262" w:hanging="262"/>
+              <w:rPr>
+                <w:sz w:val="20"/>
+              </w:rPr>
+            </w:pPr>
+            <w:proofErr w:type="spellStart"/>
+            <w:r>
+              <w:rPr>
+                <w:b/>
+                <w:sz w:val="20"/>
+              </w:rPr>
+              <w:t>correoElectronico</w:t>
+            </w:r>
+            <w:proofErr w:type="spellEnd"/>
+            <w:r>
+              <w:rPr>
+                <w:b/>
+                <w:sz w:val="20"/>
+              </w:rPr>
+              <w:t xml:space="preserve">: </w:t>
+            </w:r>
+            <w:r>
+              <w:rPr>
+                <w:sz w:val="20"/>
+              </w:rPr>
+              <w:t>Correo electrónico del cliente</w:t>
+            </w:r>
+          </w:p>
+        </w:tc>
+      </w:tr>
+      <w:tr>
+        <w:trPr>
+          <w:cantSplit/>
+          <w:jc w:val="center"/>
+        </w:trPr>
+        <w:tc>
+          <w:tcPr>
+            <w:tcW w:w="1506" w:type="dxa"/>
+            <w:shd w:val="clear" w:color="auto" w:fill="DBE5F1" w:themeFill="accent1" w:themeFillTint="33"/>
+            <w:vAlign w:val="center"/>
+          </w:tcPr>
+          <w:p>
+            <w:pPr>
+              <w:rPr>
+                <w:b/>
+                <w:sz w:val="20"/>
+              </w:rPr>
+            </w:pPr>
+            <w:r>
+              <w:rPr>
+                <w:b/>
+                <w:sz w:val="20"/>
+              </w:rPr>
+              <w:t>Compra</w:t>
+            </w:r>
+          </w:p>
+        </w:tc>
+        <w:tc>
+          <w:tcPr>
+            <w:tcW w:w="2180" w:type="dxa"/>
+            <w:vAlign w:val="center"/>
+          </w:tcPr>
+          <w:p>
+            <w:pPr>
+              <w:rPr>
+                <w:sz w:val="20"/>
+              </w:rPr>
+            </w:pPr>
+            <w:r>
+              <w:rPr>
+                <w:sz w:val="20"/>
+              </w:rPr>
+              <w:t>Información de las compras realizadas por cada cliente</w:t>
+            </w:r>
+          </w:p>
+        </w:tc>
+        <w:tc>
+          <w:tcPr>
+            <w:tcW w:w="6237" w:type="dxa"/>
+          </w:tcPr>
+          <w:p>
+            <w:pPr>
+              <w:numPr>
+                <w:ilvl w:val="0"/>
+                <w:numId w:val="17"/>
+              </w:numPr>
+              <w:ind w:left="262" w:hanging="262"/>
+              <w:rPr>
+                <w:sz w:val="20"/>
+              </w:rPr>
+            </w:pPr>
+            <w:r>
+              <w:rPr>
+                <w:b/>
+                <w:sz w:val="20"/>
+              </w:rPr>
+              <w:t xml:space="preserve">cantidad: </w:t>
+            </w:r>
+            <w:r>
+              <w:rPr>
+                <w:sz w:val="20"/>
+              </w:rPr>
+              <w:t>Cantidad de tiquetes comprados</w:t>
+            </w:r>
+          </w:p>
+          <w:p>
+            <w:pPr>
+              <w:numPr>
+                <w:ilvl w:val="0"/>
+                <w:numId w:val="17"/>
+              </w:numPr>
+              <w:ind w:left="262" w:hanging="262"/>
+              <w:rPr>
+                <w:sz w:val="20"/>
+              </w:rPr>
+            </w:pPr>
+            <w:proofErr w:type="spellStart"/>
+            <w:r>
+              <w:rPr>
+                <w:b/>
+                <w:sz w:val="20"/>
+              </w:rPr>
+              <w:t>medioPago</w:t>
+            </w:r>
+            <w:proofErr w:type="spellEnd"/>
+            <w:r>
+              <w:rPr>
+                <w:b/>
+                <w:sz w:val="20"/>
+              </w:rPr>
+              <w:t xml:space="preserve">: </w:t>
+            </w:r>
+            <w:r>
+              <w:rPr>
+                <w:sz w:val="20"/>
+              </w:rPr>
+              <w:t>Medio de pago como tarjeta débito o crédito, efectivo, por internet</w:t>
+            </w:r>
+          </w:p>
+        </w:tc>
+      </w:tr>
+      <w:tr>
+        <w:trPr>
+          <w:cantSplit/>
+          <w:jc w:val="center"/>
+        </w:trPr>
+        <w:tc>
+          <w:tcPr>
+            <w:tcW w:w="1506" w:type="dxa"/>
+            <w:shd w:val="clear" w:color="auto" w:fill="DBE5F1" w:themeFill="accent1" w:themeFillTint="33"/>
+            <w:vAlign w:val="center"/>
+          </w:tcPr>
+          <w:p>
+            <w:pPr>
+              <w:rPr>
+                <w:b/>
+                <w:sz w:val="20"/>
+              </w:rPr>
+            </w:pPr>
+            <w:proofErr w:type="spellStart"/>
+            <w:r>
+              <w:rPr>
+                <w:b/>
+                <w:sz w:val="20"/>
+              </w:rPr>
+              <w:t>Promocion</w:t>
+            </w:r>
+            <w:proofErr w:type="spellEnd"/>
+          </w:p>
+        </w:tc>
+        <w:tc>
+          <w:tcPr>
+            <w:tcW w:w="2180" w:type="dxa"/>
+            <w:vAlign w:val="center"/>
+          </w:tcPr>
+          <w:p>
+            <w:pPr>
+              <w:rPr>
+                <w:sz w:val="20"/>
+              </w:rPr>
+            </w:pPr>
+            <w:r>
+              <w:rPr>
+                <w:sz w:val="20"/>
+              </w:rPr>
+              <w:t>Datos sobre las promociones</w:t>
+            </w:r>
+          </w:p>
+        </w:tc>
+        <w:tc>
+          <w:tcPr>
+            <w:tcW w:w="6237" w:type="dxa"/>
+          </w:tcPr>
+          <w:p>
+            <w:pPr>
+              <w:numPr>
+                <w:ilvl w:val="0"/>
+                <w:numId w:val="17"/>
+              </w:numPr>
+              <w:ind w:left="262" w:hanging="262"/>
+              <w:rPr>
+                <w:sz w:val="20"/>
+              </w:rPr>
+            </w:pPr>
+            <w:r>
+              <w:rPr>
+                <w:b/>
+                <w:sz w:val="20"/>
+              </w:rPr>
+              <w:t xml:space="preserve">nombre: </w:t>
+            </w:r>
+            <w:r>
+              <w:rPr>
+                <w:sz w:val="20"/>
+              </w:rPr>
+              <w:t>Nombre que identifica la promoción</w:t>
+            </w:r>
+          </w:p>
+          <w:p>
+            <w:pPr>
+              <w:numPr>
+                <w:ilvl w:val="0"/>
+                <w:numId w:val="17"/>
+              </w:numPr>
+              <w:ind w:left="262" w:hanging="262"/>
+              <w:rPr>
+                <w:sz w:val="20"/>
+              </w:rPr>
+            </w:pPr>
+            <w:r>
+              <w:rPr>
+                <w:b/>
+                <w:sz w:val="20"/>
+              </w:rPr>
+              <w:t xml:space="preserve">descripción: </w:t>
+            </w:r>
+            <w:r>
+              <w:rPr>
+                <w:sz w:val="20"/>
+              </w:rPr>
+              <w:t>Descripción de la promoción</w:t>
+            </w:r>
+          </w:p>
+          <w:p>
+            <w:pPr>
+              <w:numPr>
+                <w:ilvl w:val="0"/>
+                <w:numId w:val="17"/>
+              </w:numPr>
+              <w:ind w:left="262" w:hanging="262"/>
+              <w:rPr>
+                <w:sz w:val="20"/>
+              </w:rPr>
+            </w:pPr>
+            <w:proofErr w:type="spellStart"/>
+            <w:r>
+              <w:rPr>
+                <w:b/>
+                <w:sz w:val="20"/>
+              </w:rPr>
+              <w:t>fechaInicio</w:t>
+            </w:r>
+            <w:proofErr w:type="spellEnd"/>
+            <w:r>
+              <w:rPr>
+                <w:b/>
+                <w:sz w:val="20"/>
+              </w:rPr>
+              <w:t xml:space="preserve">: </w:t>
+            </w:r>
+            <w:r>
+              <w:rPr>
+                <w:sz w:val="20"/>
+              </w:rPr>
+              <w:t>Fecha de inicio</w:t>
+            </w:r>
+          </w:p>
+          <w:p>
+            <w:pPr>
+              <w:numPr>
+                <w:ilvl w:val="0"/>
+                <w:numId w:val="17"/>
+              </w:numPr>
+              <w:ind w:left="262" w:hanging="262"/>
+              <w:rPr>
+                <w:sz w:val="20"/>
+              </w:rPr>
+            </w:pPr>
+            <w:proofErr w:type="spellStart"/>
+            <w:r>
+              <w:rPr>
+                <w:b/>
+                <w:sz w:val="20"/>
+              </w:rPr>
+              <w:t>fechaFin</w:t>
+            </w:r>
+            <w:proofErr w:type="spellEnd"/>
+            <w:r>
+              <w:rPr>
+                <w:b/>
+                <w:sz w:val="20"/>
+              </w:rPr>
+              <w:t xml:space="preserve">: </w:t>
+            </w:r>
+            <w:r>
+              <w:rPr>
+                <w:sz w:val="20"/>
+              </w:rPr>
+              <w:t>Fecha final</w:t>
+            </w:r>
+          </w:p>
+        </w:tc>
+      </w:tr>
+      <w:tr>
+        <w:trPr>
+          <w:cantSplit/>
+          <w:jc w:val="center"/>
+        </w:trPr>
+        <w:tc>
+          <w:tcPr>
+            <w:tcW w:w="1506" w:type="dxa"/>
+            <w:shd w:val="clear" w:color="auto" w:fill="DBE5F1" w:themeFill="accent1" w:themeFillTint="33"/>
+            <w:vAlign w:val="center"/>
+          </w:tcPr>
+          <w:p>
+            <w:pPr>
+              <w:rPr>
+                <w:b/>
+                <w:sz w:val="20"/>
+              </w:rPr>
+            </w:pPr>
+            <w:proofErr w:type="spellStart"/>
+            <w:r>
+              <w:rPr>
+                <w:b/>
+                <w:sz w:val="20"/>
+              </w:rPr>
+              <w:t>Publicacion</w:t>
+            </w:r>
+            <w:proofErr w:type="spellEnd"/>
+          </w:p>
+        </w:tc>
+        <w:tc>
+          <w:tcPr>
+            <w:tcW w:w="2180" w:type="dxa"/>
+            <w:vAlign w:val="center"/>
+          </w:tcPr>
+          <w:p>
+            <w:pPr>
+              <w:rPr>
+                <w:sz w:val="20"/>
+              </w:rPr>
+            </w:pPr>
+            <w:r>
+              <w:rPr>
+                <w:sz w:val="20"/>
+              </w:rPr>
+              <w:t>Información sobre las publicaciones que realiza la compañía en periódicos nacionales y locales.</w:t>
+            </w:r>
+          </w:p>
+        </w:tc>
+        <w:tc>
+          <w:tcPr>
+            <w:tcW w:w="6237" w:type="dxa"/>
+          </w:tcPr>
+          <w:p>
+            <w:pPr>
+              <w:numPr>
+                <w:ilvl w:val="0"/>
+                <w:numId w:val="17"/>
+              </w:numPr>
+              <w:ind w:left="262" w:hanging="262"/>
+              <w:rPr>
+                <w:sz w:val="20"/>
+              </w:rPr>
+            </w:pPr>
+            <w:r>
+              <w:rPr>
+                <w:b/>
+                <w:sz w:val="20"/>
+              </w:rPr>
+              <w:t xml:space="preserve">hora: </w:t>
+            </w:r>
+            <w:r>
+              <w:rPr>
+                <w:sz w:val="20"/>
+              </w:rPr>
+              <w:t>Hora en que se debe informar la cartelera del día siguiente.</w:t>
+            </w:r>
+          </w:p>
+          <w:p>
+            <w:pPr>
+              <w:numPr>
+                <w:ilvl w:val="0"/>
+                <w:numId w:val="17"/>
+              </w:numPr>
+              <w:ind w:left="262" w:hanging="262"/>
+              <w:rPr>
+                <w:sz w:val="20"/>
+              </w:rPr>
+            </w:pPr>
+            <w:r>
+              <w:rPr>
+                <w:b/>
+                <w:sz w:val="20"/>
+              </w:rPr>
+              <w:t xml:space="preserve">restricciones: </w:t>
+            </w:r>
+            <w:r>
+              <w:rPr>
+                <w:sz w:val="20"/>
+              </w:rPr>
+              <w:t>Restricciones sobre la información enviada</w:t>
+            </w:r>
+          </w:p>
+          <w:p>
+            <w:pPr>
+              <w:numPr>
+                <w:ilvl w:val="0"/>
+                <w:numId w:val="17"/>
+              </w:numPr>
+              <w:ind w:left="262" w:hanging="262"/>
+              <w:rPr>
+                <w:sz w:val="20"/>
+              </w:rPr>
+            </w:pPr>
+            <w:r>
+              <w:rPr>
+                <w:b/>
+                <w:sz w:val="20"/>
+              </w:rPr>
+              <w:t xml:space="preserve">mecanismo: </w:t>
+            </w:r>
+            <w:r>
+              <w:rPr>
+                <w:sz w:val="20"/>
+              </w:rPr>
+              <w:t>Mecanismo para hacer la notificación (correo electrónico con texto plano, correo electrónico con adjunto en Excel, web-</w:t>
+            </w:r>
+            <w:proofErr w:type="spellStart"/>
+            <w:r>
+              <w:rPr>
+                <w:sz w:val="20"/>
+              </w:rPr>
+              <w:t>services</w:t>
+            </w:r>
+            <w:proofErr w:type="spellEnd"/>
+            <w:r>
+              <w:rPr>
+                <w:sz w:val="20"/>
+              </w:rPr>
+              <w:t>)</w:t>
+            </w:r>
+          </w:p>
+          <w:p>
+            <w:pPr>
+              <w:numPr>
+                <w:ilvl w:val="0"/>
+                <w:numId w:val="17"/>
+              </w:numPr>
+              <w:ind w:left="262" w:hanging="262"/>
+              <w:rPr>
+                <w:sz w:val="20"/>
+              </w:rPr>
+            </w:pPr>
+            <w:r>
+              <w:rPr>
+                <w:b/>
+                <w:sz w:val="20"/>
+              </w:rPr>
+              <w:t xml:space="preserve">periódico: </w:t>
+            </w:r>
+            <w:r>
+              <w:rPr>
+                <w:sz w:val="20"/>
+              </w:rPr>
+              <w:t>Periódico nacional o local</w:t>
+            </w:r>
+          </w:p>
+        </w:tc>
+      </w:tr>
+      <w:tr>
+        <w:trPr>
+          <w:cantSplit/>
+          <w:jc w:val="center"/>
+        </w:trPr>
+        <w:tc>
+          <w:tcPr>
+            <w:tcW w:w="1506" w:type="dxa"/>
+            <w:shd w:val="clear" w:color="auto" w:fill="DBE5F1" w:themeFill="accent1" w:themeFillTint="33"/>
+            <w:vAlign w:val="center"/>
+          </w:tcPr>
+          <w:p>
+            <w:pPr>
+              <w:rPr>
+                <w:b/>
+                <w:sz w:val="20"/>
+              </w:rPr>
+            </w:pPr>
+            <w:proofErr w:type="spellStart"/>
+            <w:r>
+              <w:rPr>
+                <w:b/>
+                <w:sz w:val="20"/>
+              </w:rPr>
+              <w:t>ClientePromo</w:t>
+            </w:r>
+            <w:proofErr w:type="spellEnd"/>
+          </w:p>
+        </w:tc>
+        <w:tc>
+          <w:tcPr>
+            <w:tcW w:w="2180" w:type="dxa"/>
+            <w:vAlign w:val="center"/>
+          </w:tcPr>
+          <w:p>
+            <w:pPr>
+              <w:rPr>
+                <w:sz w:val="20"/>
+              </w:rPr>
+            </w:pPr>
+          </w:p>
+        </w:tc>
+        <w:tc>
+          <w:tcPr>
+            <w:tcW w:w="6237" w:type="dxa"/>
+            <w:vAlign w:val="center"/>
+          </w:tcPr>
+          <w:p>
+            <w:pPr>
+              <w:numPr>
+                <w:ilvl w:val="0"/>
+                <w:numId w:val="17"/>
+              </w:numPr>
+              <w:ind w:left="262" w:hanging="262"/>
+              <w:rPr>
+                <w:sz w:val="20"/>
+              </w:rPr>
+            </w:pPr>
+          </w:p>
+        </w:tc>
+      </w:tr>
+    </w:tbl>
+    <w:p>
+      <w:pPr>
+        <w:jc w:val="both"/>
+        <w:rPr>
+          <w:szCs w:val="22"/>
+        </w:rPr>
+      </w:pPr>
     </w:p>
     <w:p>
       <w:pPr>
@@ -12113,19 +15663,177 @@
           <w:szCs w:val="22"/>
         </w:rPr>
       </w:pPr>
-      <w:r>
+    </w:p>
+    <w:p>
+      <w:pPr>
+        <w:jc w:val="center"/>
         <w:rPr>
           <w:szCs w:val="22"/>
-          <w:highlight w:val="yellow"/>
-        </w:rPr>
-        <w:t>Sandra</w:t>
-      </w:r>
+        </w:rPr>
+      </w:pPr>
+      <w:r>
+        <w:rPr>
+          <w:noProof/>
+          <w:szCs w:val="22"/>
+          <w:lang w:val="en-US" w:eastAsia="en-US"/>
+        </w:rPr>
+        <w:lastRenderedPageBreak/>
+        <w:drawing>
+          <wp:inline distT="0" distB="0" distL="0" distR="0" wp14:anchorId="451F8F01" wp14:editId="66BDE557">
+            <wp:extent cx="6332220" cy="3614567"/>
+            <wp:effectExtent l="0" t="0" r="0" b="0"/>
+            <wp:docPr id="37" name="Imagen 22"/>
+            <wp:cNvGraphicFramePr>
+              <a:graphicFrameLocks xmlns:a="http://schemas.openxmlformats.org/drawingml/2006/main" noChangeAspect="1"/>
+            </wp:cNvGraphicFramePr>
+            <a:graphic xmlns:a="http://schemas.openxmlformats.org/drawingml/2006/main">
+              <a:graphicData uri="http://schemas.openxmlformats.org/drawingml/2006/picture">
+                <pic:pic xmlns:pic="http://schemas.openxmlformats.org/drawingml/2006/picture">
+                  <pic:nvPicPr>
+                    <pic:cNvPr id="0" name="Picture 3"/>
+                    <pic:cNvPicPr>
+                      <a:picLocks noChangeAspect="1" noChangeArrowheads="1"/>
+                    </pic:cNvPicPr>
+                  </pic:nvPicPr>
+                  <pic:blipFill>
+                    <a:blip r:embed="rId16">
+                      <a:extLst>
+                        <a:ext uri="{28A0092B-C50C-407E-A947-70E740481C1C}">
+                          <a14:useLocalDpi xmlns:a14="http://schemas.microsoft.com/office/drawing/2010/main" val="0"/>
+                        </a:ext>
+                      </a:extLst>
+                    </a:blip>
+                    <a:srcRect/>
+                    <a:stretch>
+                      <a:fillRect/>
+                    </a:stretch>
+                  </pic:blipFill>
+                  <pic:spPr bwMode="auto">
+                    <a:xfrm>
+                      <a:off x="0" y="0"/>
+                      <a:ext cx="6332220" cy="3614567"/>
+                    </a:xfrm>
+                    <a:prstGeom prst="rect">
+                      <a:avLst/>
+                    </a:prstGeom>
+                    <a:noFill/>
+                    <a:ln>
+                      <a:noFill/>
+                    </a:ln>
+                  </pic:spPr>
+                </pic:pic>
+              </a:graphicData>
+            </a:graphic>
+          </wp:inline>
+        </w:drawing>
+      </w:r>
+    </w:p>
+    <w:p>
+      <w:pPr>
+        <w:pStyle w:val="Epgrafe"/>
+        <w:spacing w:before="120" w:after="0"/>
+        <w:jc w:val="center"/>
+        <w:rPr>
+          <w:rFonts w:cstheme="minorHAnsi"/>
+          <w:color w:val="auto"/>
+        </w:rPr>
+      </w:pPr>
+      <w:bookmarkStart w:id="28" w:name="_Toc307864458"/>
+      <w:r>
+        <w:rPr>
+          <w:rFonts w:cstheme="minorHAnsi"/>
+          <w:color w:val="auto"/>
+        </w:rPr>
+        <w:t xml:space="preserve">Figura </w:t>
+      </w:r>
+      <w:r>
+        <w:rPr>
+          <w:rFonts w:cstheme="minorHAnsi"/>
+          <w:color w:val="auto"/>
+        </w:rPr>
+        <w:fldChar w:fldCharType="begin"/>
+      </w:r>
+      <w:r>
+        <w:rPr>
+          <w:rFonts w:cstheme="minorHAnsi"/>
+          <w:color w:val="auto"/>
+        </w:rPr>
+        <w:instrText xml:space="preserve"> SEQ Figura \* ARABIC </w:instrText>
+      </w:r>
+      <w:r>
+        <w:rPr>
+          <w:rFonts w:cstheme="minorHAnsi"/>
+          <w:color w:val="auto"/>
+        </w:rPr>
+        <w:fldChar w:fldCharType="separate"/>
+      </w:r>
+      <w:r>
+        <w:rPr>
+          <w:rFonts w:cstheme="minorHAnsi"/>
+          <w:noProof/>
+          <w:color w:val="auto"/>
+        </w:rPr>
+        <w:t>19</w:t>
+      </w:r>
+      <w:r>
+        <w:rPr>
+          <w:rFonts w:cstheme="minorHAnsi"/>
+          <w:color w:val="auto"/>
+        </w:rPr>
+        <w:fldChar w:fldCharType="end"/>
+      </w:r>
+      <w:r>
+        <w:rPr>
+          <w:rFonts w:cstheme="minorHAnsi"/>
+          <w:color w:val="auto"/>
+        </w:rPr>
+        <w:t xml:space="preserve">. </w:t>
+      </w:r>
+      <w:r>
+        <w:rPr>
+          <w:rFonts w:cstheme="minorHAnsi"/>
+          <w:color w:val="auto"/>
+        </w:rPr>
+        <w:t>Iniciar Aplicación</w:t>
+      </w:r>
+      <w:bookmarkEnd w:id="28"/>
     </w:p>
     <w:p>
       <w:pPr>
         <w:jc w:val="both"/>
         <w:rPr>
           <w:szCs w:val="22"/>
+        </w:rPr>
+      </w:pPr>
+    </w:p>
+    <w:p>
+      <w:pPr>
+        <w:jc w:val="both"/>
+        <w:rPr>
+          <w:szCs w:val="22"/>
+          <w:lang w:val="es-ES"/>
+        </w:rPr>
+      </w:pPr>
+      <w:r>
+        <w:rPr>
+          <w:szCs w:val="22"/>
+          <w:lang w:val="es-ES"/>
+        </w:rPr>
+        <w:t>Al iniciar la aplicación de juego, se crea el laberinto</w:t>
+      </w:r>
+      <w:r>
+        <w:rPr>
+          <w:szCs w:val="22"/>
+          <w:lang w:val="es-ES"/>
+        </w:rPr>
+        <w:t xml:space="preserve"> y toda su información relaciona como las áreas, zonas de influencia, corredores, coordenadas de cada corredor, elementos pasivos y robots. Luego se inicia el juego, que da paso al control de turnos e ingresos y salidas de los jugadores.</w:t>
+      </w:r>
+    </w:p>
+    <w:p>
+      <w:pPr>
+        <w:jc w:val="both"/>
+        <w:rPr>
+          <w:lang w:val="es-ES"/>
         </w:rPr>
       </w:pPr>
     </w:p>
@@ -12168,8 +15876,8 @@
           <w:smallCaps/>
         </w:rPr>
       </w:pPr>
-      <w:bookmarkStart w:id="25" w:name="_Toc307773123"/>
-      <w:bookmarkStart w:id="26" w:name="_Toc307865974"/>
+      <w:bookmarkStart w:id="29" w:name="_Toc307773123"/>
+      <w:bookmarkStart w:id="30" w:name="_Toc307865974"/>
       <w:r>
         <w:rPr>
           <w:rFonts w:cstheme="minorHAnsi"/>
@@ -12178,8 +15886,8 @@
         </w:rPr>
         <w:t>Lecciones Aprendidas</w:t>
       </w:r>
-      <w:bookmarkEnd w:id="25"/>
-      <w:bookmarkEnd w:id="26"/>
+      <w:bookmarkEnd w:id="29"/>
+      <w:bookmarkEnd w:id="30"/>
     </w:p>
     <w:p>
       <w:pPr>
@@ -12241,8 +15949,8 @@
           <w:szCs w:val="22"/>
         </w:rPr>
       </w:pPr>
-      <w:bookmarkStart w:id="27" w:name="_Toc307773124"/>
-      <w:bookmarkStart w:id="28" w:name="_Toc307865975"/>
+      <w:bookmarkStart w:id="31" w:name="_Toc307773124"/>
+      <w:bookmarkStart w:id="32" w:name="_Toc307865975"/>
       <w:r>
         <w:rPr>
           <w:rFonts w:cstheme="minorHAnsi"/>
@@ -12252,8 +15960,8 @@
         </w:rPr>
         <w:t>Conclusiones</w:t>
       </w:r>
-      <w:bookmarkEnd w:id="27"/>
-      <w:bookmarkEnd w:id="28"/>
+      <w:bookmarkEnd w:id="31"/>
+      <w:bookmarkEnd w:id="32"/>
     </w:p>
     <w:p>
       <w:pPr>
@@ -12282,8 +15990,8 @@
     </w:p>
     <w:p/>
     <w:sectPr>
-      <w:headerReference w:type="default" r:id="rId13"/>
-      <w:footerReference w:type="default" r:id="rId14"/>
+      <w:headerReference w:type="default" r:id="rId17"/>
+      <w:footerReference w:type="default" r:id="rId18"/>
       <w:pgSz w:w="12240" w:h="15840" w:code="1"/>
       <w:pgMar w:top="1134" w:right="1134" w:bottom="1134" w:left="1134" w:header="708" w:footer="708" w:gutter="0"/>
       <w:pgNumType w:start="0"/>
@@ -12296,7 +16004,7 @@
 </file>
 
 <file path=word/endnotes.xml><?xml version="1.0" encoding="utf-8"?>
-<w:endnotes xmlns:ve="http://schemas.openxmlformats.org/markup-compatibility/2006" xmlns:o="urn:schemas-microsoft-com:office:office" xmlns:r="http://schemas.openxmlformats.org/officeDocument/2006/relationships" xmlns:m="http://schemas.openxmlformats.org/officeDocument/2006/math" xmlns:v="urn:schemas-microsoft-com:vml" xmlns:wp="http://schemas.openxmlformats.org/drawingml/2006/wordprocessingDrawing" xmlns:w10="urn:schemas-microsoft-com:office:word" xmlns:w="http://schemas.openxmlformats.org/wordprocessingml/2006/main" xmlns:wne="http://schemas.microsoft.com/office/word/2006/wordml">
+<w:endnotes xmlns:wpc="http://schemas.microsoft.com/office/word/2010/wordprocessingCanvas" xmlns:mc="http://schemas.openxmlformats.org/markup-compatibility/2006" xmlns:o="urn:schemas-microsoft-com:office:office" xmlns:r="http://schemas.openxmlformats.org/officeDocument/2006/relationships" xmlns:m="http://schemas.openxmlformats.org/officeDocument/2006/math" xmlns:v="urn:schemas-microsoft-com:vml" xmlns:wp14="http://schemas.microsoft.com/office/word/2010/wordprocessingDrawing" xmlns:wp="http://schemas.openxmlformats.org/drawingml/2006/wordprocessingDrawing" xmlns:w10="urn:schemas-microsoft-com:office:word" xmlns:w="http://schemas.openxmlformats.org/wordprocessingml/2006/main" xmlns:w14="http://schemas.microsoft.com/office/word/2010/wordml" xmlns:wpg="http://schemas.microsoft.com/office/word/2010/wordprocessingGroup" xmlns:wpi="http://schemas.microsoft.com/office/word/2010/wordprocessingInk" xmlns:wne="http://schemas.microsoft.com/office/word/2006/wordml" xmlns:wps="http://schemas.microsoft.com/office/word/2010/wordprocessingShape" mc:Ignorable="w14 wp14">
   <w:endnote w:type="separator" w:id="-1">
     <w:p>
       <w:r>
@@ -12315,7 +16023,7 @@
 </file>
 
 <file path=word/footer1.xml><?xml version="1.0" encoding="utf-8"?>
-<w:ftr xmlns:ve="http://schemas.openxmlformats.org/markup-compatibility/2006" xmlns:o="urn:schemas-microsoft-com:office:office" xmlns:r="http://schemas.openxmlformats.org/officeDocument/2006/relationships" xmlns:m="http://schemas.openxmlformats.org/officeDocument/2006/math" xmlns:v="urn:schemas-microsoft-com:vml" xmlns:wp="http://schemas.openxmlformats.org/drawingml/2006/wordprocessingDrawing" xmlns:w10="urn:schemas-microsoft-com:office:word" xmlns:w="http://schemas.openxmlformats.org/wordprocessingml/2006/main" xmlns:wne="http://schemas.microsoft.com/office/word/2006/wordml">
+<w:ftr xmlns:wpc="http://schemas.microsoft.com/office/word/2010/wordprocessingCanvas" xmlns:mc="http://schemas.openxmlformats.org/markup-compatibility/2006" xmlns:o="urn:schemas-microsoft-com:office:office" xmlns:r="http://schemas.openxmlformats.org/officeDocument/2006/relationships" xmlns:m="http://schemas.openxmlformats.org/officeDocument/2006/math" xmlns:v="urn:schemas-microsoft-com:vml" xmlns:wp14="http://schemas.microsoft.com/office/word/2010/wordprocessingDrawing" xmlns:wp="http://schemas.openxmlformats.org/drawingml/2006/wordprocessingDrawing" xmlns:w10="urn:schemas-microsoft-com:office:word" xmlns:w="http://schemas.openxmlformats.org/wordprocessingml/2006/main" xmlns:w14="http://schemas.microsoft.com/office/word/2010/wordml" xmlns:wpg="http://schemas.microsoft.com/office/word/2010/wordprocessingGroup" xmlns:wpi="http://schemas.microsoft.com/office/word/2010/wordprocessingInk" xmlns:wne="http://schemas.microsoft.com/office/word/2006/wordml" xmlns:wps="http://schemas.microsoft.com/office/word/2010/wordprocessingShape" mc:Ignorable="w14 wp14">
   <w:p>
     <w:pPr>
       <w:pStyle w:val="Piedepgina"/>
@@ -12455,7 +16163,7 @@
         <w:noProof/>
         <w:sz w:val="20"/>
       </w:rPr>
-      <w:t>15</w:t>
+      <w:t>16</w:t>
     </w:r>
     <w:r>
       <w:rPr>
@@ -12469,7 +16177,7 @@
 </file>
 
 <file path=word/footnotes.xml><?xml version="1.0" encoding="utf-8"?>
-<w:footnotes xmlns:ve="http://schemas.openxmlformats.org/markup-compatibility/2006" xmlns:o="urn:schemas-microsoft-com:office:office" xmlns:r="http://schemas.openxmlformats.org/officeDocument/2006/relationships" xmlns:m="http://schemas.openxmlformats.org/officeDocument/2006/math" xmlns:v="urn:schemas-microsoft-com:vml" xmlns:wp="http://schemas.openxmlformats.org/drawingml/2006/wordprocessingDrawing" xmlns:w10="urn:schemas-microsoft-com:office:word" xmlns:w="http://schemas.openxmlformats.org/wordprocessingml/2006/main" xmlns:wne="http://schemas.microsoft.com/office/word/2006/wordml">
+<w:footnotes xmlns:wpc="http://schemas.microsoft.com/office/word/2010/wordprocessingCanvas" xmlns:mc="http://schemas.openxmlformats.org/markup-compatibility/2006" xmlns:o="urn:schemas-microsoft-com:office:office" xmlns:r="http://schemas.openxmlformats.org/officeDocument/2006/relationships" xmlns:m="http://schemas.openxmlformats.org/officeDocument/2006/math" xmlns:v="urn:schemas-microsoft-com:vml" xmlns:wp14="http://schemas.microsoft.com/office/word/2010/wordprocessingDrawing" xmlns:wp="http://schemas.openxmlformats.org/drawingml/2006/wordprocessingDrawing" xmlns:w10="urn:schemas-microsoft-com:office:word" xmlns:w="http://schemas.openxmlformats.org/wordprocessingml/2006/main" xmlns:w14="http://schemas.microsoft.com/office/word/2010/wordml" xmlns:wpg="http://schemas.microsoft.com/office/word/2010/wordprocessingGroup" xmlns:wpi="http://schemas.microsoft.com/office/word/2010/wordprocessingInk" xmlns:wne="http://schemas.microsoft.com/office/word/2006/wordml" xmlns:wps="http://schemas.microsoft.com/office/word/2010/wordprocessingShape" mc:Ignorable="w14 wp14">
   <w:footnote w:type="separator" w:id="-1">
     <w:p>
       <w:r>
@@ -12488,7 +16196,7 @@
 </file>
 
 <file path=word/header1.xml><?xml version="1.0" encoding="utf-8"?>
-<w:hdr xmlns:ve="http://schemas.openxmlformats.org/markup-compatibility/2006" xmlns:o="urn:schemas-microsoft-com:office:office" xmlns:r="http://schemas.openxmlformats.org/officeDocument/2006/relationships" xmlns:m="http://schemas.openxmlformats.org/officeDocument/2006/math" xmlns:v="urn:schemas-microsoft-com:vml" xmlns:wp="http://schemas.openxmlformats.org/drawingml/2006/wordprocessingDrawing" xmlns:w10="urn:schemas-microsoft-com:office:word" xmlns:w="http://schemas.openxmlformats.org/wordprocessingml/2006/main" xmlns:wne="http://schemas.microsoft.com/office/word/2006/wordml">
+<w:hdr xmlns:wpc="http://schemas.microsoft.com/office/word/2010/wordprocessingCanvas" xmlns:mc="http://schemas.openxmlformats.org/markup-compatibility/2006" xmlns:o="urn:schemas-microsoft-com:office:office" xmlns:r="http://schemas.openxmlformats.org/officeDocument/2006/relationships" xmlns:m="http://schemas.openxmlformats.org/officeDocument/2006/math" xmlns:v="urn:schemas-microsoft-com:vml" xmlns:wp14="http://schemas.microsoft.com/office/word/2010/wordprocessingDrawing" xmlns:wp="http://schemas.openxmlformats.org/drawingml/2006/wordprocessingDrawing" xmlns:w10="urn:schemas-microsoft-com:office:word" xmlns:w="http://schemas.openxmlformats.org/wordprocessingml/2006/main" xmlns:w14="http://schemas.microsoft.com/office/word/2010/wordml" xmlns:wpg="http://schemas.microsoft.com/office/word/2010/wordprocessingGroup" xmlns:wpi="http://schemas.microsoft.com/office/word/2010/wordprocessingInk" xmlns:wne="http://schemas.microsoft.com/office/word/2006/wordml" xmlns:wps="http://schemas.microsoft.com/office/word/2010/wordprocessingShape" mc:Ignorable="w14 wp14">
   <w:p>
     <w:pPr>
       <w:pStyle w:val="Encabezado"/>
@@ -12504,6 +16212,7 @@
         <w:smallCaps/>
         <w:noProof/>
         <w:sz w:val="24"/>
+        <w:lang w:val="en-US" w:eastAsia="en-US"/>
       </w:rPr>
       <w:drawing>
         <wp:anchor distT="0" distB="0" distL="114300" distR="114300" simplePos="0" relativeHeight="251660288" behindDoc="0" locked="0" layoutInCell="1" allowOverlap="0">
@@ -12634,7 +16343,7 @@
 </file>
 
 <file path=word/numbering.xml><?xml version="1.0" encoding="utf-8"?>
-<w:numbering xmlns:ve="http://schemas.openxmlformats.org/markup-compatibility/2006" xmlns:o="urn:schemas-microsoft-com:office:office" xmlns:r="http://schemas.openxmlformats.org/officeDocument/2006/relationships" xmlns:m="http://schemas.openxmlformats.org/officeDocument/2006/math" xmlns:v="urn:schemas-microsoft-com:vml" xmlns:wp="http://schemas.openxmlformats.org/drawingml/2006/wordprocessingDrawing" xmlns:w10="urn:schemas-microsoft-com:office:word" xmlns:w="http://schemas.openxmlformats.org/wordprocessingml/2006/main" xmlns:wne="http://schemas.microsoft.com/office/word/2006/wordml">
+<w:numbering xmlns:wpc="http://schemas.microsoft.com/office/word/2010/wordprocessingCanvas" xmlns:mc="http://schemas.openxmlformats.org/markup-compatibility/2006" xmlns:o="urn:schemas-microsoft-com:office:office" xmlns:r="http://schemas.openxmlformats.org/officeDocument/2006/relationships" xmlns:m="http://schemas.openxmlformats.org/officeDocument/2006/math" xmlns:v="urn:schemas-microsoft-com:vml" xmlns:wp14="http://schemas.microsoft.com/office/word/2010/wordprocessingDrawing" xmlns:wp="http://schemas.openxmlformats.org/drawingml/2006/wordprocessingDrawing" xmlns:w10="urn:schemas-microsoft-com:office:word" xmlns:w="http://schemas.openxmlformats.org/wordprocessingml/2006/main" xmlns:w14="http://schemas.microsoft.com/office/word/2010/wordml" xmlns:wpg="http://schemas.microsoft.com/office/word/2010/wordprocessingGroup" xmlns:wpi="http://schemas.microsoft.com/office/word/2010/wordprocessingInk" xmlns:wne="http://schemas.microsoft.com/office/word/2006/wordml" xmlns:wps="http://schemas.microsoft.com/office/word/2010/wordprocessingShape" mc:Ignorable="w14 wp14">
   <w:abstractNum w:abstractNumId="0">
     <w:nsid w:val="00D34587"/>
     <w:multiLevelType w:val="hybridMultilevel"/>
@@ -14419,7 +18128,7 @@
   <w:abstractNum w:abstractNumId="16">
     <w:nsid w:val="716B7148"/>
     <w:multiLevelType w:val="hybridMultilevel"/>
-    <w:tmpl w:val="72D024BA"/>
+    <w:tmpl w:val="A352210E"/>
     <w:lvl w:ilvl="0" w:tplc="04090001">
       <w:start w:val="1"/>
       <w:numFmt w:val="bullet"/>
@@ -14817,7 +18526,7 @@
 </file>
 
 <file path=word/styles.xml><?xml version="1.0" encoding="utf-8"?>
-<w:styles xmlns:r="http://schemas.openxmlformats.org/officeDocument/2006/relationships" xmlns:w="http://schemas.openxmlformats.org/wordprocessingml/2006/main">
+<w:styles xmlns:mc="http://schemas.openxmlformats.org/markup-compatibility/2006" xmlns:r="http://schemas.openxmlformats.org/officeDocument/2006/relationships" xmlns:w="http://schemas.openxmlformats.org/wordprocessingml/2006/main" xmlns:w14="http://schemas.microsoft.com/office/word/2010/wordml" mc:Ignorable="w14">
   <w:docDefaults>
     <w:rPrDefault>
       <w:rPr>
@@ -15058,7 +18767,6 @@
   <w:style w:type="character" w:default="1" w:styleId="Fuentedeprrafopredeter">
     <w:name w:val="Default Paragraph Font"/>
     <w:uiPriority w:val="1"/>
-    <w:semiHidden/>
     <w:unhideWhenUsed/>
   </w:style>
   <w:style w:type="table" w:default="1" w:styleId="Tablanormal">
@@ -15066,7 +18774,6 @@
     <w:uiPriority w:val="99"/>
     <w:semiHidden/>
     <w:unhideWhenUsed/>
-    <w:qFormat/>
     <w:tblPr>
       <w:tblInd w:w="0" w:type="dxa"/>
       <w:tblCellMar>
@@ -15933,13 +19640,13 @@
     <w:name w:val="Normal"/>
     <w:qFormat/>
   </w:style>
-  <w:style w:type="character" w:default="1" w:styleId="DefaultParagraphFont">
+  <w:style w:type="character" w:default="1" w:styleId="Fuentedeprrafopredeter">
     <w:name w:val="Default Paragraph Font"/>
     <w:uiPriority w:val="1"/>
     <w:semiHidden/>
     <w:unhideWhenUsed/>
   </w:style>
-  <w:style w:type="table" w:default="1" w:styleId="TableNormal">
+  <w:style w:type="table" w:default="1" w:styleId="Tablanormal">
     <w:name w:val="Normal Table"/>
     <w:uiPriority w:val="99"/>
     <w:semiHidden/>
@@ -15954,7 +19661,7 @@
       </w:tblCellMar>
     </w:tblPr>
   </w:style>
-  <w:style w:type="numbering" w:default="1" w:styleId="NoList">
+  <w:style w:type="numbering" w:default="1" w:styleId="Sinlista">
     <w:name w:val="No List"/>
     <w:uiPriority w:val="99"/>
     <w:semiHidden/>
@@ -16251,7 +19958,7 @@
 </file>
 
 <file path=customXml/itemProps1.xml><?xml version="1.0" encoding="utf-8"?>
-<ds:datastoreItem xmlns:ds="http://schemas.openxmlformats.org/officeDocument/2006/customXml" ds:itemID="{74124533-AB3D-4FB1-933B-DD9CE5757232}">
+<ds:datastoreItem xmlns:ds="http://schemas.openxmlformats.org/officeDocument/2006/customXml" ds:itemID="{A8F79099-F013-469E-993E-9FEF3EDBE344}">
   <ds:schemaRefs>
     <ds:schemaRef ds:uri="http://schemas.openxmlformats.org/officeDocument/2006/bibliography"/>
   </ds:schemaRefs>

</xml_diff>

<commit_message>
Se termina la descripión de los diagramas de mundo y de entidad-relación
</commit_message>
<xml_diff>
--- a/CSOF5301 Analisis y Diseno de Software/Taller 5/1117 Taller 5 - Salas de Cine.docx
+++ b/CSOF5301 Analisis y Diseno de Software/Taller 5/1117 Taller 5 - Salas de Cine.docx
@@ -1,6 +1,6 @@
 
 <file path=word/document.xml><?xml version="1.0" encoding="utf-8"?>
-<w:document xmlns:ve="http://schemas.openxmlformats.org/markup-compatibility/2006" xmlns:o="urn:schemas-microsoft-com:office:office" xmlns:r="http://schemas.openxmlformats.org/officeDocument/2006/relationships" xmlns:m="http://schemas.openxmlformats.org/officeDocument/2006/math" xmlns:v="urn:schemas-microsoft-com:vml" xmlns:wp="http://schemas.openxmlformats.org/drawingml/2006/wordprocessingDrawing" xmlns:w10="urn:schemas-microsoft-com:office:word" xmlns:w="http://schemas.openxmlformats.org/wordprocessingml/2006/main" xmlns:wne="http://schemas.microsoft.com/office/word/2006/wordml">
+<w:document xmlns:wpc="http://schemas.microsoft.com/office/word/2010/wordprocessingCanvas" xmlns:mc="http://schemas.openxmlformats.org/markup-compatibility/2006" xmlns:o="urn:schemas-microsoft-com:office:office" xmlns:r="http://schemas.openxmlformats.org/officeDocument/2006/relationships" xmlns:m="http://schemas.openxmlformats.org/officeDocument/2006/math" xmlns:v="urn:schemas-microsoft-com:vml" xmlns:wp14="http://schemas.microsoft.com/office/word/2010/wordprocessingDrawing" xmlns:wp="http://schemas.openxmlformats.org/drawingml/2006/wordprocessingDrawing" xmlns:w10="urn:schemas-microsoft-com:office:word" xmlns:w="http://schemas.openxmlformats.org/wordprocessingml/2006/main" xmlns:w14="http://schemas.microsoft.com/office/word/2010/wordml" xmlns:wpg="http://schemas.microsoft.com/office/word/2010/wordprocessingGroup" xmlns:wpi="http://schemas.microsoft.com/office/word/2010/wordprocessingInk" xmlns:wne="http://schemas.microsoft.com/office/word/2006/wordml" xmlns:wps="http://schemas.microsoft.com/office/word/2010/wordprocessingShape" mc:Ignorable="w14 wp14">
   <w:body>
     <w:p>
       <w:pPr>
@@ -163,7 +163,7 @@
                     </pic:cNvPicPr>
                   </pic:nvPicPr>
                   <pic:blipFill>
-                    <a:blip r:embed="rId8" cstate="print"/>
+                    <a:blip r:embed="rId9" cstate="print"/>
                     <a:srcRect/>
                     <a:stretch>
                       <a:fillRect/>
@@ -268,7 +268,7 @@
           <w:bottom w:w="28" w:type="dxa"/>
           <w:right w:w="57" w:type="dxa"/>
         </w:tblCellMar>
-        <w:tblLook w:val="04A0"/>
+        <w:tblLook w:val="04A0" w:firstRow="1" w:lastRow="0" w:firstColumn="1" w:lastColumn="0" w:noHBand="0" w:noVBand="1"/>
       </w:tblPr>
       <w:tblGrid>
         <w:gridCol w:w="3402"/>
@@ -1028,7 +1028,7 @@
                     </pic:cNvPicPr>
                   </pic:nvPicPr>
                   <pic:blipFill>
-                    <a:blip r:embed="rId9" cstate="print"/>
+                    <a:blip r:embed="rId10" cstate="print"/>
                     <a:srcRect l="3380"/>
                     <a:stretch>
                       <a:fillRect/>
@@ -1088,7 +1088,7 @@
                     </pic:cNvPicPr>
                   </pic:nvPicPr>
                   <pic:blipFill>
-                    <a:blip r:embed="rId8" cstate="print"/>
+                    <a:blip r:embed="rId9" cstate="print"/>
                     <a:srcRect b="15493"/>
                     <a:stretch>
                       <a:fillRect/>
@@ -7154,7 +7154,7 @@
           <w:bottom w:w="28" w:type="dxa"/>
           <w:right w:w="57" w:type="dxa"/>
         </w:tblCellMar>
-        <w:tblLook w:val="04A0"/>
+        <w:tblLook w:val="04A0" w:firstRow="1" w:lastRow="0" w:firstColumn="1" w:lastColumn="0" w:noHBand="0" w:noVBand="1"/>
       </w:tblPr>
       <w:tblGrid>
         <w:gridCol w:w="567"/>
@@ -7839,7 +7839,7 @@
           <w:bottom w:w="28" w:type="dxa"/>
           <w:right w:w="57" w:type="dxa"/>
         </w:tblCellMar>
-        <w:tblLook w:val="04A0"/>
+        <w:tblLook w:val="04A0" w:firstRow="1" w:lastRow="0" w:firstColumn="1" w:lastColumn="0" w:noHBand="0" w:noVBand="1"/>
       </w:tblPr>
       <w:tblGrid>
         <w:gridCol w:w="1701"/>
@@ -8566,7 +8566,7 @@
           <w:bottom w:w="28" w:type="dxa"/>
           <w:right w:w="57" w:type="dxa"/>
         </w:tblCellMar>
-        <w:tblLook w:val="04A0"/>
+        <w:tblLook w:val="04A0" w:firstRow="1" w:lastRow="0" w:firstColumn="1" w:lastColumn="0" w:noHBand="0" w:noVBand="1"/>
       </w:tblPr>
       <w:tblGrid>
         <w:gridCol w:w="851"/>
@@ -9127,7 +9127,7 @@
                     </pic:cNvPicPr>
                   </pic:nvPicPr>
                   <pic:blipFill>
-                    <a:blip r:embed="rId10"/>
+                    <a:blip r:embed="rId11"/>
                     <a:srcRect/>
                     <a:stretch>
                       <a:fillRect/>
@@ -9366,7 +9366,7 @@
           <w:bottom w:w="28" w:type="dxa"/>
           <w:right w:w="57" w:type="dxa"/>
         </w:tblCellMar>
-        <w:tblLook w:val="04A0"/>
+        <w:tblLook w:val="04A0" w:firstRow="1" w:lastRow="0" w:firstColumn="1" w:lastColumn="0" w:noHBand="0" w:noVBand="1"/>
       </w:tblPr>
       <w:tblGrid>
         <w:gridCol w:w="1134"/>
@@ -10119,7 +10119,7 @@
                     </pic:cNvPicPr>
                   </pic:nvPicPr>
                   <pic:blipFill>
-                    <a:blip r:embed="rId11"/>
+                    <a:blip r:embed="rId12"/>
                     <a:srcRect/>
                     <a:stretch>
                       <a:fillRect/>
@@ -10333,7 +10333,7 @@
           <w:bottom w:w="28" w:type="dxa"/>
           <w:right w:w="57" w:type="dxa"/>
         </w:tblCellMar>
-        <w:tblLook w:val="04A0"/>
+        <w:tblLook w:val="04A0" w:firstRow="1" w:lastRow="0" w:firstColumn="1" w:lastColumn="0" w:noHBand="0" w:noVBand="1"/>
       </w:tblPr>
       <w:tblGrid>
         <w:gridCol w:w="1134"/>
@@ -11261,7 +11261,7 @@
                     </pic:cNvPicPr>
                   </pic:nvPicPr>
                   <pic:blipFill>
-                    <a:blip r:embed="rId12"/>
+                    <a:blip r:embed="rId13"/>
                     <a:srcRect/>
                     <a:stretch>
                       <a:fillRect/>
@@ -11474,7 +11474,7 @@
           <w:bottom w:w="28" w:type="dxa"/>
           <w:right w:w="57" w:type="dxa"/>
         </w:tblCellMar>
-        <w:tblLook w:val="04A0"/>
+        <w:tblLook w:val="04A0" w:firstRow="1" w:lastRow="0" w:firstColumn="1" w:lastColumn="0" w:noHBand="0" w:noVBand="1"/>
       </w:tblPr>
       <w:tblGrid>
         <w:gridCol w:w="1134"/>
@@ -11836,14 +11836,7 @@
               <w:rPr>
                 <w:szCs w:val="22"/>
               </w:rPr>
-              <w:t xml:space="preserve">Clientes registrados y que cuenten con tarjeta de </w:t>
-            </w:r>
-            <w:proofErr w:type="spellStart"/>
-            <w:r>
-              <w:rPr>
-                <w:szCs w:val="22"/>
-              </w:rPr>
-              <w:t>f</w:t>
+              <w:t>Clientes registrados y que cuenten con tarjeta de f</w:t>
             </w:r>
             <w:r>
               <w:rPr>
@@ -11851,7 +11844,6 @@
               </w:rPr>
               <w:t>idelización</w:t>
             </w:r>
-            <w:proofErr w:type="spellEnd"/>
             <w:r>
               <w:rPr>
                 <w:szCs w:val="22"/>
@@ -12206,7 +12198,7 @@
                     </pic:cNvPicPr>
                   </pic:nvPicPr>
                   <pic:blipFill>
-                    <a:blip r:embed="rId13"/>
+                    <a:blip r:embed="rId14"/>
                     <a:srcRect/>
                     <a:stretch>
                       <a:fillRect/>
@@ -12419,7 +12411,7 @@
           <w:bottom w:w="28" w:type="dxa"/>
           <w:right w:w="57" w:type="dxa"/>
         </w:tblCellMar>
-        <w:tblLook w:val="04A0"/>
+        <w:tblLook w:val="04A0" w:firstRow="1" w:lastRow="0" w:firstColumn="1" w:lastColumn="0" w:noHBand="0" w:noVBand="1"/>
       </w:tblPr>
       <w:tblGrid>
         <w:gridCol w:w="1134"/>
@@ -13552,7 +13544,7 @@
                     </pic:cNvPicPr>
                   </pic:nvPicPr>
                   <pic:blipFill>
-                    <a:blip r:embed="rId14" cstate="print"/>
+                    <a:blip r:embed="rId15" cstate="print"/>
                     <a:srcRect/>
                     <a:stretch>
                       <a:fillRect/>
@@ -13765,7 +13757,7 @@
           <w:bottom w:w="28" w:type="dxa"/>
           <w:right w:w="57" w:type="dxa"/>
         </w:tblCellMar>
-        <w:tblLook w:val="04A0"/>
+        <w:tblLook w:val="04A0" w:firstRow="1" w:lastRow="0" w:firstColumn="1" w:lastColumn="0" w:noHBand="0" w:noVBand="1"/>
       </w:tblPr>
       <w:tblGrid>
         <w:gridCol w:w="1134"/>
@@ -14755,10 +14747,10 @@
                     </pic:cNvPicPr>
                   </pic:nvPicPr>
                   <pic:blipFill>
-                    <a:blip r:embed="rId15">
+                    <a:blip r:embed="rId16">
                       <a:extLst>
                         <a:ext uri="{28A0092B-C50C-407E-A947-70E740481C1C}">
-                          <a14:useLocalDpi xmlns:a14="http://schemas.microsoft.com/office/drawing/2010/main" xmlns:wps="http://schemas.microsoft.com/office/word/2010/wordprocessingShape" xmlns:wpi="http://schemas.microsoft.com/office/word/2010/wordprocessingInk" xmlns:wpg="http://schemas.microsoft.com/office/word/2010/wordprocessingGroup" xmlns:w14="http://schemas.microsoft.com/office/word/2010/wordml" xmlns:w="http://schemas.openxmlformats.org/wordprocessingml/2006/main" xmlns:w10="urn:schemas-microsoft-com:office:word" xmlns:wp14="http://schemas.microsoft.com/office/word/2010/wordprocessingDrawing" xmlns:v="urn:schemas-microsoft-com:vml" xmlns:o="urn:schemas-microsoft-com:office:office" xmlns:mc="http://schemas.openxmlformats.org/markup-compatibility/2006" xmlns:wpc="http://schemas.microsoft.com/office/word/2010/wordprocessingCanvas" xmlns="" val="0"/>
+                          <a14:useLocalDpi xmlns:a14="http://schemas.microsoft.com/office/drawing/2010/main" val="0"/>
                         </a:ext>
                       </a:extLst>
                     </a:blip>
@@ -14947,10 +14939,10 @@
                     </pic:cNvPicPr>
                   </pic:nvPicPr>
                   <pic:blipFill>
-                    <a:blip r:embed="rId16">
+                    <a:blip r:embed="rId17">
                       <a:extLst>
                         <a:ext uri="{28A0092B-C50C-407E-A947-70E740481C1C}">
-                          <a14:useLocalDpi xmlns:a14="http://schemas.microsoft.com/office/drawing/2010/main" xmlns:wps="http://schemas.microsoft.com/office/word/2010/wordprocessingShape" xmlns:wpi="http://schemas.microsoft.com/office/word/2010/wordprocessingInk" xmlns:wpg="http://schemas.microsoft.com/office/word/2010/wordprocessingGroup" xmlns:w14="http://schemas.microsoft.com/office/word/2010/wordml" xmlns:w="http://schemas.openxmlformats.org/wordprocessingml/2006/main" xmlns:w10="urn:schemas-microsoft-com:office:word" xmlns:wp14="http://schemas.microsoft.com/office/word/2010/wordprocessingDrawing" xmlns:v="urn:schemas-microsoft-com:vml" xmlns:o="urn:schemas-microsoft-com:office:office" xmlns:mc="http://schemas.openxmlformats.org/markup-compatibility/2006" xmlns:wpc="http://schemas.microsoft.com/office/word/2010/wordprocessingCanvas" xmlns="" val="0"/>
+                          <a14:useLocalDpi xmlns:a14="http://schemas.microsoft.com/office/drawing/2010/main" val="0"/>
                         </a:ext>
                       </a:extLst>
                     </a:blip>
@@ -15133,7 +15125,7 @@
           <w:bottom w:w="28" w:type="dxa"/>
           <w:right w:w="57" w:type="dxa"/>
         </w:tblCellMar>
-        <w:tblLook w:val="04A0"/>
+        <w:tblLook w:val="04A0" w:firstRow="1" w:lastRow="0" w:firstColumn="1" w:lastColumn="0" w:noHBand="0" w:noVBand="1"/>
       </w:tblPr>
       <w:tblGrid>
         <w:gridCol w:w="1739"/>
@@ -15326,6 +15318,212 @@
               <w:t>Número de identificación de la compañía</w:t>
             </w:r>
           </w:p>
+          <w:p>
+            <w:pPr>
+              <w:numPr>
+                <w:ilvl w:val="0"/>
+                <w:numId w:val="17"/>
+              </w:numPr>
+              <w:ind w:left="262" w:hanging="262"/>
+              <w:rPr>
+                <w:b/>
+                <w:sz w:val="20"/>
+              </w:rPr>
+            </w:pPr>
+            <w:r>
+              <w:rPr>
+                <w:b/>
+                <w:sz w:val="20"/>
+              </w:rPr>
+              <w:t>[</w:t>
+            </w:r>
+            <w:r>
+              <w:rPr>
+                <w:b/>
+                <w:sz w:val="20"/>
+              </w:rPr>
+              <w:t>1</w:t>
+            </w:r>
+            <w:r>
+              <w:rPr>
+                <w:b/>
+                <w:sz w:val="20"/>
+              </w:rPr>
+              <w:t>..*] tiene:</w:t>
+            </w:r>
+            <w:r>
+              <w:rPr>
+                <w:sz w:val="20"/>
+              </w:rPr>
+              <w:t xml:space="preserve"> Representa los </w:t>
+            </w:r>
+            <w:r>
+              <w:rPr>
+                <w:sz w:val="20"/>
+              </w:rPr>
+              <w:t>teatros que tiene la empresa</w:t>
+            </w:r>
+          </w:p>
+          <w:p>
+            <w:pPr>
+              <w:numPr>
+                <w:ilvl w:val="0"/>
+                <w:numId w:val="17"/>
+              </w:numPr>
+              <w:ind w:left="262" w:hanging="262"/>
+              <w:rPr>
+                <w:b/>
+                <w:sz w:val="20"/>
+              </w:rPr>
+            </w:pPr>
+            <w:r>
+              <w:rPr>
+                <w:b/>
+                <w:sz w:val="20"/>
+              </w:rPr>
+              <w:t>[</w:t>
+            </w:r>
+            <w:r>
+              <w:rPr>
+                <w:b/>
+                <w:sz w:val="20"/>
+              </w:rPr>
+              <w:t>1</w:t>
+            </w:r>
+            <w:r>
+              <w:rPr>
+                <w:b/>
+                <w:sz w:val="20"/>
+              </w:rPr>
+              <w:t>..*] tiene:</w:t>
+            </w:r>
+            <w:r>
+              <w:rPr>
+                <w:sz w:val="20"/>
+              </w:rPr>
+              <w:t xml:space="preserve"> Información de las cintas que posee</w:t>
+            </w:r>
+          </w:p>
+          <w:p>
+            <w:pPr>
+              <w:numPr>
+                <w:ilvl w:val="0"/>
+                <w:numId w:val="17"/>
+              </w:numPr>
+              <w:ind w:left="262" w:hanging="262"/>
+              <w:rPr>
+                <w:b/>
+                <w:sz w:val="20"/>
+              </w:rPr>
+            </w:pPr>
+            <w:r>
+              <w:rPr>
+                <w:b/>
+                <w:sz w:val="20"/>
+              </w:rPr>
+              <w:t>[</w:t>
+            </w:r>
+            <w:r>
+              <w:rPr>
+                <w:b/>
+                <w:sz w:val="20"/>
+              </w:rPr>
+              <w:t>1</w:t>
+            </w:r>
+            <w:r>
+              <w:rPr>
+                <w:b/>
+                <w:sz w:val="20"/>
+              </w:rPr>
+              <w:t>..*] tiene:</w:t>
+            </w:r>
+            <w:r>
+              <w:rPr>
+                <w:sz w:val="20"/>
+              </w:rPr>
+              <w:t xml:space="preserve"> Información de los clientes </w:t>
+            </w:r>
+          </w:p>
+          <w:p>
+            <w:pPr>
+              <w:numPr>
+                <w:ilvl w:val="0"/>
+                <w:numId w:val="17"/>
+              </w:numPr>
+              <w:ind w:left="262" w:hanging="262"/>
+              <w:rPr>
+                <w:b/>
+                <w:sz w:val="20"/>
+              </w:rPr>
+            </w:pPr>
+            <w:r>
+              <w:rPr>
+                <w:b/>
+                <w:sz w:val="20"/>
+              </w:rPr>
+              <w:t>[</w:t>
+            </w:r>
+            <w:r>
+              <w:rPr>
+                <w:b/>
+                <w:sz w:val="20"/>
+              </w:rPr>
+              <w:t>1</w:t>
+            </w:r>
+            <w:r>
+              <w:rPr>
+                <w:b/>
+                <w:sz w:val="20"/>
+              </w:rPr>
+              <w:t>..*] tiene:</w:t>
+            </w:r>
+            <w:r>
+              <w:rPr>
+                <w:sz w:val="20"/>
+              </w:rPr>
+              <w:t xml:space="preserve"> Promociones que brindan a los clientes</w:t>
+            </w:r>
+          </w:p>
+          <w:p>
+            <w:pPr>
+              <w:numPr>
+                <w:ilvl w:val="0"/>
+                <w:numId w:val="17"/>
+              </w:numPr>
+              <w:ind w:left="262" w:hanging="262"/>
+              <w:rPr>
+                <w:b/>
+                <w:sz w:val="20"/>
+              </w:rPr>
+            </w:pPr>
+            <w:r>
+              <w:rPr>
+                <w:b/>
+                <w:sz w:val="20"/>
+              </w:rPr>
+              <w:t>[</w:t>
+            </w:r>
+            <w:r>
+              <w:rPr>
+                <w:b/>
+                <w:sz w:val="20"/>
+              </w:rPr>
+              <w:t>1</w:t>
+            </w:r>
+            <w:r>
+              <w:rPr>
+                <w:b/>
+                <w:sz w:val="20"/>
+              </w:rPr>
+              <w:t>..*] tiene:</w:t>
+            </w:r>
+            <w:r>
+              <w:rPr>
+                <w:sz w:val="20"/>
+              </w:rPr>
+              <w:t xml:space="preserve"> Información de las publicaciones en periódicos nacionales y locales</w:t>
+            </w:r>
+          </w:p>
         </w:tc>
       </w:tr>
       <w:tr>
@@ -15351,6 +15549,7 @@
                 <w:b/>
                 <w:sz w:val="20"/>
               </w:rPr>
+              <w:lastRenderedPageBreak/>
               <w:t>Teatro</w:t>
             </w:r>
           </w:p>
@@ -15401,6 +15600,125 @@
                 <w:sz w:val="20"/>
               </w:rPr>
               <w:t>nombre de la ciudad en donde se encuentra ubicado el teatro</w:t>
+            </w:r>
+          </w:p>
+          <w:p>
+            <w:pPr>
+              <w:numPr>
+                <w:ilvl w:val="0"/>
+                <w:numId w:val="17"/>
+              </w:numPr>
+              <w:ind w:left="262" w:hanging="262"/>
+              <w:rPr>
+                <w:sz w:val="20"/>
+              </w:rPr>
+            </w:pPr>
+            <w:r>
+              <w:rPr>
+                <w:b/>
+                <w:sz w:val="20"/>
+              </w:rPr>
+              <w:t>[0..*] tiene:</w:t>
+            </w:r>
+            <w:r>
+              <w:rPr>
+                <w:sz w:val="20"/>
+              </w:rPr>
+              <w:t xml:space="preserve"> </w:t>
+            </w:r>
+            <w:r>
+              <w:rPr>
+                <w:sz w:val="20"/>
+              </w:rPr>
+              <w:t>Información de las próximas películas a estrenar</w:t>
+            </w:r>
+          </w:p>
+          <w:p>
+            <w:pPr>
+              <w:numPr>
+                <w:ilvl w:val="0"/>
+                <w:numId w:val="17"/>
+              </w:numPr>
+              <w:ind w:left="262" w:hanging="262"/>
+              <w:rPr>
+                <w:sz w:val="20"/>
+              </w:rPr>
+            </w:pPr>
+            <w:r>
+              <w:rPr>
+                <w:b/>
+                <w:sz w:val="20"/>
+              </w:rPr>
+              <w:t>[1</w:t>
+            </w:r>
+            <w:r>
+              <w:rPr>
+                <w:b/>
+                <w:sz w:val="20"/>
+              </w:rPr>
+              <w:t>..*] tiene:</w:t>
+            </w:r>
+            <w:r>
+              <w:rPr>
+                <w:sz w:val="20"/>
+              </w:rPr>
+              <w:t xml:space="preserve"> </w:t>
+            </w:r>
+            <w:r>
+              <w:rPr>
+                <w:sz w:val="20"/>
+              </w:rPr>
+              <w:t xml:space="preserve">Información de las </w:t>
+            </w:r>
+            <w:r>
+              <w:rPr>
+                <w:sz w:val="20"/>
+              </w:rPr>
+              <w:t>salas de cine</w:t>
+            </w:r>
+          </w:p>
+          <w:p>
+            <w:pPr>
+              <w:numPr>
+                <w:ilvl w:val="0"/>
+                <w:numId w:val="17"/>
+              </w:numPr>
+              <w:ind w:left="262" w:hanging="262"/>
+              <w:rPr>
+                <w:sz w:val="20"/>
+              </w:rPr>
+            </w:pPr>
+            <w:r>
+              <w:rPr>
+                <w:b/>
+                <w:sz w:val="20"/>
+              </w:rPr>
+              <w:t>[1</w:t>
+            </w:r>
+            <w:r>
+              <w:rPr>
+                <w:b/>
+                <w:sz w:val="20"/>
+              </w:rPr>
+              <w:t>..*] tiene:</w:t>
+            </w:r>
+            <w:r>
+              <w:rPr>
+                <w:sz w:val="20"/>
+              </w:rPr>
+              <w:t xml:space="preserve"> </w:t>
+            </w:r>
+            <w:r>
+              <w:rPr>
+                <w:sz w:val="20"/>
+              </w:rPr>
+              <w:t xml:space="preserve">Información de </w:t>
+            </w:r>
+            <w:r>
+              <w:rPr>
+                <w:sz w:val="20"/>
+              </w:rPr>
+              <w:t xml:space="preserve">las funciones </w:t>
             </w:r>
           </w:p>
         </w:tc>
@@ -15650,6 +15968,88 @@
               <w:t>Valor de la función</w:t>
             </w:r>
           </w:p>
+          <w:p>
+            <w:pPr>
+              <w:numPr>
+                <w:ilvl w:val="0"/>
+                <w:numId w:val="17"/>
+              </w:numPr>
+              <w:ind w:left="262" w:hanging="262"/>
+              <w:rPr>
+                <w:sz w:val="20"/>
+              </w:rPr>
+            </w:pPr>
+            <w:r>
+              <w:rPr>
+                <w:b/>
+                <w:sz w:val="20"/>
+              </w:rPr>
+              <w:t>[1</w:t>
+            </w:r>
+            <w:r>
+              <w:rPr>
+                <w:b/>
+                <w:sz w:val="20"/>
+              </w:rPr>
+              <w:t>] tiene:</w:t>
+            </w:r>
+            <w:r>
+              <w:rPr>
+                <w:sz w:val="20"/>
+              </w:rPr>
+              <w:t xml:space="preserve"> </w:t>
+            </w:r>
+            <w:r>
+              <w:rPr>
+                <w:sz w:val="20"/>
+              </w:rPr>
+              <w:t>Información de la sala de cine en donde se realiza la función</w:t>
+            </w:r>
+          </w:p>
+          <w:p>
+            <w:pPr>
+              <w:numPr>
+                <w:ilvl w:val="0"/>
+                <w:numId w:val="17"/>
+              </w:numPr>
+              <w:ind w:left="262" w:hanging="262"/>
+              <w:rPr>
+                <w:sz w:val="20"/>
+              </w:rPr>
+            </w:pPr>
+            <w:r>
+              <w:rPr>
+                <w:b/>
+                <w:sz w:val="20"/>
+              </w:rPr>
+              <w:t>[1</w:t>
+            </w:r>
+            <w:r>
+              <w:rPr>
+                <w:b/>
+                <w:sz w:val="20"/>
+              </w:rPr>
+              <w:t>] tiene:</w:t>
+            </w:r>
+            <w:r>
+              <w:rPr>
+                <w:sz w:val="20"/>
+              </w:rPr>
+              <w:t xml:space="preserve"> </w:t>
+            </w:r>
+            <w:r>
+              <w:rPr>
+                <w:sz w:val="20"/>
+              </w:rPr>
+              <w:t xml:space="preserve">Información de </w:t>
+            </w:r>
+            <w:r>
+              <w:rPr>
+                <w:sz w:val="20"/>
+              </w:rPr>
+              <w:t>cinta que será presentada</w:t>
+            </w:r>
+          </w:p>
         </w:tc>
       </w:tr>
       <w:tr>
@@ -15676,7 +16076,6 @@
                 <w:b/>
                 <w:sz w:val="20"/>
               </w:rPr>
-              <w:lastRenderedPageBreak/>
               <w:t>EstrenoProximo</w:t>
             </w:r>
             <w:proofErr w:type="spellEnd"/>
@@ -16249,6 +16648,74 @@
               <w:t>Correo electrónico del cliente</w:t>
             </w:r>
           </w:p>
+          <w:p>
+            <w:pPr>
+              <w:numPr>
+                <w:ilvl w:val="0"/>
+                <w:numId w:val="17"/>
+              </w:numPr>
+              <w:ind w:left="262" w:hanging="262"/>
+              <w:rPr>
+                <w:sz w:val="20"/>
+              </w:rPr>
+            </w:pPr>
+            <w:r>
+              <w:rPr>
+                <w:b/>
+                <w:sz w:val="20"/>
+              </w:rPr>
+              <w:t>[0..*] tiene:</w:t>
+            </w:r>
+            <w:r>
+              <w:rPr>
+                <w:sz w:val="20"/>
+              </w:rPr>
+              <w:t xml:space="preserve"> </w:t>
+            </w:r>
+            <w:r>
+              <w:rPr>
+                <w:sz w:val="20"/>
+              </w:rPr>
+              <w:t>Información de las compras</w:t>
+            </w:r>
+          </w:p>
+          <w:p>
+            <w:pPr>
+              <w:numPr>
+                <w:ilvl w:val="0"/>
+                <w:numId w:val="17"/>
+              </w:numPr>
+              <w:ind w:left="262" w:hanging="262"/>
+              <w:rPr>
+                <w:sz w:val="20"/>
+              </w:rPr>
+            </w:pPr>
+            <w:r>
+              <w:rPr>
+                <w:b/>
+                <w:sz w:val="20"/>
+              </w:rPr>
+              <w:t>[0..*] tiene:</w:t>
+            </w:r>
+            <w:r>
+              <w:rPr>
+                <w:sz w:val="20"/>
+              </w:rPr>
+              <w:t xml:space="preserve"> </w:t>
+            </w:r>
+            <w:r>
+              <w:rPr>
+                <w:sz w:val="20"/>
+              </w:rPr>
+              <w:t>Informaci</w:t>
+            </w:r>
+            <w:r>
+              <w:rPr>
+                <w:sz w:val="20"/>
+              </w:rPr>
+              <w:t>ón de las promociones para las cuales aplica</w:t>
+            </w:r>
+          </w:p>
         </w:tc>
       </w:tr>
       <w:tr>
@@ -16360,6 +16827,44 @@
               <w:t>Medio de pago como tarjeta débito o crédito, efectivo, por internet</w:t>
             </w:r>
           </w:p>
+          <w:p>
+            <w:pPr>
+              <w:numPr>
+                <w:ilvl w:val="0"/>
+                <w:numId w:val="17"/>
+              </w:numPr>
+              <w:ind w:left="262" w:hanging="262"/>
+              <w:rPr>
+                <w:sz w:val="20"/>
+              </w:rPr>
+            </w:pPr>
+            <w:r>
+              <w:rPr>
+                <w:b/>
+                <w:sz w:val="20"/>
+              </w:rPr>
+              <w:t>[1</w:t>
+            </w:r>
+            <w:r>
+              <w:rPr>
+                <w:b/>
+                <w:sz w:val="20"/>
+              </w:rPr>
+              <w:t>] tiene:</w:t>
+            </w:r>
+            <w:r>
+              <w:rPr>
+                <w:sz w:val="20"/>
+              </w:rPr>
+              <w:t xml:space="preserve"> </w:t>
+            </w:r>
+            <w:r>
+              <w:rPr>
+                <w:sz w:val="20"/>
+              </w:rPr>
+              <w:t>Información de la función para la que se realiza la compra</w:t>
+            </w:r>
+          </w:p>
         </w:tc>
       </w:tr>
       <w:tr>
@@ -16558,6 +17063,7 @@
                 <w:b/>
                 <w:sz w:val="20"/>
               </w:rPr>
+              <w:lastRenderedPageBreak/>
               <w:t>Publicacion</w:t>
             </w:r>
             <w:proofErr w:type="spellEnd"/>
@@ -16731,24 +17237,6 @@
         </w:tc>
       </w:tr>
     </w:tbl>
-    <w:p>
-      <w:pPr>
-        <w:jc w:val="both"/>
-      </w:pPr>
-    </w:p>
-    <w:p>
-      <w:pPr>
-        <w:jc w:val="both"/>
-      </w:pPr>
-    </w:p>
-    <w:p>
-      <w:pPr>
-        <w:jc w:val="both"/>
-      </w:pPr>
-      <w:r>
-        <w:t>De acuerdo a los casos de uso identificados se puede realizar un seguimiento de cada uno dentro del diagrama de mundo:</w:t>
-      </w:r>
-    </w:p>
     <w:p>
       <w:pPr>
         <w:jc w:val="both"/>
@@ -17019,7 +17507,7 @@
                     </pic:cNvPicPr>
                   </pic:nvPicPr>
                   <pic:blipFill>
-                    <a:blip r:embed="rId17"/>
+                    <a:blip r:embed="rId18"/>
                     <a:srcRect/>
                     <a:stretch>
                       <a:fillRect/>
@@ -17210,7 +17698,7 @@
           <w:bottom w:w="28" w:type="dxa"/>
           <w:right w:w="57" w:type="dxa"/>
         </w:tblCellMar>
-        <w:tblLook w:val="04A0"/>
+        <w:tblLook w:val="04A0" w:firstRow="1" w:lastRow="0" w:firstColumn="1" w:lastColumn="0" w:noHBand="0" w:noVBand="1"/>
       </w:tblPr>
       <w:tblGrid>
         <w:gridCol w:w="2268"/>
@@ -17797,7 +18285,7 @@
           <w:bottom w:w="28" w:type="dxa"/>
           <w:right w:w="57" w:type="dxa"/>
         </w:tblCellMar>
-        <w:tblLook w:val="04A0"/>
+        <w:tblLook w:val="04A0" w:firstRow="1" w:lastRow="0" w:firstColumn="1" w:lastColumn="0" w:noHBand="0" w:noVBand="1"/>
       </w:tblPr>
       <w:tblGrid>
         <w:gridCol w:w="1701"/>
@@ -18689,7 +19177,7 @@
                     </pic:cNvPicPr>
                   </pic:nvPicPr>
                   <pic:blipFill>
-                    <a:blip r:embed="rId18"/>
+                    <a:blip r:embed="rId19"/>
                     <a:srcRect/>
                     <a:stretch>
                       <a:fillRect/>
@@ -18902,7 +19390,7 @@
           <w:bottom w:w="28" w:type="dxa"/>
           <w:right w:w="57" w:type="dxa"/>
         </w:tblCellMar>
-        <w:tblLook w:val="04A0"/>
+        <w:tblLook w:val="04A0" w:firstRow="1" w:lastRow="0" w:firstColumn="1" w:lastColumn="0" w:noHBand="0" w:noVBand="1"/>
       </w:tblPr>
       <w:tblGrid>
         <w:gridCol w:w="2268"/>
@@ -19087,7 +19575,6 @@
                 <w:sz w:val="20"/>
               </w:rPr>
             </w:pPr>
-            <w:proofErr w:type="spellStart"/>
             <w:r>
               <w:rPr>
                 <w:b/>
@@ -19095,7 +19582,6 @@
               </w:rPr>
               <w:t>Fidelización</w:t>
             </w:r>
-            <w:proofErr w:type="spellEnd"/>
           </w:p>
         </w:tc>
         <w:tc>
@@ -19113,21 +19599,7 @@
               <w:rPr>
                 <w:sz w:val="20"/>
               </w:rPr>
-              <w:t xml:space="preserve">Maneja las políticas de </w:t>
-            </w:r>
-            <w:proofErr w:type="spellStart"/>
-            <w:r>
-              <w:rPr>
-                <w:sz w:val="20"/>
-              </w:rPr>
-              <w:t>fidelización</w:t>
-            </w:r>
-            <w:proofErr w:type="spellEnd"/>
-            <w:r>
-              <w:rPr>
-                <w:sz w:val="20"/>
-              </w:rPr>
-              <w:t xml:space="preserve"> de 7°Arte así como la inscripción de usuarios en el sistema</w:t>
+              <w:t>Maneja las políticas de fidelización de 7°Arte así como la inscripción de usuarios en el sistema</w:t>
             </w:r>
           </w:p>
         </w:tc>
@@ -19570,7 +20042,7 @@
           <w:bottom w:w="28" w:type="dxa"/>
           <w:right w:w="57" w:type="dxa"/>
         </w:tblCellMar>
-        <w:tblLook w:val="04A0"/>
+        <w:tblLook w:val="04A0" w:firstRow="1" w:lastRow="0" w:firstColumn="1" w:lastColumn="0" w:noHBand="0" w:noVBand="1"/>
       </w:tblPr>
       <w:tblGrid>
         <w:gridCol w:w="2268"/>
@@ -19777,7 +20249,7 @@
                     </pic:cNvPicPr>
                   </pic:nvPicPr>
                   <pic:blipFill>
-                    <a:blip r:embed="rId19"/>
+                    <a:blip r:embed="rId20"/>
                     <a:srcRect/>
                     <a:stretch>
                       <a:fillRect/>
@@ -19963,7 +20435,7 @@
           <w:bottom w:w="28" w:type="dxa"/>
           <w:right w:w="57" w:type="dxa"/>
         </w:tblCellMar>
-        <w:tblLook w:val="04A0"/>
+        <w:tblLook w:val="04A0" w:firstRow="1" w:lastRow="0" w:firstColumn="1" w:lastColumn="0" w:noHBand="0" w:noVBand="1"/>
       </w:tblPr>
       <w:tblGrid>
         <w:gridCol w:w="2268"/>
@@ -20441,7 +20913,7 @@
           <w:bottom w:w="28" w:type="dxa"/>
           <w:right w:w="57" w:type="dxa"/>
         </w:tblCellMar>
-        <w:tblLook w:val="04A0"/>
+        <w:tblLook w:val="04A0" w:firstRow="1" w:lastRow="0" w:firstColumn="1" w:lastColumn="0" w:noHBand="0" w:noVBand="1"/>
       </w:tblPr>
       <w:tblGrid>
         <w:gridCol w:w="2268"/>
@@ -20681,7 +21153,7 @@
                     </pic:cNvPicPr>
                   </pic:nvPicPr>
                   <pic:blipFill>
-                    <a:blip r:embed="rId20"/>
+                    <a:blip r:embed="rId21"/>
                     <a:srcRect/>
                     <a:stretch>
                       <a:fillRect/>
@@ -20885,7 +21357,7 @@
           <w:bottom w:w="28" w:type="dxa"/>
           <w:right w:w="57" w:type="dxa"/>
         </w:tblCellMar>
-        <w:tblLook w:val="04A0"/>
+        <w:tblLook w:val="04A0" w:firstRow="1" w:lastRow="0" w:firstColumn="1" w:lastColumn="0" w:noHBand="0" w:noVBand="1"/>
       </w:tblPr>
       <w:tblGrid>
         <w:gridCol w:w="2221"/>
@@ -21122,7 +21594,7 @@
           <w:bottom w:w="28" w:type="dxa"/>
           <w:right w:w="57" w:type="dxa"/>
         </w:tblCellMar>
-        <w:tblLook w:val="04A0"/>
+        <w:tblLook w:val="04A0" w:firstRow="1" w:lastRow="0" w:firstColumn="1" w:lastColumn="0" w:noHBand="0" w:noVBand="1"/>
       </w:tblPr>
       <w:tblGrid>
         <w:gridCol w:w="2221"/>
@@ -21357,9 +21829,9 @@
         </w:rPr>
         <w:drawing>
           <wp:inline distT="0" distB="0" distL="0" distR="0">
-            <wp:extent cx="6332220" cy="4105025"/>
+            <wp:extent cx="6332220" cy="4150503"/>
             <wp:effectExtent l="0" t="0" r="0" b="0"/>
-            <wp:docPr id="7" name="Imagen 7"/>
+            <wp:docPr id="11" name="Imagen 11"/>
             <wp:cNvGraphicFramePr>
               <a:graphicFrameLocks xmlns:a="http://schemas.openxmlformats.org/drawingml/2006/main" noChangeAspect="1"/>
             </wp:cNvGraphicFramePr>
@@ -21373,10 +21845,10 @@
                     </pic:cNvPicPr>
                   </pic:nvPicPr>
                   <pic:blipFill>
-                    <a:blip r:embed="rId21">
+                    <a:blip r:embed="rId22">
                       <a:extLst>
                         <a:ext uri="{28A0092B-C50C-407E-A947-70E740481C1C}">
-                          <a14:useLocalDpi xmlns:a14="http://schemas.microsoft.com/office/drawing/2010/main" xmlns:wps="http://schemas.microsoft.com/office/word/2010/wordprocessingShape" xmlns:wpi="http://schemas.microsoft.com/office/word/2010/wordprocessingInk" xmlns:wpg="http://schemas.microsoft.com/office/word/2010/wordprocessingGroup" xmlns:w14="http://schemas.microsoft.com/office/word/2010/wordml" xmlns:w="http://schemas.openxmlformats.org/wordprocessingml/2006/main" xmlns:w10="urn:schemas-microsoft-com:office:word" xmlns:wp14="http://schemas.microsoft.com/office/word/2010/wordprocessingDrawing" xmlns:v="urn:schemas-microsoft-com:vml" xmlns:o="urn:schemas-microsoft-com:office:office" xmlns:mc="http://schemas.openxmlformats.org/markup-compatibility/2006" xmlns:wpc="http://schemas.microsoft.com/office/word/2010/wordprocessingCanvas" xmlns="" val="0"/>
+                          <a14:useLocalDpi xmlns:a14="http://schemas.microsoft.com/office/drawing/2010/main" val="0"/>
                         </a:ext>
                       </a:extLst>
                     </a:blip>
@@ -21388,7 +21860,7 @@
                   <pic:spPr bwMode="auto">
                     <a:xfrm>
                       <a:off x="0" y="0"/>
-                      <a:ext cx="6332220" cy="4105025"/>
+                      <a:ext cx="6332220" cy="4150503"/>
                     </a:xfrm>
                     <a:prstGeom prst="rect">
                       <a:avLst/>
@@ -21563,7 +22035,7 @@
           <w:bottom w:w="28" w:type="dxa"/>
           <w:right w:w="57" w:type="dxa"/>
         </w:tblCellMar>
-        <w:tblLook w:val="04A0"/>
+        <w:tblLook w:val="04A0" w:firstRow="1" w:lastRow="0" w:firstColumn="1" w:lastColumn="0" w:noHBand="0" w:noVBand="1"/>
       </w:tblPr>
       <w:tblGrid>
         <w:gridCol w:w="1506"/>
@@ -21664,7 +22136,6 @@
                 <w:sz w:val="20"/>
               </w:rPr>
             </w:pPr>
-            <w:bookmarkStart w:id="50" w:name="_GoBack" w:colFirst="1" w:colLast="1"/>
             <w:r>
               <w:rPr>
                 <w:b/>
@@ -21709,19 +22180,30 @@
                 <w:sz w:val="20"/>
               </w:rPr>
             </w:pPr>
-            <w:r>
-              <w:rPr>
-                <w:b/>
-                <w:sz w:val="20"/>
-              </w:rPr>
-              <w:t xml:space="preserve">nombre: </w:t>
-            </w:r>
-            <w:r>
-              <w:rPr>
-                <w:sz w:val="20"/>
-              </w:rPr>
-              <w:t>Razón social de la compañía</w:t>
-            </w:r>
+            <w:proofErr w:type="spellStart"/>
+            <w:r>
+              <w:rPr>
+                <w:b/>
+                <w:sz w:val="20"/>
+              </w:rPr>
+              <w:t>idCompania</w:t>
+            </w:r>
+            <w:proofErr w:type="spellEnd"/>
+            <w:r>
+              <w:rPr>
+                <w:b/>
+                <w:sz w:val="20"/>
+              </w:rPr>
+              <w:t xml:space="preserve">: </w:t>
+            </w:r>
+            <w:r>
+              <w:rPr>
+                <w:sz w:val="20"/>
+              </w:rPr>
+              <w:t>Identificador de la compañía</w:t>
+            </w:r>
+            <w:bookmarkStart w:id="50" w:name="_GoBack"/>
+            <w:bookmarkEnd w:id="50"/>
           </w:p>
           <w:p>
             <w:pPr>
@@ -21735,82 +22217,20 @@
                 <w:sz w:val="20"/>
               </w:rPr>
             </w:pPr>
-            <w:proofErr w:type="spellStart"/>
-            <w:r>
-              <w:rPr>
-                <w:b/>
-                <w:sz w:val="20"/>
-              </w:rPr>
-              <w:t>nit</w:t>
-            </w:r>
-            <w:proofErr w:type="spellEnd"/>
-            <w:r>
-              <w:rPr>
-                <w:b/>
-                <w:sz w:val="20"/>
-              </w:rPr>
-              <w:t xml:space="preserve">: </w:t>
-            </w:r>
-            <w:r>
-              <w:rPr>
-                <w:sz w:val="20"/>
-              </w:rPr>
-              <w:t>Número de identificación de la compañía</w:t>
-            </w:r>
-          </w:p>
-        </w:tc>
-      </w:tr>
-      <w:bookmarkEnd w:id="50"/>
-      <w:tr>
-        <w:trPr>
-          <w:cantSplit/>
-          <w:jc w:val="center"/>
-        </w:trPr>
-        <w:tc>
-          <w:tcPr>
-            <w:tcW w:w="1506" w:type="dxa"/>
-            <w:shd w:val="clear" w:color="auto" w:fill="DBE5F1" w:themeFill="accent1" w:themeFillTint="33"/>
-            <w:vAlign w:val="center"/>
-          </w:tcPr>
-          <w:p>
-            <w:pPr>
-              <w:rPr>
-                <w:b/>
-                <w:sz w:val="20"/>
-              </w:rPr>
-            </w:pPr>
-            <w:r>
-              <w:rPr>
-                <w:b/>
-                <w:sz w:val="20"/>
-              </w:rPr>
-              <w:t>Teatro</w:t>
-            </w:r>
-          </w:p>
-        </w:tc>
-        <w:tc>
-          <w:tcPr>
-            <w:tcW w:w="2180" w:type="dxa"/>
-            <w:vAlign w:val="center"/>
-          </w:tcPr>
-          <w:p>
-            <w:pPr>
-              <w:rPr>
-                <w:sz w:val="20"/>
-              </w:rPr>
-            </w:pPr>
-            <w:r>
-              <w:rPr>
-                <w:sz w:val="20"/>
-              </w:rPr>
-              <w:t>Datos de los teatros que posee la compañía</w:t>
-            </w:r>
-          </w:p>
-        </w:tc>
-        <w:tc>
-          <w:tcPr>
-            <w:tcW w:w="6237" w:type="dxa"/>
-          </w:tcPr>
+            <w:r>
+              <w:rPr>
+                <w:b/>
+                <w:sz w:val="20"/>
+              </w:rPr>
+              <w:t xml:space="preserve">nombre: </w:t>
+            </w:r>
+            <w:r>
+              <w:rPr>
+                <w:sz w:val="20"/>
+              </w:rPr>
+              <w:t>Razón social de la compañía</w:t>
+            </w:r>
+          </w:p>
           <w:p>
             <w:pPr>
               <w:numPr>
@@ -21819,21 +22239,31 @@
               </w:numPr>
               <w:ind w:left="262" w:hanging="262"/>
               <w:rPr>
-                <w:sz w:val="20"/>
-              </w:rPr>
-            </w:pPr>
-            <w:r>
-              <w:rPr>
-                <w:b/>
-                <w:sz w:val="20"/>
-              </w:rPr>
-              <w:t xml:space="preserve">Ciudad: </w:t>
-            </w:r>
-            <w:r>
-              <w:rPr>
-                <w:sz w:val="20"/>
-              </w:rPr>
-              <w:t>nombre de la ciudad en donde se encuentra ubicado el teatro</w:t>
+                <w:b/>
+                <w:sz w:val="20"/>
+              </w:rPr>
+            </w:pPr>
+            <w:proofErr w:type="spellStart"/>
+            <w:r>
+              <w:rPr>
+                <w:b/>
+                <w:sz w:val="20"/>
+              </w:rPr>
+              <w:t>nit</w:t>
+            </w:r>
+            <w:proofErr w:type="spellEnd"/>
+            <w:r>
+              <w:rPr>
+                <w:b/>
+                <w:sz w:val="20"/>
+              </w:rPr>
+              <w:t xml:space="preserve">: </w:t>
+            </w:r>
+            <w:r>
+              <w:rPr>
+                <w:sz w:val="20"/>
+              </w:rPr>
+              <w:t>Número de identificación de la compañía</w:t>
             </w:r>
           </w:p>
         </w:tc>
@@ -21856,15 +22286,13 @@
                 <w:sz w:val="20"/>
               </w:rPr>
             </w:pPr>
-            <w:proofErr w:type="spellStart"/>
-            <w:r>
-              <w:rPr>
-                <w:b/>
-                <w:sz w:val="20"/>
-              </w:rPr>
-              <w:t>SalaCine</w:t>
-            </w:r>
-            <w:proofErr w:type="spellEnd"/>
+            <w:r>
+              <w:rPr>
+                <w:b/>
+                <w:sz w:val="20"/>
+              </w:rPr>
+              <w:t>Teatro</w:t>
+            </w:r>
           </w:p>
         </w:tc>
         <w:tc>
@@ -21882,7 +22310,7 @@
               <w:rPr>
                 <w:sz w:val="20"/>
               </w:rPr>
-              <w:t>Información de las salas de cine de cada teatro.</w:t>
+              <w:t>Datos de los teatros que posee la compañía</w:t>
             </w:r>
           </w:p>
         </w:tc>
@@ -21898,29 +22326,89 @@
               </w:numPr>
               <w:ind w:left="262" w:hanging="262"/>
               <w:rPr>
-                <w:b/>
-                <w:sz w:val="20"/>
-              </w:rPr>
-            </w:pPr>
-            <w:r>
-              <w:rPr>
-                <w:b/>
-                <w:sz w:val="20"/>
-              </w:rPr>
-              <w:t>numerosillas:</w:t>
-            </w:r>
-            <w:r>
-              <w:rPr>
-                <w:b/>
-                <w:sz w:val="20"/>
-              </w:rPr>
-              <w:t xml:space="preserve"> </w:t>
-            </w:r>
-            <w:r>
-              <w:rPr>
-                <w:sz w:val="20"/>
-              </w:rPr>
-              <w:t>Número de sillas que tiene la sala de cine</w:t>
+                <w:sz w:val="20"/>
+              </w:rPr>
+            </w:pPr>
+            <w:proofErr w:type="spellStart"/>
+            <w:r>
+              <w:rPr>
+                <w:b/>
+                <w:sz w:val="20"/>
+              </w:rPr>
+              <w:t>idTeatro</w:t>
+            </w:r>
+            <w:proofErr w:type="spellEnd"/>
+            <w:r>
+              <w:rPr>
+                <w:b/>
+                <w:sz w:val="20"/>
+              </w:rPr>
+              <w:t xml:space="preserve">: </w:t>
+            </w:r>
+            <w:r>
+              <w:rPr>
+                <w:sz w:val="20"/>
+              </w:rPr>
+              <w:t>Identificador del teatro</w:t>
+            </w:r>
+          </w:p>
+          <w:p>
+            <w:pPr>
+              <w:numPr>
+                <w:ilvl w:val="0"/>
+                <w:numId w:val="17"/>
+              </w:numPr>
+              <w:ind w:left="262" w:hanging="262"/>
+              <w:rPr>
+                <w:sz w:val="20"/>
+              </w:rPr>
+            </w:pPr>
+            <w:r>
+              <w:rPr>
+                <w:b/>
+                <w:sz w:val="20"/>
+              </w:rPr>
+              <w:t xml:space="preserve">Ciudad: </w:t>
+            </w:r>
+            <w:r>
+              <w:rPr>
+                <w:sz w:val="20"/>
+              </w:rPr>
+              <w:t>nombre de la ciudad en donde se encuentra ubicado el teatro</w:t>
+            </w:r>
+          </w:p>
+          <w:p>
+            <w:pPr>
+              <w:numPr>
+                <w:ilvl w:val="0"/>
+                <w:numId w:val="17"/>
+              </w:numPr>
+              <w:ind w:left="262" w:hanging="262"/>
+              <w:rPr>
+                <w:sz w:val="20"/>
+              </w:rPr>
+            </w:pPr>
+            <w:proofErr w:type="spellStart"/>
+            <w:r>
+              <w:rPr>
+                <w:b/>
+                <w:sz w:val="20"/>
+              </w:rPr>
+              <w:t>idCompania</w:t>
+            </w:r>
+            <w:proofErr w:type="spellEnd"/>
+            <w:r>
+              <w:rPr>
+                <w:b/>
+                <w:sz w:val="20"/>
+              </w:rPr>
+              <w:t>:</w:t>
+            </w:r>
+            <w:r>
+              <w:rPr>
+                <w:sz w:val="20"/>
+              </w:rPr>
+              <w:t xml:space="preserve"> Identificador de la compañía</w:t>
             </w:r>
           </w:p>
         </w:tc>
@@ -21949,7 +22437,7 @@
                 <w:b/>
                 <w:sz w:val="20"/>
               </w:rPr>
-              <w:t>Funcion</w:t>
+              <w:t>SalaCine</w:t>
             </w:r>
             <w:proofErr w:type="spellEnd"/>
           </w:p>
@@ -21969,7 +22457,7 @@
               <w:rPr>
                 <w:sz w:val="20"/>
               </w:rPr>
-              <w:t>Programación de las funciones de cada teatro.</w:t>
+              <w:t>Información de las salas de cine de cada teatro.</w:t>
             </w:r>
           </w:p>
         </w:tc>
@@ -21985,18 +22473,31 @@
               </w:numPr>
               <w:ind w:left="262" w:hanging="262"/>
               <w:rPr>
-                <w:sz w:val="20"/>
-              </w:rPr>
-            </w:pPr>
-            <w:r>
-              <w:rPr>
-                <w:b/>
-                <w:sz w:val="20"/>
-              </w:rPr>
-              <w:t xml:space="preserve">fecha: </w:t>
-            </w:r>
-            <w:r>
-              <w:t>Fecha en que se realiza la función</w:t>
+                <w:b/>
+                <w:sz w:val="20"/>
+              </w:rPr>
+            </w:pPr>
+            <w:proofErr w:type="spellStart"/>
+            <w:r>
+              <w:rPr>
+                <w:b/>
+                <w:sz w:val="20"/>
+              </w:rPr>
+              <w:t>idSala</w:t>
+            </w:r>
+            <w:proofErr w:type="spellEnd"/>
+            <w:r>
+              <w:rPr>
+                <w:b/>
+                <w:sz w:val="20"/>
+              </w:rPr>
+              <w:t xml:space="preserve">: </w:t>
+            </w:r>
+            <w:r>
+              <w:rPr>
+                <w:sz w:val="20"/>
+              </w:rPr>
+              <w:t>Identificador de la sala de cine</w:t>
             </w:r>
           </w:p>
           <w:p>
@@ -22007,30 +22508,29 @@
               </w:numPr>
               <w:ind w:left="262" w:hanging="262"/>
               <w:rPr>
-                <w:sz w:val="20"/>
-              </w:rPr>
-            </w:pPr>
-            <w:proofErr w:type="spellStart"/>
-            <w:r>
-              <w:rPr>
-                <w:b/>
-                <w:sz w:val="20"/>
-              </w:rPr>
-              <w:t>horaInicio</w:t>
-            </w:r>
-            <w:proofErr w:type="spellEnd"/>
-            <w:r>
-              <w:rPr>
-                <w:b/>
-                <w:sz w:val="20"/>
-              </w:rPr>
-              <w:t xml:space="preserve">: </w:t>
-            </w:r>
-            <w:r>
-              <w:rPr>
-                <w:sz w:val="20"/>
-              </w:rPr>
-              <w:t>Hora de inicio de la función</w:t>
+                <w:b/>
+                <w:sz w:val="20"/>
+              </w:rPr>
+            </w:pPr>
+            <w:r>
+              <w:rPr>
+                <w:b/>
+                <w:sz w:val="20"/>
+              </w:rPr>
+              <w:t>numerosillas:</w:t>
+            </w:r>
+            <w:r>
+              <w:rPr>
+                <w:b/>
+                <w:sz w:val="20"/>
+              </w:rPr>
+              <w:t xml:space="preserve"> </w:t>
+            </w:r>
+            <w:r>
+              <w:rPr>
+                <w:sz w:val="20"/>
+              </w:rPr>
+              <w:t>Número de sillas que tiene la sala de cine</w:t>
             </w:r>
           </w:p>
           <w:p>
@@ -22041,47 +22541,40 @@
               </w:numPr>
               <w:ind w:left="262" w:hanging="262"/>
               <w:rPr>
-                <w:sz w:val="20"/>
-              </w:rPr>
-            </w:pPr>
-            <w:r>
-              <w:rPr>
-                <w:b/>
-                <w:sz w:val="20"/>
-              </w:rPr>
-              <w:t xml:space="preserve">duración: </w:t>
-            </w:r>
-            <w:r>
-              <w:rPr>
-                <w:sz w:val="20"/>
-              </w:rPr>
-              <w:t>Duración de la función</w:t>
-            </w:r>
-          </w:p>
-          <w:p>
-            <w:pPr>
-              <w:numPr>
-                <w:ilvl w:val="0"/>
-                <w:numId w:val="17"/>
-              </w:numPr>
-              <w:ind w:left="262" w:hanging="262"/>
-              <w:rPr>
-                <w:sz w:val="20"/>
-              </w:rPr>
-            </w:pPr>
-            <w:r>
-              <w:rPr>
-                <w:b/>
-                <w:sz w:val="20"/>
-              </w:rPr>
-              <w:t xml:space="preserve">costo: </w:t>
-            </w:r>
-            <w:r>
-              <w:rPr>
-                <w:sz w:val="20"/>
-              </w:rPr>
-              <w:t>Valor de la función</w:t>
-            </w:r>
+                <w:b/>
+                <w:sz w:val="20"/>
+              </w:rPr>
+            </w:pPr>
+            <w:proofErr w:type="spellStart"/>
+            <w:r>
+              <w:rPr>
+                <w:b/>
+                <w:sz w:val="20"/>
+              </w:rPr>
+              <w:t>idTeatro</w:t>
+            </w:r>
+            <w:proofErr w:type="spellEnd"/>
+            <w:r>
+              <w:rPr>
+                <w:b/>
+                <w:sz w:val="20"/>
+              </w:rPr>
+              <w:t xml:space="preserve">: </w:t>
+            </w:r>
+            <w:r>
+              <w:rPr>
+                <w:sz w:val="20"/>
+              </w:rPr>
+              <w:t xml:space="preserve">Identificador del </w:t>
+            </w:r>
+            <w:proofErr w:type="spellStart"/>
+            <w:r>
+              <w:rPr>
+                <w:sz w:val="20"/>
+              </w:rPr>
+              <w:t>eatro</w:t>
+            </w:r>
+            <w:proofErr w:type="spellEnd"/>
           </w:p>
         </w:tc>
       </w:tr>
@@ -22110,7 +22603,7 @@
                 <w:sz w:val="20"/>
               </w:rPr>
               <w:lastRenderedPageBreak/>
-              <w:t>EstrenoProximo</w:t>
+              <w:t>Funcion</w:t>
             </w:r>
             <w:proofErr w:type="spellEnd"/>
           </w:p>
@@ -22130,7 +22623,7 @@
               <w:rPr>
                 <w:sz w:val="20"/>
               </w:rPr>
-              <w:t>Datos de los próximos estrenos de películas</w:t>
+              <w:t>Programación de las funciones de cada teatro.</w:t>
             </w:r>
           </w:p>
         </w:tc>
@@ -22149,18 +22642,27 @@
                 <w:sz w:val="20"/>
               </w:rPr>
             </w:pPr>
-            <w:r>
-              <w:rPr>
-                <w:b/>
-                <w:sz w:val="20"/>
-              </w:rPr>
-              <w:t xml:space="preserve">nombre: </w:t>
-            </w:r>
-            <w:r>
-              <w:rPr>
-                <w:sz w:val="20"/>
-              </w:rPr>
-              <w:t>Nombre de la película</w:t>
+            <w:proofErr w:type="spellStart"/>
+            <w:r>
+              <w:rPr>
+                <w:b/>
+                <w:sz w:val="20"/>
+              </w:rPr>
+              <w:t>idFuncion</w:t>
+            </w:r>
+            <w:proofErr w:type="spellEnd"/>
+            <w:r>
+              <w:rPr>
+                <w:b/>
+                <w:sz w:val="20"/>
+              </w:rPr>
+              <w:t xml:space="preserve">: </w:t>
+            </w:r>
+            <w:r>
+              <w:rPr>
+                <w:sz w:val="20"/>
+              </w:rPr>
+              <w:t>Identificador de la función</w:t>
             </w:r>
           </w:p>
           <w:p>
@@ -22174,27 +22676,15 @@
                 <w:sz w:val="20"/>
               </w:rPr>
             </w:pPr>
-            <w:proofErr w:type="spellStart"/>
-            <w:r>
-              <w:rPr>
-                <w:b/>
-                <w:sz w:val="20"/>
-              </w:rPr>
-              <w:t>clasificacion</w:t>
-            </w:r>
-            <w:proofErr w:type="spellEnd"/>
-            <w:r>
-              <w:rPr>
-                <w:b/>
-                <w:sz w:val="20"/>
-              </w:rPr>
-              <w:t xml:space="preserve">: </w:t>
-            </w:r>
-            <w:r>
-              <w:rPr>
-                <w:sz w:val="20"/>
-              </w:rPr>
-              <w:t>Clasificación de la película</w:t>
+            <w:r>
+              <w:rPr>
+                <w:b/>
+                <w:sz w:val="20"/>
+              </w:rPr>
+              <w:t xml:space="preserve">fecha: </w:t>
+            </w:r>
+            <w:r>
+              <w:t>Fecha en que se realiza la función</w:t>
             </w:r>
           </w:p>
           <w:p>
@@ -22214,7 +22704,7 @@
                 <w:b/>
                 <w:sz w:val="20"/>
               </w:rPr>
-              <w:t>genero</w:t>
+              <w:t>horaInicio</w:t>
             </w:r>
             <w:proofErr w:type="spellEnd"/>
             <w:r>
@@ -22228,7 +22718,7 @@
               <w:rPr>
                 <w:sz w:val="20"/>
               </w:rPr>
-              <w:t>Genero al que pertenece la película</w:t>
+              <w:t>Hora de inicio de la función</w:t>
             </w:r>
           </w:p>
           <w:p>
@@ -22242,13 +22732,63 @@
                 <w:sz w:val="20"/>
               </w:rPr>
             </w:pPr>
+            <w:r>
+              <w:rPr>
+                <w:b/>
+                <w:sz w:val="20"/>
+              </w:rPr>
+              <w:t xml:space="preserve">duración: </w:t>
+            </w:r>
+            <w:r>
+              <w:rPr>
+                <w:sz w:val="20"/>
+              </w:rPr>
+              <w:t>Duración de la función</w:t>
+            </w:r>
+          </w:p>
+          <w:p>
+            <w:pPr>
+              <w:numPr>
+                <w:ilvl w:val="0"/>
+                <w:numId w:val="17"/>
+              </w:numPr>
+              <w:ind w:left="262" w:hanging="262"/>
+              <w:rPr>
+                <w:sz w:val="20"/>
+              </w:rPr>
+            </w:pPr>
+            <w:r>
+              <w:rPr>
+                <w:b/>
+                <w:sz w:val="20"/>
+              </w:rPr>
+              <w:t xml:space="preserve">costo: </w:t>
+            </w:r>
+            <w:r>
+              <w:rPr>
+                <w:sz w:val="20"/>
+              </w:rPr>
+              <w:t>Valor de la función</w:t>
+            </w:r>
+          </w:p>
+          <w:p>
+            <w:pPr>
+              <w:numPr>
+                <w:ilvl w:val="0"/>
+                <w:numId w:val="17"/>
+              </w:numPr>
+              <w:ind w:left="262" w:hanging="262"/>
+              <w:rPr>
+                <w:sz w:val="20"/>
+              </w:rPr>
+            </w:pPr>
             <w:proofErr w:type="spellStart"/>
             <w:r>
               <w:rPr>
                 <w:b/>
                 <w:sz w:val="20"/>
               </w:rPr>
-              <w:t>cortoPublicitario</w:t>
+              <w:t>idSala</w:t>
             </w:r>
             <w:proofErr w:type="spellEnd"/>
             <w:r>
@@ -22256,13 +22796,47 @@
                 <w:b/>
                 <w:sz w:val="20"/>
               </w:rPr>
-              <w:t xml:space="preserve">: </w:t>
-            </w:r>
-            <w:r>
-              <w:rPr>
-                <w:sz w:val="20"/>
-              </w:rPr>
-              <w:t>Corto con el que se hace publicidad a la película</w:t>
+              <w:t>:</w:t>
+            </w:r>
+            <w:r>
+              <w:rPr>
+                <w:sz w:val="20"/>
+              </w:rPr>
+              <w:t xml:space="preserve"> Identificador de la sala de cine</w:t>
+            </w:r>
+          </w:p>
+          <w:p>
+            <w:pPr>
+              <w:numPr>
+                <w:ilvl w:val="0"/>
+                <w:numId w:val="17"/>
+              </w:numPr>
+              <w:ind w:left="262" w:hanging="262"/>
+              <w:rPr>
+                <w:sz w:val="20"/>
+              </w:rPr>
+            </w:pPr>
+            <w:proofErr w:type="spellStart"/>
+            <w:r>
+              <w:rPr>
+                <w:b/>
+                <w:sz w:val="20"/>
+              </w:rPr>
+              <w:t>idCinta</w:t>
+            </w:r>
+            <w:proofErr w:type="spellEnd"/>
+            <w:r>
+              <w:rPr>
+                <w:b/>
+                <w:sz w:val="20"/>
+              </w:rPr>
+              <w:t>:</w:t>
+            </w:r>
+            <w:r>
+              <w:rPr>
+                <w:sz w:val="20"/>
+              </w:rPr>
+              <w:t xml:space="preserve"> Identificador de la cinta que será presentada</w:t>
             </w:r>
           </w:p>
         </w:tc>
@@ -22285,13 +22859,15 @@
                 <w:sz w:val="20"/>
               </w:rPr>
             </w:pPr>
-            <w:r>
-              <w:rPr>
-                <w:b/>
-                <w:sz w:val="20"/>
-              </w:rPr>
-              <w:t>Cinta</w:t>
-            </w:r>
+            <w:proofErr w:type="spellStart"/>
+            <w:r>
+              <w:rPr>
+                <w:b/>
+                <w:sz w:val="20"/>
+              </w:rPr>
+              <w:t>EstrenoProximo</w:t>
+            </w:r>
+            <w:proofErr w:type="spellEnd"/>
           </w:p>
         </w:tc>
         <w:tc>
@@ -22309,7 +22885,7 @@
               <w:rPr>
                 <w:sz w:val="20"/>
               </w:rPr>
-              <w:t>Información de las cintas que posea la compañía</w:t>
+              <w:t>Datos de los próximos estrenos de películas</w:t>
             </w:r>
           </w:p>
         </w:tc>
@@ -22328,18 +22904,27 @@
                 <w:sz w:val="20"/>
               </w:rPr>
             </w:pPr>
-            <w:r>
-              <w:rPr>
-                <w:b/>
-                <w:sz w:val="20"/>
-              </w:rPr>
-              <w:t xml:space="preserve">nombre: </w:t>
-            </w:r>
-            <w:r>
-              <w:rPr>
-                <w:sz w:val="20"/>
-              </w:rPr>
-              <w:t>Nombre de la película</w:t>
+            <w:proofErr w:type="spellStart"/>
+            <w:r>
+              <w:rPr>
+                <w:b/>
+                <w:sz w:val="20"/>
+              </w:rPr>
+              <w:t>idEstreno</w:t>
+            </w:r>
+            <w:proofErr w:type="spellEnd"/>
+            <w:r>
+              <w:rPr>
+                <w:b/>
+                <w:sz w:val="20"/>
+              </w:rPr>
+              <w:t xml:space="preserve">: </w:t>
+            </w:r>
+            <w:r>
+              <w:rPr>
+                <w:sz w:val="20"/>
+              </w:rPr>
+              <w:t>Identificador del próximo estreno</w:t>
             </w:r>
           </w:p>
           <w:p>
@@ -22353,27 +22938,18 @@
                 <w:sz w:val="20"/>
               </w:rPr>
             </w:pPr>
-            <w:proofErr w:type="spellStart"/>
-            <w:r>
-              <w:rPr>
-                <w:b/>
-                <w:sz w:val="20"/>
-              </w:rPr>
-              <w:t>clasificacion</w:t>
-            </w:r>
-            <w:proofErr w:type="spellEnd"/>
-            <w:r>
-              <w:rPr>
-                <w:b/>
-                <w:sz w:val="20"/>
-              </w:rPr>
-              <w:t xml:space="preserve">: </w:t>
-            </w:r>
-            <w:r>
-              <w:rPr>
-                <w:sz w:val="20"/>
-              </w:rPr>
-              <w:t>Clasificación de la película</w:t>
+            <w:r>
+              <w:rPr>
+                <w:b/>
+                <w:sz w:val="20"/>
+              </w:rPr>
+              <w:t xml:space="preserve">nombre: </w:t>
+            </w:r>
+            <w:r>
+              <w:rPr>
+                <w:sz w:val="20"/>
+              </w:rPr>
+              <w:t>Nombre de la película</w:t>
             </w:r>
           </w:p>
           <w:p>
@@ -22393,7 +22969,7 @@
                 <w:b/>
                 <w:sz w:val="20"/>
               </w:rPr>
-              <w:t>genero</w:t>
+              <w:t>clasificacion</w:t>
             </w:r>
             <w:proofErr w:type="spellEnd"/>
             <w:r>
@@ -22407,7 +22983,7 @@
               <w:rPr>
                 <w:sz w:val="20"/>
               </w:rPr>
-              <w:t>Genero al que pertenece la película</w:t>
+              <w:t>Clasificación de la película</w:t>
             </w:r>
           </w:p>
           <w:p>
@@ -22427,6 +23003,40 @@
                 <w:b/>
                 <w:sz w:val="20"/>
               </w:rPr>
+              <w:t>genero</w:t>
+            </w:r>
+            <w:proofErr w:type="spellEnd"/>
+            <w:r>
+              <w:rPr>
+                <w:b/>
+                <w:sz w:val="20"/>
+              </w:rPr>
+              <w:t xml:space="preserve">: </w:t>
+            </w:r>
+            <w:r>
+              <w:rPr>
+                <w:sz w:val="20"/>
+              </w:rPr>
+              <w:t>Genero al que pertenece la película</w:t>
+            </w:r>
+          </w:p>
+          <w:p>
+            <w:pPr>
+              <w:numPr>
+                <w:ilvl w:val="0"/>
+                <w:numId w:val="17"/>
+              </w:numPr>
+              <w:ind w:left="262" w:hanging="262"/>
+              <w:rPr>
+                <w:sz w:val="20"/>
+              </w:rPr>
+            </w:pPr>
+            <w:proofErr w:type="spellStart"/>
+            <w:r>
+              <w:rPr>
+                <w:b/>
+                <w:sz w:val="20"/>
+              </w:rPr>
               <w:t>cortoPublicitario</w:t>
             </w:r>
             <w:proofErr w:type="spellEnd"/>
@@ -22442,6 +23052,40 @@
                 <w:sz w:val="20"/>
               </w:rPr>
               <w:t>Corto con el que se hace publicidad a la película</w:t>
+            </w:r>
+          </w:p>
+          <w:p>
+            <w:pPr>
+              <w:numPr>
+                <w:ilvl w:val="0"/>
+                <w:numId w:val="17"/>
+              </w:numPr>
+              <w:ind w:left="262" w:hanging="262"/>
+              <w:rPr>
+                <w:sz w:val="20"/>
+              </w:rPr>
+            </w:pPr>
+            <w:proofErr w:type="spellStart"/>
+            <w:r>
+              <w:rPr>
+                <w:b/>
+                <w:sz w:val="20"/>
+              </w:rPr>
+              <w:t>idTeatro</w:t>
+            </w:r>
+            <w:proofErr w:type="spellEnd"/>
+            <w:r>
+              <w:rPr>
+                <w:b/>
+                <w:sz w:val="20"/>
+              </w:rPr>
+              <w:t>:</w:t>
+            </w:r>
+            <w:r>
+              <w:rPr>
+                <w:sz w:val="20"/>
+              </w:rPr>
+              <w:t xml:space="preserve"> Identificador del teatro</w:t>
             </w:r>
           </w:p>
         </w:tc>
@@ -22469,7 +23113,7 @@
                 <w:b/>
                 <w:sz w:val="20"/>
               </w:rPr>
-              <w:t>Cliente</w:t>
+              <w:t>Cinta</w:t>
             </w:r>
           </w:p>
         </w:tc>
@@ -22488,7 +23132,7 @@
               <w:rPr>
                 <w:sz w:val="20"/>
               </w:rPr>
-              <w:t>Datos de los clientes</w:t>
+              <w:t>Información de las cintas que posea la compañía</w:t>
             </w:r>
           </w:p>
         </w:tc>
@@ -22507,18 +23151,27 @@
                 <w:sz w:val="20"/>
               </w:rPr>
             </w:pPr>
-            <w:r>
-              <w:rPr>
-                <w:b/>
-                <w:sz w:val="20"/>
-              </w:rPr>
-              <w:t xml:space="preserve">nombre: </w:t>
-            </w:r>
-            <w:r>
-              <w:rPr>
-                <w:sz w:val="20"/>
-              </w:rPr>
-              <w:t>Nombre del cliente</w:t>
+            <w:proofErr w:type="spellStart"/>
+            <w:r>
+              <w:rPr>
+                <w:b/>
+                <w:sz w:val="20"/>
+              </w:rPr>
+              <w:t>idCinta</w:t>
+            </w:r>
+            <w:proofErr w:type="spellEnd"/>
+            <w:r>
+              <w:rPr>
+                <w:b/>
+                <w:sz w:val="20"/>
+              </w:rPr>
+              <w:t xml:space="preserve">: </w:t>
+            </w:r>
+            <w:r>
+              <w:rPr>
+                <w:sz w:val="20"/>
+              </w:rPr>
+              <w:t>Identificador de la cinta</w:t>
             </w:r>
           </w:p>
           <w:p>
@@ -22537,13 +23190,13 @@
                 <w:b/>
                 <w:sz w:val="20"/>
               </w:rPr>
-              <w:t xml:space="preserve">edad: </w:t>
-            </w:r>
-            <w:r>
-              <w:rPr>
-                <w:sz w:val="20"/>
-              </w:rPr>
-              <w:t>Edad del cliente</w:t>
+              <w:t xml:space="preserve">nombre: </w:t>
+            </w:r>
+            <w:r>
+              <w:rPr>
+                <w:sz w:val="20"/>
+              </w:rPr>
+              <w:t>Nombre de la película</w:t>
             </w:r>
           </w:p>
           <w:p>
@@ -22563,7 +23216,7 @@
                 <w:b/>
                 <w:sz w:val="20"/>
               </w:rPr>
-              <w:t>numTarjeta</w:t>
+              <w:t>clasificacion</w:t>
             </w:r>
             <w:proofErr w:type="spellEnd"/>
             <w:r>
@@ -22577,7 +23230,7 @@
               <w:rPr>
                 <w:sz w:val="20"/>
               </w:rPr>
-              <w:t>Número de la tarjeta de fidelización</w:t>
+              <w:t>Clasificación de la película</w:t>
             </w:r>
           </w:p>
           <w:p>
@@ -22597,7 +23250,7 @@
                 <w:b/>
                 <w:sz w:val="20"/>
               </w:rPr>
-              <w:t>numIdentificacion</w:t>
+              <w:t>genero</w:t>
             </w:r>
             <w:proofErr w:type="spellEnd"/>
             <w:r>
@@ -22611,7 +23264,7 @@
               <w:rPr>
                 <w:sz w:val="20"/>
               </w:rPr>
-              <w:t>Número de identificación</w:t>
+              <w:t>Genero al que pertenece la película</w:t>
             </w:r>
           </w:p>
           <w:p>
@@ -22631,7 +23284,7 @@
                 <w:b/>
                 <w:sz w:val="20"/>
               </w:rPr>
-              <w:t>tipoIdentificacion</w:t>
+              <w:t>cortoPublicitario</w:t>
             </w:r>
             <w:proofErr w:type="spellEnd"/>
             <w:r>
@@ -22645,7 +23298,7 @@
               <w:rPr>
                 <w:sz w:val="20"/>
               </w:rPr>
-              <w:t>Tipo de identificación</w:t>
+              <w:t>Corto con el que se hace publicidad a la película</w:t>
             </w:r>
           </w:p>
           <w:p>
@@ -22665,7 +23318,7 @@
                 <w:b/>
                 <w:sz w:val="20"/>
               </w:rPr>
-              <w:t>correoElectronico</w:t>
+              <w:t>idCompania</w:t>
             </w:r>
             <w:proofErr w:type="spellEnd"/>
             <w:r>
@@ -22679,7 +23332,41 @@
               <w:rPr>
                 <w:sz w:val="20"/>
               </w:rPr>
-              <w:t>Correo electrónico del cliente</w:t>
+              <w:t>Identificador dela compañía</w:t>
+            </w:r>
+          </w:p>
+          <w:p>
+            <w:pPr>
+              <w:numPr>
+                <w:ilvl w:val="0"/>
+                <w:numId w:val="17"/>
+              </w:numPr>
+              <w:ind w:left="262" w:hanging="262"/>
+              <w:rPr>
+                <w:sz w:val="20"/>
+              </w:rPr>
+            </w:pPr>
+            <w:proofErr w:type="spellStart"/>
+            <w:r>
+              <w:rPr>
+                <w:b/>
+                <w:sz w:val="20"/>
+              </w:rPr>
+              <w:t>idTeatro</w:t>
+            </w:r>
+            <w:proofErr w:type="spellEnd"/>
+            <w:r>
+              <w:rPr>
+                <w:b/>
+                <w:sz w:val="20"/>
+              </w:rPr>
+              <w:t>:</w:t>
+            </w:r>
+            <w:r>
+              <w:rPr>
+                <w:sz w:val="20"/>
+              </w:rPr>
+              <w:t xml:space="preserve"> Identificador del teatro</w:t>
             </w:r>
           </w:p>
         </w:tc>
@@ -22707,7 +23394,7 @@
                 <w:b/>
                 <w:sz w:val="20"/>
               </w:rPr>
-              <w:t>Compra</w:t>
+              <w:t>Cliente</w:t>
             </w:r>
           </w:p>
         </w:tc>
@@ -22726,7 +23413,7 @@
               <w:rPr>
                 <w:sz w:val="20"/>
               </w:rPr>
-              <w:t>Información de las compras realizadas por cada cliente</w:t>
+              <w:t>Datos de los clientes</w:t>
             </w:r>
           </w:p>
         </w:tc>
@@ -22745,18 +23432,27 @@
                 <w:sz w:val="20"/>
               </w:rPr>
             </w:pPr>
-            <w:r>
-              <w:rPr>
-                <w:b/>
-                <w:sz w:val="20"/>
-              </w:rPr>
-              <w:t xml:space="preserve">cantidad: </w:t>
-            </w:r>
-            <w:r>
-              <w:rPr>
-                <w:sz w:val="20"/>
-              </w:rPr>
-              <w:t>Cantidad de tiquetes comprados</w:t>
+            <w:proofErr w:type="spellStart"/>
+            <w:r>
+              <w:rPr>
+                <w:b/>
+                <w:sz w:val="20"/>
+              </w:rPr>
+              <w:t>idCliente</w:t>
+            </w:r>
+            <w:proofErr w:type="spellEnd"/>
+            <w:r>
+              <w:rPr>
+                <w:b/>
+                <w:sz w:val="20"/>
+              </w:rPr>
+              <w:t xml:space="preserve">: </w:t>
+            </w:r>
+            <w:r>
+              <w:rPr>
+                <w:sz w:val="20"/>
+              </w:rPr>
+              <w:t>Identificador del cliente</w:t>
             </w:r>
           </w:p>
           <w:p>
@@ -22770,13 +23466,63 @@
                 <w:sz w:val="20"/>
               </w:rPr>
             </w:pPr>
+            <w:r>
+              <w:rPr>
+                <w:b/>
+                <w:sz w:val="20"/>
+              </w:rPr>
+              <w:t xml:space="preserve">nombre: </w:t>
+            </w:r>
+            <w:r>
+              <w:rPr>
+                <w:sz w:val="20"/>
+              </w:rPr>
+              <w:t>Nombre del cliente</w:t>
+            </w:r>
+          </w:p>
+          <w:p>
+            <w:pPr>
+              <w:numPr>
+                <w:ilvl w:val="0"/>
+                <w:numId w:val="17"/>
+              </w:numPr>
+              <w:ind w:left="262" w:hanging="262"/>
+              <w:rPr>
+                <w:sz w:val="20"/>
+              </w:rPr>
+            </w:pPr>
+            <w:r>
+              <w:rPr>
+                <w:b/>
+                <w:sz w:val="20"/>
+              </w:rPr>
+              <w:t xml:space="preserve">edad: </w:t>
+            </w:r>
+            <w:r>
+              <w:rPr>
+                <w:sz w:val="20"/>
+              </w:rPr>
+              <w:t>Edad del cliente</w:t>
+            </w:r>
+          </w:p>
+          <w:p>
+            <w:pPr>
+              <w:numPr>
+                <w:ilvl w:val="0"/>
+                <w:numId w:val="17"/>
+              </w:numPr>
+              <w:ind w:left="262" w:hanging="262"/>
+              <w:rPr>
+                <w:sz w:val="20"/>
+              </w:rPr>
+            </w:pPr>
             <w:proofErr w:type="spellStart"/>
             <w:r>
               <w:rPr>
                 <w:b/>
                 <w:sz w:val="20"/>
               </w:rPr>
-              <w:t>medioPago</w:t>
+              <w:t>numTarjeta</w:t>
             </w:r>
             <w:proofErr w:type="spellEnd"/>
             <w:r>
@@ -22790,7 +23536,143 @@
               <w:rPr>
                 <w:sz w:val="20"/>
               </w:rPr>
-              <w:t>Medio de pago como tarjeta débito o crédito, efectivo, por internet</w:t>
+              <w:t>Número de la tarjeta de fidelización</w:t>
+            </w:r>
+          </w:p>
+          <w:p>
+            <w:pPr>
+              <w:numPr>
+                <w:ilvl w:val="0"/>
+                <w:numId w:val="17"/>
+              </w:numPr>
+              <w:ind w:left="262" w:hanging="262"/>
+              <w:rPr>
+                <w:sz w:val="20"/>
+              </w:rPr>
+            </w:pPr>
+            <w:proofErr w:type="spellStart"/>
+            <w:r>
+              <w:rPr>
+                <w:b/>
+                <w:sz w:val="20"/>
+              </w:rPr>
+              <w:t>numIdentificacion</w:t>
+            </w:r>
+            <w:proofErr w:type="spellEnd"/>
+            <w:r>
+              <w:rPr>
+                <w:b/>
+                <w:sz w:val="20"/>
+              </w:rPr>
+              <w:t xml:space="preserve">: </w:t>
+            </w:r>
+            <w:r>
+              <w:rPr>
+                <w:sz w:val="20"/>
+              </w:rPr>
+              <w:t>Número de identificación</w:t>
+            </w:r>
+          </w:p>
+          <w:p>
+            <w:pPr>
+              <w:numPr>
+                <w:ilvl w:val="0"/>
+                <w:numId w:val="17"/>
+              </w:numPr>
+              <w:ind w:left="262" w:hanging="262"/>
+              <w:rPr>
+                <w:sz w:val="20"/>
+              </w:rPr>
+            </w:pPr>
+            <w:proofErr w:type="spellStart"/>
+            <w:r>
+              <w:rPr>
+                <w:b/>
+                <w:sz w:val="20"/>
+              </w:rPr>
+              <w:t>tipoIdentificacion</w:t>
+            </w:r>
+            <w:proofErr w:type="spellEnd"/>
+            <w:r>
+              <w:rPr>
+                <w:b/>
+                <w:sz w:val="20"/>
+              </w:rPr>
+              <w:t xml:space="preserve">: </w:t>
+            </w:r>
+            <w:r>
+              <w:rPr>
+                <w:sz w:val="20"/>
+              </w:rPr>
+              <w:t>Tipo de identificación</w:t>
+            </w:r>
+          </w:p>
+          <w:p>
+            <w:pPr>
+              <w:numPr>
+                <w:ilvl w:val="0"/>
+                <w:numId w:val="17"/>
+              </w:numPr>
+              <w:ind w:left="262" w:hanging="262"/>
+              <w:rPr>
+                <w:sz w:val="20"/>
+              </w:rPr>
+            </w:pPr>
+            <w:proofErr w:type="spellStart"/>
+            <w:r>
+              <w:rPr>
+                <w:b/>
+                <w:sz w:val="20"/>
+              </w:rPr>
+              <w:t>correoElectronico</w:t>
+            </w:r>
+            <w:proofErr w:type="spellEnd"/>
+            <w:r>
+              <w:rPr>
+                <w:b/>
+                <w:sz w:val="20"/>
+              </w:rPr>
+              <w:t xml:space="preserve">: </w:t>
+            </w:r>
+            <w:r>
+              <w:rPr>
+                <w:sz w:val="20"/>
+              </w:rPr>
+              <w:t>Correo electrónico del cliente</w:t>
+            </w:r>
+          </w:p>
+          <w:p>
+            <w:pPr>
+              <w:numPr>
+                <w:ilvl w:val="0"/>
+                <w:numId w:val="17"/>
+              </w:numPr>
+              <w:ind w:left="262" w:hanging="262"/>
+              <w:rPr>
+                <w:sz w:val="20"/>
+              </w:rPr>
+            </w:pPr>
+            <w:proofErr w:type="spellStart"/>
+            <w:r>
+              <w:rPr>
+                <w:b/>
+                <w:sz w:val="20"/>
+              </w:rPr>
+              <w:t>idCompania</w:t>
+            </w:r>
+            <w:proofErr w:type="spellEnd"/>
+            <w:r>
+              <w:rPr>
+                <w:b/>
+                <w:sz w:val="20"/>
+              </w:rPr>
+              <w:t>:</w:t>
+            </w:r>
+            <w:r>
+              <w:rPr>
+                <w:sz w:val="20"/>
+              </w:rPr>
+              <w:t xml:space="preserve"> Identificador de la compañía</w:t>
             </w:r>
           </w:p>
         </w:tc>
@@ -22813,15 +23695,13 @@
                 <w:sz w:val="20"/>
               </w:rPr>
             </w:pPr>
-            <w:proofErr w:type="spellStart"/>
-            <w:r>
-              <w:rPr>
-                <w:b/>
-                <w:sz w:val="20"/>
-              </w:rPr>
-              <w:t>Promocion</w:t>
-            </w:r>
-            <w:proofErr w:type="spellEnd"/>
+            <w:r>
+              <w:rPr>
+                <w:b/>
+                <w:sz w:val="20"/>
+              </w:rPr>
+              <w:t>Compra</w:t>
+            </w:r>
           </w:p>
         </w:tc>
         <w:tc>
@@ -22839,7 +23719,7 @@
               <w:rPr>
                 <w:sz w:val="20"/>
               </w:rPr>
-              <w:t>Datos sobre las promociones</w:t>
+              <w:t>Información de las compras realizadas por cada cliente</w:t>
             </w:r>
           </w:p>
         </w:tc>
@@ -22855,21 +23735,38 @@
               </w:numPr>
               <w:ind w:left="262" w:hanging="262"/>
               <w:rPr>
-                <w:sz w:val="20"/>
-              </w:rPr>
-            </w:pPr>
-            <w:r>
-              <w:rPr>
-                <w:b/>
-                <w:sz w:val="20"/>
-              </w:rPr>
-              <w:t xml:space="preserve">nombre: </w:t>
-            </w:r>
-            <w:r>
-              <w:rPr>
-                <w:sz w:val="20"/>
-              </w:rPr>
-              <w:t>Nombre que identifica la promoción</w:t>
+                <w:b/>
+                <w:sz w:val="20"/>
+              </w:rPr>
+            </w:pPr>
+            <w:proofErr w:type="spellStart"/>
+            <w:r>
+              <w:rPr>
+                <w:b/>
+                <w:sz w:val="20"/>
+              </w:rPr>
+              <w:t>idCompra</w:t>
+            </w:r>
+            <w:proofErr w:type="spellEnd"/>
+            <w:r>
+              <w:rPr>
+                <w:b/>
+                <w:sz w:val="20"/>
+              </w:rPr>
+              <w:t>:</w:t>
+            </w:r>
+            <w:r>
+              <w:rPr>
+                <w:b/>
+                <w:sz w:val="20"/>
+              </w:rPr>
+              <w:t xml:space="preserve"> </w:t>
+            </w:r>
+            <w:r>
+              <w:rPr>
+                <w:sz w:val="20"/>
+              </w:rPr>
+              <w:t>Identificador de la compra</w:t>
             </w:r>
           </w:p>
           <w:p>
@@ -22888,13 +23785,13 @@
                 <w:b/>
                 <w:sz w:val="20"/>
               </w:rPr>
-              <w:t xml:space="preserve">descripción: </w:t>
-            </w:r>
-            <w:r>
-              <w:rPr>
-                <w:sz w:val="20"/>
-              </w:rPr>
-              <w:t>Descripción de la promoción</w:t>
+              <w:t xml:space="preserve">cantidad: </w:t>
+            </w:r>
+            <w:r>
+              <w:rPr>
+                <w:sz w:val="20"/>
+              </w:rPr>
+              <w:t>Cantidad de tiquetes comprados</w:t>
             </w:r>
           </w:p>
           <w:p>
@@ -22914,7 +23811,7 @@
                 <w:b/>
                 <w:sz w:val="20"/>
               </w:rPr>
-              <w:t>fechaInicio</w:t>
+              <w:t>medioPago</w:t>
             </w:r>
             <w:proofErr w:type="spellEnd"/>
             <w:r>
@@ -22928,7 +23825,7 @@
               <w:rPr>
                 <w:sz w:val="20"/>
               </w:rPr>
-              <w:t>Fecha de inicio</w:t>
+              <w:t>Medio de pago como tarjeta débito o crédito, efectivo, por internet</w:t>
             </w:r>
           </w:p>
           <w:p>
@@ -22948,7 +23845,7 @@
                 <w:b/>
                 <w:sz w:val="20"/>
               </w:rPr>
-              <w:t>fechaFin</w:t>
+              <w:t>idFuncion</w:t>
             </w:r>
             <w:proofErr w:type="spellEnd"/>
             <w:r>
@@ -22956,13 +23853,47 @@
                 <w:b/>
                 <w:sz w:val="20"/>
               </w:rPr>
-              <w:t xml:space="preserve">: </w:t>
-            </w:r>
-            <w:r>
-              <w:rPr>
-                <w:sz w:val="20"/>
-              </w:rPr>
-              <w:t>Fecha final</w:t>
+              <w:t>:</w:t>
+            </w:r>
+            <w:r>
+              <w:rPr>
+                <w:sz w:val="20"/>
+              </w:rPr>
+              <w:t xml:space="preserve"> Identificador de la función para la cual se realiza la compra</w:t>
+            </w:r>
+          </w:p>
+          <w:p>
+            <w:pPr>
+              <w:numPr>
+                <w:ilvl w:val="0"/>
+                <w:numId w:val="17"/>
+              </w:numPr>
+              <w:ind w:left="262" w:hanging="262"/>
+              <w:rPr>
+                <w:sz w:val="20"/>
+              </w:rPr>
+            </w:pPr>
+            <w:proofErr w:type="spellStart"/>
+            <w:r>
+              <w:rPr>
+                <w:b/>
+                <w:sz w:val="20"/>
+              </w:rPr>
+              <w:t>idCliente</w:t>
+            </w:r>
+            <w:proofErr w:type="spellEnd"/>
+            <w:r>
+              <w:rPr>
+                <w:b/>
+                <w:sz w:val="20"/>
+              </w:rPr>
+              <w:t>:</w:t>
+            </w:r>
+            <w:r>
+              <w:rPr>
+                <w:sz w:val="20"/>
+              </w:rPr>
+              <w:t xml:space="preserve"> Identificador del cliente que realiza la compra</w:t>
             </w:r>
           </w:p>
         </w:tc>
@@ -22991,7 +23922,7 @@
                 <w:b/>
                 <w:sz w:val="20"/>
               </w:rPr>
-              <w:t>Publicacion</w:t>
+              <w:t>Promocion</w:t>
             </w:r>
             <w:proofErr w:type="spellEnd"/>
           </w:p>
@@ -23011,7 +23942,7 @@
               <w:rPr>
                 <w:sz w:val="20"/>
               </w:rPr>
-              <w:t>Información sobre las publicaciones que realiza la compañía en periódicos nacionales y locales.</w:t>
+              <w:t>Datos sobre las promociones</w:t>
             </w:r>
           </w:p>
         </w:tc>
@@ -23030,18 +23961,27 @@
                 <w:sz w:val="20"/>
               </w:rPr>
             </w:pPr>
-            <w:r>
-              <w:rPr>
-                <w:b/>
-                <w:sz w:val="20"/>
-              </w:rPr>
-              <w:t xml:space="preserve">hora: </w:t>
-            </w:r>
-            <w:r>
-              <w:rPr>
-                <w:sz w:val="20"/>
-              </w:rPr>
-              <w:t>Hora en que se debe informar la cartelera del día siguiente.</w:t>
+            <w:proofErr w:type="spellStart"/>
+            <w:r>
+              <w:rPr>
+                <w:b/>
+                <w:sz w:val="20"/>
+              </w:rPr>
+              <w:t>idPromocion</w:t>
+            </w:r>
+            <w:proofErr w:type="spellEnd"/>
+            <w:r>
+              <w:rPr>
+                <w:b/>
+                <w:sz w:val="20"/>
+              </w:rPr>
+              <w:t xml:space="preserve">: </w:t>
+            </w:r>
+            <w:r>
+              <w:rPr>
+                <w:sz w:val="20"/>
+              </w:rPr>
+              <w:t>Identificador de la promoción</w:t>
             </w:r>
           </w:p>
           <w:p>
@@ -23060,13 +24000,13 @@
                 <w:b/>
                 <w:sz w:val="20"/>
               </w:rPr>
-              <w:t xml:space="preserve">restricciones: </w:t>
-            </w:r>
-            <w:r>
-              <w:rPr>
-                <w:sz w:val="20"/>
-              </w:rPr>
-              <w:t>Restricciones sobre la información enviada</w:t>
+              <w:t xml:space="preserve">nombre: </w:t>
+            </w:r>
+            <w:r>
+              <w:rPr>
+                <w:sz w:val="20"/>
+              </w:rPr>
+              <w:t>Nombre que identifica la promoción</w:t>
             </w:r>
           </w:p>
           <w:p>
@@ -23085,27 +24025,13 @@
                 <w:b/>
                 <w:sz w:val="20"/>
               </w:rPr>
-              <w:t xml:space="preserve">mecanismo: </w:t>
-            </w:r>
-            <w:r>
-              <w:rPr>
-                <w:sz w:val="20"/>
-              </w:rPr>
-              <w:t>Mecanismo para hacer la notificación (correo electrónico con texto plano, correo electrónico con adjunto en Excel, web-</w:t>
-            </w:r>
-            <w:proofErr w:type="spellStart"/>
-            <w:r>
-              <w:rPr>
-                <w:sz w:val="20"/>
-              </w:rPr>
-              <w:t>services</w:t>
-            </w:r>
-            <w:proofErr w:type="spellEnd"/>
-            <w:r>
-              <w:rPr>
-                <w:sz w:val="20"/>
-              </w:rPr>
-              <w:t>)</w:t>
+              <w:t xml:space="preserve">descripción: </w:t>
+            </w:r>
+            <w:r>
+              <w:rPr>
+                <w:sz w:val="20"/>
+              </w:rPr>
+              <w:t>Descripción de la promoción</w:t>
             </w:r>
           </w:p>
           <w:p>
@@ -23119,18 +24045,95 @@
                 <w:sz w:val="20"/>
               </w:rPr>
             </w:pPr>
-            <w:r>
-              <w:rPr>
-                <w:b/>
-                <w:sz w:val="20"/>
-              </w:rPr>
-              <w:t xml:space="preserve">periódico: </w:t>
-            </w:r>
-            <w:r>
-              <w:rPr>
-                <w:sz w:val="20"/>
-              </w:rPr>
-              <w:t>Periódico nacional o local</w:t>
+            <w:proofErr w:type="spellStart"/>
+            <w:r>
+              <w:rPr>
+                <w:b/>
+                <w:sz w:val="20"/>
+              </w:rPr>
+              <w:t>fechaInicio</w:t>
+            </w:r>
+            <w:proofErr w:type="spellEnd"/>
+            <w:r>
+              <w:rPr>
+                <w:b/>
+                <w:sz w:val="20"/>
+              </w:rPr>
+              <w:t xml:space="preserve">: </w:t>
+            </w:r>
+            <w:r>
+              <w:rPr>
+                <w:sz w:val="20"/>
+              </w:rPr>
+              <w:t>Fecha de inicio</w:t>
+            </w:r>
+          </w:p>
+          <w:p>
+            <w:pPr>
+              <w:numPr>
+                <w:ilvl w:val="0"/>
+                <w:numId w:val="17"/>
+              </w:numPr>
+              <w:ind w:left="262" w:hanging="262"/>
+              <w:rPr>
+                <w:sz w:val="20"/>
+              </w:rPr>
+            </w:pPr>
+            <w:proofErr w:type="spellStart"/>
+            <w:r>
+              <w:rPr>
+                <w:b/>
+                <w:sz w:val="20"/>
+              </w:rPr>
+              <w:t>fechaFin</w:t>
+            </w:r>
+            <w:proofErr w:type="spellEnd"/>
+            <w:r>
+              <w:rPr>
+                <w:b/>
+                <w:sz w:val="20"/>
+              </w:rPr>
+              <w:t xml:space="preserve">: </w:t>
+            </w:r>
+            <w:r>
+              <w:rPr>
+                <w:sz w:val="20"/>
+              </w:rPr>
+              <w:t>Fecha final</w:t>
+            </w:r>
+          </w:p>
+          <w:p>
+            <w:pPr>
+              <w:numPr>
+                <w:ilvl w:val="0"/>
+                <w:numId w:val="17"/>
+              </w:numPr>
+              <w:ind w:left="262" w:hanging="262"/>
+              <w:rPr>
+                <w:sz w:val="20"/>
+              </w:rPr>
+            </w:pPr>
+            <w:proofErr w:type="spellStart"/>
+            <w:r>
+              <w:rPr>
+                <w:b/>
+                <w:sz w:val="20"/>
+              </w:rPr>
+              <w:t>idCompania</w:t>
+            </w:r>
+            <w:proofErr w:type="spellEnd"/>
+            <w:r>
+              <w:rPr>
+                <w:b/>
+                <w:sz w:val="20"/>
+              </w:rPr>
+              <w:t>:</w:t>
+            </w:r>
+            <w:r>
+              <w:rPr>
+                <w:sz w:val="20"/>
+              </w:rPr>
+              <w:t xml:space="preserve"> Identificador de la compañía</w:t>
             </w:r>
           </w:p>
         </w:tc>
@@ -23159,7 +24162,8 @@
                 <w:b/>
                 <w:sz w:val="20"/>
               </w:rPr>
-              <w:t>ClientePromo</w:t>
+              <w:lastRenderedPageBreak/>
+              <w:t>Publicacion</w:t>
             </w:r>
             <w:proofErr w:type="spellEnd"/>
           </w:p>
@@ -23175,12 +24179,17 @@
                 <w:sz w:val="20"/>
               </w:rPr>
             </w:pPr>
+            <w:r>
+              <w:rPr>
+                <w:sz w:val="20"/>
+              </w:rPr>
+              <w:t>Información sobre las publicaciones que realiza la compañía en periódicos nacionales y locales.</w:t>
+            </w:r>
           </w:p>
         </w:tc>
         <w:tc>
           <w:tcPr>
             <w:tcW w:w="6237" w:type="dxa"/>
-            <w:vAlign w:val="center"/>
           </w:tcPr>
           <w:p>
             <w:pPr>
@@ -23190,9 +24199,303 @@
               </w:numPr>
               <w:ind w:left="262" w:hanging="262"/>
               <w:rPr>
-                <w:sz w:val="20"/>
-              </w:rPr>
-            </w:pPr>
+                <w:b/>
+                <w:sz w:val="20"/>
+              </w:rPr>
+            </w:pPr>
+            <w:proofErr w:type="spellStart"/>
+            <w:r>
+              <w:rPr>
+                <w:b/>
+                <w:sz w:val="20"/>
+              </w:rPr>
+              <w:t>idPublicación</w:t>
+            </w:r>
+            <w:proofErr w:type="spellEnd"/>
+            <w:r>
+              <w:rPr>
+                <w:b/>
+                <w:sz w:val="20"/>
+              </w:rPr>
+              <w:t xml:space="preserve">: </w:t>
+            </w:r>
+            <w:r>
+              <w:rPr>
+                <w:sz w:val="20"/>
+              </w:rPr>
+              <w:t>Identificador de la publicación</w:t>
+            </w:r>
+          </w:p>
+          <w:p>
+            <w:pPr>
+              <w:numPr>
+                <w:ilvl w:val="0"/>
+                <w:numId w:val="17"/>
+              </w:numPr>
+              <w:ind w:left="262" w:hanging="262"/>
+              <w:rPr>
+                <w:sz w:val="20"/>
+              </w:rPr>
+            </w:pPr>
+            <w:r>
+              <w:rPr>
+                <w:b/>
+                <w:sz w:val="20"/>
+              </w:rPr>
+              <w:t xml:space="preserve">hora: </w:t>
+            </w:r>
+            <w:r>
+              <w:rPr>
+                <w:sz w:val="20"/>
+              </w:rPr>
+              <w:t>Hora en que se debe informar la cartelera del día siguiente.</w:t>
+            </w:r>
+          </w:p>
+          <w:p>
+            <w:pPr>
+              <w:numPr>
+                <w:ilvl w:val="0"/>
+                <w:numId w:val="17"/>
+              </w:numPr>
+              <w:ind w:left="262" w:hanging="262"/>
+              <w:rPr>
+                <w:sz w:val="20"/>
+              </w:rPr>
+            </w:pPr>
+            <w:r>
+              <w:rPr>
+                <w:b/>
+                <w:sz w:val="20"/>
+              </w:rPr>
+              <w:t xml:space="preserve">restricciones: </w:t>
+            </w:r>
+            <w:r>
+              <w:rPr>
+                <w:sz w:val="20"/>
+              </w:rPr>
+              <w:t>Restricciones sobre la información enviada</w:t>
+            </w:r>
+          </w:p>
+          <w:p>
+            <w:pPr>
+              <w:numPr>
+                <w:ilvl w:val="0"/>
+                <w:numId w:val="17"/>
+              </w:numPr>
+              <w:ind w:left="262" w:hanging="262"/>
+              <w:rPr>
+                <w:sz w:val="20"/>
+              </w:rPr>
+            </w:pPr>
+            <w:r>
+              <w:rPr>
+                <w:b/>
+                <w:sz w:val="20"/>
+              </w:rPr>
+              <w:t xml:space="preserve">mecanismo: </w:t>
+            </w:r>
+            <w:r>
+              <w:rPr>
+                <w:sz w:val="20"/>
+              </w:rPr>
+              <w:t>Mecanismo para hacer la notificación (correo electrónico con texto plano, correo electrónico con adjunto en Excel, web-</w:t>
+            </w:r>
+            <w:proofErr w:type="spellStart"/>
+            <w:r>
+              <w:rPr>
+                <w:sz w:val="20"/>
+              </w:rPr>
+              <w:t>services</w:t>
+            </w:r>
+            <w:proofErr w:type="spellEnd"/>
+            <w:r>
+              <w:rPr>
+                <w:sz w:val="20"/>
+              </w:rPr>
+              <w:t>)</w:t>
+            </w:r>
+          </w:p>
+          <w:p>
+            <w:pPr>
+              <w:numPr>
+                <w:ilvl w:val="0"/>
+                <w:numId w:val="17"/>
+              </w:numPr>
+              <w:ind w:left="262" w:hanging="262"/>
+              <w:rPr>
+                <w:sz w:val="20"/>
+              </w:rPr>
+            </w:pPr>
+            <w:r>
+              <w:rPr>
+                <w:b/>
+                <w:sz w:val="20"/>
+              </w:rPr>
+              <w:t xml:space="preserve">periódico: </w:t>
+            </w:r>
+            <w:r>
+              <w:rPr>
+                <w:sz w:val="20"/>
+              </w:rPr>
+              <w:t>Periódico nacional o local</w:t>
+            </w:r>
+          </w:p>
+          <w:p>
+            <w:pPr>
+              <w:numPr>
+                <w:ilvl w:val="0"/>
+                <w:numId w:val="17"/>
+              </w:numPr>
+              <w:ind w:left="262" w:hanging="262"/>
+              <w:rPr>
+                <w:sz w:val="20"/>
+              </w:rPr>
+            </w:pPr>
+            <w:proofErr w:type="spellStart"/>
+            <w:r>
+              <w:rPr>
+                <w:b/>
+                <w:sz w:val="20"/>
+              </w:rPr>
+              <w:t>idCompania</w:t>
+            </w:r>
+            <w:proofErr w:type="spellEnd"/>
+            <w:r>
+              <w:rPr>
+                <w:b/>
+                <w:sz w:val="20"/>
+              </w:rPr>
+              <w:t>:</w:t>
+            </w:r>
+            <w:r>
+              <w:rPr>
+                <w:sz w:val="20"/>
+              </w:rPr>
+              <w:t xml:space="preserve"> Identificador de la compañía</w:t>
+            </w:r>
+          </w:p>
+        </w:tc>
+      </w:tr>
+      <w:tr>
+        <w:trPr>
+          <w:cantSplit/>
+          <w:jc w:val="center"/>
+        </w:trPr>
+        <w:tc>
+          <w:tcPr>
+            <w:tcW w:w="1506" w:type="dxa"/>
+            <w:shd w:val="clear" w:color="auto" w:fill="DBE5F1" w:themeFill="accent1" w:themeFillTint="33"/>
+            <w:vAlign w:val="center"/>
+          </w:tcPr>
+          <w:p>
+            <w:pPr>
+              <w:rPr>
+                <w:b/>
+                <w:sz w:val="20"/>
+              </w:rPr>
+            </w:pPr>
+            <w:proofErr w:type="spellStart"/>
+            <w:r>
+              <w:rPr>
+                <w:b/>
+                <w:sz w:val="20"/>
+              </w:rPr>
+              <w:t>ClientePromo</w:t>
+            </w:r>
+            <w:proofErr w:type="spellEnd"/>
+          </w:p>
+        </w:tc>
+        <w:tc>
+          <w:tcPr>
+            <w:tcW w:w="2180" w:type="dxa"/>
+            <w:vAlign w:val="center"/>
+          </w:tcPr>
+          <w:p>
+            <w:pPr>
+              <w:rPr>
+                <w:sz w:val="20"/>
+              </w:rPr>
+            </w:pPr>
+            <w:r>
+              <w:rPr>
+                <w:sz w:val="20"/>
+              </w:rPr>
+              <w:t>Información delas promociones a las cuales aplica el cliente</w:t>
+            </w:r>
+          </w:p>
+        </w:tc>
+        <w:tc>
+          <w:tcPr>
+            <w:tcW w:w="6237" w:type="dxa"/>
+            <w:vAlign w:val="center"/>
+          </w:tcPr>
+          <w:p>
+            <w:pPr>
+              <w:numPr>
+                <w:ilvl w:val="0"/>
+                <w:numId w:val="17"/>
+              </w:numPr>
+              <w:ind w:left="262" w:hanging="262"/>
+              <w:rPr>
+                <w:sz w:val="20"/>
+              </w:rPr>
+            </w:pPr>
+            <w:proofErr w:type="spellStart"/>
+            <w:r>
+              <w:rPr>
+                <w:b/>
+                <w:sz w:val="20"/>
+              </w:rPr>
+              <w:t>idCliente</w:t>
+            </w:r>
+            <w:proofErr w:type="spellEnd"/>
+            <w:r>
+              <w:rPr>
+                <w:b/>
+                <w:sz w:val="20"/>
+              </w:rPr>
+              <w:t xml:space="preserve">: </w:t>
+            </w:r>
+            <w:r>
+              <w:rPr>
+                <w:sz w:val="20"/>
+              </w:rPr>
+              <w:t>Identificador del cliente</w:t>
+            </w:r>
+          </w:p>
+          <w:p>
+            <w:pPr>
+              <w:numPr>
+                <w:ilvl w:val="0"/>
+                <w:numId w:val="17"/>
+              </w:numPr>
+              <w:ind w:left="262" w:hanging="262"/>
+              <w:rPr>
+                <w:sz w:val="20"/>
+              </w:rPr>
+            </w:pPr>
+            <w:proofErr w:type="spellStart"/>
+            <w:r>
+              <w:rPr>
+                <w:b/>
+                <w:sz w:val="20"/>
+              </w:rPr>
+              <w:t>idPromocion</w:t>
+            </w:r>
+            <w:proofErr w:type="spellEnd"/>
+            <w:r>
+              <w:rPr>
+                <w:b/>
+                <w:sz w:val="20"/>
+              </w:rPr>
+              <w:t xml:space="preserve">: </w:t>
+            </w:r>
+            <w:r>
+              <w:rPr>
+                <w:sz w:val="20"/>
+              </w:rPr>
+              <w:t>Identificador de la promoción</w:t>
+            </w:r>
           </w:p>
         </w:tc>
       </w:tr>
@@ -23262,7 +24565,6 @@
           <w:szCs w:val="22"/>
           <w:lang w:val="en-US" w:eastAsia="en-US"/>
         </w:rPr>
-        <w:lastRenderedPageBreak/>
         <w:drawing>
           <wp:inline distT="0" distB="0" distL="0" distR="0">
             <wp:extent cx="6332220" cy="3614567"/>
@@ -23281,10 +24583,10 @@
                     </pic:cNvPicPr>
                   </pic:nvPicPr>
                   <pic:blipFill>
-                    <a:blip r:embed="rId22">
+                    <a:blip r:embed="rId23">
                       <a:extLst>
                         <a:ext uri="{28A0092B-C50C-407E-A947-70E740481C1C}">
-                          <a14:useLocalDpi xmlns:a14="http://schemas.microsoft.com/office/drawing/2010/main" xmlns:wps="http://schemas.microsoft.com/office/word/2010/wordprocessingShape" xmlns:wpi="http://schemas.microsoft.com/office/word/2010/wordprocessingInk" xmlns:wpg="http://schemas.microsoft.com/office/word/2010/wordprocessingGroup" xmlns:w14="http://schemas.microsoft.com/office/word/2010/wordml" xmlns:w="http://schemas.openxmlformats.org/wordprocessingml/2006/main" xmlns:w10="urn:schemas-microsoft-com:office:word" xmlns:wp14="http://schemas.microsoft.com/office/word/2010/wordprocessingDrawing" xmlns:v="urn:schemas-microsoft-com:vml" xmlns:o="urn:schemas-microsoft-com:office:office" xmlns:mc="http://schemas.openxmlformats.org/markup-compatibility/2006" xmlns:wpc="http://schemas.microsoft.com/office/word/2010/wordprocessingCanvas" xmlns="" val="0"/>
+                          <a14:useLocalDpi xmlns:a14="http://schemas.microsoft.com/office/drawing/2010/main" val="0"/>
                         </a:ext>
                       </a:extLst>
                     </a:blip>
@@ -23575,8 +24877,8 @@
     </w:p>
     <w:p/>
     <w:sectPr>
-      <w:headerReference w:type="default" r:id="rId23"/>
-      <w:footerReference w:type="default" r:id="rId24"/>
+      <w:headerReference w:type="default" r:id="rId24"/>
+      <w:footerReference w:type="default" r:id="rId25"/>
       <w:pgSz w:w="12240" w:h="15840" w:code="1"/>
       <w:pgMar w:top="1134" w:right="1134" w:bottom="1134" w:left="1134" w:header="708" w:footer="708" w:gutter="0"/>
       <w:pgNumType w:start="0"/>
@@ -23589,7 +24891,7 @@
 </file>
 
 <file path=word/endnotes.xml><?xml version="1.0" encoding="utf-8"?>
-<w:endnotes xmlns:ve="http://schemas.openxmlformats.org/markup-compatibility/2006" xmlns:o="urn:schemas-microsoft-com:office:office" xmlns:r="http://schemas.openxmlformats.org/officeDocument/2006/relationships" xmlns:m="http://schemas.openxmlformats.org/officeDocument/2006/math" xmlns:v="urn:schemas-microsoft-com:vml" xmlns:wp="http://schemas.openxmlformats.org/drawingml/2006/wordprocessingDrawing" xmlns:w10="urn:schemas-microsoft-com:office:word" xmlns:w="http://schemas.openxmlformats.org/wordprocessingml/2006/main" xmlns:wne="http://schemas.microsoft.com/office/word/2006/wordml">
+<w:endnotes xmlns:wpc="http://schemas.microsoft.com/office/word/2010/wordprocessingCanvas" xmlns:mc="http://schemas.openxmlformats.org/markup-compatibility/2006" xmlns:o="urn:schemas-microsoft-com:office:office" xmlns:r="http://schemas.openxmlformats.org/officeDocument/2006/relationships" xmlns:m="http://schemas.openxmlformats.org/officeDocument/2006/math" xmlns:v="urn:schemas-microsoft-com:vml" xmlns:wp14="http://schemas.microsoft.com/office/word/2010/wordprocessingDrawing" xmlns:wp="http://schemas.openxmlformats.org/drawingml/2006/wordprocessingDrawing" xmlns:w10="urn:schemas-microsoft-com:office:word" xmlns:w="http://schemas.openxmlformats.org/wordprocessingml/2006/main" xmlns:w14="http://schemas.microsoft.com/office/word/2010/wordml" xmlns:wpg="http://schemas.microsoft.com/office/word/2010/wordprocessingGroup" xmlns:wpi="http://schemas.microsoft.com/office/word/2010/wordprocessingInk" xmlns:wne="http://schemas.microsoft.com/office/word/2006/wordml" xmlns:wps="http://schemas.microsoft.com/office/word/2010/wordprocessingShape" mc:Ignorable="w14 wp14">
   <w:endnote w:type="separator" w:id="-1">
     <w:p>
       <w:r>
@@ -23608,7 +24910,7 @@
 </file>
 
 <file path=word/footer1.xml><?xml version="1.0" encoding="utf-8"?>
-<w:ftr xmlns:ve="http://schemas.openxmlformats.org/markup-compatibility/2006" xmlns:o="urn:schemas-microsoft-com:office:office" xmlns:r="http://schemas.openxmlformats.org/officeDocument/2006/relationships" xmlns:m="http://schemas.openxmlformats.org/officeDocument/2006/math" xmlns:v="urn:schemas-microsoft-com:vml" xmlns:wp="http://schemas.openxmlformats.org/drawingml/2006/wordprocessingDrawing" xmlns:w10="urn:schemas-microsoft-com:office:word" xmlns:w="http://schemas.openxmlformats.org/wordprocessingml/2006/main" xmlns:wne="http://schemas.microsoft.com/office/word/2006/wordml">
+<w:ftr xmlns:wpc="http://schemas.microsoft.com/office/word/2010/wordprocessingCanvas" xmlns:mc="http://schemas.openxmlformats.org/markup-compatibility/2006" xmlns:o="urn:schemas-microsoft-com:office:office" xmlns:r="http://schemas.openxmlformats.org/officeDocument/2006/relationships" xmlns:m="http://schemas.openxmlformats.org/officeDocument/2006/math" xmlns:v="urn:schemas-microsoft-com:vml" xmlns:wp14="http://schemas.microsoft.com/office/word/2010/wordprocessingDrawing" xmlns:wp="http://schemas.openxmlformats.org/drawingml/2006/wordprocessingDrawing" xmlns:w10="urn:schemas-microsoft-com:office:word" xmlns:w="http://schemas.openxmlformats.org/wordprocessingml/2006/main" xmlns:w14="http://schemas.microsoft.com/office/word/2010/wordml" xmlns:wpg="http://schemas.microsoft.com/office/word/2010/wordprocessingGroup" xmlns:wpi="http://schemas.microsoft.com/office/word/2010/wordprocessingInk" xmlns:wne="http://schemas.microsoft.com/office/word/2006/wordml" xmlns:wps="http://schemas.microsoft.com/office/word/2010/wordprocessingShape" mc:Ignorable="w14 wp14">
   <w:p>
     <w:pPr>
       <w:pStyle w:val="Piedepgina"/>
@@ -23748,7 +25050,7 @@
         <w:noProof/>
         <w:sz w:val="20"/>
       </w:rPr>
-      <w:t>12</w:t>
+      <w:t>24</w:t>
     </w:r>
     <w:r>
       <w:rPr>
@@ -23762,7 +25064,7 @@
 </file>
 
 <file path=word/footnotes.xml><?xml version="1.0" encoding="utf-8"?>
-<w:footnotes xmlns:ve="http://schemas.openxmlformats.org/markup-compatibility/2006" xmlns:o="urn:schemas-microsoft-com:office:office" xmlns:r="http://schemas.openxmlformats.org/officeDocument/2006/relationships" xmlns:m="http://schemas.openxmlformats.org/officeDocument/2006/math" xmlns:v="urn:schemas-microsoft-com:vml" xmlns:wp="http://schemas.openxmlformats.org/drawingml/2006/wordprocessingDrawing" xmlns:w10="urn:schemas-microsoft-com:office:word" xmlns:w="http://schemas.openxmlformats.org/wordprocessingml/2006/main" xmlns:wne="http://schemas.microsoft.com/office/word/2006/wordml">
+<w:footnotes xmlns:wpc="http://schemas.microsoft.com/office/word/2010/wordprocessingCanvas" xmlns:mc="http://schemas.openxmlformats.org/markup-compatibility/2006" xmlns:o="urn:schemas-microsoft-com:office:office" xmlns:r="http://schemas.openxmlformats.org/officeDocument/2006/relationships" xmlns:m="http://schemas.openxmlformats.org/officeDocument/2006/math" xmlns:v="urn:schemas-microsoft-com:vml" xmlns:wp14="http://schemas.microsoft.com/office/word/2010/wordprocessingDrawing" xmlns:wp="http://schemas.openxmlformats.org/drawingml/2006/wordprocessingDrawing" xmlns:w10="urn:schemas-microsoft-com:office:word" xmlns:w="http://schemas.openxmlformats.org/wordprocessingml/2006/main" xmlns:w14="http://schemas.microsoft.com/office/word/2010/wordml" xmlns:wpg="http://schemas.microsoft.com/office/word/2010/wordprocessingGroup" xmlns:wpi="http://schemas.microsoft.com/office/word/2010/wordprocessingInk" xmlns:wne="http://schemas.microsoft.com/office/word/2006/wordml" xmlns:wps="http://schemas.microsoft.com/office/word/2010/wordprocessingShape" mc:Ignorable="w14 wp14">
   <w:footnote w:type="separator" w:id="-1">
     <w:p>
       <w:r>
@@ -23781,7 +25083,7 @@
 </file>
 
 <file path=word/header1.xml><?xml version="1.0" encoding="utf-8"?>
-<w:hdr xmlns:ve="http://schemas.openxmlformats.org/markup-compatibility/2006" xmlns:o="urn:schemas-microsoft-com:office:office" xmlns:r="http://schemas.openxmlformats.org/officeDocument/2006/relationships" xmlns:m="http://schemas.openxmlformats.org/officeDocument/2006/math" xmlns:v="urn:schemas-microsoft-com:vml" xmlns:wp="http://schemas.openxmlformats.org/drawingml/2006/wordprocessingDrawing" xmlns:w10="urn:schemas-microsoft-com:office:word" xmlns:w="http://schemas.openxmlformats.org/wordprocessingml/2006/main" xmlns:wne="http://schemas.microsoft.com/office/word/2006/wordml">
+<w:hdr xmlns:wpc="http://schemas.microsoft.com/office/word/2010/wordprocessingCanvas" xmlns:mc="http://schemas.openxmlformats.org/markup-compatibility/2006" xmlns:o="urn:schemas-microsoft-com:office:office" xmlns:r="http://schemas.openxmlformats.org/officeDocument/2006/relationships" xmlns:m="http://schemas.openxmlformats.org/officeDocument/2006/math" xmlns:v="urn:schemas-microsoft-com:vml" xmlns:wp14="http://schemas.microsoft.com/office/word/2010/wordprocessingDrawing" xmlns:wp="http://schemas.openxmlformats.org/drawingml/2006/wordprocessingDrawing" xmlns:w10="urn:schemas-microsoft-com:office:word" xmlns:w="http://schemas.openxmlformats.org/wordprocessingml/2006/main" xmlns:w14="http://schemas.microsoft.com/office/word/2010/wordml" xmlns:wpg="http://schemas.microsoft.com/office/word/2010/wordprocessingGroup" xmlns:wpi="http://schemas.microsoft.com/office/word/2010/wordprocessingInk" xmlns:wne="http://schemas.microsoft.com/office/word/2006/wordml" xmlns:wps="http://schemas.microsoft.com/office/word/2010/wordprocessingShape" mc:Ignorable="w14 wp14">
   <w:p>
     <w:pPr>
       <w:pStyle w:val="Encabezado"/>
@@ -23928,7 +25230,7 @@
 </file>
 
 <file path=word/numbering.xml><?xml version="1.0" encoding="utf-8"?>
-<w:numbering xmlns:ve="http://schemas.openxmlformats.org/markup-compatibility/2006" xmlns:o="urn:schemas-microsoft-com:office:office" xmlns:r="http://schemas.openxmlformats.org/officeDocument/2006/relationships" xmlns:m="http://schemas.openxmlformats.org/officeDocument/2006/math" xmlns:v="urn:schemas-microsoft-com:vml" xmlns:wp="http://schemas.openxmlformats.org/drawingml/2006/wordprocessingDrawing" xmlns:w10="urn:schemas-microsoft-com:office:word" xmlns:w="http://schemas.openxmlformats.org/wordprocessingml/2006/main" xmlns:wne="http://schemas.microsoft.com/office/word/2006/wordml">
+<w:numbering xmlns:wpc="http://schemas.microsoft.com/office/word/2010/wordprocessingCanvas" xmlns:mc="http://schemas.openxmlformats.org/markup-compatibility/2006" xmlns:o="urn:schemas-microsoft-com:office:office" xmlns:r="http://schemas.openxmlformats.org/officeDocument/2006/relationships" xmlns:m="http://schemas.openxmlformats.org/officeDocument/2006/math" xmlns:v="urn:schemas-microsoft-com:vml" xmlns:wp14="http://schemas.microsoft.com/office/word/2010/wordprocessingDrawing" xmlns:wp="http://schemas.openxmlformats.org/drawingml/2006/wordprocessingDrawing" xmlns:w10="urn:schemas-microsoft-com:office:word" xmlns:w="http://schemas.openxmlformats.org/wordprocessingml/2006/main" xmlns:w14="http://schemas.microsoft.com/office/word/2010/wordml" xmlns:wpg="http://schemas.microsoft.com/office/word/2010/wordprocessingGroup" xmlns:wpi="http://schemas.microsoft.com/office/word/2010/wordprocessingInk" xmlns:wne="http://schemas.microsoft.com/office/word/2006/wordml" xmlns:wps="http://schemas.microsoft.com/office/word/2010/wordprocessingShape" mc:Ignorable="w14 wp14">
   <w:abstractNum w:abstractNumId="0">
     <w:nsid w:val="00D34587"/>
     <w:multiLevelType w:val="hybridMultilevel"/>
@@ -27940,7 +29242,7 @@
 </file>
 
 <file path=word/styles.xml><?xml version="1.0" encoding="utf-8"?>
-<w:styles xmlns:r="http://schemas.openxmlformats.org/officeDocument/2006/relationships" xmlns:w="http://schemas.openxmlformats.org/wordprocessingml/2006/main">
+<w:styles xmlns:mc="http://schemas.openxmlformats.org/markup-compatibility/2006" xmlns:r="http://schemas.openxmlformats.org/officeDocument/2006/relationships" xmlns:w="http://schemas.openxmlformats.org/wordprocessingml/2006/main" xmlns:w14="http://schemas.microsoft.com/office/word/2010/wordml" mc:Ignorable="w14">
   <w:docDefaults>
     <w:rPrDefault>
       <w:rPr>
@@ -28189,7 +29491,6 @@
     <w:uiPriority w:val="99"/>
     <w:semiHidden/>
     <w:unhideWhenUsed/>
-    <w:qFormat/>
     <w:tblPr>
       <w:tblInd w:w="0" w:type="dxa"/>
       <w:tblCellMar>
@@ -29374,7 +30675,7 @@
 </file>
 
 <file path=customXml/itemProps1.xml><?xml version="1.0" encoding="utf-8"?>
-<ds:datastoreItem xmlns:ds="http://schemas.openxmlformats.org/officeDocument/2006/customXml" ds:itemID="{CB253B12-2FB1-46E4-9B16-B619CE25D87A}">
+<ds:datastoreItem xmlns:ds="http://schemas.openxmlformats.org/officeDocument/2006/customXml" ds:itemID="{C864169A-1DC4-40A5-8CD8-5824C8414AFA}">
   <ds:schemaRefs>
     <ds:schemaRef ds:uri="http://schemas.openxmlformats.org/officeDocument/2006/bibliography"/>
   </ds:schemaRefs>

</xml_diff>

<commit_message>
Se adicionan los stakeholders
</commit_message>
<xml_diff>
--- a/CSOF5301 Analisis y Diseno de Software/Taller 5/1117 Taller 5 - Salas de Cine.docx
+++ b/CSOF5301 Analisis y Diseno de Software/Taller 5/1117 Taller 5 - Salas de Cine.docx
@@ -1,6 +1,6 @@
 
 <file path=word/document.xml><?xml version="1.0" encoding="utf-8"?>
-<w:document xmlns:wpc="http://schemas.microsoft.com/office/word/2010/wordprocessingCanvas" xmlns:mc="http://schemas.openxmlformats.org/markup-compatibility/2006" xmlns:o="urn:schemas-microsoft-com:office:office" xmlns:r="http://schemas.openxmlformats.org/officeDocument/2006/relationships" xmlns:m="http://schemas.openxmlformats.org/officeDocument/2006/math" xmlns:v="urn:schemas-microsoft-com:vml" xmlns:wp14="http://schemas.microsoft.com/office/word/2010/wordprocessingDrawing" xmlns:wp="http://schemas.openxmlformats.org/drawingml/2006/wordprocessingDrawing" xmlns:w10="urn:schemas-microsoft-com:office:word" xmlns:w="http://schemas.openxmlformats.org/wordprocessingml/2006/main" xmlns:w14="http://schemas.microsoft.com/office/word/2010/wordml" xmlns:wpg="http://schemas.microsoft.com/office/word/2010/wordprocessingGroup" xmlns:wpi="http://schemas.microsoft.com/office/word/2010/wordprocessingInk" xmlns:wne="http://schemas.microsoft.com/office/word/2006/wordml" xmlns:wps="http://schemas.microsoft.com/office/word/2010/wordprocessingShape" mc:Ignorable="w14 wp14">
+<w:document xmlns:ve="http://schemas.openxmlformats.org/markup-compatibility/2006" xmlns:o="urn:schemas-microsoft-com:office:office" xmlns:r="http://schemas.openxmlformats.org/officeDocument/2006/relationships" xmlns:m="http://schemas.openxmlformats.org/officeDocument/2006/math" xmlns:v="urn:schemas-microsoft-com:vml" xmlns:wp="http://schemas.openxmlformats.org/drawingml/2006/wordprocessingDrawing" xmlns:w10="urn:schemas-microsoft-com:office:word" xmlns:w="http://schemas.openxmlformats.org/wordprocessingml/2006/main" xmlns:wne="http://schemas.microsoft.com/office/word/2006/wordml">
   <w:body>
     <w:p>
       <w:pPr>
@@ -143,7 +143,6 @@
           <w:rFonts w:cstheme="minorHAnsi"/>
           <w:noProof/>
           <w:szCs w:val="22"/>
-          <w:lang w:val="en-US" w:eastAsia="en-US"/>
         </w:rPr>
         <w:drawing>
           <wp:inline distT="0" distB="0" distL="0" distR="0">
@@ -163,7 +162,7 @@
                     </pic:cNvPicPr>
                   </pic:nvPicPr>
                   <pic:blipFill>
-                    <a:blip r:embed="rId9" cstate="print"/>
+                    <a:blip r:embed="rId8" cstate="print"/>
                     <a:srcRect/>
                     <a:stretch>
                       <a:fillRect/>
@@ -268,7 +267,7 @@
           <w:bottom w:w="28" w:type="dxa"/>
           <w:right w:w="57" w:type="dxa"/>
         </w:tblCellMar>
-        <w:tblLook w:val="04A0" w:firstRow="1" w:lastRow="0" w:firstColumn="1" w:lastColumn="0" w:noHBand="0" w:noVBand="1"/>
+        <w:tblLook w:val="04A0"/>
       </w:tblPr>
       <w:tblGrid>
         <w:gridCol w:w="3402"/>
@@ -722,33 +721,11 @@
                 <w:rFonts w:cstheme="minorHAnsi"/>
               </w:rPr>
             </w:pPr>
-            <w:proofErr w:type="spellStart"/>
             <w:r>
               <w:rPr>
                 <w:rFonts w:cstheme="minorHAnsi"/>
               </w:rPr>
-              <w:t>Willian</w:t>
-            </w:r>
-            <w:proofErr w:type="spellEnd"/>
-            <w:r>
-              <w:rPr>
-                <w:rFonts w:cstheme="minorHAnsi"/>
-              </w:rPr>
-              <w:t xml:space="preserve"> Alejandro </w:t>
-            </w:r>
-            <w:proofErr w:type="spellStart"/>
-            <w:r>
-              <w:rPr>
-                <w:rFonts w:cstheme="minorHAnsi"/>
-              </w:rPr>
-              <w:t>Idrobo</w:t>
-            </w:r>
-            <w:proofErr w:type="spellEnd"/>
-            <w:r>
-              <w:rPr>
-                <w:rFonts w:cstheme="minorHAnsi"/>
-              </w:rPr>
-              <w:t xml:space="preserve"> Luna</w:t>
+              <w:t>Willian Alejandro Idrobo Luna</w:t>
             </w:r>
           </w:p>
         </w:tc>
@@ -1008,7 +985,6 @@
           <w:rFonts w:cstheme="minorHAnsi"/>
           <w:noProof/>
           <w:szCs w:val="22"/>
-          <w:lang w:val="en-US" w:eastAsia="en-US"/>
         </w:rPr>
         <w:drawing>
           <wp:inline distT="0" distB="0" distL="0" distR="0">
@@ -1028,7 +1004,7 @@
                     </pic:cNvPicPr>
                   </pic:nvPicPr>
                   <pic:blipFill>
-                    <a:blip r:embed="rId10" cstate="print"/>
+                    <a:blip r:embed="rId9" cstate="print"/>
                     <a:srcRect l="3380"/>
                     <a:stretch>
                       <a:fillRect/>
@@ -1068,7 +1044,6 @@
           <w:rFonts w:cstheme="minorHAnsi"/>
           <w:noProof/>
           <w:szCs w:val="22"/>
-          <w:lang w:val="en-US" w:eastAsia="en-US"/>
         </w:rPr>
         <w:drawing>
           <wp:inline distT="0" distB="0" distL="0" distR="0">
@@ -1088,7 +1063,7 @@
                     </pic:cNvPicPr>
                   </pic:nvPicPr>
                   <pic:blipFill>
-                    <a:blip r:embed="rId9" cstate="print"/>
+                    <a:blip r:embed="rId8" cstate="print"/>
                     <a:srcRect b="15493"/>
                     <a:stretch>
                       <a:fillRect/>
@@ -6987,34 +6962,6 @@
           <w:szCs w:val="22"/>
         </w:rPr>
       </w:pPr>
-      <w:proofErr w:type="spellStart"/>
-      <w:r>
-        <w:rPr>
-          <w:rFonts w:cstheme="minorHAnsi"/>
-          <w:szCs w:val="22"/>
-          <w:highlight w:val="yellow"/>
-        </w:rPr>
-        <w:t>Willian</w:t>
-      </w:r>
-      <w:proofErr w:type="spellEnd"/>
-    </w:p>
-    <w:p>
-      <w:pPr>
-        <w:jc w:val="both"/>
-        <w:rPr>
-          <w:rFonts w:cstheme="minorHAnsi"/>
-          <w:szCs w:val="22"/>
-        </w:rPr>
-      </w:pPr>
-    </w:p>
-    <w:p>
-      <w:pPr>
-        <w:jc w:val="both"/>
-        <w:rPr>
-          <w:rFonts w:cstheme="minorHAnsi"/>
-          <w:szCs w:val="22"/>
-        </w:rPr>
-      </w:pPr>
       <w:r>
         <w:rPr>
           <w:rFonts w:cstheme="minorHAnsi"/>
@@ -7154,7 +7101,7 @@
           <w:bottom w:w="28" w:type="dxa"/>
           <w:right w:w="57" w:type="dxa"/>
         </w:tblCellMar>
-        <w:tblLook w:val="04A0" w:firstRow="1" w:lastRow="0" w:firstColumn="1" w:lastColumn="0" w:noHBand="0" w:noVBand="1"/>
+        <w:tblLook w:val="04A0"/>
       </w:tblPr>
       <w:tblGrid>
         <w:gridCol w:w="567"/>
@@ -7311,6 +7258,13 @@
                 <w:sz w:val="20"/>
               </w:rPr>
             </w:pPr>
+            <w:r>
+              <w:rPr>
+                <w:rFonts w:cstheme="minorHAnsi"/>
+                <w:sz w:val="20"/>
+              </w:rPr>
+              <w:t xml:space="preserve">Arquitecto </w:t>
+            </w:r>
           </w:p>
         </w:tc>
         <w:tc>
@@ -7320,11 +7274,19 @@
           </w:tcPr>
           <w:p>
             <w:pPr>
+              <w:jc w:val="both"/>
               <w:rPr>
                 <w:rFonts w:cstheme="minorHAnsi"/>
                 <w:sz w:val="20"/>
               </w:rPr>
             </w:pPr>
+            <w:r>
+              <w:rPr>
+                <w:rFonts w:cstheme="minorHAnsi"/>
+                <w:sz w:val="20"/>
+              </w:rPr>
+              <w:t>Persona o grupo de personas que recibirán el análisis de la necesidad para diseñar la solución</w:t>
+            </w:r>
           </w:p>
         </w:tc>
         <w:tc>
@@ -7339,6 +7301,108 @@
                 <w:sz w:val="20"/>
               </w:rPr>
             </w:pPr>
+            <w:r>
+              <w:rPr>
+                <w:rFonts w:cstheme="minorHAnsi"/>
+                <w:sz w:val="20"/>
+              </w:rPr>
+              <w:t>Desarrollar el diseño arquitectural del sistema esperado</w:t>
+            </w:r>
+          </w:p>
+        </w:tc>
+      </w:tr>
+      <w:tr>
+        <w:trPr>
+          <w:cantSplit/>
+          <w:jc w:val="center"/>
+        </w:trPr>
+        <w:tc>
+          <w:tcPr>
+            <w:tcW w:w="567" w:type="dxa"/>
+            <w:shd w:val="clear" w:color="auto" w:fill="DBE5F1" w:themeFill="accent1" w:themeFillTint="33"/>
+            <w:vAlign w:val="center"/>
+          </w:tcPr>
+          <w:p>
+            <w:pPr>
+              <w:rPr>
+                <w:rFonts w:cstheme="minorHAnsi"/>
+                <w:b/>
+                <w:sz w:val="20"/>
+              </w:rPr>
+            </w:pPr>
+            <w:r>
+              <w:rPr>
+                <w:rFonts w:cstheme="minorHAnsi"/>
+                <w:b/>
+                <w:sz w:val="20"/>
+              </w:rPr>
+              <w:t>S2</w:t>
+            </w:r>
+          </w:p>
+        </w:tc>
+        <w:tc>
+          <w:tcPr>
+            <w:tcW w:w="2268" w:type="dxa"/>
+            <w:vAlign w:val="center"/>
+          </w:tcPr>
+          <w:p>
+            <w:pPr>
+              <w:rPr>
+                <w:rFonts w:cstheme="minorHAnsi"/>
+                <w:sz w:val="20"/>
+              </w:rPr>
+            </w:pPr>
+            <w:r>
+              <w:rPr>
+                <w:rFonts w:cstheme="minorHAnsi"/>
+                <w:sz w:val="20"/>
+              </w:rPr>
+              <w:t>Gerencia  7º Arte</w:t>
+            </w:r>
+          </w:p>
+        </w:tc>
+        <w:tc>
+          <w:tcPr>
+            <w:tcW w:w="3402" w:type="dxa"/>
+            <w:vAlign w:val="center"/>
+          </w:tcPr>
+          <w:p>
+            <w:pPr>
+              <w:jc w:val="both"/>
+              <w:rPr>
+                <w:rFonts w:cstheme="minorHAnsi"/>
+                <w:sz w:val="20"/>
+              </w:rPr>
+            </w:pPr>
+            <w:r>
+              <w:rPr>
+                <w:rFonts w:cstheme="minorHAnsi"/>
+                <w:sz w:val="20"/>
+              </w:rPr>
+              <w:t>Persona o grupo de personas que dan aval al proyecto.</w:t>
+            </w:r>
+          </w:p>
+        </w:tc>
+        <w:tc>
+          <w:tcPr>
+            <w:tcW w:w="3402" w:type="dxa"/>
+            <w:vAlign w:val="center"/>
+          </w:tcPr>
+          <w:p>
+            <w:pPr>
+              <w:jc w:val="both"/>
+              <w:rPr>
+                <w:rFonts w:cstheme="minorHAnsi"/>
+                <w:sz w:val="20"/>
+              </w:rPr>
+            </w:pPr>
+            <w:r>
+              <w:rPr>
+                <w:rFonts w:cstheme="minorHAnsi"/>
+                <w:sz w:val="20"/>
+              </w:rPr>
+              <w:t>Validar que la solución propuesta satisface las necesidades del negocio.</w:t>
+            </w:r>
           </w:p>
         </w:tc>
       </w:tr>
@@ -7496,14 +7560,12 @@
       <w:pPr>
         <w:jc w:val="both"/>
       </w:pPr>
-      <w:proofErr w:type="spellStart"/>
       <w:r>
         <w:rPr>
           <w:highlight w:val="yellow"/>
         </w:rPr>
         <w:t>Willian</w:t>
       </w:r>
-      <w:proofErr w:type="spellEnd"/>
     </w:p>
     <w:p>
       <w:pPr>
@@ -7839,7 +7901,7 @@
           <w:bottom w:w="28" w:type="dxa"/>
           <w:right w:w="57" w:type="dxa"/>
         </w:tblCellMar>
-        <w:tblLook w:val="04A0" w:firstRow="1" w:lastRow="0" w:firstColumn="1" w:lastColumn="0" w:noHBand="0" w:noVBand="1"/>
+        <w:tblLook w:val="04A0"/>
       </w:tblPr>
       <w:tblGrid>
         <w:gridCol w:w="1701"/>
@@ -8566,7 +8628,7 @@
           <w:bottom w:w="28" w:type="dxa"/>
           <w:right w:w="57" w:type="dxa"/>
         </w:tblCellMar>
-        <w:tblLook w:val="04A0" w:firstRow="1" w:lastRow="0" w:firstColumn="1" w:lastColumn="0" w:noHBand="0" w:noVBand="1"/>
+        <w:tblLook w:val="04A0"/>
       </w:tblPr>
       <w:tblGrid>
         <w:gridCol w:w="851"/>
@@ -9107,7 +9169,6 @@
         <w:rPr>
           <w:noProof/>
           <w:szCs w:val="22"/>
-          <w:lang w:val="en-US" w:eastAsia="en-US"/>
         </w:rPr>
         <w:drawing>
           <wp:inline distT="0" distB="0" distL="0" distR="0">
@@ -9127,7 +9188,7 @@
                     </pic:cNvPicPr>
                   </pic:nvPicPr>
                   <pic:blipFill>
-                    <a:blip r:embed="rId11"/>
+                    <a:blip r:embed="rId10"/>
                     <a:srcRect/>
                     <a:stretch>
                       <a:fillRect/>
@@ -9366,7 +9427,7 @@
           <w:bottom w:w="28" w:type="dxa"/>
           <w:right w:w="57" w:type="dxa"/>
         </w:tblCellMar>
-        <w:tblLook w:val="04A0" w:firstRow="1" w:lastRow="0" w:firstColumn="1" w:lastColumn="0" w:noHBand="0" w:noVBand="1"/>
+        <w:tblLook w:val="04A0"/>
       </w:tblPr>
       <w:tblGrid>
         <w:gridCol w:w="1134"/>
@@ -10099,7 +10160,6 @@
       <w:r>
         <w:rPr>
           <w:noProof/>
-          <w:lang w:val="en-US" w:eastAsia="en-US"/>
         </w:rPr>
         <w:drawing>
           <wp:inline distT="0" distB="0" distL="0" distR="0">
@@ -10119,7 +10179,7 @@
                     </pic:cNvPicPr>
                   </pic:nvPicPr>
                   <pic:blipFill>
-                    <a:blip r:embed="rId12"/>
+                    <a:blip r:embed="rId11"/>
                     <a:srcRect/>
                     <a:stretch>
                       <a:fillRect/>
@@ -10333,7 +10393,7 @@
           <w:bottom w:w="28" w:type="dxa"/>
           <w:right w:w="57" w:type="dxa"/>
         </w:tblCellMar>
-        <w:tblLook w:val="04A0" w:firstRow="1" w:lastRow="0" w:firstColumn="1" w:lastColumn="0" w:noHBand="0" w:noVBand="1"/>
+        <w:tblLook w:val="04A0"/>
       </w:tblPr>
       <w:tblGrid>
         <w:gridCol w:w="1134"/>
@@ -11240,7 +11300,6 @@
       <w:r>
         <w:rPr>
           <w:noProof/>
-          <w:lang w:val="en-US" w:eastAsia="en-US"/>
         </w:rPr>
         <w:lastRenderedPageBreak/>
         <w:drawing>
@@ -11261,7 +11320,7 @@
                     </pic:cNvPicPr>
                   </pic:nvPicPr>
                   <pic:blipFill>
-                    <a:blip r:embed="rId13"/>
+                    <a:blip r:embed="rId12"/>
                     <a:srcRect/>
                     <a:stretch>
                       <a:fillRect/>
@@ -11474,7 +11533,7 @@
           <w:bottom w:w="28" w:type="dxa"/>
           <w:right w:w="57" w:type="dxa"/>
         </w:tblCellMar>
-        <w:tblLook w:val="04A0" w:firstRow="1" w:lastRow="0" w:firstColumn="1" w:lastColumn="0" w:noHBand="0" w:noVBand="1"/>
+        <w:tblLook w:val="04A0"/>
       </w:tblPr>
       <w:tblGrid>
         <w:gridCol w:w="1134"/>
@@ -12177,7 +12236,6 @@
       <w:r>
         <w:rPr>
           <w:noProof/>
-          <w:lang w:val="en-US" w:eastAsia="en-US"/>
         </w:rPr>
         <w:lastRenderedPageBreak/>
         <w:drawing>
@@ -12198,7 +12256,7 @@
                     </pic:cNvPicPr>
                   </pic:nvPicPr>
                   <pic:blipFill>
-                    <a:blip r:embed="rId14"/>
+                    <a:blip r:embed="rId13"/>
                     <a:srcRect/>
                     <a:stretch>
                       <a:fillRect/>
@@ -12411,7 +12469,7 @@
           <w:bottom w:w="28" w:type="dxa"/>
           <w:right w:w="57" w:type="dxa"/>
         </w:tblCellMar>
-        <w:tblLook w:val="04A0" w:firstRow="1" w:lastRow="0" w:firstColumn="1" w:lastColumn="0" w:noHBand="0" w:noVBand="1"/>
+        <w:tblLook w:val="04A0"/>
       </w:tblPr>
       <w:tblGrid>
         <w:gridCol w:w="1134"/>
@@ -13524,7 +13582,6 @@
       <w:r>
         <w:rPr>
           <w:noProof/>
-          <w:lang w:val="en-US" w:eastAsia="en-US"/>
         </w:rPr>
         <w:drawing>
           <wp:inline distT="0" distB="0" distL="0" distR="0">
@@ -13544,7 +13601,7 @@
                     </pic:cNvPicPr>
                   </pic:nvPicPr>
                   <pic:blipFill>
-                    <a:blip r:embed="rId15" cstate="print"/>
+                    <a:blip r:embed="rId14" cstate="print"/>
                     <a:srcRect/>
                     <a:stretch>
                       <a:fillRect/>
@@ -13757,7 +13814,7 @@
           <w:bottom w:w="28" w:type="dxa"/>
           <w:right w:w="57" w:type="dxa"/>
         </w:tblCellMar>
-        <w:tblLook w:val="04A0" w:firstRow="1" w:lastRow="0" w:firstColumn="1" w:lastColumn="0" w:noHBand="0" w:noVBand="1"/>
+        <w:tblLook w:val="04A0"/>
       </w:tblPr>
       <w:tblGrid>
         <w:gridCol w:w="1134"/>
@@ -14727,7 +14784,6 @@
       <w:r>
         <w:rPr>
           <w:noProof/>
-          <w:lang w:val="en-US" w:eastAsia="en-US"/>
         </w:rPr>
         <w:drawing>
           <wp:inline distT="0" distB="0" distL="0" distR="0">
@@ -14747,10 +14803,10 @@
                     </pic:cNvPicPr>
                   </pic:nvPicPr>
                   <pic:blipFill>
-                    <a:blip r:embed="rId16">
+                    <a:blip r:embed="rId15">
                       <a:extLst>
                         <a:ext uri="{28A0092B-C50C-407E-A947-70E740481C1C}">
-                          <a14:useLocalDpi xmlns:a14="http://schemas.microsoft.com/office/drawing/2010/main" val="0"/>
+                          <a14:useLocalDpi xmlns:a14="http://schemas.microsoft.com/office/drawing/2010/main" xmlns:wps="http://schemas.microsoft.com/office/word/2010/wordprocessingShape" xmlns:wpi="http://schemas.microsoft.com/office/word/2010/wordprocessingInk" xmlns:wpg="http://schemas.microsoft.com/office/word/2010/wordprocessingGroup" xmlns:w14="http://schemas.microsoft.com/office/word/2010/wordml" xmlns:w="http://schemas.openxmlformats.org/wordprocessingml/2006/main" xmlns:w10="urn:schemas-microsoft-com:office:word" xmlns:wp14="http://schemas.microsoft.com/office/word/2010/wordprocessingDrawing" xmlns:v="urn:schemas-microsoft-com:vml" xmlns:o="urn:schemas-microsoft-com:office:office" xmlns:mc="http://schemas.openxmlformats.org/markup-compatibility/2006" xmlns:wpc="http://schemas.microsoft.com/office/word/2010/wordprocessingCanvas" xmlns="" val="0"/>
                         </a:ext>
                       </a:extLst>
                     </a:blip>
@@ -14858,14 +14914,12 @@
       <w:pPr>
         <w:jc w:val="both"/>
       </w:pPr>
-      <w:proofErr w:type="spellStart"/>
       <w:r>
         <w:rPr>
           <w:highlight w:val="yellow"/>
         </w:rPr>
         <w:t>Willian</w:t>
       </w:r>
-      <w:proofErr w:type="spellEnd"/>
     </w:p>
     <w:p>
       <w:pPr>
@@ -14919,7 +14973,6 @@
       <w:r>
         <w:rPr>
           <w:noProof/>
-          <w:lang w:val="en-US" w:eastAsia="en-US"/>
         </w:rPr>
         <w:drawing>
           <wp:inline distT="0" distB="0" distL="0" distR="0">
@@ -14939,10 +14992,10 @@
                     </pic:cNvPicPr>
                   </pic:nvPicPr>
                   <pic:blipFill>
-                    <a:blip r:embed="rId17">
+                    <a:blip r:embed="rId16">
                       <a:extLst>
                         <a:ext uri="{28A0092B-C50C-407E-A947-70E740481C1C}">
-                          <a14:useLocalDpi xmlns:a14="http://schemas.microsoft.com/office/drawing/2010/main" val="0"/>
+                          <a14:useLocalDpi xmlns:a14="http://schemas.microsoft.com/office/drawing/2010/main" xmlns:wps="http://schemas.microsoft.com/office/word/2010/wordprocessingShape" xmlns:wpi="http://schemas.microsoft.com/office/word/2010/wordprocessingInk" xmlns:wpg="http://schemas.microsoft.com/office/word/2010/wordprocessingGroup" xmlns:w14="http://schemas.microsoft.com/office/word/2010/wordml" xmlns:w="http://schemas.openxmlformats.org/wordprocessingml/2006/main" xmlns:w10="urn:schemas-microsoft-com:office:word" xmlns:wp14="http://schemas.microsoft.com/office/word/2010/wordprocessingDrawing" xmlns:v="urn:schemas-microsoft-com:vml" xmlns:o="urn:schemas-microsoft-com:office:office" xmlns:mc="http://schemas.openxmlformats.org/markup-compatibility/2006" xmlns:wpc="http://schemas.microsoft.com/office/word/2010/wordprocessingCanvas" xmlns="" val="0"/>
                         </a:ext>
                       </a:extLst>
                     </a:blip>
@@ -15125,7 +15178,7 @@
           <w:bottom w:w="28" w:type="dxa"/>
           <w:right w:w="57" w:type="dxa"/>
         </w:tblCellMar>
-        <w:tblLook w:val="04A0" w:firstRow="1" w:lastRow="0" w:firstColumn="1" w:lastColumn="0" w:noHBand="0" w:noVBand="1"/>
+        <w:tblLook w:val="04A0"/>
       </w:tblPr>
       <w:tblGrid>
         <w:gridCol w:w="1739"/>
@@ -15668,13 +15721,7 @@
               <w:rPr>
                 <w:sz w:val="20"/>
               </w:rPr>
-              <w:t xml:space="preserve">Información de las </w:t>
-            </w:r>
-            <w:r>
-              <w:rPr>
-                <w:sz w:val="20"/>
-              </w:rPr>
-              <w:t>salas de cine</w:t>
+              <w:t>Información de las salas de cine</w:t>
             </w:r>
           </w:p>
           <w:p>
@@ -15712,13 +15759,7 @@
               <w:rPr>
                 <w:sz w:val="20"/>
               </w:rPr>
-              <w:t xml:space="preserve">Información de </w:t>
-            </w:r>
-            <w:r>
-              <w:rPr>
-                <w:sz w:val="20"/>
-              </w:rPr>
-              <w:t xml:space="preserve">las funciones </w:t>
+              <w:t xml:space="preserve">Información de las funciones </w:t>
             </w:r>
           </w:p>
         </w:tc>
@@ -16041,13 +16082,7 @@
               <w:rPr>
                 <w:sz w:val="20"/>
               </w:rPr>
-              <w:t xml:space="preserve">Información de </w:t>
-            </w:r>
-            <w:r>
-              <w:rPr>
-                <w:sz w:val="20"/>
-              </w:rPr>
-              <w:t>cinta que será presentada</w:t>
+              <w:t>Información de cinta que será presentada</w:t>
             </w:r>
           </w:p>
         </w:tc>
@@ -16707,13 +16742,7 @@
               <w:rPr>
                 <w:sz w:val="20"/>
               </w:rPr>
-              <w:t>Informaci</w:t>
-            </w:r>
-            <w:r>
-              <w:rPr>
-                <w:sz w:val="20"/>
-              </w:rPr>
-              <w:t>ón de las promociones para las cuales aplica</w:t>
+              <w:t>Información de las promociones para las cuales aplica</w:t>
             </w:r>
           </w:p>
         </w:tc>
@@ -17487,7 +17516,6 @@
       <w:r>
         <w:rPr>
           <w:noProof/>
-          <w:lang w:val="en-US" w:eastAsia="en-US"/>
         </w:rPr>
         <w:drawing>
           <wp:inline distT="0" distB="0" distL="0" distR="0">
@@ -17507,7 +17535,7 @@
                     </pic:cNvPicPr>
                   </pic:nvPicPr>
                   <pic:blipFill>
-                    <a:blip r:embed="rId18"/>
+                    <a:blip r:embed="rId17"/>
                     <a:srcRect/>
                     <a:stretch>
                       <a:fillRect/>
@@ -17698,7 +17726,7 @@
           <w:bottom w:w="28" w:type="dxa"/>
           <w:right w:w="57" w:type="dxa"/>
         </w:tblCellMar>
-        <w:tblLook w:val="04A0" w:firstRow="1" w:lastRow="0" w:firstColumn="1" w:lastColumn="0" w:noHBand="0" w:noVBand="1"/>
+        <w:tblLook w:val="04A0"/>
       </w:tblPr>
       <w:tblGrid>
         <w:gridCol w:w="2268"/>
@@ -18285,7 +18313,7 @@
           <w:bottom w:w="28" w:type="dxa"/>
           <w:right w:w="57" w:type="dxa"/>
         </w:tblCellMar>
-        <w:tblLook w:val="04A0" w:firstRow="1" w:lastRow="0" w:firstColumn="1" w:lastColumn="0" w:noHBand="0" w:noVBand="1"/>
+        <w:tblLook w:val="04A0"/>
       </w:tblPr>
       <w:tblGrid>
         <w:gridCol w:w="1701"/>
@@ -19156,7 +19184,6 @@
       <w:r>
         <w:rPr>
           <w:noProof/>
-          <w:lang w:val="en-US" w:eastAsia="en-US"/>
         </w:rPr>
         <w:lastRenderedPageBreak/>
         <w:drawing>
@@ -19177,7 +19204,7 @@
                     </pic:cNvPicPr>
                   </pic:nvPicPr>
                   <pic:blipFill>
-                    <a:blip r:embed="rId19"/>
+                    <a:blip r:embed="rId18"/>
                     <a:srcRect/>
                     <a:stretch>
                       <a:fillRect/>
@@ -19390,7 +19417,7 @@
           <w:bottom w:w="28" w:type="dxa"/>
           <w:right w:w="57" w:type="dxa"/>
         </w:tblCellMar>
-        <w:tblLook w:val="04A0" w:firstRow="1" w:lastRow="0" w:firstColumn="1" w:lastColumn="0" w:noHBand="0" w:noVBand="1"/>
+        <w:tblLook w:val="04A0"/>
       </w:tblPr>
       <w:tblGrid>
         <w:gridCol w:w="2268"/>
@@ -20042,7 +20069,7 @@
           <w:bottom w:w="28" w:type="dxa"/>
           <w:right w:w="57" w:type="dxa"/>
         </w:tblCellMar>
-        <w:tblLook w:val="04A0" w:firstRow="1" w:lastRow="0" w:firstColumn="1" w:lastColumn="0" w:noHBand="0" w:noVBand="1"/>
+        <w:tblLook w:val="04A0"/>
       </w:tblPr>
       <w:tblGrid>
         <w:gridCol w:w="2268"/>
@@ -20229,7 +20256,6 @@
       <w:r>
         <w:rPr>
           <w:noProof/>
-          <w:lang w:val="en-US" w:eastAsia="en-US"/>
         </w:rPr>
         <w:drawing>
           <wp:inline distT="0" distB="0" distL="0" distR="0">
@@ -20249,7 +20275,7 @@
                     </pic:cNvPicPr>
                   </pic:nvPicPr>
                   <pic:blipFill>
-                    <a:blip r:embed="rId20"/>
+                    <a:blip r:embed="rId19"/>
                     <a:srcRect/>
                     <a:stretch>
                       <a:fillRect/>
@@ -20435,7 +20461,7 @@
           <w:bottom w:w="28" w:type="dxa"/>
           <w:right w:w="57" w:type="dxa"/>
         </w:tblCellMar>
-        <w:tblLook w:val="04A0" w:firstRow="1" w:lastRow="0" w:firstColumn="1" w:lastColumn="0" w:noHBand="0" w:noVBand="1"/>
+        <w:tblLook w:val="04A0"/>
       </w:tblPr>
       <w:tblGrid>
         <w:gridCol w:w="2268"/>
@@ -20913,7 +20939,7 @@
           <w:bottom w:w="28" w:type="dxa"/>
           <w:right w:w="57" w:type="dxa"/>
         </w:tblCellMar>
-        <w:tblLook w:val="04A0" w:firstRow="1" w:lastRow="0" w:firstColumn="1" w:lastColumn="0" w:noHBand="0" w:noVBand="1"/>
+        <w:tblLook w:val="04A0"/>
       </w:tblPr>
       <w:tblGrid>
         <w:gridCol w:w="2268"/>
@@ -21133,7 +21159,6 @@
       <w:r>
         <w:rPr>
           <w:noProof/>
-          <w:lang w:val="en-US" w:eastAsia="en-US"/>
         </w:rPr>
         <w:drawing>
           <wp:inline distT="0" distB="0" distL="0" distR="0">
@@ -21153,7 +21178,7 @@
                     </pic:cNvPicPr>
                   </pic:nvPicPr>
                   <pic:blipFill>
-                    <a:blip r:embed="rId21"/>
+                    <a:blip r:embed="rId20"/>
                     <a:srcRect/>
                     <a:stretch>
                       <a:fillRect/>
@@ -21357,7 +21382,7 @@
           <w:bottom w:w="28" w:type="dxa"/>
           <w:right w:w="57" w:type="dxa"/>
         </w:tblCellMar>
-        <w:tblLook w:val="04A0" w:firstRow="1" w:lastRow="0" w:firstColumn="1" w:lastColumn="0" w:noHBand="0" w:noVBand="1"/>
+        <w:tblLook w:val="04A0"/>
       </w:tblPr>
       <w:tblGrid>
         <w:gridCol w:w="2221"/>
@@ -21594,7 +21619,7 @@
           <w:bottom w:w="28" w:type="dxa"/>
           <w:right w:w="57" w:type="dxa"/>
         </w:tblCellMar>
-        <w:tblLook w:val="04A0" w:firstRow="1" w:lastRow="0" w:firstColumn="1" w:lastColumn="0" w:noHBand="0" w:noVBand="1"/>
+        <w:tblLook w:val="04A0"/>
       </w:tblPr>
       <w:tblGrid>
         <w:gridCol w:w="2221"/>
@@ -21825,7 +21850,6 @@
       <w:r>
         <w:rPr>
           <w:noProof/>
-          <w:lang w:val="en-US" w:eastAsia="en-US"/>
         </w:rPr>
         <w:drawing>
           <wp:inline distT="0" distB="0" distL="0" distR="0">
@@ -21845,10 +21869,10 @@
                     </pic:cNvPicPr>
                   </pic:nvPicPr>
                   <pic:blipFill>
-                    <a:blip r:embed="rId22">
+                    <a:blip r:embed="rId21">
                       <a:extLst>
                         <a:ext uri="{28A0092B-C50C-407E-A947-70E740481C1C}">
-                          <a14:useLocalDpi xmlns:a14="http://schemas.microsoft.com/office/drawing/2010/main" val="0"/>
+                          <a14:useLocalDpi xmlns:a14="http://schemas.microsoft.com/office/drawing/2010/main" xmlns:wps="http://schemas.microsoft.com/office/word/2010/wordprocessingShape" xmlns:wpi="http://schemas.microsoft.com/office/word/2010/wordprocessingInk" xmlns:wpg="http://schemas.microsoft.com/office/word/2010/wordprocessingGroup" xmlns:w14="http://schemas.microsoft.com/office/word/2010/wordml" xmlns:w="http://schemas.openxmlformats.org/wordprocessingml/2006/main" xmlns:w10="urn:schemas-microsoft-com:office:word" xmlns:wp14="http://schemas.microsoft.com/office/word/2010/wordprocessingDrawing" xmlns:v="urn:schemas-microsoft-com:vml" xmlns:o="urn:schemas-microsoft-com:office:office" xmlns:mc="http://schemas.openxmlformats.org/markup-compatibility/2006" xmlns:wpc="http://schemas.microsoft.com/office/word/2010/wordprocessingCanvas" xmlns="" val="0"/>
                         </a:ext>
                       </a:extLst>
                     </a:blip>
@@ -22035,7 +22059,7 @@
           <w:bottom w:w="28" w:type="dxa"/>
           <w:right w:w="57" w:type="dxa"/>
         </w:tblCellMar>
-        <w:tblLook w:val="04A0" w:firstRow="1" w:lastRow="0" w:firstColumn="1" w:lastColumn="0" w:noHBand="0" w:noVBand="1"/>
+        <w:tblLook w:val="04A0"/>
       </w:tblPr>
       <w:tblGrid>
         <w:gridCol w:w="1506"/>
@@ -23332,7 +23356,21 @@
               <w:rPr>
                 <w:sz w:val="20"/>
               </w:rPr>
-              <w:t>Identificador dela compañía</w:t>
+              <w:t xml:space="preserve">Identificador </w:t>
+            </w:r>
+            <w:proofErr w:type="spellStart"/>
+            <w:r>
+              <w:rPr>
+                <w:sz w:val="20"/>
+              </w:rPr>
+              <w:t>dela</w:t>
+            </w:r>
+            <w:proofErr w:type="spellEnd"/>
+            <w:r>
+              <w:rPr>
+                <w:sz w:val="20"/>
+              </w:rPr>
+              <w:t xml:space="preserve"> compañía</w:t>
             </w:r>
           </w:p>
           <w:p>
@@ -24563,7 +24601,6 @@
         <w:rPr>
           <w:noProof/>
           <w:szCs w:val="22"/>
-          <w:lang w:val="en-US" w:eastAsia="en-US"/>
         </w:rPr>
         <w:drawing>
           <wp:inline distT="0" distB="0" distL="0" distR="0">
@@ -24583,10 +24620,10 @@
                     </pic:cNvPicPr>
                   </pic:nvPicPr>
                   <pic:blipFill>
-                    <a:blip r:embed="rId23">
+                    <a:blip r:embed="rId22">
                       <a:extLst>
                         <a:ext uri="{28A0092B-C50C-407E-A947-70E740481C1C}">
-                          <a14:useLocalDpi xmlns:a14="http://schemas.microsoft.com/office/drawing/2010/main" val="0"/>
+                          <a14:useLocalDpi xmlns:a14="http://schemas.microsoft.com/office/drawing/2010/main" xmlns:wps="http://schemas.microsoft.com/office/word/2010/wordprocessingShape" xmlns:wpi="http://schemas.microsoft.com/office/word/2010/wordprocessingInk" xmlns:wpg="http://schemas.microsoft.com/office/word/2010/wordprocessingGroup" xmlns:w14="http://schemas.microsoft.com/office/word/2010/wordml" xmlns:w="http://schemas.openxmlformats.org/wordprocessingml/2006/main" xmlns:w10="urn:schemas-microsoft-com:office:word" xmlns:wp14="http://schemas.microsoft.com/office/word/2010/wordprocessingDrawing" xmlns:v="urn:schemas-microsoft-com:vml" xmlns:o="urn:schemas-microsoft-com:office:office" xmlns:mc="http://schemas.openxmlformats.org/markup-compatibility/2006" xmlns:wpc="http://schemas.microsoft.com/office/word/2010/wordprocessingCanvas" xmlns="" val="0"/>
                         </a:ext>
                       </a:extLst>
                     </a:blip>
@@ -24877,8 +24914,8 @@
     </w:p>
     <w:p/>
     <w:sectPr>
-      <w:headerReference w:type="default" r:id="rId24"/>
-      <w:footerReference w:type="default" r:id="rId25"/>
+      <w:headerReference w:type="default" r:id="rId23"/>
+      <w:footerReference w:type="default" r:id="rId24"/>
       <w:pgSz w:w="12240" w:h="15840" w:code="1"/>
       <w:pgMar w:top="1134" w:right="1134" w:bottom="1134" w:left="1134" w:header="708" w:footer="708" w:gutter="0"/>
       <w:pgNumType w:start="0"/>
@@ -24891,7 +24928,7 @@
 </file>
 
 <file path=word/endnotes.xml><?xml version="1.0" encoding="utf-8"?>
-<w:endnotes xmlns:wpc="http://schemas.microsoft.com/office/word/2010/wordprocessingCanvas" xmlns:mc="http://schemas.openxmlformats.org/markup-compatibility/2006" xmlns:o="urn:schemas-microsoft-com:office:office" xmlns:r="http://schemas.openxmlformats.org/officeDocument/2006/relationships" xmlns:m="http://schemas.openxmlformats.org/officeDocument/2006/math" xmlns:v="urn:schemas-microsoft-com:vml" xmlns:wp14="http://schemas.microsoft.com/office/word/2010/wordprocessingDrawing" xmlns:wp="http://schemas.openxmlformats.org/drawingml/2006/wordprocessingDrawing" xmlns:w10="urn:schemas-microsoft-com:office:word" xmlns:w="http://schemas.openxmlformats.org/wordprocessingml/2006/main" xmlns:w14="http://schemas.microsoft.com/office/word/2010/wordml" xmlns:wpg="http://schemas.microsoft.com/office/word/2010/wordprocessingGroup" xmlns:wpi="http://schemas.microsoft.com/office/word/2010/wordprocessingInk" xmlns:wne="http://schemas.microsoft.com/office/word/2006/wordml" xmlns:wps="http://schemas.microsoft.com/office/word/2010/wordprocessingShape" mc:Ignorable="w14 wp14">
+<w:endnotes xmlns:ve="http://schemas.openxmlformats.org/markup-compatibility/2006" xmlns:o="urn:schemas-microsoft-com:office:office" xmlns:r="http://schemas.openxmlformats.org/officeDocument/2006/relationships" xmlns:m="http://schemas.openxmlformats.org/officeDocument/2006/math" xmlns:v="urn:schemas-microsoft-com:vml" xmlns:wp="http://schemas.openxmlformats.org/drawingml/2006/wordprocessingDrawing" xmlns:w10="urn:schemas-microsoft-com:office:word" xmlns:w="http://schemas.openxmlformats.org/wordprocessingml/2006/main" xmlns:wne="http://schemas.microsoft.com/office/word/2006/wordml">
   <w:endnote w:type="separator" w:id="-1">
     <w:p>
       <w:r>
@@ -24910,7 +24947,7 @@
 </file>
 
 <file path=word/footer1.xml><?xml version="1.0" encoding="utf-8"?>
-<w:ftr xmlns:wpc="http://schemas.microsoft.com/office/word/2010/wordprocessingCanvas" xmlns:mc="http://schemas.openxmlformats.org/markup-compatibility/2006" xmlns:o="urn:schemas-microsoft-com:office:office" xmlns:r="http://schemas.openxmlformats.org/officeDocument/2006/relationships" xmlns:m="http://schemas.openxmlformats.org/officeDocument/2006/math" xmlns:v="urn:schemas-microsoft-com:vml" xmlns:wp14="http://schemas.microsoft.com/office/word/2010/wordprocessingDrawing" xmlns:wp="http://schemas.openxmlformats.org/drawingml/2006/wordprocessingDrawing" xmlns:w10="urn:schemas-microsoft-com:office:word" xmlns:w="http://schemas.openxmlformats.org/wordprocessingml/2006/main" xmlns:w14="http://schemas.microsoft.com/office/word/2010/wordml" xmlns:wpg="http://schemas.microsoft.com/office/word/2010/wordprocessingGroup" xmlns:wpi="http://schemas.microsoft.com/office/word/2010/wordprocessingInk" xmlns:wne="http://schemas.microsoft.com/office/word/2006/wordml" xmlns:wps="http://schemas.microsoft.com/office/word/2010/wordprocessingShape" mc:Ignorable="w14 wp14">
+<w:ftr xmlns:ve="http://schemas.openxmlformats.org/markup-compatibility/2006" xmlns:o="urn:schemas-microsoft-com:office:office" xmlns:r="http://schemas.openxmlformats.org/officeDocument/2006/relationships" xmlns:m="http://schemas.openxmlformats.org/officeDocument/2006/math" xmlns:v="urn:schemas-microsoft-com:vml" xmlns:wp="http://schemas.openxmlformats.org/drawingml/2006/wordprocessingDrawing" xmlns:w10="urn:schemas-microsoft-com:office:word" xmlns:w="http://schemas.openxmlformats.org/wordprocessingml/2006/main" xmlns:wne="http://schemas.microsoft.com/office/word/2006/wordml">
   <w:p>
     <w:pPr>
       <w:pStyle w:val="Piedepgina"/>
@@ -25050,7 +25087,7 @@
         <w:noProof/>
         <w:sz w:val="20"/>
       </w:rPr>
-      <w:t>24</w:t>
+      <w:t>4</w:t>
     </w:r>
     <w:r>
       <w:rPr>
@@ -25064,7 +25101,7 @@
 </file>
 
 <file path=word/footnotes.xml><?xml version="1.0" encoding="utf-8"?>
-<w:footnotes xmlns:wpc="http://schemas.microsoft.com/office/word/2010/wordprocessingCanvas" xmlns:mc="http://schemas.openxmlformats.org/markup-compatibility/2006" xmlns:o="urn:schemas-microsoft-com:office:office" xmlns:r="http://schemas.openxmlformats.org/officeDocument/2006/relationships" xmlns:m="http://schemas.openxmlformats.org/officeDocument/2006/math" xmlns:v="urn:schemas-microsoft-com:vml" xmlns:wp14="http://schemas.microsoft.com/office/word/2010/wordprocessingDrawing" xmlns:wp="http://schemas.openxmlformats.org/drawingml/2006/wordprocessingDrawing" xmlns:w10="urn:schemas-microsoft-com:office:word" xmlns:w="http://schemas.openxmlformats.org/wordprocessingml/2006/main" xmlns:w14="http://schemas.microsoft.com/office/word/2010/wordml" xmlns:wpg="http://schemas.microsoft.com/office/word/2010/wordprocessingGroup" xmlns:wpi="http://schemas.microsoft.com/office/word/2010/wordprocessingInk" xmlns:wne="http://schemas.microsoft.com/office/word/2006/wordml" xmlns:wps="http://schemas.microsoft.com/office/word/2010/wordprocessingShape" mc:Ignorable="w14 wp14">
+<w:footnotes xmlns:ve="http://schemas.openxmlformats.org/markup-compatibility/2006" xmlns:o="urn:schemas-microsoft-com:office:office" xmlns:r="http://schemas.openxmlformats.org/officeDocument/2006/relationships" xmlns:m="http://schemas.openxmlformats.org/officeDocument/2006/math" xmlns:v="urn:schemas-microsoft-com:vml" xmlns:wp="http://schemas.openxmlformats.org/drawingml/2006/wordprocessingDrawing" xmlns:w10="urn:schemas-microsoft-com:office:word" xmlns:w="http://schemas.openxmlformats.org/wordprocessingml/2006/main" xmlns:wne="http://schemas.microsoft.com/office/word/2006/wordml">
   <w:footnote w:type="separator" w:id="-1">
     <w:p>
       <w:r>
@@ -25083,7 +25120,7 @@
 </file>
 
 <file path=word/header1.xml><?xml version="1.0" encoding="utf-8"?>
-<w:hdr xmlns:wpc="http://schemas.microsoft.com/office/word/2010/wordprocessingCanvas" xmlns:mc="http://schemas.openxmlformats.org/markup-compatibility/2006" xmlns:o="urn:schemas-microsoft-com:office:office" xmlns:r="http://schemas.openxmlformats.org/officeDocument/2006/relationships" xmlns:m="http://schemas.openxmlformats.org/officeDocument/2006/math" xmlns:v="urn:schemas-microsoft-com:vml" xmlns:wp14="http://schemas.microsoft.com/office/word/2010/wordprocessingDrawing" xmlns:wp="http://schemas.openxmlformats.org/drawingml/2006/wordprocessingDrawing" xmlns:w10="urn:schemas-microsoft-com:office:word" xmlns:w="http://schemas.openxmlformats.org/wordprocessingml/2006/main" xmlns:w14="http://schemas.microsoft.com/office/word/2010/wordml" xmlns:wpg="http://schemas.microsoft.com/office/word/2010/wordprocessingGroup" xmlns:wpi="http://schemas.microsoft.com/office/word/2010/wordprocessingInk" xmlns:wne="http://schemas.microsoft.com/office/word/2006/wordml" xmlns:wps="http://schemas.microsoft.com/office/word/2010/wordprocessingShape" mc:Ignorable="w14 wp14">
+<w:hdr xmlns:ve="http://schemas.openxmlformats.org/markup-compatibility/2006" xmlns:o="urn:schemas-microsoft-com:office:office" xmlns:r="http://schemas.openxmlformats.org/officeDocument/2006/relationships" xmlns:m="http://schemas.openxmlformats.org/officeDocument/2006/math" xmlns:v="urn:schemas-microsoft-com:vml" xmlns:wp="http://schemas.openxmlformats.org/drawingml/2006/wordprocessingDrawing" xmlns:w10="urn:schemas-microsoft-com:office:word" xmlns:w="http://schemas.openxmlformats.org/wordprocessingml/2006/main" xmlns:wne="http://schemas.microsoft.com/office/word/2006/wordml">
   <w:p>
     <w:pPr>
       <w:pStyle w:val="Encabezado"/>
@@ -25099,7 +25136,6 @@
         <w:smallCaps/>
         <w:noProof/>
         <w:sz w:val="24"/>
-        <w:lang w:val="en-US" w:eastAsia="en-US"/>
       </w:rPr>
       <w:drawing>
         <wp:anchor distT="0" distB="0" distL="114300" distR="114300" simplePos="0" relativeHeight="251660288" behindDoc="0" locked="0" layoutInCell="1" allowOverlap="0">
@@ -25230,7 +25266,7 @@
 </file>
 
 <file path=word/numbering.xml><?xml version="1.0" encoding="utf-8"?>
-<w:numbering xmlns:wpc="http://schemas.microsoft.com/office/word/2010/wordprocessingCanvas" xmlns:mc="http://schemas.openxmlformats.org/markup-compatibility/2006" xmlns:o="urn:schemas-microsoft-com:office:office" xmlns:r="http://schemas.openxmlformats.org/officeDocument/2006/relationships" xmlns:m="http://schemas.openxmlformats.org/officeDocument/2006/math" xmlns:v="urn:schemas-microsoft-com:vml" xmlns:wp14="http://schemas.microsoft.com/office/word/2010/wordprocessingDrawing" xmlns:wp="http://schemas.openxmlformats.org/drawingml/2006/wordprocessingDrawing" xmlns:w10="urn:schemas-microsoft-com:office:word" xmlns:w="http://schemas.openxmlformats.org/wordprocessingml/2006/main" xmlns:w14="http://schemas.microsoft.com/office/word/2010/wordml" xmlns:wpg="http://schemas.microsoft.com/office/word/2010/wordprocessingGroup" xmlns:wpi="http://schemas.microsoft.com/office/word/2010/wordprocessingInk" xmlns:wne="http://schemas.microsoft.com/office/word/2006/wordml" xmlns:wps="http://schemas.microsoft.com/office/word/2010/wordprocessingShape" mc:Ignorable="w14 wp14">
+<w:numbering xmlns:ve="http://schemas.openxmlformats.org/markup-compatibility/2006" xmlns:o="urn:schemas-microsoft-com:office:office" xmlns:r="http://schemas.openxmlformats.org/officeDocument/2006/relationships" xmlns:m="http://schemas.openxmlformats.org/officeDocument/2006/math" xmlns:v="urn:schemas-microsoft-com:vml" xmlns:wp="http://schemas.openxmlformats.org/drawingml/2006/wordprocessingDrawing" xmlns:w10="urn:schemas-microsoft-com:office:word" xmlns:w="http://schemas.openxmlformats.org/wordprocessingml/2006/main" xmlns:wne="http://schemas.microsoft.com/office/word/2006/wordml">
   <w:abstractNum w:abstractNumId="0">
     <w:nsid w:val="00D34587"/>
     <w:multiLevelType w:val="hybridMultilevel"/>
@@ -29242,7 +29278,7 @@
 </file>
 
 <file path=word/styles.xml><?xml version="1.0" encoding="utf-8"?>
-<w:styles xmlns:mc="http://schemas.openxmlformats.org/markup-compatibility/2006" xmlns:r="http://schemas.openxmlformats.org/officeDocument/2006/relationships" xmlns:w="http://schemas.openxmlformats.org/wordprocessingml/2006/main" xmlns:w14="http://schemas.microsoft.com/office/word/2010/wordml" mc:Ignorable="w14">
+<w:styles xmlns:r="http://schemas.openxmlformats.org/officeDocument/2006/relationships" xmlns:w="http://schemas.openxmlformats.org/wordprocessingml/2006/main">
   <w:docDefaults>
     <w:rPrDefault>
       <w:rPr>
@@ -29491,6 +29527,7 @@
     <w:uiPriority w:val="99"/>
     <w:semiHidden/>
     <w:unhideWhenUsed/>
+    <w:qFormat/>
     <w:tblPr>
       <w:tblInd w:w="0" w:type="dxa"/>
       <w:tblCellMar>
@@ -30675,7 +30712,7 @@
 </file>
 
 <file path=customXml/itemProps1.xml><?xml version="1.0" encoding="utf-8"?>
-<ds:datastoreItem xmlns:ds="http://schemas.openxmlformats.org/officeDocument/2006/customXml" ds:itemID="{C864169A-1DC4-40A5-8CD8-5824C8414AFA}">
+<ds:datastoreItem xmlns:ds="http://schemas.openxmlformats.org/officeDocument/2006/customXml" ds:itemID="{41A1A9AC-A258-49E2-8F90-6E2CC014E796}">
   <ds:schemaRefs>
     <ds:schemaRef ds:uri="http://schemas.openxmlformats.org/officeDocument/2006/bibliography"/>
   </ds:schemaRefs>

</xml_diff>

<commit_message>
Se adiciona la descripcion en el analisis
</commit_message>
<xml_diff>
--- a/CSOF5301 Analisis y Diseno de Software/Taller 5/1117 Taller 5 - Salas de Cine.docx
+++ b/CSOF5301 Analisis y Diseno de Software/Taller 5/1117 Taller 5 - Salas de Cine.docx
@@ -7265,6 +7265,13 @@
               </w:rPr>
               <w:t xml:space="preserve">Arquitecto </w:t>
             </w:r>
+            <w:r>
+              <w:rPr>
+                <w:rFonts w:cstheme="minorHAnsi"/>
+                <w:sz w:val="20"/>
+              </w:rPr>
+              <w:t>– Gerencia tecnología 7º Arte</w:t>
+            </w:r>
           </w:p>
         </w:tc>
         <w:tc>
@@ -7561,11 +7568,326 @@
         <w:jc w:val="both"/>
       </w:pPr>
       <w:r>
-        <w:rPr>
-          <w:highlight w:val="yellow"/>
-        </w:rPr>
-        <w:t>Willian</w:t>
-      </w:r>
+        <w:t>En el último tiempo la compañía de salas de cine 7º Arte ha crecido rápidamente adquiriendo salas de cine independientes en todo el país.  Esta situación ha dejado a la compañía con una gran capacidad (sillas) para proyectar, pero poca capacidad administrativa.</w:t>
+      </w:r>
+    </w:p>
+    <w:p>
+      <w:pPr>
+        <w:jc w:val="both"/>
+      </w:pPr>
+    </w:p>
+    <w:p>
+      <w:pPr>
+        <w:jc w:val="both"/>
+      </w:pPr>
+      <w:r>
+        <w:t>Es por esto que se propone una solución informática unificada que soportará la operación de todos los teatros a nivel nacional. Esta solución  operará en cada teatro de cada ciudad y se consolidará la información en un sistema ubicado en la oficina central.</w:t>
+      </w:r>
+      <w:r>
+        <w:t xml:space="preserve"> Cada sala debe seguir operando, aún cuando se pierda la conexión a la oficina central presente fallas.</w:t>
+      </w:r>
+    </w:p>
+    <w:p>
+      <w:pPr>
+        <w:jc w:val="both"/>
+      </w:pPr>
+    </w:p>
+    <w:p>
+      <w:pPr>
+        <w:jc w:val="both"/>
+      </w:pPr>
+      <w:r>
+        <w:t>Los requerimientos para el sistema  se agrupan en:</w:t>
+      </w:r>
+    </w:p>
+    <w:p>
+      <w:pPr>
+        <w:jc w:val="both"/>
+      </w:pPr>
+    </w:p>
+    <w:p>
+      <w:pPr>
+        <w:pStyle w:val="Prrafodelista"/>
+        <w:numPr>
+          <w:ilvl w:val="0"/>
+          <w:numId w:val="36"/>
+        </w:numPr>
+        <w:jc w:val="both"/>
+        <w:rPr>
+          <w:b/>
+        </w:rPr>
+      </w:pPr>
+      <w:r>
+        <w:rPr>
+          <w:b/>
+        </w:rPr>
+        <w:t>Manejo de programación</w:t>
+      </w:r>
+    </w:p>
+    <w:p>
+      <w:pPr>
+        <w:jc w:val="both"/>
+      </w:pPr>
+      <w:r>
+        <w:t xml:space="preserve">La oficina central manejará el catalogo de películas disponibles y realizará la asignación de cintas. </w:t>
+      </w:r>
+    </w:p>
+    <w:p>
+      <w:pPr>
+        <w:jc w:val="both"/>
+      </w:pPr>
+      <w:r>
+        <w:t>Cada teatro continuará administrando su programación, la cual estará sujeta a la disponibilidad de cintas.</w:t>
+      </w:r>
+    </w:p>
+    <w:p>
+      <w:pPr>
+        <w:jc w:val="both"/>
+      </w:pPr>
+    </w:p>
+    <w:p>
+      <w:pPr>
+        <w:pStyle w:val="Prrafodelista"/>
+        <w:numPr>
+          <w:ilvl w:val="0"/>
+          <w:numId w:val="36"/>
+        </w:numPr>
+        <w:jc w:val="both"/>
+        <w:rPr>
+          <w:b/>
+        </w:rPr>
+      </w:pPr>
+      <w:r>
+        <w:rPr>
+          <w:b/>
+        </w:rPr>
+        <w:t>Información de horarios</w:t>
+      </w:r>
+    </w:p>
+    <w:p>
+      <w:pPr>
+        <w:jc w:val="both"/>
+      </w:pPr>
+      <w:r>
+        <w:t>La información de las programaciones y cortos publicitarios de los teatros debe publicarse en el sitio Web tan pronto como sea posible. Datos básicos de la película (nombre, clasificación, género).</w:t>
+      </w:r>
+    </w:p>
+    <w:p>
+      <w:pPr>
+        <w:jc w:val="both"/>
+      </w:pPr>
+      <w:r>
+        <w:t>Esta misma información debe ofrecerse en formatos procesables (REST, RSS), esperando nuevos formatos en el futuro.</w:t>
+      </w:r>
+    </w:p>
+    <w:p>
+      <w:pPr>
+        <w:jc w:val="both"/>
+      </w:pPr>
+    </w:p>
+    <w:p>
+      <w:pPr>
+        <w:pStyle w:val="Prrafodelista"/>
+        <w:numPr>
+          <w:ilvl w:val="0"/>
+          <w:numId w:val="36"/>
+        </w:numPr>
+        <w:jc w:val="both"/>
+        <w:rPr>
+          <w:b/>
+        </w:rPr>
+      </w:pPr>
+      <w:proofErr w:type="spellStart"/>
+      <w:r>
+        <w:rPr>
+          <w:b/>
+        </w:rPr>
+        <w:t>Fidelización</w:t>
+      </w:r>
+      <w:proofErr w:type="spellEnd"/>
+      <w:r>
+        <w:rPr>
+          <w:b/>
+        </w:rPr>
+        <w:t xml:space="preserve"> y venta de tiquetes</w:t>
+      </w:r>
+    </w:p>
+    <w:p>
+      <w:pPr>
+        <w:jc w:val="both"/>
+      </w:pPr>
+      <w:r>
+        <w:t xml:space="preserve">La estrategia de </w:t>
+      </w:r>
+      <w:proofErr w:type="spellStart"/>
+      <w:r>
+        <w:t>fidelización</w:t>
+      </w:r>
+      <w:proofErr w:type="spellEnd"/>
+      <w:r>
+        <w:t xml:space="preserve"> se enfoca en una tarjeta que puede adquirir el cliente en el sitio web o en las taquillas del teatro.</w:t>
+      </w:r>
+    </w:p>
+    <w:p>
+      <w:pPr>
+        <w:jc w:val="both"/>
+      </w:pPr>
+      <w:r>
+        <w:t xml:space="preserve">El nuevo sistema permitirá tanto la venta de tiquetes en la página </w:t>
+      </w:r>
+      <w:proofErr w:type="gramStart"/>
+      <w:r>
+        <w:t>web(</w:t>
+      </w:r>
+      <w:proofErr w:type="gramEnd"/>
+      <w:r>
+        <w:t xml:space="preserve"> usuarios con tarjeta de </w:t>
+      </w:r>
+      <w:proofErr w:type="spellStart"/>
+      <w:r>
+        <w:t>fidelización</w:t>
+      </w:r>
+      <w:proofErr w:type="spellEnd"/>
+      <w:r>
+        <w:t xml:space="preserve">), como la venta de tiquetes en las taquillas de los teatros. </w:t>
+      </w:r>
+    </w:p>
+    <w:p>
+      <w:pPr>
+        <w:jc w:val="both"/>
+      </w:pPr>
+      <w:r>
+        <w:t>Los tiquetes comprados a través de la página deben pagarse inmediatamente con tarjeta de crédito.</w:t>
+      </w:r>
+    </w:p>
+    <w:p>
+      <w:pPr>
+        <w:jc w:val="both"/>
+      </w:pPr>
+      <w:r>
+        <w:t>En ninguna sala las sillas se encuentran numeradas, pero el sistema debe evitar que se exceda la capacidad de las salas. Las tarifas pueden variar según la ciudad</w:t>
+      </w:r>
+      <w:r>
+        <w:t>, teatro, película y función.</w:t>
+      </w:r>
+    </w:p>
+    <w:p>
+      <w:pPr>
+        <w:jc w:val="both"/>
+      </w:pPr>
+    </w:p>
+    <w:p>
+      <w:pPr>
+        <w:pStyle w:val="Prrafodelista"/>
+        <w:numPr>
+          <w:ilvl w:val="0"/>
+          <w:numId w:val="36"/>
+        </w:numPr>
+        <w:jc w:val="both"/>
+        <w:rPr>
+          <w:b/>
+        </w:rPr>
+      </w:pPr>
+      <w:r>
+        <w:rPr>
+          <w:b/>
+        </w:rPr>
+        <w:t>Reportes</w:t>
+      </w:r>
+    </w:p>
+    <w:p>
+      <w:pPr>
+        <w:jc w:val="both"/>
+      </w:pPr>
+      <w:r>
+        <w:t>El sistema deberá ofrecer la opción de generar reportes diarios, semanales y mensuales, tanto locales como nacionales. En estos reportes se debe detallar la asistencia e ingresos por función, por horario, por película, por teatro y por ciudad.</w:t>
+      </w:r>
+    </w:p>
+    <w:p>
+      <w:pPr>
+        <w:jc w:val="both"/>
+      </w:pPr>
+    </w:p>
+    <w:p>
+      <w:pPr>
+        <w:pStyle w:val="Prrafodelista"/>
+        <w:numPr>
+          <w:ilvl w:val="0"/>
+          <w:numId w:val="36"/>
+        </w:numPr>
+        <w:jc w:val="both"/>
+        <w:rPr>
+          <w:b/>
+        </w:rPr>
+      </w:pPr>
+      <w:r>
+        <w:rPr>
+          <w:b/>
+        </w:rPr>
+        <w:t>Promociones</w:t>
+      </w:r>
+    </w:p>
+    <w:p>
+      <w:pPr>
+        <w:jc w:val="both"/>
+      </w:pPr>
+      <w:r>
+        <w:t>Existen dos tipos de promociones: generales y personalizadas.</w:t>
+      </w:r>
+    </w:p>
+    <w:p>
+      <w:pPr>
+        <w:jc w:val="both"/>
+      </w:pPr>
+      <w:r>
+        <w:lastRenderedPageBreak/>
+        <w:t>Las promociones generales estarán disponibles tanto en las taquillas como en el sitio web y no dependen del cliente.</w:t>
+      </w:r>
+    </w:p>
+    <w:p>
+      <w:pPr>
+        <w:jc w:val="both"/>
+      </w:pPr>
+      <w:r>
+        <w:t xml:space="preserve">Las promociones personalizadas solo aplican para clientes que cuenten con la tarjeta de </w:t>
+      </w:r>
+      <w:proofErr w:type="spellStart"/>
+      <w:r>
+        <w:t>fidelización</w:t>
+      </w:r>
+      <w:proofErr w:type="spellEnd"/>
+      <w:r>
+        <w:t xml:space="preserve"> y se comunicarán a través de correo electrónico. El sistema debe ser capaz de realizar los análisis necesarios para encontrar a los clientes que cumplan con las condiciones establecidas por el grupo de marketing.</w:t>
+      </w:r>
+    </w:p>
+    <w:p>
+      <w:pPr>
+        <w:jc w:val="both"/>
+      </w:pPr>
+      <w:r>
+        <w:t xml:space="preserve">Las promociones se aplican al comprar boletas por internet, o presentando la tarjeta de </w:t>
+      </w:r>
+      <w:proofErr w:type="spellStart"/>
+      <w:r>
+        <w:t>fidelización</w:t>
+      </w:r>
+      <w:proofErr w:type="spellEnd"/>
+      <w:r>
+        <w:t xml:space="preserve"> al comprar boletas en </w:t>
+      </w:r>
+      <w:proofErr w:type="spellStart"/>
+      <w:r>
+        <w:t>al</w:t>
+      </w:r>
+      <w:proofErr w:type="spellEnd"/>
+      <w:r>
+        <w:t xml:space="preserve"> taquilla de un teatro.</w:t>
+      </w:r>
+    </w:p>
+    <w:p>
+      <w:pPr>
+        <w:jc w:val="both"/>
+      </w:pPr>
     </w:p>
     <w:p>
       <w:pPr>
@@ -25087,7 +25409,7 @@
         <w:noProof/>
         <w:sz w:val="20"/>
       </w:rPr>
-      <w:t>4</w:t>
+      <w:t>5</w:t>
     </w:r>
     <w:r>
       <w:rPr>
@@ -25381,6 +25703,95 @@
     </w:lvl>
   </w:abstractNum>
   <w:abstractNum w:abstractNumId="1">
+    <w:nsid w:val="01803509"/>
+    <w:multiLevelType w:val="hybridMultilevel"/>
+    <w:tmpl w:val="61042FCA"/>
+    <w:lvl w:ilvl="0" w:tplc="240A000F">
+      <w:start w:val="1"/>
+      <w:numFmt w:val="decimal"/>
+      <w:lvlText w:val="%1."/>
+      <w:lvlJc w:val="left"/>
+      <w:pPr>
+        <w:ind w:left="720" w:hanging="360"/>
+      </w:pPr>
+      <w:rPr>
+        <w:rFonts w:hint="default"/>
+      </w:rPr>
+    </w:lvl>
+    <w:lvl w:ilvl="1" w:tplc="240A0019" w:tentative="1">
+      <w:start w:val="1"/>
+      <w:numFmt w:val="lowerLetter"/>
+      <w:lvlText w:val="%2."/>
+      <w:lvlJc w:val="left"/>
+      <w:pPr>
+        <w:ind w:left="1440" w:hanging="360"/>
+      </w:pPr>
+    </w:lvl>
+    <w:lvl w:ilvl="2" w:tplc="240A001B" w:tentative="1">
+      <w:start w:val="1"/>
+      <w:numFmt w:val="lowerRoman"/>
+      <w:lvlText w:val="%3."/>
+      <w:lvlJc w:val="right"/>
+      <w:pPr>
+        <w:ind w:left="2160" w:hanging="180"/>
+      </w:pPr>
+    </w:lvl>
+    <w:lvl w:ilvl="3" w:tplc="240A000F" w:tentative="1">
+      <w:start w:val="1"/>
+      <w:numFmt w:val="decimal"/>
+      <w:lvlText w:val="%4."/>
+      <w:lvlJc w:val="left"/>
+      <w:pPr>
+        <w:ind w:left="2880" w:hanging="360"/>
+      </w:pPr>
+    </w:lvl>
+    <w:lvl w:ilvl="4" w:tplc="240A0019" w:tentative="1">
+      <w:start w:val="1"/>
+      <w:numFmt w:val="lowerLetter"/>
+      <w:lvlText w:val="%5."/>
+      <w:lvlJc w:val="left"/>
+      <w:pPr>
+        <w:ind w:left="3600" w:hanging="360"/>
+      </w:pPr>
+    </w:lvl>
+    <w:lvl w:ilvl="5" w:tplc="240A001B" w:tentative="1">
+      <w:start w:val="1"/>
+      <w:numFmt w:val="lowerRoman"/>
+      <w:lvlText w:val="%6."/>
+      <w:lvlJc w:val="right"/>
+      <w:pPr>
+        <w:ind w:left="4320" w:hanging="180"/>
+      </w:pPr>
+    </w:lvl>
+    <w:lvl w:ilvl="6" w:tplc="240A000F" w:tentative="1">
+      <w:start w:val="1"/>
+      <w:numFmt w:val="decimal"/>
+      <w:lvlText w:val="%7."/>
+      <w:lvlJc w:val="left"/>
+      <w:pPr>
+        <w:ind w:left="5040" w:hanging="360"/>
+      </w:pPr>
+    </w:lvl>
+    <w:lvl w:ilvl="7" w:tplc="240A0019" w:tentative="1">
+      <w:start w:val="1"/>
+      <w:numFmt w:val="lowerLetter"/>
+      <w:lvlText w:val="%8."/>
+      <w:lvlJc w:val="left"/>
+      <w:pPr>
+        <w:ind w:left="5760" w:hanging="360"/>
+      </w:pPr>
+    </w:lvl>
+    <w:lvl w:ilvl="8" w:tplc="240A001B" w:tentative="1">
+      <w:start w:val="1"/>
+      <w:numFmt w:val="lowerRoman"/>
+      <w:lvlText w:val="%9."/>
+      <w:lvlJc w:val="right"/>
+      <w:pPr>
+        <w:ind w:left="6480" w:hanging="180"/>
+      </w:pPr>
+    </w:lvl>
+  </w:abstractNum>
+  <w:abstractNum w:abstractNumId="2">
     <w:nsid w:val="02C149A8"/>
     <w:multiLevelType w:val="hybridMultilevel"/>
     <w:tmpl w:val="081A0960"/>
@@ -25493,7 +25904,7 @@
       </w:rPr>
     </w:lvl>
   </w:abstractNum>
-  <w:abstractNum w:abstractNumId="2">
+  <w:abstractNum w:abstractNumId="3">
     <w:nsid w:val="0D33082D"/>
     <w:multiLevelType w:val="hybridMultilevel"/>
     <w:tmpl w:val="96EC55CA"/>
@@ -25606,7 +26017,7 @@
       </w:rPr>
     </w:lvl>
   </w:abstractNum>
-  <w:abstractNum w:abstractNumId="3">
+  <w:abstractNum w:abstractNumId="4">
     <w:nsid w:val="113B2869"/>
     <w:multiLevelType w:val="hybridMultilevel"/>
     <w:tmpl w:val="0360B2CA"/>
@@ -25719,7 +26130,7 @@
       </w:rPr>
     </w:lvl>
   </w:abstractNum>
-  <w:abstractNum w:abstractNumId="4">
+  <w:abstractNum w:abstractNumId="5">
     <w:nsid w:val="1250303B"/>
     <w:multiLevelType w:val="hybridMultilevel"/>
     <w:tmpl w:val="1D3280DA"/>
@@ -25832,7 +26243,7 @@
       </w:rPr>
     </w:lvl>
   </w:abstractNum>
-  <w:abstractNum w:abstractNumId="5">
+  <w:abstractNum w:abstractNumId="6">
     <w:nsid w:val="249B14A1"/>
     <w:multiLevelType w:val="hybridMultilevel"/>
     <w:tmpl w:val="14DE0D32"/>
@@ -25945,7 +26356,7 @@
       </w:rPr>
     </w:lvl>
   </w:abstractNum>
-  <w:abstractNum w:abstractNumId="6">
+  <w:abstractNum w:abstractNumId="7">
     <w:nsid w:val="28F169A3"/>
     <w:multiLevelType w:val="hybridMultilevel"/>
     <w:tmpl w:val="E354B336"/>
@@ -26058,7 +26469,7 @@
       </w:rPr>
     </w:lvl>
   </w:abstractNum>
-  <w:abstractNum w:abstractNumId="7">
+  <w:abstractNum w:abstractNumId="8">
     <w:nsid w:val="2EF6549C"/>
     <w:multiLevelType w:val="hybridMultilevel"/>
     <w:tmpl w:val="7B84E7C8"/>
@@ -26171,7 +26582,7 @@
       </w:rPr>
     </w:lvl>
   </w:abstractNum>
-  <w:abstractNum w:abstractNumId="8">
+  <w:abstractNum w:abstractNumId="9">
     <w:nsid w:val="324E16E6"/>
     <w:multiLevelType w:val="multilevel"/>
     <w:tmpl w:val="240A001F"/>
@@ -26257,7 +26668,7 @@
       </w:pPr>
     </w:lvl>
   </w:abstractNum>
-  <w:abstractNum w:abstractNumId="9">
+  <w:abstractNum w:abstractNumId="10">
     <w:nsid w:val="33EA52CC"/>
     <w:multiLevelType w:val="hybridMultilevel"/>
     <w:tmpl w:val="2138E49A"/>
@@ -26370,7 +26781,7 @@
       </w:rPr>
     </w:lvl>
   </w:abstractNum>
-  <w:abstractNum w:abstractNumId="10">
+  <w:abstractNum w:abstractNumId="11">
     <w:nsid w:val="343A6531"/>
     <w:multiLevelType w:val="hybridMultilevel"/>
     <w:tmpl w:val="8F2AA4E8"/>
@@ -26483,7 +26894,7 @@
       </w:rPr>
     </w:lvl>
   </w:abstractNum>
-  <w:abstractNum w:abstractNumId="11">
+  <w:abstractNum w:abstractNumId="12">
     <w:nsid w:val="35B17E4B"/>
     <w:multiLevelType w:val="hybridMultilevel"/>
     <w:tmpl w:val="8DFA44DC"/>
@@ -26596,7 +27007,7 @@
       </w:rPr>
     </w:lvl>
   </w:abstractNum>
-  <w:abstractNum w:abstractNumId="12">
+  <w:abstractNum w:abstractNumId="13">
     <w:nsid w:val="3D9E0B94"/>
     <w:multiLevelType w:val="hybridMultilevel"/>
     <w:tmpl w:val="D1A64252"/>
@@ -26709,7 +27120,7 @@
       </w:rPr>
     </w:lvl>
   </w:abstractNum>
-  <w:abstractNum w:abstractNumId="13">
+  <w:abstractNum w:abstractNumId="14">
     <w:nsid w:val="3ECD7E51"/>
     <w:multiLevelType w:val="hybridMultilevel"/>
     <w:tmpl w:val="855C837C"/>
@@ -26822,7 +27233,7 @@
       </w:rPr>
     </w:lvl>
   </w:abstractNum>
-  <w:abstractNum w:abstractNumId="14">
+  <w:abstractNum w:abstractNumId="15">
     <w:nsid w:val="3F9C0B5E"/>
     <w:multiLevelType w:val="hybridMultilevel"/>
     <w:tmpl w:val="9A0C2E6A"/>
@@ -26935,7 +27346,7 @@
       </w:rPr>
     </w:lvl>
   </w:abstractNum>
-  <w:abstractNum w:abstractNumId="15">
+  <w:abstractNum w:abstractNumId="16">
     <w:nsid w:val="43055A89"/>
     <w:multiLevelType w:val="hybridMultilevel"/>
     <w:tmpl w:val="FC02A252"/>
@@ -27048,7 +27459,7 @@
       </w:rPr>
     </w:lvl>
   </w:abstractNum>
-  <w:abstractNum w:abstractNumId="16">
+  <w:abstractNum w:abstractNumId="17">
     <w:nsid w:val="448C7001"/>
     <w:multiLevelType w:val="hybridMultilevel"/>
     <w:tmpl w:val="6EA4FDEA"/>
@@ -27161,7 +27572,7 @@
       </w:rPr>
     </w:lvl>
   </w:abstractNum>
-  <w:abstractNum w:abstractNumId="17">
+  <w:abstractNum w:abstractNumId="18">
     <w:nsid w:val="470308F2"/>
     <w:multiLevelType w:val="hybridMultilevel"/>
     <w:tmpl w:val="C9DA32F0"/>
@@ -27274,7 +27685,7 @@
       </w:rPr>
     </w:lvl>
   </w:abstractNum>
-  <w:abstractNum w:abstractNumId="18">
+  <w:abstractNum w:abstractNumId="19">
     <w:nsid w:val="49F749E9"/>
     <w:multiLevelType w:val="hybridMultilevel"/>
     <w:tmpl w:val="13725566"/>
@@ -27387,7 +27798,7 @@
       </w:rPr>
     </w:lvl>
   </w:abstractNum>
-  <w:abstractNum w:abstractNumId="19">
+  <w:abstractNum w:abstractNumId="20">
     <w:nsid w:val="4C8C650A"/>
     <w:multiLevelType w:val="hybridMultilevel"/>
     <w:tmpl w:val="FF7CCB94"/>
@@ -27500,7 +27911,7 @@
       </w:rPr>
     </w:lvl>
   </w:abstractNum>
-  <w:abstractNum w:abstractNumId="20">
+  <w:abstractNum w:abstractNumId="21">
     <w:nsid w:val="4F930DF5"/>
     <w:multiLevelType w:val="hybridMultilevel"/>
     <w:tmpl w:val="4022DCB6"/>
@@ -27613,7 +28024,7 @@
       </w:rPr>
     </w:lvl>
   </w:abstractNum>
-  <w:abstractNum w:abstractNumId="21">
+  <w:abstractNum w:abstractNumId="22">
     <w:nsid w:val="58F91C35"/>
     <w:multiLevelType w:val="hybridMultilevel"/>
     <w:tmpl w:val="8CEE31D6"/>
@@ -27726,7 +28137,7 @@
       </w:rPr>
     </w:lvl>
   </w:abstractNum>
-  <w:abstractNum w:abstractNumId="22">
+  <w:abstractNum w:abstractNumId="23">
     <w:nsid w:val="5AF0727F"/>
     <w:multiLevelType w:val="hybridMultilevel"/>
     <w:tmpl w:val="6D6C4216"/>
@@ -27839,7 +28250,7 @@
       </w:rPr>
     </w:lvl>
   </w:abstractNum>
-  <w:abstractNum w:abstractNumId="23">
+  <w:abstractNum w:abstractNumId="24">
     <w:nsid w:val="5D7D3F79"/>
     <w:multiLevelType w:val="hybridMultilevel"/>
     <w:tmpl w:val="6E6CAAE8"/>
@@ -27952,7 +28363,7 @@
       </w:rPr>
     </w:lvl>
   </w:abstractNum>
-  <w:abstractNum w:abstractNumId="24">
+  <w:abstractNum w:abstractNumId="25">
     <w:nsid w:val="663B24B8"/>
     <w:multiLevelType w:val="hybridMultilevel"/>
     <w:tmpl w:val="D1625B9E"/>
@@ -28065,7 +28476,7 @@
       </w:rPr>
     </w:lvl>
   </w:abstractNum>
-  <w:abstractNum w:abstractNumId="25">
+  <w:abstractNum w:abstractNumId="26">
     <w:nsid w:val="676D0054"/>
     <w:multiLevelType w:val="hybridMultilevel"/>
     <w:tmpl w:val="AF5AA01A"/>
@@ -28178,7 +28589,7 @@
       </w:rPr>
     </w:lvl>
   </w:abstractNum>
-  <w:abstractNum w:abstractNumId="26">
+  <w:abstractNum w:abstractNumId="27">
     <w:nsid w:val="6A521DCA"/>
     <w:multiLevelType w:val="hybridMultilevel"/>
     <w:tmpl w:val="21586E4C"/>
@@ -28291,7 +28702,7 @@
       </w:rPr>
     </w:lvl>
   </w:abstractNum>
-  <w:abstractNum w:abstractNumId="27">
+  <w:abstractNum w:abstractNumId="28">
     <w:nsid w:val="6F5F5506"/>
     <w:multiLevelType w:val="hybridMultilevel"/>
     <w:tmpl w:val="74D69EE4"/>
@@ -28404,7 +28815,7 @@
       </w:rPr>
     </w:lvl>
   </w:abstractNum>
-  <w:abstractNum w:abstractNumId="28">
+  <w:abstractNum w:abstractNumId="29">
     <w:nsid w:val="716B7148"/>
     <w:multiLevelType w:val="hybridMultilevel"/>
     <w:tmpl w:val="A352210E"/>
@@ -28517,7 +28928,7 @@
       </w:rPr>
     </w:lvl>
   </w:abstractNum>
-  <w:abstractNum w:abstractNumId="29">
+  <w:abstractNum w:abstractNumId="30">
     <w:nsid w:val="73D62ACB"/>
     <w:multiLevelType w:val="hybridMultilevel"/>
     <w:tmpl w:val="B76C2356"/>
@@ -28630,7 +29041,7 @@
       </w:rPr>
     </w:lvl>
   </w:abstractNum>
-  <w:abstractNum w:abstractNumId="30">
+  <w:abstractNum w:abstractNumId="31">
     <w:nsid w:val="753F4DF4"/>
     <w:multiLevelType w:val="hybridMultilevel"/>
     <w:tmpl w:val="A57CF1E2"/>
@@ -28743,7 +29154,7 @@
       </w:rPr>
     </w:lvl>
   </w:abstractNum>
-  <w:abstractNum w:abstractNumId="31">
+  <w:abstractNum w:abstractNumId="32">
     <w:nsid w:val="7C256DA7"/>
     <w:multiLevelType w:val="hybridMultilevel"/>
     <w:tmpl w:val="FDDC9AF6"/>
@@ -28856,7 +29267,7 @@
       </w:rPr>
     </w:lvl>
   </w:abstractNum>
-  <w:abstractNum w:abstractNumId="32">
+  <w:abstractNum w:abstractNumId="33">
     <w:nsid w:val="7C354DB2"/>
     <w:multiLevelType w:val="hybridMultilevel"/>
     <w:tmpl w:val="C8ECC040"/>
@@ -28969,7 +29380,7 @@
       </w:rPr>
     </w:lvl>
   </w:abstractNum>
-  <w:abstractNum w:abstractNumId="33">
+  <w:abstractNum w:abstractNumId="34">
     <w:nsid w:val="7EE4403A"/>
     <w:multiLevelType w:val="hybridMultilevel"/>
     <w:tmpl w:val="9D94D9E4"/>
@@ -29082,7 +29493,7 @@
       </w:rPr>
     </w:lvl>
   </w:abstractNum>
-  <w:abstractNum w:abstractNumId="34">
+  <w:abstractNum w:abstractNumId="35">
     <w:nsid w:val="7FCF731C"/>
     <w:multiLevelType w:val="multilevel"/>
     <w:tmpl w:val="240A001F"/>
@@ -29169,109 +29580,112 @@
     </w:lvl>
   </w:abstractNum>
   <w:num w:numId="1">
-    <w:abstractNumId w:val="8"/>
+    <w:abstractNumId w:val="9"/>
   </w:num>
   <w:num w:numId="2">
-    <w:abstractNumId w:val="28"/>
+    <w:abstractNumId w:val="29"/>
   </w:num>
   <w:num w:numId="3">
+    <w:abstractNumId w:val="5"/>
+  </w:num>
+  <w:num w:numId="4">
+    <w:abstractNumId w:val="30"/>
+  </w:num>
+  <w:num w:numId="5">
+    <w:abstractNumId w:val="6"/>
+  </w:num>
+  <w:num w:numId="6">
     <w:abstractNumId w:val="4"/>
   </w:num>
-  <w:num w:numId="4">
-    <w:abstractNumId w:val="29"/>
-  </w:num>
-  <w:num w:numId="5">
-    <w:abstractNumId w:val="5"/>
-  </w:num>
-  <w:num w:numId="6">
-    <w:abstractNumId w:val="3"/>
-  </w:num>
   <w:num w:numId="7">
-    <w:abstractNumId w:val="25"/>
+    <w:abstractNumId w:val="26"/>
   </w:num>
   <w:num w:numId="8">
-    <w:abstractNumId w:val="15"/>
+    <w:abstractNumId w:val="16"/>
   </w:num>
   <w:num w:numId="9">
-    <w:abstractNumId w:val="23"/>
+    <w:abstractNumId w:val="24"/>
   </w:num>
   <w:num w:numId="10">
-    <w:abstractNumId w:val="16"/>
+    <w:abstractNumId w:val="17"/>
   </w:num>
   <w:num w:numId="11">
-    <w:abstractNumId w:val="6"/>
+    <w:abstractNumId w:val="7"/>
   </w:num>
   <w:num w:numId="12">
     <w:abstractNumId w:val="0"/>
   </w:num>
   <w:num w:numId="13">
-    <w:abstractNumId w:val="7"/>
+    <w:abstractNumId w:val="8"/>
   </w:num>
   <w:num w:numId="14">
+    <w:abstractNumId w:val="22"/>
+  </w:num>
+  <w:num w:numId="15">
+    <w:abstractNumId w:val="2"/>
+  </w:num>
+  <w:num w:numId="16">
+    <w:abstractNumId w:val="13"/>
+  </w:num>
+  <w:num w:numId="17">
+    <w:abstractNumId w:val="31"/>
+  </w:num>
+  <w:num w:numId="18">
+    <w:abstractNumId w:val="11"/>
+  </w:num>
+  <w:num w:numId="19">
+    <w:abstractNumId w:val="3"/>
+  </w:num>
+  <w:num w:numId="20">
+    <w:abstractNumId w:val="35"/>
+  </w:num>
+  <w:num w:numId="21">
+    <w:abstractNumId w:val="15"/>
+  </w:num>
+  <w:num w:numId="22">
+    <w:abstractNumId w:val="33"/>
+  </w:num>
+  <w:num w:numId="23">
+    <w:abstractNumId w:val="14"/>
+  </w:num>
+  <w:num w:numId="24">
+    <w:abstractNumId w:val="34"/>
+  </w:num>
+  <w:num w:numId="25">
+    <w:abstractNumId w:val="32"/>
+  </w:num>
+  <w:num w:numId="26">
+    <w:abstractNumId w:val="19"/>
+  </w:num>
+  <w:num w:numId="27">
+    <w:abstractNumId w:val="12"/>
+  </w:num>
+  <w:num w:numId="28">
+    <w:abstractNumId w:val="20"/>
+  </w:num>
+  <w:num w:numId="29">
+    <w:abstractNumId w:val="27"/>
+  </w:num>
+  <w:num w:numId="30">
+    <w:abstractNumId w:val="23"/>
+  </w:num>
+  <w:num w:numId="31">
+    <w:abstractNumId w:val="28"/>
+  </w:num>
+  <w:num w:numId="32">
+    <w:abstractNumId w:val="18"/>
+  </w:num>
+  <w:num w:numId="33">
+    <w:abstractNumId w:val="10"/>
+  </w:num>
+  <w:num w:numId="34">
     <w:abstractNumId w:val="21"/>
   </w:num>
-  <w:num w:numId="15">
+  <w:num w:numId="35">
+    <w:abstractNumId w:val="25"/>
+  </w:num>
+  <w:num w:numId="36">
     <w:abstractNumId w:val="1"/>
-  </w:num>
-  <w:num w:numId="16">
-    <w:abstractNumId w:val="12"/>
-  </w:num>
-  <w:num w:numId="17">
-    <w:abstractNumId w:val="30"/>
-  </w:num>
-  <w:num w:numId="18">
-    <w:abstractNumId w:val="10"/>
-  </w:num>
-  <w:num w:numId="19">
-    <w:abstractNumId w:val="2"/>
-  </w:num>
-  <w:num w:numId="20">
-    <w:abstractNumId w:val="34"/>
-  </w:num>
-  <w:num w:numId="21">
-    <w:abstractNumId w:val="14"/>
-  </w:num>
-  <w:num w:numId="22">
-    <w:abstractNumId w:val="32"/>
-  </w:num>
-  <w:num w:numId="23">
-    <w:abstractNumId w:val="13"/>
-  </w:num>
-  <w:num w:numId="24">
-    <w:abstractNumId w:val="33"/>
-  </w:num>
-  <w:num w:numId="25">
-    <w:abstractNumId w:val="31"/>
-  </w:num>
-  <w:num w:numId="26">
-    <w:abstractNumId w:val="18"/>
-  </w:num>
-  <w:num w:numId="27">
-    <w:abstractNumId w:val="11"/>
-  </w:num>
-  <w:num w:numId="28">
-    <w:abstractNumId w:val="19"/>
-  </w:num>
-  <w:num w:numId="29">
-    <w:abstractNumId w:val="26"/>
-  </w:num>
-  <w:num w:numId="30">
-    <w:abstractNumId w:val="22"/>
-  </w:num>
-  <w:num w:numId="31">
-    <w:abstractNumId w:val="27"/>
-  </w:num>
-  <w:num w:numId="32">
-    <w:abstractNumId w:val="17"/>
-  </w:num>
-  <w:num w:numId="33">
-    <w:abstractNumId w:val="9"/>
-  </w:num>
-  <w:num w:numId="34">
-    <w:abstractNumId w:val="20"/>
-  </w:num>
-  <w:num w:numId="35">
-    <w:abstractNumId w:val="24"/>
   </w:num>
   <w:numIdMacAtCleanup w:val="16"/>
 </w:numbering>
@@ -30712,7 +31126,7 @@
 </file>
 
 <file path=customXml/itemProps1.xml><?xml version="1.0" encoding="utf-8"?>
-<ds:datastoreItem xmlns:ds="http://schemas.openxmlformats.org/officeDocument/2006/customXml" ds:itemID="{41A1A9AC-A258-49E2-8F90-6E2CC014E796}">
+<ds:datastoreItem xmlns:ds="http://schemas.openxmlformats.org/officeDocument/2006/customXml" ds:itemID="{60C63DA7-7B0D-4D28-B162-532C8A1E3200}">
   <ds:schemaRefs>
     <ds:schemaRef ds:uri="http://schemas.openxmlformats.org/officeDocument/2006/bibliography"/>
   </ds:schemaRefs>

</xml_diff>

<commit_message>
Se adiciona diagrama de contexto
</commit_message>
<xml_diff>
--- a/CSOF5301 Analisis y Diseno de Software/Taller 5/1117 Taller 5 - Salas de Cine.docx
+++ b/CSOF5301 Analisis y Diseno de Software/Taller 5/1117 Taller 5 - Salas de Cine.docx
@@ -15104,57 +15104,31 @@
         <w:jc w:val="center"/>
       </w:pPr>
       <w:r>
-        <w:rPr>
-          <w:noProof/>
-        </w:rPr>
-        <w:drawing>
-          <wp:inline distT="0" distB="0" distL="0" distR="0">
-            <wp:extent cx="4677418" cy="3629653"/>
-            <wp:effectExtent l="0" t="0" r="8882" b="0"/>
-            <wp:docPr id="4" name="Imagen 4"/>
-            <wp:cNvGraphicFramePr>
-              <a:graphicFrameLocks xmlns:a="http://schemas.openxmlformats.org/drawingml/2006/main" noChangeAspect="1"/>
-            </wp:cNvGraphicFramePr>
-            <a:graphic xmlns:a="http://schemas.openxmlformats.org/drawingml/2006/main">
-              <a:graphicData uri="http://schemas.openxmlformats.org/drawingml/2006/picture">
-                <pic:pic xmlns:pic="http://schemas.openxmlformats.org/drawingml/2006/picture">
-                  <pic:nvPicPr>
-                    <pic:cNvPr id="0" name="Picture 3"/>
-                    <pic:cNvPicPr>
-                      <a:picLocks noChangeAspect="1" noChangeArrowheads="1"/>
-                    </pic:cNvPicPr>
-                  </pic:nvPicPr>
-                  <pic:blipFill>
-                    <a:blip r:embed="rId15">
-                      <a:extLst>
-                        <a:ext uri="{28A0092B-C50C-407E-A947-70E740481C1C}">
-                          <a14:useLocalDpi xmlns:a14="http://schemas.microsoft.com/office/drawing/2010/main" xmlns:wps="http://schemas.microsoft.com/office/word/2010/wordprocessingShape" xmlns:wpi="http://schemas.microsoft.com/office/word/2010/wordprocessingInk" xmlns:wpg="http://schemas.microsoft.com/office/word/2010/wordprocessingGroup" xmlns:w14="http://schemas.microsoft.com/office/word/2010/wordml" xmlns:w="http://schemas.openxmlformats.org/wordprocessingml/2006/main" xmlns:w10="urn:schemas-microsoft-com:office:word" xmlns:wp14="http://schemas.microsoft.com/office/word/2010/wordprocessingDrawing" xmlns:v="urn:schemas-microsoft-com:vml" xmlns:o="urn:schemas-microsoft-com:office:office" xmlns:mc="http://schemas.openxmlformats.org/markup-compatibility/2006" xmlns:wpc="http://schemas.microsoft.com/office/word/2010/wordprocessingCanvas" xmlns="" val="0"/>
-                        </a:ext>
-                      </a:extLst>
-                    </a:blip>
-                    <a:srcRect/>
-                    <a:stretch>
-                      <a:fillRect/>
-                    </a:stretch>
-                  </pic:blipFill>
-                  <pic:spPr bwMode="auto">
-                    <a:xfrm>
-                      <a:off x="0" y="0"/>
-                      <a:ext cx="4677418" cy="3629653"/>
-                    </a:xfrm>
-                    <a:prstGeom prst="rect">
-                      <a:avLst/>
-                    </a:prstGeom>
-                    <a:noFill/>
-                    <a:ln>
-                      <a:noFill/>
-                    </a:ln>
-                  </pic:spPr>
-                </pic:pic>
-              </a:graphicData>
-            </a:graphic>
-          </wp:inline>
-        </w:drawing>
+        <w:object w:dxaOrig="11444" w:dyaOrig="9996">
+          <v:shapetype id="_x0000_t75" coordsize="21600,21600" o:spt="75" o:preferrelative="t" path="m@4@5l@4@11@9@11@9@5xe" filled="f" stroked="f">
+            <v:stroke joinstyle="miter"/>
+            <v:formulas>
+              <v:f eqn="if lineDrawn pixelLineWidth 0"/>
+              <v:f eqn="sum @0 1 0"/>
+              <v:f eqn="sum 0 0 @1"/>
+              <v:f eqn="prod @2 1 2"/>
+              <v:f eqn="prod @3 21600 pixelWidth"/>
+              <v:f eqn="prod @3 21600 pixelHeight"/>
+              <v:f eqn="sum @0 0 1"/>
+              <v:f eqn="prod @6 1 2"/>
+              <v:f eqn="prod @7 21600 pixelWidth"/>
+              <v:f eqn="sum @8 21600 0"/>
+              <v:f eqn="prod @7 21600 pixelHeight"/>
+              <v:f eqn="sum @10 21600 0"/>
+            </v:formulas>
+            <v:path o:extrusionok="f" gradientshapeok="t" o:connecttype="rect"/>
+            <o:lock v:ext="edit" aspectratio="t"/>
+          </v:shapetype>
+          <v:shape id="_x0000_i1025" type="#_x0000_t75" style="width:381pt;height:332.25pt" o:ole="">
+            <v:imagedata r:id="rId15" o:title=""/>
+          </v:shape>
+          <o:OLEObject Type="Embed" ProgID="Visio.Drawing.11" ShapeID="_x0000_i1025" DrawAspect="Content" ObjectID="_1382794667" r:id="rId16"/>
+        </w:object>
       </w:r>
     </w:p>
     <w:p>
@@ -15237,10 +15211,8 @@
         <w:jc w:val="both"/>
       </w:pPr>
       <w:r>
-        <w:rPr>
-          <w:highlight w:val="yellow"/>
-        </w:rPr>
-        <w:t>Willian</w:t>
+        <w:lastRenderedPageBreak/>
+        <w:t>En la figura anterior se presenta el diagrama de contexto donde se puede evidenciar que los clientes se comunican con el sistema a través de un navegador. Los sistemas de cada teatro se comunican con el sistema central para consolidar la información y los usuarios internos (administrador, comercial) se comunican directamente con el sistema central.</w:t>
       </w:r>
     </w:p>
     <w:p>
@@ -15314,7 +15286,7 @@
                     </pic:cNvPicPr>
                   </pic:nvPicPr>
                   <pic:blipFill>
-                    <a:blip r:embed="rId16">
+                    <a:blip r:embed="rId17">
                       <a:extLst>
                         <a:ext uri="{28A0092B-C50C-407E-A947-70E740481C1C}">
                           <a14:useLocalDpi xmlns:a14="http://schemas.microsoft.com/office/drawing/2010/main" xmlns:wps="http://schemas.microsoft.com/office/word/2010/wordprocessingShape" xmlns:wpi="http://schemas.microsoft.com/office/word/2010/wordprocessingInk" xmlns:wpg="http://schemas.microsoft.com/office/word/2010/wordprocessingGroup" xmlns:w14="http://schemas.microsoft.com/office/word/2010/wordml" xmlns:w="http://schemas.openxmlformats.org/wordprocessingml/2006/main" xmlns:w10="urn:schemas-microsoft-com:office:word" xmlns:wp14="http://schemas.microsoft.com/office/word/2010/wordprocessingDrawing" xmlns:v="urn:schemas-microsoft-com:vml" xmlns:o="urn:schemas-microsoft-com:office:office" xmlns:mc="http://schemas.openxmlformats.org/markup-compatibility/2006" xmlns:wpc="http://schemas.microsoft.com/office/word/2010/wordprocessingCanvas" xmlns="" val="0"/>
@@ -17857,7 +17829,7 @@
                     </pic:cNvPicPr>
                   </pic:nvPicPr>
                   <pic:blipFill>
-                    <a:blip r:embed="rId17"/>
+                    <a:blip r:embed="rId18"/>
                     <a:srcRect/>
                     <a:stretch>
                       <a:fillRect/>
@@ -19526,7 +19498,7 @@
                     </pic:cNvPicPr>
                   </pic:nvPicPr>
                   <pic:blipFill>
-                    <a:blip r:embed="rId18"/>
+                    <a:blip r:embed="rId19"/>
                     <a:srcRect/>
                     <a:stretch>
                       <a:fillRect/>
@@ -20597,7 +20569,7 @@
                     </pic:cNvPicPr>
                   </pic:nvPicPr>
                   <pic:blipFill>
-                    <a:blip r:embed="rId19"/>
+                    <a:blip r:embed="rId20"/>
                     <a:srcRect/>
                     <a:stretch>
                       <a:fillRect/>
@@ -21500,7 +21472,7 @@
                     </pic:cNvPicPr>
                   </pic:nvPicPr>
                   <pic:blipFill>
-                    <a:blip r:embed="rId20"/>
+                    <a:blip r:embed="rId21"/>
                     <a:srcRect/>
                     <a:stretch>
                       <a:fillRect/>
@@ -22191,7 +22163,7 @@
                     </pic:cNvPicPr>
                   </pic:nvPicPr>
                   <pic:blipFill>
-                    <a:blip r:embed="rId21">
+                    <a:blip r:embed="rId22">
                       <a:extLst>
                         <a:ext uri="{28A0092B-C50C-407E-A947-70E740481C1C}">
                           <a14:useLocalDpi xmlns:a14="http://schemas.microsoft.com/office/drawing/2010/main" xmlns:wps="http://schemas.microsoft.com/office/word/2010/wordprocessingShape" xmlns:wpi="http://schemas.microsoft.com/office/word/2010/wordprocessingInk" xmlns:wpg="http://schemas.microsoft.com/office/word/2010/wordprocessingGroup" xmlns:w14="http://schemas.microsoft.com/office/word/2010/wordml" xmlns:w="http://schemas.openxmlformats.org/wordprocessingml/2006/main" xmlns:w10="urn:schemas-microsoft-com:office:word" xmlns:wp14="http://schemas.microsoft.com/office/word/2010/wordprocessingDrawing" xmlns:v="urn:schemas-microsoft-com:vml" xmlns:o="urn:schemas-microsoft-com:office:office" xmlns:mc="http://schemas.openxmlformats.org/markup-compatibility/2006" xmlns:wpc="http://schemas.microsoft.com/office/word/2010/wordprocessingCanvas" xmlns="" val="0"/>
@@ -24942,7 +24914,7 @@
                     </pic:cNvPicPr>
                   </pic:nvPicPr>
                   <pic:blipFill>
-                    <a:blip r:embed="rId22">
+                    <a:blip r:embed="rId23">
                       <a:extLst>
                         <a:ext uri="{28A0092B-C50C-407E-A947-70E740481C1C}">
                           <a14:useLocalDpi xmlns:a14="http://schemas.microsoft.com/office/drawing/2010/main" xmlns:wps="http://schemas.microsoft.com/office/word/2010/wordprocessingShape" xmlns:wpi="http://schemas.microsoft.com/office/word/2010/wordprocessingInk" xmlns:wpg="http://schemas.microsoft.com/office/word/2010/wordprocessingGroup" xmlns:w14="http://schemas.microsoft.com/office/word/2010/wordml" xmlns:w="http://schemas.openxmlformats.org/wordprocessingml/2006/main" xmlns:w10="urn:schemas-microsoft-com:office:word" xmlns:wp14="http://schemas.microsoft.com/office/word/2010/wordprocessingDrawing" xmlns:v="urn:schemas-microsoft-com:vml" xmlns:o="urn:schemas-microsoft-com:office:office" xmlns:mc="http://schemas.openxmlformats.org/markup-compatibility/2006" xmlns:wpc="http://schemas.microsoft.com/office/word/2010/wordprocessingCanvas" xmlns="" val="0"/>
@@ -25236,8 +25208,8 @@
     </w:p>
     <w:p/>
     <w:sectPr>
-      <w:headerReference w:type="default" r:id="rId23"/>
-      <w:footerReference w:type="default" r:id="rId24"/>
+      <w:headerReference w:type="default" r:id="rId24"/>
+      <w:footerReference w:type="default" r:id="rId25"/>
       <w:pgSz w:w="12240" w:h="15840" w:code="1"/>
       <w:pgMar w:top="1134" w:right="1134" w:bottom="1134" w:left="1134" w:header="708" w:footer="708" w:gutter="0"/>
       <w:pgNumType w:start="0"/>
@@ -25409,7 +25381,7 @@
         <w:noProof/>
         <w:sz w:val="20"/>
       </w:rPr>
-      <w:t>5</w:t>
+      <w:t>14</w:t>
     </w:r>
     <w:r>
       <w:rPr>
@@ -31126,7 +31098,7 @@
 </file>
 
 <file path=customXml/itemProps1.xml><?xml version="1.0" encoding="utf-8"?>
-<ds:datastoreItem xmlns:ds="http://schemas.openxmlformats.org/officeDocument/2006/customXml" ds:itemID="{60C63DA7-7B0D-4D28-B162-532C8A1E3200}">
+<ds:datastoreItem xmlns:ds="http://schemas.openxmlformats.org/officeDocument/2006/customXml" ds:itemID="{3F3C3FAA-981E-4FC6-8DC8-43F3A48C66E8}">
   <ds:schemaRefs>
     <ds:schemaRef ds:uri="http://schemas.openxmlformats.org/officeDocument/2006/bibliography"/>
   </ds:schemaRefs>

</xml_diff>

<commit_message>
modificado por Carlos que no ha instalado el tortoise
</commit_message>
<xml_diff>
--- a/CSOF5301 Analisis y Diseno de Software/Taller 5/1117 Taller 5 - Salas de Cine.docx
+++ b/CSOF5301 Analisis y Diseno de Software/Taller 5/1117 Taller 5 - Salas de Cine.docx
@@ -6795,9 +6795,8 @@
       <w:r>
         <w:rPr>
           <w:rFonts w:cstheme="minorHAnsi"/>
-          <w:highlight w:val="yellow"/>
-        </w:rPr>
-        <w:t>Carlos</w:t>
+        </w:rPr>
+        <w:t>En el siguiente documento se encuentra el análisis, diseño a alto nivel y diseño detallado para el caso propuesto de la compañía de salas de cine séptimo arte (7° Arte), inicialmente se hace la descripción de la necesidad actual y un modelo del mundo que permitirá guiar la etapa de diseño, a continuación se realiza el proceso de diseño, descomponiendo la necesidad y generando un modelo de la solución basado en componentes con las responsabilidades funcionales y no funcionales, finalmente se realiza un diseño detallado de la solución, llegando a un nivel de clases donde se puede ver el diseño de la solución a nivel de implementación.</w:t>
       </w:r>
     </w:p>
     <w:p>
@@ -6854,29 +6853,6 @@
     </w:p>
     <w:p>
       <w:pPr>
-        <w:jc w:val="both"/>
-        <w:rPr>
-          <w:rFonts w:cstheme="minorHAnsi"/>
-        </w:rPr>
-      </w:pPr>
-      <w:r>
-        <w:rPr>
-          <w:rFonts w:cstheme="minorHAnsi"/>
-          <w:highlight w:val="yellow"/>
-        </w:rPr>
-        <w:t>Carlos</w:t>
-      </w:r>
-    </w:p>
-    <w:p>
-      <w:pPr>
-        <w:jc w:val="both"/>
-        <w:rPr>
-          <w:szCs w:val="22"/>
-        </w:rPr>
-      </w:pPr>
-    </w:p>
-    <w:p>
-      <w:pPr>
         <w:pStyle w:val="Prrafodelista"/>
         <w:numPr>
           <w:ilvl w:val="0"/>
@@ -6888,6 +6864,100 @@
           <w:szCs w:val="22"/>
         </w:rPr>
       </w:pPr>
+      <w:r>
+        <w:rPr>
+          <w:szCs w:val="22"/>
+        </w:rPr>
+        <w:t>Presentar el análisis de la necesidad desarrollado, haciendo énfasis en las necesidades funcionales (casos de uso) y las no funcionales (atributos de calidad).</w:t>
+      </w:r>
+    </w:p>
+    <w:p>
+      <w:pPr>
+        <w:pStyle w:val="Prrafodelista"/>
+        <w:ind w:left="284"/>
+        <w:jc w:val="both"/>
+        <w:rPr>
+          <w:szCs w:val="22"/>
+        </w:rPr>
+      </w:pPr>
+    </w:p>
+    <w:p>
+      <w:pPr>
+        <w:pStyle w:val="Prrafodelista"/>
+        <w:numPr>
+          <w:ilvl w:val="0"/>
+          <w:numId w:val="14"/>
+        </w:numPr>
+        <w:ind w:left="284" w:hanging="284"/>
+        <w:jc w:val="both"/>
+        <w:rPr>
+          <w:szCs w:val="22"/>
+        </w:rPr>
+      </w:pPr>
+      <w:r>
+        <w:rPr>
+          <w:szCs w:val="22"/>
+        </w:rPr>
+        <w:t>Presentar el diseño realizado de acuerdo al análisis inicial, presentando cada uno de los niveles por los que tuvo lugar.</w:t>
+      </w:r>
+    </w:p>
+    <w:p>
+      <w:pPr>
+        <w:jc w:val="both"/>
+        <w:rPr>
+          <w:szCs w:val="22"/>
+        </w:rPr>
+      </w:pPr>
+    </w:p>
+    <w:p>
+      <w:pPr>
+        <w:pStyle w:val="Prrafodelista"/>
+        <w:numPr>
+          <w:ilvl w:val="0"/>
+          <w:numId w:val="14"/>
+        </w:numPr>
+        <w:ind w:left="284" w:hanging="284"/>
+        <w:jc w:val="both"/>
+        <w:rPr>
+          <w:szCs w:val="22"/>
+        </w:rPr>
+      </w:pPr>
+      <w:r>
+        <w:rPr>
+          <w:szCs w:val="22"/>
+        </w:rPr>
+        <w:t>Presentar el diseño a bajo nivel desarrollado que permite acercar el diseño a nivel de implementación.</w:t>
+      </w:r>
+    </w:p>
+    <w:p>
+      <w:pPr>
+        <w:pStyle w:val="Prrafodelista"/>
+        <w:ind w:left="284"/>
+        <w:jc w:val="both"/>
+        <w:rPr>
+          <w:szCs w:val="22"/>
+        </w:rPr>
+      </w:pPr>
+    </w:p>
+    <w:p>
+      <w:pPr>
+        <w:pStyle w:val="Prrafodelista"/>
+        <w:numPr>
+          <w:ilvl w:val="0"/>
+          <w:numId w:val="14"/>
+        </w:numPr>
+        <w:ind w:left="284" w:hanging="284"/>
+        <w:jc w:val="both"/>
+        <w:rPr>
+          <w:szCs w:val="22"/>
+        </w:rPr>
+      </w:pPr>
+      <w:r>
+        <w:rPr>
+          <w:szCs w:val="22"/>
+        </w:rPr>
+        <w:t>Presentar la asignación de responsabilidades funcionales y no funcionales del diseño, que permite validarlo y verificarlo.</w:t>
+      </w:r>
     </w:p>
     <w:p>
       <w:pPr>
@@ -7435,6 +7505,7 @@
           <w:rFonts w:cstheme="minorHAnsi"/>
           <w:szCs w:val="22"/>
         </w:rPr>
+        <w:lastRenderedPageBreak/>
         <w:br w:type="page"/>
       </w:r>
     </w:p>
@@ -15124,10 +15195,10 @@
             <v:path o:extrusionok="f" gradientshapeok="t" o:connecttype="rect"/>
             <o:lock v:ext="edit" aspectratio="t"/>
           </v:shapetype>
-          <v:shape id="_x0000_i1025" type="#_x0000_t75" style="width:381pt;height:332.25pt" o:ole="">
+          <v:shape id="_x0000_i1025" type="#_x0000_t75" style="width:381.3pt;height:332.35pt" o:ole="">
             <v:imagedata r:id="rId15" o:title=""/>
           </v:shape>
-          <o:OLEObject Type="Embed" ProgID="Visio.Drawing.11" ShapeID="_x0000_i1025" DrawAspect="Content" ObjectID="_1382794667" r:id="rId16"/>
+          <o:OLEObject Type="Embed" ProgID="Visio.Drawing.11" ShapeID="_x0000_i1025" DrawAspect="Content" ObjectID="_1382815332" r:id="rId16"/>
         </w:object>
       </w:r>
     </w:p>
@@ -15289,7 +15360,7 @@
                     <a:blip r:embed="rId17">
                       <a:extLst>
                         <a:ext uri="{28A0092B-C50C-407E-A947-70E740481C1C}">
-                          <a14:useLocalDpi xmlns:a14="http://schemas.microsoft.com/office/drawing/2010/main" xmlns:wps="http://schemas.microsoft.com/office/word/2010/wordprocessingShape" xmlns:wpi="http://schemas.microsoft.com/office/word/2010/wordprocessingInk" xmlns:wpg="http://schemas.microsoft.com/office/word/2010/wordprocessingGroup" xmlns:w14="http://schemas.microsoft.com/office/word/2010/wordml" xmlns:w="http://schemas.openxmlformats.org/wordprocessingml/2006/main" xmlns:w10="urn:schemas-microsoft-com:office:word" xmlns:wp14="http://schemas.microsoft.com/office/word/2010/wordprocessingDrawing" xmlns:v="urn:schemas-microsoft-com:vml" xmlns:o="urn:schemas-microsoft-com:office:office" xmlns:mc="http://schemas.openxmlformats.org/markup-compatibility/2006" xmlns:wpc="http://schemas.microsoft.com/office/word/2010/wordprocessingCanvas" xmlns="" val="0"/>
+                          <a14:useLocalDpi xmlns="" xmlns:wpc="http://schemas.microsoft.com/office/word/2010/wordprocessingCanvas" xmlns:mc="http://schemas.openxmlformats.org/markup-compatibility/2006" xmlns:o="urn:schemas-microsoft-com:office:office" xmlns:v="urn:schemas-microsoft-com:vml" xmlns:wp14="http://schemas.microsoft.com/office/word/2010/wordprocessingDrawing" xmlns:w10="urn:schemas-microsoft-com:office:word" xmlns:w="http://schemas.openxmlformats.org/wordprocessingml/2006/main" xmlns:w14="http://schemas.microsoft.com/office/word/2010/wordml" xmlns:wpg="http://schemas.microsoft.com/office/word/2010/wordprocessingGroup" xmlns:wpi="http://schemas.microsoft.com/office/word/2010/wordprocessingInk" xmlns:wps="http://schemas.microsoft.com/office/word/2010/wordprocessingShape" xmlns:a14="http://schemas.microsoft.com/office/drawing/2010/main" val="0"/>
                         </a:ext>
                       </a:extLst>
                     </a:blip>
@@ -17698,15 +17769,20 @@
     <w:p>
       <w:pPr>
         <w:jc w:val="both"/>
+      </w:pPr>
+    </w:p>
+    <w:p>
+      <w:pPr>
+        <w:jc w:val="both"/>
         <w:rPr>
           <w:szCs w:val="22"/>
         </w:rPr>
       </w:pPr>
       <w:r>
         <w:rPr>
-          <w:highlight w:val="yellow"/>
-        </w:rPr>
-        <w:t>Carlos</w:t>
+          <w:szCs w:val="22"/>
+        </w:rPr>
+        <w:t>Una vez se reviso el análisis, se inicio con la etapa de pre-diseño que permitió identificar los siguientes aspectos que orientaron el diseño:</w:t>
       </w:r>
     </w:p>
     <w:p>
@@ -17716,6 +17792,130 @@
           <w:szCs w:val="22"/>
         </w:rPr>
       </w:pPr>
+    </w:p>
+    <w:p>
+      <w:pPr>
+        <w:jc w:val="both"/>
+        <w:rPr>
+          <w:szCs w:val="22"/>
+        </w:rPr>
+      </w:pPr>
+      <w:r>
+        <w:rPr>
+          <w:szCs w:val="22"/>
+        </w:rPr>
+        <w:t>Primero, se tuvo en cuenta que cada cine debe tener su propio sistema para manejo de funciones y cartelera de películas, e integrar su información con un sistema central.</w:t>
+      </w:r>
+    </w:p>
+    <w:p>
+      <w:pPr>
+        <w:jc w:val="both"/>
+        <w:rPr>
+          <w:szCs w:val="22"/>
+        </w:rPr>
+      </w:pPr>
+    </w:p>
+    <w:p>
+      <w:pPr>
+        <w:jc w:val="both"/>
+        <w:rPr>
+          <w:szCs w:val="22"/>
+        </w:rPr>
+      </w:pPr>
+      <w:r>
+        <w:rPr>
+          <w:szCs w:val="22"/>
+        </w:rPr>
+        <w:t>Segundo, se considero que los sistemas de cada cine deberían administrar su información y seguir funcionando sin conexión y luego integrarla en el servidor central.</w:t>
+      </w:r>
+    </w:p>
+    <w:p>
+      <w:pPr>
+        <w:jc w:val="both"/>
+        <w:rPr>
+          <w:szCs w:val="22"/>
+        </w:rPr>
+      </w:pPr>
+    </w:p>
+    <w:p>
+      <w:pPr>
+        <w:jc w:val="both"/>
+        <w:rPr>
+          <w:szCs w:val="22"/>
+        </w:rPr>
+      </w:pPr>
+      <w:r>
+        <w:rPr>
+          <w:szCs w:val="22"/>
+        </w:rPr>
+        <w:t>Tercero, se considero que ahora los usuarios podían hacer uso del sistema de cine por internet y manejar sus cuentas de fidelidad.</w:t>
+      </w:r>
+    </w:p>
+    <w:p>
+      <w:pPr>
+        <w:jc w:val="both"/>
+        <w:rPr>
+          <w:szCs w:val="22"/>
+        </w:rPr>
+      </w:pPr>
+    </w:p>
+    <w:p>
+      <w:pPr>
+        <w:jc w:val="both"/>
+        <w:rPr>
+          <w:szCs w:val="22"/>
+        </w:rPr>
+      </w:pPr>
+      <w:r>
+        <w:rPr>
+          <w:szCs w:val="22"/>
+        </w:rPr>
+        <w:t>Cuarto, se consideró que el sistema tendría comunicación con sistemas externos como son las entidades para pago en internet y sistemas que consultarían las carteleras y películas para hacer pautas publicitarias.</w:t>
+      </w:r>
+    </w:p>
+    <w:p>
+      <w:pPr>
+        <w:jc w:val="both"/>
+        <w:rPr>
+          <w:szCs w:val="22"/>
+        </w:rPr>
+      </w:pPr>
+    </w:p>
+    <w:p>
+      <w:pPr>
+        <w:jc w:val="both"/>
+        <w:rPr>
+          <w:szCs w:val="22"/>
+        </w:rPr>
+      </w:pPr>
+      <w:r>
+        <w:rPr>
+          <w:szCs w:val="22"/>
+        </w:rPr>
+        <w:t xml:space="preserve">Quinto, se consideró que el sistema estaría basado en unas funciones determinadas que se agruparon en 5 grandes aspectos, usándolas para dividir los componentes en sus responsabilidades funcionales. </w:t>
+      </w:r>
+    </w:p>
+    <w:p>
+      <w:pPr>
+        <w:spacing w:after="200" w:line="276" w:lineRule="auto"/>
+        <w:rPr>
+          <w:szCs w:val="22"/>
+        </w:rPr>
+      </w:pPr>
+    </w:p>
+    <w:p>
+      <w:pPr>
+        <w:spacing w:after="200" w:line="276" w:lineRule="auto"/>
+        <w:rPr>
+          <w:szCs w:val="22"/>
+        </w:rPr>
+      </w:pPr>
+      <w:r>
+        <w:rPr>
+          <w:szCs w:val="22"/>
+        </w:rPr>
+        <w:t>De cada uno de estos aspectos se hizo la extracción de los requerimientos funcionales y los atributos de calidad que guiaron el diseño que se encuentra a continuación.</w:t>
+      </w:r>
     </w:p>
     <w:p>
       <w:pPr>
@@ -22166,7 +22366,7 @@
                     <a:blip r:embed="rId22">
                       <a:extLst>
                         <a:ext uri="{28A0092B-C50C-407E-A947-70E740481C1C}">
-                          <a14:useLocalDpi xmlns:a14="http://schemas.microsoft.com/office/drawing/2010/main" xmlns:wps="http://schemas.microsoft.com/office/word/2010/wordprocessingShape" xmlns:wpi="http://schemas.microsoft.com/office/word/2010/wordprocessingInk" xmlns:wpg="http://schemas.microsoft.com/office/word/2010/wordprocessingGroup" xmlns:w14="http://schemas.microsoft.com/office/word/2010/wordml" xmlns:w="http://schemas.openxmlformats.org/wordprocessingml/2006/main" xmlns:w10="urn:schemas-microsoft-com:office:word" xmlns:wp14="http://schemas.microsoft.com/office/word/2010/wordprocessingDrawing" xmlns:v="urn:schemas-microsoft-com:vml" xmlns:o="urn:schemas-microsoft-com:office:office" xmlns:mc="http://schemas.openxmlformats.org/markup-compatibility/2006" xmlns:wpc="http://schemas.microsoft.com/office/word/2010/wordprocessingCanvas" xmlns="" val="0"/>
+                          <a14:useLocalDpi xmlns="" xmlns:wpc="http://schemas.microsoft.com/office/word/2010/wordprocessingCanvas" xmlns:mc="http://schemas.openxmlformats.org/markup-compatibility/2006" xmlns:o="urn:schemas-microsoft-com:office:office" xmlns:v="urn:schemas-microsoft-com:vml" xmlns:wp14="http://schemas.microsoft.com/office/word/2010/wordprocessingDrawing" xmlns:w10="urn:schemas-microsoft-com:office:word" xmlns:w="http://schemas.openxmlformats.org/wordprocessingml/2006/main" xmlns:w14="http://schemas.microsoft.com/office/word/2010/wordml" xmlns:wpg="http://schemas.microsoft.com/office/word/2010/wordprocessingGroup" xmlns:wpi="http://schemas.microsoft.com/office/word/2010/wordprocessingInk" xmlns:wps="http://schemas.microsoft.com/office/word/2010/wordprocessingShape" xmlns:a14="http://schemas.microsoft.com/office/drawing/2010/main" val="0"/>
                         </a:ext>
                       </a:extLst>
                     </a:blip>
@@ -24917,7 +25117,7 @@
                     <a:blip r:embed="rId23">
                       <a:extLst>
                         <a:ext uri="{28A0092B-C50C-407E-A947-70E740481C1C}">
-                          <a14:useLocalDpi xmlns:a14="http://schemas.microsoft.com/office/drawing/2010/main" xmlns:wps="http://schemas.microsoft.com/office/word/2010/wordprocessingShape" xmlns:wpi="http://schemas.microsoft.com/office/word/2010/wordprocessingInk" xmlns:wpg="http://schemas.microsoft.com/office/word/2010/wordprocessingGroup" xmlns:w14="http://schemas.microsoft.com/office/word/2010/wordml" xmlns:w="http://schemas.openxmlformats.org/wordprocessingml/2006/main" xmlns:w10="urn:schemas-microsoft-com:office:word" xmlns:wp14="http://schemas.microsoft.com/office/word/2010/wordprocessingDrawing" xmlns:v="urn:schemas-microsoft-com:vml" xmlns:o="urn:schemas-microsoft-com:office:office" xmlns:mc="http://schemas.openxmlformats.org/markup-compatibility/2006" xmlns:wpc="http://schemas.microsoft.com/office/word/2010/wordprocessingCanvas" xmlns="" val="0"/>
+                          <a14:useLocalDpi xmlns="" xmlns:wpc="http://schemas.microsoft.com/office/word/2010/wordprocessingCanvas" xmlns:mc="http://schemas.openxmlformats.org/markup-compatibility/2006" xmlns:o="urn:schemas-microsoft-com:office:office" xmlns:v="urn:schemas-microsoft-com:vml" xmlns:wp14="http://schemas.microsoft.com/office/word/2010/wordprocessingDrawing" xmlns:w10="urn:schemas-microsoft-com:office:word" xmlns:w="http://schemas.openxmlformats.org/wordprocessingml/2006/main" xmlns:w14="http://schemas.microsoft.com/office/word/2010/wordml" xmlns:wpg="http://schemas.microsoft.com/office/word/2010/wordprocessingGroup" xmlns:wpi="http://schemas.microsoft.com/office/word/2010/wordprocessingInk" xmlns:wps="http://schemas.microsoft.com/office/word/2010/wordprocessingShape" xmlns:a14="http://schemas.microsoft.com/office/drawing/2010/main" val="0"/>
                         </a:ext>
                       </a:extLst>
                     </a:blip>
@@ -25381,7 +25581,7 @@
         <w:noProof/>
         <w:sz w:val="20"/>
       </w:rPr>
-      <w:t>14</w:t>
+      <w:t>30</w:t>
     </w:r>
     <w:r>
       <w:rPr>
@@ -31098,7 +31298,7 @@
 </file>
 
 <file path=customXml/itemProps1.xml><?xml version="1.0" encoding="utf-8"?>
-<ds:datastoreItem xmlns:ds="http://schemas.openxmlformats.org/officeDocument/2006/customXml" ds:itemID="{3F3C3FAA-981E-4FC6-8DC8-43F3A48C66E8}">
+<ds:datastoreItem xmlns:ds="http://schemas.openxmlformats.org/officeDocument/2006/customXml" ds:itemID="{62436D82-47CB-4F4A-A87F-73A460DC2DF3}">
   <ds:schemaRefs>
     <ds:schemaRef ds:uri="http://schemas.openxmlformats.org/officeDocument/2006/bibliography"/>
   </ds:schemaRefs>

</xml_diff>

<commit_message>
restricciones, atributos de calidad, arbol de utilidad, interacciones a nivel 2
</commit_message>
<xml_diff>
--- a/CSOF5301 Analisis y Diseno de Software/Taller 5/1117 Taller 5 - Salas de Cine.docx
+++ b/CSOF5301 Analisis y Diseno de Software/Taller 5/1117 Taller 5 - Salas de Cine.docx
@@ -8044,27 +8044,7 @@
       </w:r>
       <w:bookmarkEnd w:id="8"/>
     </w:p>
-    <w:p>
-      <w:pPr>
-        <w:jc w:val="both"/>
-      </w:pPr>
-    </w:p>
-    <w:p>
-      <w:pPr>
-        <w:jc w:val="both"/>
-      </w:pPr>
-      <w:r>
-        <w:rPr>
-          <w:highlight w:val="yellow"/>
-        </w:rPr>
-        <w:t>Mauricio</w:t>
-      </w:r>
-    </w:p>
-    <w:p>
-      <w:pPr>
-        <w:jc w:val="both"/>
-      </w:pPr>
-    </w:p>
+    <w:p/>
     <w:p>
       <w:pPr>
         <w:pStyle w:val="Prrafodelista"/>
@@ -8075,6 +8055,37 @@
         <w:ind w:left="284" w:hanging="284"/>
         <w:jc w:val="both"/>
       </w:pPr>
+      <w:r>
+        <w:t>Debe existir un repositorio local para cada teatro en el cual se persista la información para luego ser sincronizada con la base de datos central</w:t>
+      </w:r>
+    </w:p>
+    <w:p>
+      <w:pPr>
+        <w:pStyle w:val="Prrafodelista"/>
+        <w:numPr>
+          <w:ilvl w:val="0"/>
+          <w:numId w:val="15"/>
+        </w:numPr>
+        <w:ind w:left="284" w:hanging="284"/>
+        <w:jc w:val="both"/>
+      </w:pPr>
+      <w:r>
+        <w:t>Se debe tener en cuenta los tiempos muertos en el traslado de las cintas de una ciudad a otra, o de un teatro a otro en la misma ciudad.</w:t>
+      </w:r>
+    </w:p>
+    <w:p>
+      <w:pPr>
+        <w:pStyle w:val="Prrafodelista"/>
+        <w:numPr>
+          <w:ilvl w:val="0"/>
+          <w:numId w:val="15"/>
+        </w:numPr>
+        <w:ind w:left="284" w:hanging="284"/>
+        <w:jc w:val="both"/>
+      </w:pPr>
+      <w:r>
+        <w:t>La consulta y publicación de contenidos debe ser flexible para que permita la inclusión de nuevos formatos a futuro.</w:t>
+      </w:r>
     </w:p>
     <w:p>
       <w:pPr>
@@ -8119,22 +8130,6 @@
         <w:jc w:val="both"/>
       </w:pPr>
       <w:r>
-        <w:rPr>
-          <w:highlight w:val="yellow"/>
-        </w:rPr>
-        <w:t>Mauricio</w:t>
-      </w:r>
-    </w:p>
-    <w:p>
-      <w:pPr>
-        <w:jc w:val="both"/>
-      </w:pPr>
-    </w:p>
-    <w:p>
-      <w:pPr>
-        <w:jc w:val="both"/>
-      </w:pPr>
-      <w:r>
         <w:t xml:space="preserve">Para el </w:t>
       </w:r>
       <w:r>
@@ -8158,7 +8153,97 @@
         </w:numPr>
         <w:ind w:left="284" w:hanging="284"/>
         <w:jc w:val="both"/>
-      </w:pPr>
+        <w:rPr>
+          <w:b/>
+        </w:rPr>
+      </w:pPr>
+      <w:r>
+        <w:rPr>
+          <w:b/>
+        </w:rPr>
+        <w:t xml:space="preserve">Confiabilidad: </w:t>
+      </w:r>
+      <w:r>
+        <w:t>El sistema debe estar en capacidad de mantener la información de su teatro aun cuando falle la conexión hacia el servidor principal y en el momento en que esta se restablezca se deben sincronizar los datos y asegurar la integridad de los mismos; igualmente debe proteger la información de los usuarios y no permitir que esta sea publica en la red</w:t>
+      </w:r>
+    </w:p>
+    <w:p>
+      <w:pPr>
+        <w:pStyle w:val="Prrafodelista"/>
+        <w:rPr>
+          <w:b/>
+        </w:rPr>
+      </w:pPr>
+    </w:p>
+    <w:p>
+      <w:pPr>
+        <w:pStyle w:val="Prrafodelista"/>
+        <w:numPr>
+          <w:ilvl w:val="0"/>
+          <w:numId w:val="16"/>
+        </w:numPr>
+        <w:ind w:left="284" w:hanging="284"/>
+        <w:jc w:val="both"/>
+        <w:rPr>
+          <w:b/>
+        </w:rPr>
+      </w:pPr>
+      <w:r>
+        <w:rPr>
+          <w:b/>
+        </w:rPr>
+        <w:t>Interoperabilidad: E</w:t>
+      </w:r>
+      <w:r>
+        <w:t xml:space="preserve">l sistema debe estar en capacidad de comunicarse con diferentes sistemas externos y permitir que estos se comuniquen a su vez con </w:t>
+      </w:r>
+      <w:proofErr w:type="spellStart"/>
+      <w:r>
+        <w:t>el</w:t>
+      </w:r>
+      <w:proofErr w:type="spellEnd"/>
+      <w:r>
+        <w:t>.</w:t>
+      </w:r>
+    </w:p>
+    <w:p>
+      <w:pPr>
+        <w:pStyle w:val="Prrafodelista"/>
+        <w:rPr>
+          <w:b/>
+        </w:rPr>
+      </w:pPr>
+    </w:p>
+    <w:p>
+      <w:pPr>
+        <w:pStyle w:val="Prrafodelista"/>
+        <w:numPr>
+          <w:ilvl w:val="0"/>
+          <w:numId w:val="16"/>
+        </w:numPr>
+        <w:ind w:left="284" w:hanging="284"/>
+        <w:jc w:val="both"/>
+        <w:rPr>
+          <w:b/>
+        </w:rPr>
+      </w:pPr>
+      <w:proofErr w:type="spellStart"/>
+      <w:r>
+        <w:rPr>
+          <w:b/>
+        </w:rPr>
+        <w:t>Mantenibilidad</w:t>
+      </w:r>
+      <w:proofErr w:type="spellEnd"/>
+      <w:r>
+        <w:rPr>
+          <w:b/>
+        </w:rPr>
+        <w:t xml:space="preserve">: </w:t>
+      </w:r>
+      <w:r>
+        <w:t>El sistema debe ser de fácil mantenimiento, permitiendo la modificación de sus diferentes módulos con el fin de incluir nuevos requerimientos, adaptarse a nuevos formatos y desplegarse con facilidad sin impactar en demasía su normal funcionamiento.</w:t>
+      </w:r>
     </w:p>
     <w:p>
       <w:pPr>
@@ -8199,17 +8284,6 @@
       <w:bookmarkEnd w:id="10"/>
     </w:p>
     <w:p/>
-    <w:p>
-      <w:pPr>
-        <w:jc w:val="both"/>
-      </w:pPr>
-      <w:r>
-        <w:rPr>
-          <w:highlight w:val="yellow"/>
-        </w:rPr>
-        <w:t>Mauricio</w:t>
-      </w:r>
-    </w:p>
     <w:p/>
     <w:p>
       <w:pPr>
@@ -8285,7 +8359,7 @@
     <w:tbl>
       <w:tblPr>
         <w:tblStyle w:val="Tablaconcuadrcula"/>
-        <w:tblW w:w="0" w:type="auto"/>
+        <w:tblW w:w="9365" w:type="dxa"/>
         <w:jc w:val="center"/>
         <w:tblLayout w:type="fixed"/>
         <w:tblCellMar>
@@ -8297,11 +8371,11 @@
         <w:tblLook w:val="04A0"/>
       </w:tblPr>
       <w:tblGrid>
-        <w:gridCol w:w="1701"/>
-        <w:gridCol w:w="1701"/>
+        <w:gridCol w:w="1669"/>
+        <w:gridCol w:w="1516"/>
         <w:gridCol w:w="3969"/>
-        <w:gridCol w:w="1418"/>
-        <w:gridCol w:w="1418"/>
+        <w:gridCol w:w="1077"/>
+        <w:gridCol w:w="1134"/>
       </w:tblGrid>
       <w:tr>
         <w:trPr>
@@ -8311,7 +8385,7 @@
         </w:trPr>
         <w:tc>
           <w:tcPr>
-            <w:tcW w:w="1701" w:type="dxa"/>
+            <w:tcW w:w="1669" w:type="dxa"/>
             <w:shd w:val="clear" w:color="auto" w:fill="95B3D7" w:themeFill="accent1" w:themeFillTint="99"/>
             <w:vAlign w:val="center"/>
           </w:tcPr>
@@ -8336,7 +8410,7 @@
         </w:tc>
         <w:tc>
           <w:tcPr>
-            <w:tcW w:w="1701" w:type="dxa"/>
+            <w:tcW w:w="1516" w:type="dxa"/>
             <w:shd w:val="clear" w:color="auto" w:fill="95B3D7" w:themeFill="accent1" w:themeFillTint="99"/>
             <w:vAlign w:val="center"/>
           </w:tcPr>
@@ -8386,7 +8460,7 @@
         </w:tc>
         <w:tc>
           <w:tcPr>
-            <w:tcW w:w="1418" w:type="dxa"/>
+            <w:tcW w:w="1077" w:type="dxa"/>
             <w:shd w:val="clear" w:color="auto" w:fill="95B3D7" w:themeFill="accent1" w:themeFillTint="99"/>
             <w:vAlign w:val="center"/>
           </w:tcPr>
@@ -8411,7 +8485,7 @@
         </w:tc>
         <w:tc>
           <w:tcPr>
-            <w:tcW w:w="1418" w:type="dxa"/>
+            <w:tcW w:w="1134" w:type="dxa"/>
             <w:shd w:val="clear" w:color="auto" w:fill="95B3D7" w:themeFill="accent1" w:themeFillTint="99"/>
             <w:vAlign w:val="center"/>
           </w:tcPr>
@@ -8442,7 +8516,8 @@
         </w:trPr>
         <w:tc>
           <w:tcPr>
-            <w:tcW w:w="1701" w:type="dxa"/>
+            <w:tcW w:w="1669" w:type="dxa"/>
+            <w:vMerge w:val="restart"/>
             <w:shd w:val="clear" w:color="auto" w:fill="B8CCE4" w:themeFill="accent1" w:themeFillTint="66"/>
             <w:vAlign w:val="center"/>
           </w:tcPr>
@@ -8455,11 +8530,19 @@
                 <w:sz w:val="20"/>
               </w:rPr>
             </w:pPr>
-          </w:p>
-        </w:tc>
-        <w:tc>
-          <w:tcPr>
-            <w:tcW w:w="1701" w:type="dxa"/>
+            <w:r>
+              <w:rPr>
+                <w:rFonts w:cstheme="minorHAnsi"/>
+                <w:b/>
+                <w:sz w:val="20"/>
+              </w:rPr>
+              <w:t>Confiabilidad</w:t>
+            </w:r>
+          </w:p>
+        </w:tc>
+        <w:tc>
+          <w:tcPr>
+            <w:tcW w:w="1516" w:type="dxa"/>
             <w:shd w:val="clear" w:color="auto" w:fill="DBE5F1" w:themeFill="accent1" w:themeFillTint="33"/>
             <w:vAlign w:val="center"/>
           </w:tcPr>
@@ -8472,6 +8555,14 @@
                 <w:sz w:val="20"/>
               </w:rPr>
             </w:pPr>
+            <w:r>
+              <w:rPr>
+                <w:rFonts w:cstheme="minorHAnsi"/>
+                <w:b/>
+                <w:sz w:val="20"/>
+              </w:rPr>
+              <w:t>Disponibilidad</w:t>
+            </w:r>
           </w:p>
         </w:tc>
         <w:tc>
@@ -8486,11 +8577,18 @@
                 <w:sz w:val="20"/>
               </w:rPr>
             </w:pPr>
-          </w:p>
-        </w:tc>
-        <w:tc>
-          <w:tcPr>
-            <w:tcW w:w="1418" w:type="dxa"/>
+            <w:r>
+              <w:rPr>
+                <w:rFonts w:cstheme="minorHAnsi"/>
+                <w:sz w:val="20"/>
+              </w:rPr>
+              <w:t>El sistema debe estar disponible aun cuando se pierda la conexión entre el mismo y el sistema central.</w:t>
+            </w:r>
+          </w:p>
+        </w:tc>
+        <w:tc>
+          <w:tcPr>
+            <w:tcW w:w="1077" w:type="dxa"/>
             <w:vAlign w:val="center"/>
           </w:tcPr>
           <w:p>
@@ -8501,11 +8599,18 @@
                 <w:sz w:val="20"/>
               </w:rPr>
             </w:pPr>
-          </w:p>
-        </w:tc>
-        <w:tc>
-          <w:tcPr>
-            <w:tcW w:w="1418" w:type="dxa"/>
+            <w:r>
+              <w:rPr>
+                <w:rFonts w:cstheme="minorHAnsi"/>
+                <w:sz w:val="20"/>
+              </w:rPr>
+              <w:t>Alta</w:t>
+            </w:r>
+          </w:p>
+        </w:tc>
+        <w:tc>
+          <w:tcPr>
+            <w:tcW w:w="1134" w:type="dxa"/>
             <w:vAlign w:val="center"/>
           </w:tcPr>
           <w:p>
@@ -8516,6 +8621,13 @@
                 <w:sz w:val="20"/>
               </w:rPr>
             </w:pPr>
+            <w:r>
+              <w:rPr>
+                <w:rFonts w:cstheme="minorHAnsi"/>
+                <w:sz w:val="20"/>
+              </w:rPr>
+              <w:t>Alta</w:t>
+            </w:r>
           </w:p>
         </w:tc>
       </w:tr>
@@ -8526,8 +8638,8 @@
         </w:trPr>
         <w:tc>
           <w:tcPr>
-            <w:tcW w:w="1701" w:type="dxa"/>
-            <w:vMerge w:val="restart"/>
+            <w:tcW w:w="1669" w:type="dxa"/>
+            <w:vMerge/>
             <w:shd w:val="clear" w:color="auto" w:fill="B8CCE4" w:themeFill="accent1" w:themeFillTint="66"/>
             <w:vAlign w:val="center"/>
           </w:tcPr>
@@ -8535,17 +8647,60 @@
             <w:pPr>
               <w:jc w:val="center"/>
               <w:rPr>
+                <w:b/>
+              </w:rPr>
+            </w:pPr>
+          </w:p>
+        </w:tc>
+        <w:tc>
+          <w:tcPr>
+            <w:tcW w:w="1516" w:type="dxa"/>
+            <w:shd w:val="clear" w:color="auto" w:fill="DBE5F1" w:themeFill="accent1" w:themeFillTint="33"/>
+            <w:vAlign w:val="center"/>
+          </w:tcPr>
+          <w:p>
+            <w:pPr>
+              <w:jc w:val="center"/>
+              <w:rPr>
                 <w:rFonts w:cstheme="minorHAnsi"/>
                 <w:b/>
                 <w:sz w:val="20"/>
               </w:rPr>
             </w:pPr>
-          </w:p>
-        </w:tc>
-        <w:tc>
-          <w:tcPr>
-            <w:tcW w:w="1701" w:type="dxa"/>
-            <w:shd w:val="clear" w:color="auto" w:fill="DBE5F1" w:themeFill="accent1" w:themeFillTint="33"/>
+            <w:r>
+              <w:rPr>
+                <w:rFonts w:cstheme="minorHAnsi"/>
+                <w:b/>
+                <w:sz w:val="20"/>
+              </w:rPr>
+              <w:t>Integridad</w:t>
+            </w:r>
+          </w:p>
+        </w:tc>
+        <w:tc>
+          <w:tcPr>
+            <w:tcW w:w="3969" w:type="dxa"/>
+            <w:vAlign w:val="center"/>
+          </w:tcPr>
+          <w:p>
+            <w:pPr>
+              <w:rPr>
+                <w:rFonts w:cstheme="minorHAnsi"/>
+                <w:sz w:val="20"/>
+              </w:rPr>
+            </w:pPr>
+            <w:r>
+              <w:rPr>
+                <w:rFonts w:cstheme="minorHAnsi"/>
+                <w:sz w:val="20"/>
+              </w:rPr>
+              <w:t>El sistema debe sincronizar los datos después de restablecer una conexión hacia un teatro y asegurar que la información se encuentra en un estado consistente</w:t>
+            </w:r>
+          </w:p>
+        </w:tc>
+        <w:tc>
+          <w:tcPr>
+            <w:tcW w:w="1077" w:type="dxa"/>
             <w:vAlign w:val="center"/>
           </w:tcPr>
           <w:p>
@@ -8553,29 +8708,21 @@
               <w:jc w:val="center"/>
               <w:rPr>
                 <w:rFonts w:cstheme="minorHAnsi"/>
-                <w:b/>
-                <w:sz w:val="20"/>
-              </w:rPr>
-            </w:pPr>
-          </w:p>
-        </w:tc>
-        <w:tc>
-          <w:tcPr>
-            <w:tcW w:w="3969" w:type="dxa"/>
-            <w:vAlign w:val="center"/>
-          </w:tcPr>
-          <w:p>
-            <w:pPr>
+                <w:sz w:val="20"/>
+              </w:rPr>
+            </w:pPr>
+            <w:r>
               <w:rPr>
                 <w:rFonts w:cstheme="minorHAnsi"/>
                 <w:sz w:val="20"/>
               </w:rPr>
-            </w:pPr>
-          </w:p>
-        </w:tc>
-        <w:tc>
-          <w:tcPr>
-            <w:tcW w:w="1418" w:type="dxa"/>
+              <w:t>Alta</w:t>
+            </w:r>
+          </w:p>
+        </w:tc>
+        <w:tc>
+          <w:tcPr>
+            <w:tcW w:w="1134" w:type="dxa"/>
             <w:vAlign w:val="center"/>
           </w:tcPr>
           <w:p>
@@ -8586,21 +8733,13 @@
                 <w:sz w:val="20"/>
               </w:rPr>
             </w:pPr>
-          </w:p>
-        </w:tc>
-        <w:tc>
-          <w:tcPr>
-            <w:tcW w:w="1418" w:type="dxa"/>
-            <w:vAlign w:val="center"/>
-          </w:tcPr>
-          <w:p>
-            <w:pPr>
-              <w:jc w:val="center"/>
+            <w:r>
               <w:rPr>
                 <w:rFonts w:cstheme="minorHAnsi"/>
                 <w:sz w:val="20"/>
               </w:rPr>
-            </w:pPr>
+              <w:t>Alta</w:t>
+            </w:r>
           </w:p>
         </w:tc>
       </w:tr>
@@ -8611,7 +8750,7 @@
         </w:trPr>
         <w:tc>
           <w:tcPr>
-            <w:tcW w:w="1701" w:type="dxa"/>
+            <w:tcW w:w="1669" w:type="dxa"/>
             <w:vMerge/>
             <w:shd w:val="clear" w:color="auto" w:fill="B8CCE4" w:themeFill="accent1" w:themeFillTint="66"/>
             <w:vAlign w:val="center"/>
@@ -8620,17 +8759,60 @@
             <w:pPr>
               <w:jc w:val="center"/>
               <w:rPr>
+                <w:b/>
+              </w:rPr>
+            </w:pPr>
+          </w:p>
+        </w:tc>
+        <w:tc>
+          <w:tcPr>
+            <w:tcW w:w="1516" w:type="dxa"/>
+            <w:shd w:val="clear" w:color="auto" w:fill="DBE5F1" w:themeFill="accent1" w:themeFillTint="33"/>
+            <w:vAlign w:val="center"/>
+          </w:tcPr>
+          <w:p>
+            <w:pPr>
+              <w:jc w:val="center"/>
+              <w:rPr>
                 <w:rFonts w:cstheme="minorHAnsi"/>
                 <w:b/>
                 <w:sz w:val="20"/>
               </w:rPr>
             </w:pPr>
-          </w:p>
-        </w:tc>
-        <w:tc>
-          <w:tcPr>
-            <w:tcW w:w="1701" w:type="dxa"/>
-            <w:shd w:val="clear" w:color="auto" w:fill="DBE5F1" w:themeFill="accent1" w:themeFillTint="33"/>
+            <w:r>
+              <w:rPr>
+                <w:rFonts w:cstheme="minorHAnsi"/>
+                <w:b/>
+                <w:sz w:val="20"/>
+              </w:rPr>
+              <w:t>Seguridad</w:t>
+            </w:r>
+          </w:p>
+        </w:tc>
+        <w:tc>
+          <w:tcPr>
+            <w:tcW w:w="3969" w:type="dxa"/>
+            <w:vAlign w:val="center"/>
+          </w:tcPr>
+          <w:p>
+            <w:pPr>
+              <w:rPr>
+                <w:rFonts w:cstheme="minorHAnsi"/>
+                <w:sz w:val="20"/>
+              </w:rPr>
+            </w:pPr>
+            <w:r>
+              <w:rPr>
+                <w:rFonts w:cstheme="minorHAnsi"/>
+                <w:sz w:val="20"/>
+              </w:rPr>
+              <w:t>El sistema debe asegurar que no habrá accesos no autorizados que puedan exponer la información confidencial de los suscriptores</w:t>
+            </w:r>
+          </w:p>
+        </w:tc>
+        <w:tc>
+          <w:tcPr>
+            <w:tcW w:w="1077" w:type="dxa"/>
             <w:vAlign w:val="center"/>
           </w:tcPr>
           <w:p>
@@ -8638,29 +8820,21 @@
               <w:jc w:val="center"/>
               <w:rPr>
                 <w:rFonts w:cstheme="minorHAnsi"/>
-                <w:b/>
-                <w:sz w:val="20"/>
-              </w:rPr>
-            </w:pPr>
-          </w:p>
-        </w:tc>
-        <w:tc>
-          <w:tcPr>
-            <w:tcW w:w="3969" w:type="dxa"/>
-            <w:vAlign w:val="center"/>
-          </w:tcPr>
-          <w:p>
-            <w:pPr>
+                <w:sz w:val="20"/>
+              </w:rPr>
+            </w:pPr>
+            <w:r>
               <w:rPr>
                 <w:rFonts w:cstheme="minorHAnsi"/>
                 <w:sz w:val="20"/>
               </w:rPr>
-            </w:pPr>
-          </w:p>
-        </w:tc>
-        <w:tc>
-          <w:tcPr>
-            <w:tcW w:w="1418" w:type="dxa"/>
+              <w:t>Media</w:t>
+            </w:r>
+          </w:p>
+        </w:tc>
+        <w:tc>
+          <w:tcPr>
+            <w:tcW w:w="1134" w:type="dxa"/>
             <w:vAlign w:val="center"/>
           </w:tcPr>
           <w:p>
@@ -8671,21 +8845,13 @@
                 <w:sz w:val="20"/>
               </w:rPr>
             </w:pPr>
-          </w:p>
-        </w:tc>
-        <w:tc>
-          <w:tcPr>
-            <w:tcW w:w="1418" w:type="dxa"/>
-            <w:vAlign w:val="center"/>
-          </w:tcPr>
-          <w:p>
-            <w:pPr>
-              <w:jc w:val="center"/>
+            <w:r>
               <w:rPr>
                 <w:rFonts w:cstheme="minorHAnsi"/>
                 <w:sz w:val="20"/>
               </w:rPr>
-            </w:pPr>
+              <w:t>Alta</w:t>
+            </w:r>
           </w:p>
         </w:tc>
       </w:tr>
@@ -8696,8 +8862,8 @@
         </w:trPr>
         <w:tc>
           <w:tcPr>
-            <w:tcW w:w="1701" w:type="dxa"/>
-            <w:vMerge/>
+            <w:tcW w:w="1669" w:type="dxa"/>
+            <w:vMerge w:val="restart"/>
             <w:shd w:val="clear" w:color="auto" w:fill="B8CCE4" w:themeFill="accent1" w:themeFillTint="66"/>
             <w:vAlign w:val="center"/>
           </w:tcPr>
@@ -8710,11 +8876,22 @@
                 <w:sz w:val="20"/>
               </w:rPr>
             </w:pPr>
-          </w:p>
-        </w:tc>
-        <w:tc>
-          <w:tcPr>
-            <w:tcW w:w="1701" w:type="dxa"/>
+            <w:proofErr w:type="spellStart"/>
+            <w:r>
+              <w:rPr>
+                <w:rFonts w:cstheme="minorHAnsi"/>
+                <w:b/>
+                <w:sz w:val="20"/>
+              </w:rPr>
+              <w:lastRenderedPageBreak/>
+              <w:t>Mantenibilidad</w:t>
+            </w:r>
+            <w:proofErr w:type="spellEnd"/>
+          </w:p>
+        </w:tc>
+        <w:tc>
+          <w:tcPr>
+            <w:tcW w:w="1516" w:type="dxa"/>
             <w:shd w:val="clear" w:color="auto" w:fill="DBE5F1" w:themeFill="accent1" w:themeFillTint="33"/>
             <w:vAlign w:val="center"/>
           </w:tcPr>
@@ -8727,6 +8904,14 @@
                 <w:sz w:val="20"/>
               </w:rPr>
             </w:pPr>
+            <w:r>
+              <w:rPr>
+                <w:rFonts w:cstheme="minorHAnsi"/>
+                <w:b/>
+                <w:sz w:val="20"/>
+              </w:rPr>
+              <w:t>Flexibilidad</w:t>
+            </w:r>
           </w:p>
         </w:tc>
         <w:tc>
@@ -8741,11 +8926,18 @@
                 <w:sz w:val="20"/>
               </w:rPr>
             </w:pPr>
-          </w:p>
-        </w:tc>
-        <w:tc>
-          <w:tcPr>
-            <w:tcW w:w="1418" w:type="dxa"/>
+            <w:r>
+              <w:rPr>
+                <w:rFonts w:cstheme="minorHAnsi"/>
+                <w:sz w:val="20"/>
+              </w:rPr>
+              <w:t>El sistema debe estar en condiciones de aceptar nuevos formatos conforme estos sean requeridos por las operaciones del sistema</w:t>
+            </w:r>
+          </w:p>
+        </w:tc>
+        <w:tc>
+          <w:tcPr>
+            <w:tcW w:w="1077" w:type="dxa"/>
             <w:vAlign w:val="center"/>
           </w:tcPr>
           <w:p>
@@ -8756,11 +8948,18 @@
                 <w:sz w:val="20"/>
               </w:rPr>
             </w:pPr>
-          </w:p>
-        </w:tc>
-        <w:tc>
-          <w:tcPr>
-            <w:tcW w:w="1418" w:type="dxa"/>
+            <w:r>
+              <w:rPr>
+                <w:rFonts w:cstheme="minorHAnsi"/>
+                <w:sz w:val="20"/>
+              </w:rPr>
+              <w:t>Baja</w:t>
+            </w:r>
+          </w:p>
+        </w:tc>
+        <w:tc>
+          <w:tcPr>
+            <w:tcW w:w="1134" w:type="dxa"/>
             <w:vAlign w:val="center"/>
           </w:tcPr>
           <w:p>
@@ -8771,6 +8970,13 @@
                 <w:sz w:val="20"/>
               </w:rPr>
             </w:pPr>
+            <w:r>
+              <w:rPr>
+                <w:rFonts w:cstheme="minorHAnsi"/>
+                <w:sz w:val="20"/>
+              </w:rPr>
+              <w:t>Media</w:t>
+            </w:r>
           </w:p>
         </w:tc>
       </w:tr>
@@ -8781,7 +8987,8 @@
         </w:trPr>
         <w:tc>
           <w:tcPr>
-            <w:tcW w:w="1701" w:type="dxa"/>
+            <w:tcW w:w="1669" w:type="dxa"/>
+            <w:vMerge/>
             <w:shd w:val="clear" w:color="auto" w:fill="B8CCE4" w:themeFill="accent1" w:themeFillTint="66"/>
             <w:vAlign w:val="center"/>
           </w:tcPr>
@@ -8798,7 +9005,7 @@
         </w:tc>
         <w:tc>
           <w:tcPr>
-            <w:tcW w:w="1701" w:type="dxa"/>
+            <w:tcW w:w="1516" w:type="dxa"/>
             <w:shd w:val="clear" w:color="auto" w:fill="DBE5F1" w:themeFill="accent1" w:themeFillTint="33"/>
             <w:vAlign w:val="center"/>
           </w:tcPr>
@@ -8811,6 +9018,16 @@
                 <w:sz w:val="20"/>
               </w:rPr>
             </w:pPr>
+            <w:proofErr w:type="spellStart"/>
+            <w:r>
+              <w:rPr>
+                <w:rFonts w:cstheme="minorHAnsi"/>
+                <w:b/>
+                <w:sz w:val="20"/>
+              </w:rPr>
+              <w:t>Modificabilidad</w:t>
+            </w:r>
+            <w:proofErr w:type="spellEnd"/>
           </w:p>
         </w:tc>
         <w:tc>
@@ -8825,11 +9042,18 @@
                 <w:sz w:val="20"/>
               </w:rPr>
             </w:pPr>
-          </w:p>
-        </w:tc>
-        <w:tc>
-          <w:tcPr>
-            <w:tcW w:w="1418" w:type="dxa"/>
+            <w:r>
+              <w:rPr>
+                <w:rFonts w:cstheme="minorHAnsi"/>
+                <w:sz w:val="20"/>
+              </w:rPr>
+              <w:t>El sistema debe permitir la inclusión de nuevas promociones especificas las cuales deben ser implementadas por los desarrolladores y desplegadas en el sistema sin interrumpir la operación del mismo</w:t>
+            </w:r>
+          </w:p>
+        </w:tc>
+        <w:tc>
+          <w:tcPr>
+            <w:tcW w:w="1077" w:type="dxa"/>
             <w:vAlign w:val="center"/>
           </w:tcPr>
           <w:p>
@@ -8840,11 +9064,18 @@
                 <w:sz w:val="20"/>
               </w:rPr>
             </w:pPr>
-          </w:p>
-        </w:tc>
-        <w:tc>
-          <w:tcPr>
-            <w:tcW w:w="1418" w:type="dxa"/>
+            <w:r>
+              <w:rPr>
+                <w:rFonts w:cstheme="minorHAnsi"/>
+                <w:sz w:val="20"/>
+              </w:rPr>
+              <w:t>Baja</w:t>
+            </w:r>
+          </w:p>
+        </w:tc>
+        <w:tc>
+          <w:tcPr>
+            <w:tcW w:w="1134" w:type="dxa"/>
             <w:vAlign w:val="center"/>
           </w:tcPr>
           <w:p>
@@ -8855,6 +9086,248 @@
                 <w:sz w:val="20"/>
               </w:rPr>
             </w:pPr>
+            <w:r>
+              <w:rPr>
+                <w:rFonts w:cstheme="minorHAnsi"/>
+                <w:sz w:val="20"/>
+              </w:rPr>
+              <w:t>Media</w:t>
+            </w:r>
+          </w:p>
+        </w:tc>
+      </w:tr>
+      <w:tr>
+        <w:trPr>
+          <w:cantSplit/>
+          <w:jc w:val="center"/>
+        </w:trPr>
+        <w:tc>
+          <w:tcPr>
+            <w:tcW w:w="1669" w:type="dxa"/>
+            <w:vMerge/>
+            <w:shd w:val="clear" w:color="auto" w:fill="B8CCE4" w:themeFill="accent1" w:themeFillTint="66"/>
+            <w:vAlign w:val="center"/>
+          </w:tcPr>
+          <w:p>
+            <w:pPr>
+              <w:jc w:val="center"/>
+              <w:rPr>
+                <w:rFonts w:cstheme="minorHAnsi"/>
+                <w:b/>
+                <w:sz w:val="20"/>
+              </w:rPr>
+            </w:pPr>
+          </w:p>
+        </w:tc>
+        <w:tc>
+          <w:tcPr>
+            <w:tcW w:w="1516" w:type="dxa"/>
+            <w:shd w:val="clear" w:color="auto" w:fill="DBE5F1" w:themeFill="accent1" w:themeFillTint="33"/>
+            <w:vAlign w:val="center"/>
+          </w:tcPr>
+          <w:p>
+            <w:pPr>
+              <w:jc w:val="center"/>
+              <w:rPr>
+                <w:rFonts w:cstheme="minorHAnsi"/>
+                <w:b/>
+                <w:sz w:val="20"/>
+              </w:rPr>
+            </w:pPr>
+            <w:r>
+              <w:rPr>
+                <w:rFonts w:cstheme="minorHAnsi"/>
+                <w:b/>
+                <w:sz w:val="20"/>
+              </w:rPr>
+              <w:t>Portabilidad</w:t>
+            </w:r>
+          </w:p>
+        </w:tc>
+        <w:tc>
+          <w:tcPr>
+            <w:tcW w:w="3969" w:type="dxa"/>
+            <w:vAlign w:val="center"/>
+          </w:tcPr>
+          <w:p>
+            <w:pPr>
+              <w:rPr>
+                <w:rFonts w:cstheme="minorHAnsi"/>
+                <w:sz w:val="20"/>
+              </w:rPr>
+            </w:pPr>
+            <w:r>
+              <w:rPr>
+                <w:rFonts w:cstheme="minorHAnsi"/>
+                <w:sz w:val="20"/>
+              </w:rPr>
+              <w:t>El sistema debe ser replicable en los diferentes teatros sin dificultad alguna con el fin de que estos teatros sean operacionales en el menor tiempo posible</w:t>
+            </w:r>
+          </w:p>
+        </w:tc>
+        <w:tc>
+          <w:tcPr>
+            <w:tcW w:w="1077" w:type="dxa"/>
+            <w:vAlign w:val="center"/>
+          </w:tcPr>
+          <w:p>
+            <w:pPr>
+              <w:jc w:val="center"/>
+              <w:rPr>
+                <w:rFonts w:cstheme="minorHAnsi"/>
+                <w:sz w:val="20"/>
+              </w:rPr>
+            </w:pPr>
+            <w:r>
+              <w:rPr>
+                <w:rFonts w:cstheme="minorHAnsi"/>
+                <w:sz w:val="20"/>
+              </w:rPr>
+              <w:t>Media</w:t>
+            </w:r>
+          </w:p>
+        </w:tc>
+        <w:tc>
+          <w:tcPr>
+            <w:tcW w:w="1134" w:type="dxa"/>
+            <w:vAlign w:val="center"/>
+          </w:tcPr>
+          <w:p>
+            <w:pPr>
+              <w:jc w:val="center"/>
+              <w:rPr>
+                <w:rFonts w:cstheme="minorHAnsi"/>
+                <w:sz w:val="20"/>
+              </w:rPr>
+            </w:pPr>
+            <w:r>
+              <w:rPr>
+                <w:rFonts w:cstheme="minorHAnsi"/>
+                <w:sz w:val="20"/>
+              </w:rPr>
+              <w:t>Media</w:t>
+            </w:r>
+          </w:p>
+        </w:tc>
+      </w:tr>
+      <w:tr>
+        <w:trPr>
+          <w:cantSplit/>
+          <w:jc w:val="center"/>
+        </w:trPr>
+        <w:tc>
+          <w:tcPr>
+            <w:tcW w:w="1669" w:type="dxa"/>
+            <w:shd w:val="clear" w:color="auto" w:fill="B8CCE4" w:themeFill="accent1" w:themeFillTint="66"/>
+            <w:vAlign w:val="center"/>
+          </w:tcPr>
+          <w:p>
+            <w:pPr>
+              <w:jc w:val="center"/>
+              <w:rPr>
+                <w:rFonts w:cstheme="minorHAnsi"/>
+                <w:b/>
+                <w:sz w:val="20"/>
+              </w:rPr>
+            </w:pPr>
+            <w:r>
+              <w:rPr>
+                <w:rFonts w:cstheme="minorHAnsi"/>
+                <w:b/>
+                <w:sz w:val="20"/>
+              </w:rPr>
+              <w:t>Interoperabilidad</w:t>
+            </w:r>
+          </w:p>
+        </w:tc>
+        <w:tc>
+          <w:tcPr>
+            <w:tcW w:w="1516" w:type="dxa"/>
+            <w:shd w:val="clear" w:color="auto" w:fill="DBE5F1" w:themeFill="accent1" w:themeFillTint="33"/>
+            <w:vAlign w:val="center"/>
+          </w:tcPr>
+          <w:p>
+            <w:pPr>
+              <w:jc w:val="center"/>
+              <w:rPr>
+                <w:rFonts w:cstheme="minorHAnsi"/>
+                <w:b/>
+                <w:sz w:val="20"/>
+              </w:rPr>
+            </w:pPr>
+            <w:r>
+              <w:rPr>
+                <w:rFonts w:cstheme="minorHAnsi"/>
+                <w:b/>
+                <w:sz w:val="20"/>
+              </w:rPr>
+              <w:t>Integración</w:t>
+            </w:r>
+          </w:p>
+        </w:tc>
+        <w:tc>
+          <w:tcPr>
+            <w:tcW w:w="3969" w:type="dxa"/>
+            <w:vAlign w:val="center"/>
+          </w:tcPr>
+          <w:p>
+            <w:pPr>
+              <w:rPr>
+                <w:rFonts w:cstheme="minorHAnsi"/>
+                <w:sz w:val="20"/>
+              </w:rPr>
+            </w:pPr>
+            <w:r>
+              <w:rPr>
+                <w:rFonts w:cstheme="minorHAnsi"/>
+                <w:sz w:val="20"/>
+              </w:rPr>
+              <w:t>El sistema debe operar de forma transparente con sistemas externos, por ejemplo, plataformas de pagos en línea, y debe permitir la consulta y publicación de contenidos hacia otros sistemas, por ejemplo, RSS, REST, Email.</w:t>
+            </w:r>
+          </w:p>
+        </w:tc>
+        <w:tc>
+          <w:tcPr>
+            <w:tcW w:w="1077" w:type="dxa"/>
+            <w:vAlign w:val="center"/>
+          </w:tcPr>
+          <w:p>
+            <w:pPr>
+              <w:jc w:val="center"/>
+              <w:rPr>
+                <w:rFonts w:cstheme="minorHAnsi"/>
+                <w:sz w:val="20"/>
+              </w:rPr>
+            </w:pPr>
+            <w:r>
+              <w:rPr>
+                <w:rFonts w:cstheme="minorHAnsi"/>
+                <w:sz w:val="20"/>
+              </w:rPr>
+              <w:t>Media</w:t>
+            </w:r>
+          </w:p>
+        </w:tc>
+        <w:tc>
+          <w:tcPr>
+            <w:tcW w:w="1134" w:type="dxa"/>
+            <w:vAlign w:val="center"/>
+          </w:tcPr>
+          <w:p>
+            <w:pPr>
+              <w:jc w:val="center"/>
+              <w:rPr>
+                <w:rFonts w:cstheme="minorHAnsi"/>
+                <w:sz w:val="20"/>
+              </w:rPr>
+            </w:pPr>
+            <w:r>
+              <w:rPr>
+                <w:rFonts w:cstheme="minorHAnsi"/>
+                <w:sz w:val="20"/>
+              </w:rPr>
+              <w:t>Baja</w:t>
+            </w:r>
           </w:p>
         </w:tc>
       </w:tr>
@@ -10533,18 +11006,7 @@
         <w:t>Sistema Teatro</w:t>
       </w:r>
     </w:p>
-    <w:p>
-      <w:pPr>
-        <w:pStyle w:val="Prrafodelista"/>
-        <w:ind w:left="709"/>
-        <w:contextualSpacing w:val="0"/>
-        <w:jc w:val="both"/>
-        <w:outlineLvl w:val="1"/>
-        <w:rPr>
-          <w:szCs w:val="22"/>
-        </w:rPr>
-      </w:pPr>
-    </w:p>
+    <w:p/>
     <w:p>
       <w:pPr>
         <w:keepNext/>
@@ -15195,10 +15657,10 @@
             <v:path o:extrusionok="f" gradientshapeok="t" o:connecttype="rect"/>
             <o:lock v:ext="edit" aspectratio="t"/>
           </v:shapetype>
-          <v:shape id="_x0000_i1025" type="#_x0000_t75" style="width:381.3pt;height:332.35pt" o:ole="">
+          <v:shape id="_x0000_i1025" type="#_x0000_t75" style="width:381pt;height:332.25pt" o:ole="">
             <v:imagedata r:id="rId15" o:title=""/>
           </v:shape>
-          <o:OLEObject Type="Embed" ProgID="Visio.Drawing.11" ShapeID="_x0000_i1025" DrawAspect="Content" ObjectID="_1382815332" r:id="rId16"/>
+          <o:OLEObject Type="Embed" ProgID="Visio.Drawing.11" ShapeID="_x0000_i1025" DrawAspect="Content" ObjectID="_1382828815" r:id="rId16"/>
         </w:object>
       </w:r>
     </w:p>
@@ -15360,7 +15822,7 @@
                     <a:blip r:embed="rId17">
                       <a:extLst>
                         <a:ext uri="{28A0092B-C50C-407E-A947-70E740481C1C}">
-                          <a14:useLocalDpi xmlns="" xmlns:wpc="http://schemas.microsoft.com/office/word/2010/wordprocessingCanvas" xmlns:mc="http://schemas.openxmlformats.org/markup-compatibility/2006" xmlns:o="urn:schemas-microsoft-com:office:office" xmlns:v="urn:schemas-microsoft-com:vml" xmlns:wp14="http://schemas.microsoft.com/office/word/2010/wordprocessingDrawing" xmlns:w10="urn:schemas-microsoft-com:office:word" xmlns:w="http://schemas.openxmlformats.org/wordprocessingml/2006/main" xmlns:w14="http://schemas.microsoft.com/office/word/2010/wordml" xmlns:wpg="http://schemas.microsoft.com/office/word/2010/wordprocessingGroup" xmlns:wpi="http://schemas.microsoft.com/office/word/2010/wordprocessingInk" xmlns:wps="http://schemas.microsoft.com/office/word/2010/wordprocessingShape" xmlns:a14="http://schemas.microsoft.com/office/drawing/2010/main" val="0"/>
+                          <a14:useLocalDpi xmlns:a14="http://schemas.microsoft.com/office/drawing/2010/main" xmlns:wps="http://schemas.microsoft.com/office/word/2010/wordprocessingShape" xmlns:wpi="http://schemas.microsoft.com/office/word/2010/wordprocessingInk" xmlns:wpg="http://schemas.microsoft.com/office/word/2010/wordprocessingGroup" xmlns:w14="http://schemas.microsoft.com/office/word/2010/wordml" xmlns:w="http://schemas.openxmlformats.org/wordprocessingml/2006/main" xmlns:w10="urn:schemas-microsoft-com:office:word" xmlns:wp14="http://schemas.microsoft.com/office/word/2010/wordprocessingDrawing" xmlns:v="urn:schemas-microsoft-com:vml" xmlns:o="urn:schemas-microsoft-com:office:office" xmlns:mc="http://schemas.openxmlformats.org/markup-compatibility/2006" xmlns:wpc="http://schemas.microsoft.com/office/word/2010/wordprocessingCanvas" xmlns="" val="0"/>
                         </a:ext>
                       </a:extLst>
                     </a:blip>
@@ -19846,36 +20308,7 @@
           <w:rFonts w:cstheme="minorHAnsi"/>
           <w:color w:val="auto"/>
         </w:rPr>
-        <w:fldChar w:fldCharType="begin"/>
-      </w:r>
-      <w:r>
-        <w:rPr>
-          <w:rFonts w:cstheme="minorHAnsi"/>
-          <w:color w:val="auto"/>
-        </w:rPr>
-        <w:instrText xml:space="preserve"> SEQ Tabla \* ARABIC </w:instrText>
-      </w:r>
-      <w:r>
-        <w:rPr>
-          <w:rFonts w:cstheme="minorHAnsi"/>
-          <w:color w:val="auto"/>
-        </w:rPr>
-        <w:fldChar w:fldCharType="separate"/>
-      </w:r>
-      <w:r>
-        <w:rPr>
-          <w:rFonts w:cstheme="minorHAnsi"/>
-          <w:noProof/>
-          <w:color w:val="auto"/>
-        </w:rPr>
-        <w:t>9</w:t>
-      </w:r>
-      <w:r>
-        <w:rPr>
-          <w:rFonts w:cstheme="minorHAnsi"/>
-          <w:color w:val="auto"/>
-        </w:rPr>
-        <w:fldChar w:fldCharType="end"/>
+        <w:t>11</w:t>
       </w:r>
       <w:r>
         <w:rPr>
@@ -20498,36 +20931,7 @@
           <w:rFonts w:cstheme="minorHAnsi"/>
           <w:color w:val="auto"/>
         </w:rPr>
-        <w:fldChar w:fldCharType="begin"/>
-      </w:r>
-      <w:r>
-        <w:rPr>
-          <w:rFonts w:cstheme="minorHAnsi"/>
-          <w:color w:val="auto"/>
-        </w:rPr>
-        <w:instrText xml:space="preserve"> SEQ Tabla \* ARABIC </w:instrText>
-      </w:r>
-      <w:r>
-        <w:rPr>
-          <w:rFonts w:cstheme="minorHAnsi"/>
-          <w:color w:val="auto"/>
-        </w:rPr>
-        <w:fldChar w:fldCharType="separate"/>
-      </w:r>
-      <w:r>
-        <w:rPr>
-          <w:rFonts w:cstheme="minorHAnsi"/>
-          <w:noProof/>
-          <w:color w:val="auto"/>
-        </w:rPr>
-        <w:t>10</w:t>
-      </w:r>
-      <w:r>
-        <w:rPr>
-          <w:rFonts w:cstheme="minorHAnsi"/>
-          <w:color w:val="auto"/>
-        </w:rPr>
-        <w:fldChar w:fldCharType="end"/>
+        <w:t>12</w:t>
       </w:r>
       <w:r>
         <w:rPr>
@@ -20566,8 +20970,9 @@
         <w:tblLook w:val="04A0"/>
       </w:tblPr>
       <w:tblGrid>
-        <w:gridCol w:w="2268"/>
-        <w:gridCol w:w="7371"/>
+        <w:gridCol w:w="1820"/>
+        <w:gridCol w:w="1381"/>
+        <w:gridCol w:w="6021"/>
       </w:tblGrid>
       <w:tr>
         <w:trPr>
@@ -20577,7 +20982,7 @@
         </w:trPr>
         <w:tc>
           <w:tcPr>
-            <w:tcW w:w="2268" w:type="dxa"/>
+            <w:tcW w:w="1820" w:type="dxa"/>
             <w:shd w:val="clear" w:color="auto" w:fill="B8CCE4" w:themeFill="accent1" w:themeFillTint="66"/>
             <w:vAlign w:val="center"/>
           </w:tcPr>
@@ -20607,7 +21012,36 @@
         </w:tc>
         <w:tc>
           <w:tcPr>
-            <w:tcW w:w="7371" w:type="dxa"/>
+            <w:tcW w:w="1381" w:type="dxa"/>
+            <w:tcBorders>
+              <w:right w:val="single" w:sz="4" w:space="0" w:color="auto"/>
+            </w:tcBorders>
+            <w:shd w:val="clear" w:color="auto" w:fill="B8CCE4" w:themeFill="accent1" w:themeFillTint="66"/>
+            <w:vAlign w:val="center"/>
+          </w:tcPr>
+          <w:p>
+            <w:pPr>
+              <w:jc w:val="center"/>
+              <w:rPr>
+                <w:b/>
+                <w:sz w:val="20"/>
+              </w:rPr>
+            </w:pPr>
+            <w:r>
+              <w:rPr>
+                <w:b/>
+                <w:sz w:val="20"/>
+              </w:rPr>
+              <w:t>Relación</w:t>
+            </w:r>
+          </w:p>
+        </w:tc>
+        <w:tc>
+          <w:tcPr>
+            <w:tcW w:w="6021" w:type="dxa"/>
+            <w:tcBorders>
+              <w:left w:val="single" w:sz="4" w:space="0" w:color="auto"/>
+            </w:tcBorders>
             <w:shd w:val="clear" w:color="auto" w:fill="B8CCE4" w:themeFill="accent1" w:themeFillTint="66"/>
             <w:vAlign w:val="center"/>
           </w:tcPr>
@@ -20636,7 +21070,7 @@
         </w:trPr>
         <w:tc>
           <w:tcPr>
-            <w:tcW w:w="2268" w:type="dxa"/>
+            <w:tcW w:w="1820" w:type="dxa"/>
             <w:shd w:val="clear" w:color="auto" w:fill="DBE5F1" w:themeFill="accent1" w:themeFillTint="33"/>
             <w:vAlign w:val="center"/>
           </w:tcPr>
@@ -20647,11 +21081,40 @@
                 <w:sz w:val="20"/>
               </w:rPr>
             </w:pPr>
-          </w:p>
-        </w:tc>
-        <w:tc>
-          <w:tcPr>
-            <w:tcW w:w="7371" w:type="dxa"/>
+            <w:proofErr w:type="spellStart"/>
+            <w:r>
+              <w:rPr>
+                <w:b/>
+                <w:sz w:val="20"/>
+              </w:rPr>
+              <w:t>Administracion</w:t>
+            </w:r>
+            <w:proofErr w:type="spellEnd"/>
+          </w:p>
+          <w:p>
+            <w:pPr>
+              <w:rPr>
+                <w:b/>
+                <w:sz w:val="20"/>
+              </w:rPr>
+            </w:pPr>
+            <w:proofErr w:type="spellStart"/>
+            <w:r>
+              <w:rPr>
+                <w:b/>
+                <w:sz w:val="20"/>
+              </w:rPr>
+              <w:t>Fidelizacion</w:t>
+            </w:r>
+            <w:proofErr w:type="spellEnd"/>
+          </w:p>
+        </w:tc>
+        <w:tc>
+          <w:tcPr>
+            <w:tcW w:w="1381" w:type="dxa"/>
+            <w:tcBorders>
+              <w:right w:val="single" w:sz="4" w:space="0" w:color="auto"/>
+            </w:tcBorders>
             <w:vAlign w:val="bottom"/>
           </w:tcPr>
           <w:p>
@@ -20662,6 +21125,40 @@
                 <w:lang w:val="es-ES"/>
               </w:rPr>
             </w:pPr>
+            <w:r>
+              <w:rPr>
+                <w:rFonts w:ascii="Calibri" w:eastAsia="Times New Roman" w:hAnsi="Calibri" w:cs="Calibri"/>
+                <w:sz w:val="20"/>
+                <w:lang w:val="es-ES"/>
+              </w:rPr>
+              <w:t>Bidireccional</w:t>
+            </w:r>
+          </w:p>
+        </w:tc>
+        <w:tc>
+          <w:tcPr>
+            <w:tcW w:w="6021" w:type="dxa"/>
+            <w:tcBorders>
+              <w:left w:val="single" w:sz="4" w:space="0" w:color="auto"/>
+            </w:tcBorders>
+            <w:vAlign w:val="bottom"/>
+          </w:tcPr>
+          <w:p>
+            <w:pPr>
+              <w:rPr>
+                <w:rFonts w:ascii="Calibri" w:eastAsia="Times New Roman" w:hAnsi="Calibri" w:cs="Calibri"/>
+                <w:sz w:val="20"/>
+                <w:lang w:val="es-ES"/>
+              </w:rPr>
+            </w:pPr>
+            <w:r>
+              <w:rPr>
+                <w:rFonts w:ascii="Calibri" w:eastAsia="Times New Roman" w:hAnsi="Calibri" w:cs="Calibri"/>
+                <w:sz w:val="20"/>
+                <w:lang w:val="es-ES"/>
+              </w:rPr>
+              <w:t>Permite la consulta o modificación de las políticas de idealización por parte del modulo de administración</w:t>
+            </w:r>
           </w:p>
         </w:tc>
       </w:tr>
@@ -20672,7 +21169,7 @@
         </w:trPr>
         <w:tc>
           <w:tcPr>
-            <w:tcW w:w="2268" w:type="dxa"/>
+            <w:tcW w:w="1820" w:type="dxa"/>
             <w:shd w:val="clear" w:color="auto" w:fill="DBE5F1" w:themeFill="accent1" w:themeFillTint="33"/>
             <w:vAlign w:val="center"/>
           </w:tcPr>
@@ -20683,11 +21180,38 @@
                 <w:sz w:val="20"/>
               </w:rPr>
             </w:pPr>
-          </w:p>
-        </w:tc>
-        <w:tc>
-          <w:tcPr>
-            <w:tcW w:w="7371" w:type="dxa"/>
+            <w:proofErr w:type="spellStart"/>
+            <w:r>
+              <w:rPr>
+                <w:b/>
+                <w:sz w:val="20"/>
+              </w:rPr>
+              <w:t>Administracion</w:t>
+            </w:r>
+            <w:proofErr w:type="spellEnd"/>
+          </w:p>
+          <w:p>
+            <w:pPr>
+              <w:rPr>
+                <w:b/>
+                <w:sz w:val="20"/>
+              </w:rPr>
+            </w:pPr>
+            <w:r>
+              <w:rPr>
+                <w:b/>
+                <w:sz w:val="20"/>
+              </w:rPr>
+              <w:t>Catalogo</w:t>
+            </w:r>
+          </w:p>
+        </w:tc>
+        <w:tc>
+          <w:tcPr>
+            <w:tcW w:w="1381" w:type="dxa"/>
+            <w:tcBorders>
+              <w:right w:val="single" w:sz="4" w:space="0" w:color="auto"/>
+            </w:tcBorders>
             <w:vAlign w:val="bottom"/>
           </w:tcPr>
           <w:p>
@@ -20698,6 +21222,1116 @@
                 <w:lang w:val="es-ES"/>
               </w:rPr>
             </w:pPr>
+            <w:r>
+              <w:rPr>
+                <w:rFonts w:ascii="Calibri" w:eastAsia="Times New Roman" w:hAnsi="Calibri" w:cs="Calibri"/>
+                <w:sz w:val="20"/>
+                <w:lang w:val="es-ES"/>
+              </w:rPr>
+              <w:t>Bidireccional</w:t>
+            </w:r>
+          </w:p>
+        </w:tc>
+        <w:tc>
+          <w:tcPr>
+            <w:tcW w:w="6021" w:type="dxa"/>
+            <w:tcBorders>
+              <w:left w:val="single" w:sz="4" w:space="0" w:color="auto"/>
+            </w:tcBorders>
+            <w:vAlign w:val="bottom"/>
+          </w:tcPr>
+          <w:p>
+            <w:pPr>
+              <w:rPr>
+                <w:rFonts w:ascii="Calibri" w:eastAsia="Times New Roman" w:hAnsi="Calibri" w:cs="Calibri"/>
+                <w:sz w:val="20"/>
+                <w:lang w:val="es-ES"/>
+              </w:rPr>
+            </w:pPr>
+            <w:r>
+              <w:rPr>
+                <w:rFonts w:ascii="Calibri" w:eastAsia="Times New Roman" w:hAnsi="Calibri" w:cs="Calibri"/>
+                <w:sz w:val="20"/>
+                <w:lang w:val="es-ES"/>
+              </w:rPr>
+              <w:t>Permite la consulta o modificación de los catálogos de las películas disponibles desde el modulo de administración</w:t>
+            </w:r>
+          </w:p>
+        </w:tc>
+      </w:tr>
+      <w:tr>
+        <w:trPr>
+          <w:cantSplit/>
+          <w:jc w:val="center"/>
+        </w:trPr>
+        <w:tc>
+          <w:tcPr>
+            <w:tcW w:w="1820" w:type="dxa"/>
+            <w:shd w:val="clear" w:color="auto" w:fill="DBE5F1" w:themeFill="accent1" w:themeFillTint="33"/>
+            <w:vAlign w:val="center"/>
+          </w:tcPr>
+          <w:p>
+            <w:pPr>
+              <w:rPr>
+                <w:b/>
+                <w:sz w:val="20"/>
+              </w:rPr>
+            </w:pPr>
+            <w:proofErr w:type="spellStart"/>
+            <w:r>
+              <w:rPr>
+                <w:b/>
+                <w:sz w:val="20"/>
+              </w:rPr>
+              <w:t>Administracion</w:t>
+            </w:r>
+            <w:proofErr w:type="spellEnd"/>
+          </w:p>
+          <w:p>
+            <w:pPr>
+              <w:rPr>
+                <w:b/>
+                <w:sz w:val="20"/>
+              </w:rPr>
+            </w:pPr>
+            <w:proofErr w:type="spellStart"/>
+            <w:r>
+              <w:rPr>
+                <w:b/>
+                <w:sz w:val="20"/>
+              </w:rPr>
+              <w:t>Publicacion</w:t>
+            </w:r>
+            <w:proofErr w:type="spellEnd"/>
+          </w:p>
+        </w:tc>
+        <w:tc>
+          <w:tcPr>
+            <w:tcW w:w="1381" w:type="dxa"/>
+            <w:tcBorders>
+              <w:right w:val="single" w:sz="4" w:space="0" w:color="auto"/>
+            </w:tcBorders>
+            <w:vAlign w:val="bottom"/>
+          </w:tcPr>
+          <w:p>
+            <w:pPr>
+              <w:rPr>
+                <w:rFonts w:ascii="Calibri" w:eastAsia="Times New Roman" w:hAnsi="Calibri" w:cs="Calibri"/>
+                <w:sz w:val="20"/>
+                <w:lang w:val="es-ES"/>
+              </w:rPr>
+            </w:pPr>
+            <w:r>
+              <w:rPr>
+                <w:rFonts w:ascii="Calibri" w:eastAsia="Times New Roman" w:hAnsi="Calibri" w:cs="Calibri"/>
+                <w:sz w:val="20"/>
+                <w:lang w:val="es-ES"/>
+              </w:rPr>
+              <w:t>Unidireccional</w:t>
+            </w:r>
+          </w:p>
+        </w:tc>
+        <w:tc>
+          <w:tcPr>
+            <w:tcW w:w="6021" w:type="dxa"/>
+            <w:tcBorders>
+              <w:left w:val="single" w:sz="4" w:space="0" w:color="auto"/>
+            </w:tcBorders>
+            <w:vAlign w:val="bottom"/>
+          </w:tcPr>
+          <w:p>
+            <w:pPr>
+              <w:rPr>
+                <w:rFonts w:ascii="Calibri" w:eastAsia="Times New Roman" w:hAnsi="Calibri" w:cs="Calibri"/>
+                <w:sz w:val="20"/>
+                <w:lang w:val="es-ES"/>
+              </w:rPr>
+            </w:pPr>
+            <w:r>
+              <w:rPr>
+                <w:rFonts w:ascii="Calibri" w:eastAsia="Times New Roman" w:hAnsi="Calibri" w:cs="Calibri"/>
+                <w:sz w:val="20"/>
+                <w:lang w:val="es-ES"/>
+              </w:rPr>
+              <w:t>Permite al modulo de administración generar publicaciones para los usuarios externos.</w:t>
+            </w:r>
+          </w:p>
+        </w:tc>
+      </w:tr>
+      <w:tr>
+        <w:trPr>
+          <w:cantSplit/>
+          <w:jc w:val="center"/>
+        </w:trPr>
+        <w:tc>
+          <w:tcPr>
+            <w:tcW w:w="1820" w:type="dxa"/>
+            <w:shd w:val="clear" w:color="auto" w:fill="DBE5F1" w:themeFill="accent1" w:themeFillTint="33"/>
+            <w:vAlign w:val="center"/>
+          </w:tcPr>
+          <w:p>
+            <w:pPr>
+              <w:rPr>
+                <w:b/>
+                <w:sz w:val="20"/>
+              </w:rPr>
+            </w:pPr>
+            <w:proofErr w:type="spellStart"/>
+            <w:r>
+              <w:rPr>
+                <w:b/>
+                <w:sz w:val="20"/>
+              </w:rPr>
+              <w:t>Administracion</w:t>
+            </w:r>
+            <w:proofErr w:type="spellEnd"/>
+          </w:p>
+          <w:p>
+            <w:pPr>
+              <w:rPr>
+                <w:b/>
+                <w:sz w:val="20"/>
+              </w:rPr>
+            </w:pPr>
+            <w:r>
+              <w:rPr>
+                <w:b/>
+                <w:sz w:val="20"/>
+              </w:rPr>
+              <w:t>Persistencia</w:t>
+            </w:r>
+          </w:p>
+        </w:tc>
+        <w:tc>
+          <w:tcPr>
+            <w:tcW w:w="1381" w:type="dxa"/>
+            <w:tcBorders>
+              <w:right w:val="single" w:sz="4" w:space="0" w:color="auto"/>
+            </w:tcBorders>
+            <w:vAlign w:val="bottom"/>
+          </w:tcPr>
+          <w:p>
+            <w:pPr>
+              <w:rPr>
+                <w:rFonts w:ascii="Calibri" w:eastAsia="Times New Roman" w:hAnsi="Calibri" w:cs="Calibri"/>
+                <w:sz w:val="20"/>
+                <w:lang w:val="es-ES"/>
+              </w:rPr>
+            </w:pPr>
+            <w:r>
+              <w:rPr>
+                <w:rFonts w:ascii="Calibri" w:eastAsia="Times New Roman" w:hAnsi="Calibri" w:cs="Calibri"/>
+                <w:sz w:val="20"/>
+                <w:lang w:val="es-ES"/>
+              </w:rPr>
+              <w:t>Bidireccional</w:t>
+            </w:r>
+          </w:p>
+        </w:tc>
+        <w:tc>
+          <w:tcPr>
+            <w:tcW w:w="6021" w:type="dxa"/>
+            <w:tcBorders>
+              <w:left w:val="single" w:sz="4" w:space="0" w:color="auto"/>
+            </w:tcBorders>
+            <w:vAlign w:val="bottom"/>
+          </w:tcPr>
+          <w:p>
+            <w:pPr>
+              <w:rPr>
+                <w:rFonts w:ascii="Calibri" w:eastAsia="Times New Roman" w:hAnsi="Calibri" w:cs="Calibri"/>
+                <w:sz w:val="20"/>
+                <w:lang w:val="es-ES"/>
+              </w:rPr>
+            </w:pPr>
+            <w:r>
+              <w:rPr>
+                <w:rFonts w:ascii="Calibri" w:eastAsia="Times New Roman" w:hAnsi="Calibri" w:cs="Calibri"/>
+                <w:sz w:val="20"/>
+                <w:lang w:val="es-ES"/>
+              </w:rPr>
+              <w:t>Permite al modulo de administración persistir los datos de las salas de cine, funciones, usuarios, etc., en la base de datos centralizada del sistema</w:t>
+            </w:r>
+          </w:p>
+        </w:tc>
+      </w:tr>
+      <w:tr>
+        <w:trPr>
+          <w:cantSplit/>
+          <w:jc w:val="center"/>
+        </w:trPr>
+        <w:tc>
+          <w:tcPr>
+            <w:tcW w:w="1820" w:type="dxa"/>
+            <w:shd w:val="clear" w:color="auto" w:fill="DBE5F1" w:themeFill="accent1" w:themeFillTint="33"/>
+            <w:vAlign w:val="center"/>
+          </w:tcPr>
+          <w:p>
+            <w:pPr>
+              <w:rPr>
+                <w:b/>
+                <w:sz w:val="20"/>
+              </w:rPr>
+            </w:pPr>
+            <w:proofErr w:type="spellStart"/>
+            <w:r>
+              <w:rPr>
+                <w:b/>
+                <w:sz w:val="20"/>
+              </w:rPr>
+              <w:t>Administracion</w:t>
+            </w:r>
+            <w:proofErr w:type="spellEnd"/>
+          </w:p>
+          <w:p>
+            <w:pPr>
+              <w:rPr>
+                <w:b/>
+                <w:sz w:val="20"/>
+              </w:rPr>
+            </w:pPr>
+            <w:proofErr w:type="spellStart"/>
+            <w:r>
+              <w:rPr>
+                <w:b/>
+                <w:sz w:val="20"/>
+              </w:rPr>
+              <w:t>Promocion</w:t>
+            </w:r>
+            <w:proofErr w:type="spellEnd"/>
+          </w:p>
+        </w:tc>
+        <w:tc>
+          <w:tcPr>
+            <w:tcW w:w="1381" w:type="dxa"/>
+            <w:tcBorders>
+              <w:right w:val="single" w:sz="4" w:space="0" w:color="auto"/>
+            </w:tcBorders>
+            <w:vAlign w:val="bottom"/>
+          </w:tcPr>
+          <w:p>
+            <w:pPr>
+              <w:rPr>
+                <w:rFonts w:ascii="Calibri" w:eastAsia="Times New Roman" w:hAnsi="Calibri" w:cs="Calibri"/>
+                <w:sz w:val="20"/>
+                <w:lang w:val="es-ES"/>
+              </w:rPr>
+            </w:pPr>
+            <w:r>
+              <w:rPr>
+                <w:rFonts w:ascii="Calibri" w:eastAsia="Times New Roman" w:hAnsi="Calibri" w:cs="Calibri"/>
+                <w:sz w:val="20"/>
+                <w:lang w:val="es-ES"/>
+              </w:rPr>
+              <w:t>Bidireccional</w:t>
+            </w:r>
+          </w:p>
+        </w:tc>
+        <w:tc>
+          <w:tcPr>
+            <w:tcW w:w="6021" w:type="dxa"/>
+            <w:tcBorders>
+              <w:left w:val="single" w:sz="4" w:space="0" w:color="auto"/>
+            </w:tcBorders>
+            <w:vAlign w:val="bottom"/>
+          </w:tcPr>
+          <w:p>
+            <w:pPr>
+              <w:rPr>
+                <w:rFonts w:ascii="Calibri" w:eastAsia="Times New Roman" w:hAnsi="Calibri" w:cs="Calibri"/>
+                <w:sz w:val="20"/>
+                <w:lang w:val="es-ES"/>
+              </w:rPr>
+            </w:pPr>
+            <w:r>
+              <w:rPr>
+                <w:rFonts w:ascii="Calibri" w:eastAsia="Times New Roman" w:hAnsi="Calibri" w:cs="Calibri"/>
+                <w:sz w:val="20"/>
+                <w:lang w:val="es-ES"/>
+              </w:rPr>
+              <w:t>Permite al modulo de administración consultar las promociones vigentes y pasadas, crear nuevas promociones y modificar las ya existentes</w:t>
+            </w:r>
+          </w:p>
+        </w:tc>
+      </w:tr>
+      <w:tr>
+        <w:trPr>
+          <w:cantSplit/>
+          <w:jc w:val="center"/>
+        </w:trPr>
+        <w:tc>
+          <w:tcPr>
+            <w:tcW w:w="1820" w:type="dxa"/>
+            <w:shd w:val="clear" w:color="auto" w:fill="DBE5F1" w:themeFill="accent1" w:themeFillTint="33"/>
+            <w:vAlign w:val="center"/>
+          </w:tcPr>
+          <w:p>
+            <w:pPr>
+              <w:rPr>
+                <w:b/>
+                <w:sz w:val="20"/>
+              </w:rPr>
+            </w:pPr>
+            <w:proofErr w:type="spellStart"/>
+            <w:r>
+              <w:rPr>
+                <w:b/>
+                <w:sz w:val="20"/>
+              </w:rPr>
+              <w:t>Administracion</w:t>
+            </w:r>
+            <w:proofErr w:type="spellEnd"/>
+          </w:p>
+          <w:p>
+            <w:pPr>
+              <w:rPr>
+                <w:b/>
+                <w:sz w:val="20"/>
+              </w:rPr>
+            </w:pPr>
+            <w:r>
+              <w:rPr>
+                <w:b/>
+                <w:sz w:val="20"/>
+              </w:rPr>
+              <w:t>Compra</w:t>
+            </w:r>
+          </w:p>
+        </w:tc>
+        <w:tc>
+          <w:tcPr>
+            <w:tcW w:w="1381" w:type="dxa"/>
+            <w:tcBorders>
+              <w:right w:val="single" w:sz="4" w:space="0" w:color="auto"/>
+            </w:tcBorders>
+            <w:vAlign w:val="bottom"/>
+          </w:tcPr>
+          <w:p>
+            <w:pPr>
+              <w:rPr>
+                <w:rFonts w:ascii="Calibri" w:eastAsia="Times New Roman" w:hAnsi="Calibri" w:cs="Calibri"/>
+                <w:sz w:val="20"/>
+                <w:lang w:val="es-ES"/>
+              </w:rPr>
+            </w:pPr>
+            <w:r>
+              <w:rPr>
+                <w:rFonts w:ascii="Calibri" w:eastAsia="Times New Roman" w:hAnsi="Calibri" w:cs="Calibri"/>
+                <w:sz w:val="20"/>
+                <w:lang w:val="es-ES"/>
+              </w:rPr>
+              <w:t>Bidireccional</w:t>
+            </w:r>
+          </w:p>
+        </w:tc>
+        <w:tc>
+          <w:tcPr>
+            <w:tcW w:w="6021" w:type="dxa"/>
+            <w:tcBorders>
+              <w:left w:val="single" w:sz="4" w:space="0" w:color="auto"/>
+            </w:tcBorders>
+            <w:vAlign w:val="bottom"/>
+          </w:tcPr>
+          <w:p>
+            <w:pPr>
+              <w:rPr>
+                <w:rFonts w:ascii="Calibri" w:eastAsia="Times New Roman" w:hAnsi="Calibri" w:cs="Calibri"/>
+                <w:sz w:val="20"/>
+                <w:lang w:val="es-ES"/>
+              </w:rPr>
+            </w:pPr>
+            <w:r>
+              <w:rPr>
+                <w:rFonts w:ascii="Calibri" w:eastAsia="Times New Roman" w:hAnsi="Calibri" w:cs="Calibri"/>
+                <w:sz w:val="20"/>
+                <w:lang w:val="es-ES"/>
+              </w:rPr>
+              <w:t>Permite al modulo de administración generar una compra de boletas y recibe la respuesta de aprobación o rechazo por parte del modulo de compras</w:t>
+            </w:r>
+          </w:p>
+        </w:tc>
+      </w:tr>
+      <w:tr>
+        <w:trPr>
+          <w:cantSplit/>
+          <w:jc w:val="center"/>
+        </w:trPr>
+        <w:tc>
+          <w:tcPr>
+            <w:tcW w:w="1820" w:type="dxa"/>
+            <w:shd w:val="clear" w:color="auto" w:fill="DBE5F1" w:themeFill="accent1" w:themeFillTint="33"/>
+            <w:vAlign w:val="center"/>
+          </w:tcPr>
+          <w:p>
+            <w:pPr>
+              <w:rPr>
+                <w:b/>
+                <w:sz w:val="20"/>
+              </w:rPr>
+            </w:pPr>
+            <w:proofErr w:type="spellStart"/>
+            <w:r>
+              <w:rPr>
+                <w:b/>
+                <w:sz w:val="20"/>
+              </w:rPr>
+              <w:t>Administracion</w:t>
+            </w:r>
+            <w:proofErr w:type="spellEnd"/>
+          </w:p>
+          <w:p>
+            <w:pPr>
+              <w:rPr>
+                <w:b/>
+                <w:sz w:val="20"/>
+              </w:rPr>
+            </w:pPr>
+            <w:proofErr w:type="spellStart"/>
+            <w:r>
+              <w:rPr>
+                <w:b/>
+                <w:sz w:val="20"/>
+              </w:rPr>
+              <w:t>PaginaWeb</w:t>
+            </w:r>
+            <w:proofErr w:type="spellEnd"/>
+          </w:p>
+        </w:tc>
+        <w:tc>
+          <w:tcPr>
+            <w:tcW w:w="1381" w:type="dxa"/>
+            <w:tcBorders>
+              <w:right w:val="single" w:sz="4" w:space="0" w:color="auto"/>
+            </w:tcBorders>
+            <w:vAlign w:val="bottom"/>
+          </w:tcPr>
+          <w:p>
+            <w:pPr>
+              <w:rPr>
+                <w:rFonts w:ascii="Calibri" w:eastAsia="Times New Roman" w:hAnsi="Calibri" w:cs="Calibri"/>
+                <w:sz w:val="20"/>
+                <w:lang w:val="es-ES"/>
+              </w:rPr>
+            </w:pPr>
+            <w:r>
+              <w:rPr>
+                <w:rFonts w:ascii="Calibri" w:eastAsia="Times New Roman" w:hAnsi="Calibri" w:cs="Calibri"/>
+                <w:sz w:val="20"/>
+                <w:lang w:val="es-ES"/>
+              </w:rPr>
+              <w:t>Bidireccional</w:t>
+            </w:r>
+          </w:p>
+        </w:tc>
+        <w:tc>
+          <w:tcPr>
+            <w:tcW w:w="6021" w:type="dxa"/>
+            <w:tcBorders>
+              <w:left w:val="single" w:sz="4" w:space="0" w:color="auto"/>
+            </w:tcBorders>
+            <w:vAlign w:val="bottom"/>
+          </w:tcPr>
+          <w:p>
+            <w:pPr>
+              <w:rPr>
+                <w:rFonts w:ascii="Calibri" w:eastAsia="Times New Roman" w:hAnsi="Calibri" w:cs="Calibri"/>
+                <w:sz w:val="20"/>
+                <w:lang w:val="es-ES"/>
+              </w:rPr>
+            </w:pPr>
+            <w:r>
+              <w:rPr>
+                <w:rFonts w:ascii="Calibri" w:eastAsia="Times New Roman" w:hAnsi="Calibri" w:cs="Calibri"/>
+                <w:sz w:val="20"/>
+                <w:lang w:val="es-ES"/>
+              </w:rPr>
+              <w:t>Permite la interacción de los usuarios externos desde la pagina web con el sistema, el cual recibe todos las operaciones al modulo de administración, el cual a su vez interactúa con el modulo correspondiente y genera la respuesta hacia la pagina web</w:t>
+            </w:r>
+          </w:p>
+        </w:tc>
+      </w:tr>
+      <w:tr>
+        <w:trPr>
+          <w:cantSplit/>
+          <w:jc w:val="center"/>
+        </w:trPr>
+        <w:tc>
+          <w:tcPr>
+            <w:tcW w:w="1820" w:type="dxa"/>
+            <w:shd w:val="clear" w:color="auto" w:fill="DBE5F1" w:themeFill="accent1" w:themeFillTint="33"/>
+            <w:vAlign w:val="center"/>
+          </w:tcPr>
+          <w:p>
+            <w:pPr>
+              <w:rPr>
+                <w:b/>
+                <w:sz w:val="20"/>
+              </w:rPr>
+            </w:pPr>
+            <w:proofErr w:type="spellStart"/>
+            <w:r>
+              <w:rPr>
+                <w:b/>
+                <w:sz w:val="20"/>
+              </w:rPr>
+              <w:t>Publicacion</w:t>
+            </w:r>
+            <w:proofErr w:type="spellEnd"/>
+          </w:p>
+          <w:p>
+            <w:pPr>
+              <w:rPr>
+                <w:b/>
+                <w:sz w:val="20"/>
+              </w:rPr>
+            </w:pPr>
+            <w:r>
+              <w:rPr>
+                <w:b/>
+                <w:sz w:val="20"/>
+              </w:rPr>
+              <w:t>Terceros</w:t>
+            </w:r>
+          </w:p>
+        </w:tc>
+        <w:tc>
+          <w:tcPr>
+            <w:tcW w:w="1381" w:type="dxa"/>
+            <w:tcBorders>
+              <w:right w:val="single" w:sz="4" w:space="0" w:color="auto"/>
+            </w:tcBorders>
+            <w:vAlign w:val="bottom"/>
+          </w:tcPr>
+          <w:p>
+            <w:pPr>
+              <w:rPr>
+                <w:rFonts w:ascii="Calibri" w:eastAsia="Times New Roman" w:hAnsi="Calibri" w:cs="Calibri"/>
+                <w:sz w:val="20"/>
+                <w:lang w:val="es-ES"/>
+              </w:rPr>
+            </w:pPr>
+            <w:r>
+              <w:rPr>
+                <w:rFonts w:ascii="Calibri" w:eastAsia="Times New Roman" w:hAnsi="Calibri" w:cs="Calibri"/>
+                <w:sz w:val="20"/>
+                <w:lang w:val="es-ES"/>
+              </w:rPr>
+              <w:t>Unidireccional</w:t>
+            </w:r>
+          </w:p>
+        </w:tc>
+        <w:tc>
+          <w:tcPr>
+            <w:tcW w:w="6021" w:type="dxa"/>
+            <w:tcBorders>
+              <w:left w:val="single" w:sz="4" w:space="0" w:color="auto"/>
+            </w:tcBorders>
+            <w:vAlign w:val="bottom"/>
+          </w:tcPr>
+          <w:p>
+            <w:pPr>
+              <w:rPr>
+                <w:rFonts w:ascii="Calibri" w:eastAsia="Times New Roman" w:hAnsi="Calibri" w:cs="Calibri"/>
+                <w:sz w:val="20"/>
+                <w:lang w:val="es-ES"/>
+              </w:rPr>
+            </w:pPr>
+            <w:r>
+              <w:rPr>
+                <w:rFonts w:ascii="Calibri" w:eastAsia="Times New Roman" w:hAnsi="Calibri" w:cs="Calibri"/>
+                <w:sz w:val="20"/>
+                <w:lang w:val="es-ES"/>
+              </w:rPr>
+              <w:t>Ordena al modulo de terceros la generación de las publicaciones configuradas según los parámetros necesarios (RSS, REST, e-mail, etc.)</w:t>
+            </w:r>
+          </w:p>
+        </w:tc>
+      </w:tr>
+      <w:tr>
+        <w:trPr>
+          <w:cantSplit/>
+          <w:jc w:val="center"/>
+        </w:trPr>
+        <w:tc>
+          <w:tcPr>
+            <w:tcW w:w="1820" w:type="dxa"/>
+            <w:shd w:val="clear" w:color="auto" w:fill="DBE5F1" w:themeFill="accent1" w:themeFillTint="33"/>
+            <w:vAlign w:val="center"/>
+          </w:tcPr>
+          <w:p>
+            <w:pPr>
+              <w:rPr>
+                <w:b/>
+                <w:sz w:val="20"/>
+              </w:rPr>
+            </w:pPr>
+            <w:r>
+              <w:rPr>
+                <w:b/>
+                <w:sz w:val="20"/>
+              </w:rPr>
+              <w:t>Terceros</w:t>
+            </w:r>
+          </w:p>
+          <w:p>
+            <w:pPr>
+              <w:rPr>
+                <w:b/>
+                <w:sz w:val="20"/>
+              </w:rPr>
+            </w:pPr>
+            <w:proofErr w:type="spellStart"/>
+            <w:r>
+              <w:rPr>
+                <w:b/>
+                <w:sz w:val="20"/>
+              </w:rPr>
+              <w:t>SistemasExternos</w:t>
+            </w:r>
+            <w:proofErr w:type="spellEnd"/>
+          </w:p>
+        </w:tc>
+        <w:tc>
+          <w:tcPr>
+            <w:tcW w:w="1381" w:type="dxa"/>
+            <w:tcBorders>
+              <w:right w:val="single" w:sz="4" w:space="0" w:color="auto"/>
+            </w:tcBorders>
+            <w:vAlign w:val="bottom"/>
+          </w:tcPr>
+          <w:p>
+            <w:pPr>
+              <w:rPr>
+                <w:rFonts w:ascii="Calibri" w:eastAsia="Times New Roman" w:hAnsi="Calibri" w:cs="Calibri"/>
+                <w:sz w:val="20"/>
+                <w:lang w:val="es-ES"/>
+              </w:rPr>
+            </w:pPr>
+            <w:r>
+              <w:rPr>
+                <w:rFonts w:ascii="Calibri" w:eastAsia="Times New Roman" w:hAnsi="Calibri" w:cs="Calibri"/>
+                <w:sz w:val="20"/>
+                <w:lang w:val="es-ES"/>
+              </w:rPr>
+              <w:t>Interfaces</w:t>
+            </w:r>
+          </w:p>
+        </w:tc>
+        <w:tc>
+          <w:tcPr>
+            <w:tcW w:w="6021" w:type="dxa"/>
+            <w:tcBorders>
+              <w:left w:val="single" w:sz="4" w:space="0" w:color="auto"/>
+            </w:tcBorders>
+            <w:vAlign w:val="bottom"/>
+          </w:tcPr>
+          <w:p>
+            <w:pPr>
+              <w:rPr>
+                <w:rFonts w:ascii="Calibri" w:eastAsia="Times New Roman" w:hAnsi="Calibri" w:cs="Calibri"/>
+                <w:sz w:val="20"/>
+                <w:lang w:val="es-ES"/>
+              </w:rPr>
+            </w:pPr>
+            <w:r>
+              <w:rPr>
+                <w:rFonts w:ascii="Calibri" w:eastAsia="Times New Roman" w:hAnsi="Calibri" w:cs="Calibri"/>
+                <w:sz w:val="20"/>
+                <w:lang w:val="es-ES"/>
+              </w:rPr>
+              <w:t>Expone las interfaces para los diferentes tipos de publicaciones que consumirán los sistemas externos. El modulo de terceros expone una interfaz para tipo de publicación que tiene el sistema</w:t>
+            </w:r>
+          </w:p>
+        </w:tc>
+      </w:tr>
+      <w:tr>
+        <w:trPr>
+          <w:cantSplit/>
+          <w:jc w:val="center"/>
+        </w:trPr>
+        <w:tc>
+          <w:tcPr>
+            <w:tcW w:w="1820" w:type="dxa"/>
+            <w:shd w:val="clear" w:color="auto" w:fill="DBE5F1" w:themeFill="accent1" w:themeFillTint="33"/>
+            <w:vAlign w:val="center"/>
+          </w:tcPr>
+          <w:p>
+            <w:pPr>
+              <w:rPr>
+                <w:b/>
+                <w:sz w:val="20"/>
+              </w:rPr>
+            </w:pPr>
+            <w:r>
+              <w:rPr>
+                <w:b/>
+                <w:sz w:val="20"/>
+              </w:rPr>
+              <w:t>Persistencia</w:t>
+            </w:r>
+          </w:p>
+          <w:p>
+            <w:pPr>
+              <w:rPr>
+                <w:b/>
+                <w:sz w:val="20"/>
+              </w:rPr>
+            </w:pPr>
+            <w:proofErr w:type="spellStart"/>
+            <w:r>
+              <w:rPr>
+                <w:b/>
+                <w:sz w:val="20"/>
+              </w:rPr>
+              <w:t>DatosCentralizados</w:t>
+            </w:r>
+            <w:proofErr w:type="spellEnd"/>
+          </w:p>
+        </w:tc>
+        <w:tc>
+          <w:tcPr>
+            <w:tcW w:w="1381" w:type="dxa"/>
+            <w:tcBorders>
+              <w:right w:val="single" w:sz="4" w:space="0" w:color="auto"/>
+            </w:tcBorders>
+            <w:vAlign w:val="bottom"/>
+          </w:tcPr>
+          <w:p>
+            <w:pPr>
+              <w:rPr>
+                <w:rFonts w:ascii="Calibri" w:eastAsia="Times New Roman" w:hAnsi="Calibri" w:cs="Calibri"/>
+                <w:sz w:val="20"/>
+                <w:lang w:val="es-ES"/>
+              </w:rPr>
+            </w:pPr>
+            <w:r>
+              <w:rPr>
+                <w:rFonts w:ascii="Calibri" w:eastAsia="Times New Roman" w:hAnsi="Calibri" w:cs="Calibri"/>
+                <w:sz w:val="20"/>
+                <w:lang w:val="es-ES"/>
+              </w:rPr>
+              <w:t>Unidireccional</w:t>
+            </w:r>
+          </w:p>
+        </w:tc>
+        <w:tc>
+          <w:tcPr>
+            <w:tcW w:w="6021" w:type="dxa"/>
+            <w:tcBorders>
+              <w:left w:val="single" w:sz="4" w:space="0" w:color="auto"/>
+            </w:tcBorders>
+            <w:vAlign w:val="bottom"/>
+          </w:tcPr>
+          <w:p>
+            <w:pPr>
+              <w:rPr>
+                <w:rFonts w:ascii="Calibri" w:eastAsia="Times New Roman" w:hAnsi="Calibri" w:cs="Calibri"/>
+                <w:sz w:val="20"/>
+                <w:lang w:val="es-ES"/>
+              </w:rPr>
+            </w:pPr>
+            <w:r>
+              <w:rPr>
+                <w:rFonts w:ascii="Calibri" w:eastAsia="Times New Roman" w:hAnsi="Calibri" w:cs="Calibri"/>
+                <w:sz w:val="20"/>
+                <w:lang w:val="es-ES"/>
+              </w:rPr>
+              <w:t>El modulo de persistencia se encarga de realizar el acceso a la base de datos centralizada donde se persisten todos los datos del sistema para que puedan ser consultados, modificados o creados según se requiera</w:t>
+            </w:r>
+          </w:p>
+        </w:tc>
+      </w:tr>
+      <w:tr>
+        <w:trPr>
+          <w:cantSplit/>
+          <w:jc w:val="center"/>
+        </w:trPr>
+        <w:tc>
+          <w:tcPr>
+            <w:tcW w:w="1820" w:type="dxa"/>
+            <w:shd w:val="clear" w:color="auto" w:fill="DBE5F1" w:themeFill="accent1" w:themeFillTint="33"/>
+            <w:vAlign w:val="center"/>
+          </w:tcPr>
+          <w:p>
+            <w:pPr>
+              <w:rPr>
+                <w:b/>
+                <w:sz w:val="20"/>
+              </w:rPr>
+            </w:pPr>
+            <w:r>
+              <w:rPr>
+                <w:b/>
+                <w:sz w:val="20"/>
+              </w:rPr>
+              <w:t>Persistencia</w:t>
+            </w:r>
+          </w:p>
+          <w:p>
+            <w:pPr>
+              <w:rPr>
+                <w:b/>
+                <w:sz w:val="20"/>
+              </w:rPr>
+            </w:pPr>
+            <w:proofErr w:type="spellStart"/>
+            <w:r>
+              <w:rPr>
+                <w:b/>
+                <w:sz w:val="20"/>
+              </w:rPr>
+              <w:t>Sync</w:t>
+            </w:r>
+            <w:proofErr w:type="spellEnd"/>
+          </w:p>
+        </w:tc>
+        <w:tc>
+          <w:tcPr>
+            <w:tcW w:w="1381" w:type="dxa"/>
+            <w:tcBorders>
+              <w:right w:val="single" w:sz="4" w:space="0" w:color="auto"/>
+            </w:tcBorders>
+            <w:vAlign w:val="bottom"/>
+          </w:tcPr>
+          <w:p>
+            <w:pPr>
+              <w:rPr>
+                <w:rFonts w:ascii="Calibri" w:eastAsia="Times New Roman" w:hAnsi="Calibri" w:cs="Calibri"/>
+                <w:sz w:val="20"/>
+                <w:lang w:val="es-ES"/>
+              </w:rPr>
+            </w:pPr>
+            <w:r>
+              <w:rPr>
+                <w:rFonts w:ascii="Calibri" w:eastAsia="Times New Roman" w:hAnsi="Calibri" w:cs="Calibri"/>
+                <w:sz w:val="20"/>
+                <w:lang w:val="es-ES"/>
+              </w:rPr>
+              <w:t>Bidireccional</w:t>
+            </w:r>
+          </w:p>
+        </w:tc>
+        <w:tc>
+          <w:tcPr>
+            <w:tcW w:w="6021" w:type="dxa"/>
+            <w:tcBorders>
+              <w:left w:val="single" w:sz="4" w:space="0" w:color="auto"/>
+            </w:tcBorders>
+            <w:vAlign w:val="bottom"/>
+          </w:tcPr>
+          <w:p>
+            <w:pPr>
+              <w:rPr>
+                <w:rFonts w:ascii="Calibri" w:eastAsia="Times New Roman" w:hAnsi="Calibri" w:cs="Calibri"/>
+                <w:sz w:val="20"/>
+                <w:lang w:val="es-ES"/>
+              </w:rPr>
+            </w:pPr>
+            <w:r>
+              <w:rPr>
+                <w:rFonts w:ascii="Calibri" w:eastAsia="Times New Roman" w:hAnsi="Calibri" w:cs="Calibri"/>
+                <w:sz w:val="20"/>
+                <w:lang w:val="es-ES"/>
+              </w:rPr>
+              <w:t>Se encarga de hacer persistencia de la información después de la sincronización de los datos entre el servidor central y los servidores en el teatro</w:t>
+            </w:r>
+          </w:p>
+        </w:tc>
+      </w:tr>
+      <w:tr>
+        <w:trPr>
+          <w:cantSplit/>
+          <w:jc w:val="center"/>
+        </w:trPr>
+        <w:tc>
+          <w:tcPr>
+            <w:tcW w:w="1820" w:type="dxa"/>
+            <w:shd w:val="clear" w:color="auto" w:fill="DBE5F1" w:themeFill="accent1" w:themeFillTint="33"/>
+            <w:vAlign w:val="center"/>
+          </w:tcPr>
+          <w:p>
+            <w:pPr>
+              <w:rPr>
+                <w:b/>
+                <w:sz w:val="20"/>
+              </w:rPr>
+            </w:pPr>
+            <w:proofErr w:type="spellStart"/>
+            <w:r>
+              <w:rPr>
+                <w:b/>
+                <w:sz w:val="20"/>
+              </w:rPr>
+              <w:t>Sync</w:t>
+            </w:r>
+            <w:proofErr w:type="spellEnd"/>
+          </w:p>
+          <w:p>
+            <w:pPr>
+              <w:rPr>
+                <w:b/>
+                <w:sz w:val="20"/>
+              </w:rPr>
+            </w:pPr>
+            <w:proofErr w:type="spellStart"/>
+            <w:r>
+              <w:rPr>
+                <w:b/>
+                <w:sz w:val="20"/>
+              </w:rPr>
+              <w:t>ServidorTeatro</w:t>
+            </w:r>
+            <w:proofErr w:type="spellEnd"/>
+          </w:p>
+        </w:tc>
+        <w:tc>
+          <w:tcPr>
+            <w:tcW w:w="1381" w:type="dxa"/>
+            <w:tcBorders>
+              <w:right w:val="single" w:sz="4" w:space="0" w:color="auto"/>
+            </w:tcBorders>
+            <w:vAlign w:val="bottom"/>
+          </w:tcPr>
+          <w:p>
+            <w:pPr>
+              <w:rPr>
+                <w:rFonts w:ascii="Calibri" w:eastAsia="Times New Roman" w:hAnsi="Calibri" w:cs="Calibri"/>
+                <w:sz w:val="20"/>
+                <w:lang w:val="es-ES"/>
+              </w:rPr>
+            </w:pPr>
+            <w:r>
+              <w:rPr>
+                <w:rFonts w:ascii="Calibri" w:eastAsia="Times New Roman" w:hAnsi="Calibri" w:cs="Calibri"/>
+                <w:sz w:val="20"/>
+                <w:lang w:val="es-ES"/>
+              </w:rPr>
+              <w:t>Interfaz</w:t>
+            </w:r>
+          </w:p>
+        </w:tc>
+        <w:tc>
+          <w:tcPr>
+            <w:tcW w:w="6021" w:type="dxa"/>
+            <w:tcBorders>
+              <w:left w:val="single" w:sz="4" w:space="0" w:color="auto"/>
+            </w:tcBorders>
+            <w:vAlign w:val="bottom"/>
+          </w:tcPr>
+          <w:p>
+            <w:pPr>
+              <w:rPr>
+                <w:rFonts w:ascii="Calibri" w:eastAsia="Times New Roman" w:hAnsi="Calibri" w:cs="Calibri"/>
+                <w:sz w:val="20"/>
+                <w:lang w:val="es-ES"/>
+              </w:rPr>
+            </w:pPr>
+            <w:r>
+              <w:rPr>
+                <w:rFonts w:ascii="Calibri" w:eastAsia="Times New Roman" w:hAnsi="Calibri" w:cs="Calibri"/>
+                <w:sz w:val="20"/>
+                <w:lang w:val="es-ES"/>
+              </w:rPr>
+              <w:t>Expone la interfaz de sincronización del servidor central para poder comunicarse con los servidores de los diferentes teatros</w:t>
+            </w:r>
+          </w:p>
+        </w:tc>
+      </w:tr>
+      <w:tr>
+        <w:trPr>
+          <w:cantSplit/>
+          <w:jc w:val="center"/>
+        </w:trPr>
+        <w:tc>
+          <w:tcPr>
+            <w:tcW w:w="1820" w:type="dxa"/>
+            <w:shd w:val="clear" w:color="auto" w:fill="DBE5F1" w:themeFill="accent1" w:themeFillTint="33"/>
+            <w:vAlign w:val="center"/>
+          </w:tcPr>
+          <w:p>
+            <w:pPr>
+              <w:rPr>
+                <w:b/>
+                <w:sz w:val="20"/>
+              </w:rPr>
+            </w:pPr>
+            <w:r>
+              <w:rPr>
+                <w:b/>
+                <w:sz w:val="20"/>
+              </w:rPr>
+              <w:lastRenderedPageBreak/>
+              <w:t>Compra</w:t>
+            </w:r>
+          </w:p>
+          <w:p>
+            <w:pPr>
+              <w:rPr>
+                <w:b/>
+                <w:sz w:val="20"/>
+              </w:rPr>
+            </w:pPr>
+            <w:proofErr w:type="spellStart"/>
+            <w:r>
+              <w:rPr>
+                <w:b/>
+                <w:sz w:val="20"/>
+              </w:rPr>
+              <w:t>SistemaFinanciero</w:t>
+            </w:r>
+            <w:proofErr w:type="spellEnd"/>
+          </w:p>
+        </w:tc>
+        <w:tc>
+          <w:tcPr>
+            <w:tcW w:w="1381" w:type="dxa"/>
+            <w:tcBorders>
+              <w:right w:val="single" w:sz="4" w:space="0" w:color="auto"/>
+            </w:tcBorders>
+            <w:vAlign w:val="bottom"/>
+          </w:tcPr>
+          <w:p>
+            <w:pPr>
+              <w:rPr>
+                <w:rFonts w:ascii="Calibri" w:eastAsia="Times New Roman" w:hAnsi="Calibri" w:cs="Calibri"/>
+                <w:sz w:val="20"/>
+                <w:lang w:val="es-ES"/>
+              </w:rPr>
+            </w:pPr>
+            <w:r>
+              <w:rPr>
+                <w:rFonts w:ascii="Calibri" w:eastAsia="Times New Roman" w:hAnsi="Calibri" w:cs="Calibri"/>
+                <w:sz w:val="20"/>
+                <w:lang w:val="es-ES"/>
+              </w:rPr>
+              <w:t>Interfaz</w:t>
+            </w:r>
+          </w:p>
+        </w:tc>
+        <w:tc>
+          <w:tcPr>
+            <w:tcW w:w="6021" w:type="dxa"/>
+            <w:tcBorders>
+              <w:left w:val="single" w:sz="4" w:space="0" w:color="auto"/>
+            </w:tcBorders>
+            <w:vAlign w:val="bottom"/>
+          </w:tcPr>
+          <w:p>
+            <w:pPr>
+              <w:rPr>
+                <w:rFonts w:ascii="Calibri" w:eastAsia="Times New Roman" w:hAnsi="Calibri" w:cs="Calibri"/>
+                <w:sz w:val="20"/>
+                <w:lang w:val="es-ES"/>
+              </w:rPr>
+            </w:pPr>
+            <w:r>
+              <w:rPr>
+                <w:rFonts w:ascii="Calibri" w:eastAsia="Times New Roman" w:hAnsi="Calibri" w:cs="Calibri"/>
+                <w:sz w:val="20"/>
+                <w:lang w:val="es-ES"/>
+              </w:rPr>
+              <w:t>Expone la interfaz con la cual el modulo de compras se conectara con los sistemas financieros externos de los cuales recibirá una respuesta sobre el éxito o fallo de la transacción</w:t>
+            </w:r>
           </w:p>
         </w:tc>
       </w:tr>
@@ -20889,7 +22523,6 @@
           <w:rFonts w:cstheme="minorHAnsi"/>
           <w:color w:val="auto"/>
         </w:rPr>
-        <w:lastRenderedPageBreak/>
         <w:t xml:space="preserve">Tabla </w:t>
       </w:r>
       <w:r>
@@ -20897,36 +22530,7 @@
           <w:rFonts w:cstheme="minorHAnsi"/>
           <w:color w:val="auto"/>
         </w:rPr>
-        <w:fldChar w:fldCharType="begin"/>
-      </w:r>
-      <w:r>
-        <w:rPr>
-          <w:rFonts w:cstheme="minorHAnsi"/>
-          <w:color w:val="auto"/>
-        </w:rPr>
-        <w:instrText xml:space="preserve"> SEQ Tabla \* ARABIC </w:instrText>
-      </w:r>
-      <w:r>
-        <w:rPr>
-          <w:rFonts w:cstheme="minorHAnsi"/>
-          <w:color w:val="auto"/>
-        </w:rPr>
-        <w:fldChar w:fldCharType="separate"/>
-      </w:r>
-      <w:r>
-        <w:rPr>
-          <w:rFonts w:cstheme="minorHAnsi"/>
-          <w:noProof/>
-          <w:color w:val="auto"/>
-        </w:rPr>
-        <w:t>9</w:t>
-      </w:r>
-      <w:r>
-        <w:rPr>
-          <w:rFonts w:cstheme="minorHAnsi"/>
-          <w:color w:val="auto"/>
-        </w:rPr>
-        <w:fldChar w:fldCharType="end"/>
+        <w:t>13</w:t>
       </w:r>
       <w:r>
         <w:rPr>
@@ -21368,43 +22972,14 @@
           <w:rFonts w:cstheme="minorHAnsi"/>
           <w:color w:val="auto"/>
         </w:rPr>
-        <w:t xml:space="preserve">Tabla </w:t>
+        <w:t>Tabla</w:t>
       </w:r>
       <w:r>
         <w:rPr>
           <w:rFonts w:cstheme="minorHAnsi"/>
           <w:color w:val="auto"/>
         </w:rPr>
-        <w:fldChar w:fldCharType="begin"/>
-      </w:r>
-      <w:r>
-        <w:rPr>
-          <w:rFonts w:cstheme="minorHAnsi"/>
-          <w:color w:val="auto"/>
-        </w:rPr>
-        <w:instrText xml:space="preserve"> SEQ Tabla \* ARABIC </w:instrText>
-      </w:r>
-      <w:r>
-        <w:rPr>
-          <w:rFonts w:cstheme="minorHAnsi"/>
-          <w:color w:val="auto"/>
-        </w:rPr>
-        <w:fldChar w:fldCharType="separate"/>
-      </w:r>
-      <w:r>
-        <w:rPr>
-          <w:rFonts w:cstheme="minorHAnsi"/>
-          <w:noProof/>
-          <w:color w:val="auto"/>
-        </w:rPr>
-        <w:t>10</w:t>
-      </w:r>
-      <w:r>
-        <w:rPr>
-          <w:rFonts w:cstheme="minorHAnsi"/>
-          <w:color w:val="auto"/>
-        </w:rPr>
-        <w:fldChar w:fldCharType="end"/>
+        <w:t xml:space="preserve"> 14</w:t>
       </w:r>
       <w:r>
         <w:rPr>
@@ -21436,8 +23011,9 @@
         <w:tblLook w:val="04A0"/>
       </w:tblPr>
       <w:tblGrid>
-        <w:gridCol w:w="2268"/>
-        <w:gridCol w:w="7371"/>
+        <w:gridCol w:w="1497"/>
+        <w:gridCol w:w="1381"/>
+        <w:gridCol w:w="5871"/>
       </w:tblGrid>
       <w:tr>
         <w:trPr>
@@ -21447,7 +23023,7 @@
         </w:trPr>
         <w:tc>
           <w:tcPr>
-            <w:tcW w:w="2268" w:type="dxa"/>
+            <w:tcW w:w="1497" w:type="dxa"/>
             <w:shd w:val="clear" w:color="auto" w:fill="B8CCE4" w:themeFill="accent1" w:themeFillTint="66"/>
             <w:vAlign w:val="center"/>
           </w:tcPr>
@@ -21477,7 +23053,38 @@
         </w:tc>
         <w:tc>
           <w:tcPr>
-            <w:tcW w:w="7371" w:type="dxa"/>
+            <w:tcW w:w="1381" w:type="dxa"/>
+            <w:tcBorders>
+              <w:right w:val="single" w:sz="4" w:space="0" w:color="auto"/>
+            </w:tcBorders>
+            <w:shd w:val="clear" w:color="auto" w:fill="B8CCE4" w:themeFill="accent1" w:themeFillTint="66"/>
+            <w:vAlign w:val="center"/>
+          </w:tcPr>
+          <w:p>
+            <w:pPr>
+              <w:jc w:val="center"/>
+              <w:rPr>
+                <w:b/>
+                <w:sz w:val="20"/>
+              </w:rPr>
+            </w:pPr>
+            <w:proofErr w:type="spellStart"/>
+            <w:r>
+              <w:rPr>
+                <w:b/>
+                <w:sz w:val="20"/>
+              </w:rPr>
+              <w:t>Relacion</w:t>
+            </w:r>
+            <w:proofErr w:type="spellEnd"/>
+          </w:p>
+        </w:tc>
+        <w:tc>
+          <w:tcPr>
+            <w:tcW w:w="5871" w:type="dxa"/>
+            <w:tcBorders>
+              <w:left w:val="single" w:sz="4" w:space="0" w:color="auto"/>
+            </w:tcBorders>
             <w:shd w:val="clear" w:color="auto" w:fill="B8CCE4" w:themeFill="accent1" w:themeFillTint="66"/>
             <w:vAlign w:val="center"/>
           </w:tcPr>
@@ -21506,7 +23113,7 @@
         </w:trPr>
         <w:tc>
           <w:tcPr>
-            <w:tcW w:w="2268" w:type="dxa"/>
+            <w:tcW w:w="1497" w:type="dxa"/>
             <w:shd w:val="clear" w:color="auto" w:fill="DBE5F1" w:themeFill="accent1" w:themeFillTint="33"/>
             <w:vAlign w:val="center"/>
           </w:tcPr>
@@ -21517,11 +23124,38 @@
                 <w:sz w:val="20"/>
               </w:rPr>
             </w:pPr>
-          </w:p>
-        </w:tc>
-        <w:tc>
-          <w:tcPr>
-            <w:tcW w:w="7371" w:type="dxa"/>
+            <w:r>
+              <w:rPr>
+                <w:b/>
+                <w:sz w:val="20"/>
+              </w:rPr>
+              <w:t>Consola</w:t>
+            </w:r>
+          </w:p>
+          <w:p>
+            <w:pPr>
+              <w:rPr>
+                <w:b/>
+                <w:sz w:val="20"/>
+              </w:rPr>
+            </w:pPr>
+            <w:proofErr w:type="spellStart"/>
+            <w:r>
+              <w:rPr>
+                <w:b/>
+                <w:sz w:val="20"/>
+              </w:rPr>
+              <w:t>Administracion</w:t>
+            </w:r>
+            <w:proofErr w:type="spellEnd"/>
+          </w:p>
+        </w:tc>
+        <w:tc>
+          <w:tcPr>
+            <w:tcW w:w="1381" w:type="dxa"/>
+            <w:tcBorders>
+              <w:right w:val="single" w:sz="4" w:space="0" w:color="auto"/>
+            </w:tcBorders>
             <w:vAlign w:val="bottom"/>
           </w:tcPr>
           <w:p>
@@ -21532,6 +23166,40 @@
                 <w:lang w:val="es-ES"/>
               </w:rPr>
             </w:pPr>
+            <w:r>
+              <w:rPr>
+                <w:rFonts w:ascii="Calibri" w:eastAsia="Times New Roman" w:hAnsi="Calibri" w:cs="Calibri"/>
+                <w:sz w:val="20"/>
+                <w:lang w:val="es-ES"/>
+              </w:rPr>
+              <w:t>Bidireccional</w:t>
+            </w:r>
+          </w:p>
+        </w:tc>
+        <w:tc>
+          <w:tcPr>
+            <w:tcW w:w="5871" w:type="dxa"/>
+            <w:tcBorders>
+              <w:left w:val="single" w:sz="4" w:space="0" w:color="auto"/>
+            </w:tcBorders>
+            <w:vAlign w:val="bottom"/>
+          </w:tcPr>
+          <w:p>
+            <w:pPr>
+              <w:rPr>
+                <w:rFonts w:ascii="Calibri" w:eastAsia="Times New Roman" w:hAnsi="Calibri" w:cs="Calibri"/>
+                <w:sz w:val="20"/>
+                <w:lang w:val="es-ES"/>
+              </w:rPr>
+            </w:pPr>
+            <w:r>
+              <w:rPr>
+                <w:rFonts w:ascii="Calibri" w:eastAsia="Times New Roman" w:hAnsi="Calibri" w:cs="Calibri"/>
+                <w:sz w:val="20"/>
+                <w:lang w:val="es-ES"/>
+              </w:rPr>
+              <w:t>Permite la interacción del usuario del sistema en el teatro desde una consola de administración para acceder a los diferentes módulos.</w:t>
+            </w:r>
           </w:p>
         </w:tc>
       </w:tr>
@@ -21542,7 +23210,7 @@
         </w:trPr>
         <w:tc>
           <w:tcPr>
-            <w:tcW w:w="2268" w:type="dxa"/>
+            <w:tcW w:w="1497" w:type="dxa"/>
             <w:shd w:val="clear" w:color="auto" w:fill="DBE5F1" w:themeFill="accent1" w:themeFillTint="33"/>
             <w:vAlign w:val="center"/>
           </w:tcPr>
@@ -21553,11 +23221,38 @@
                 <w:sz w:val="20"/>
               </w:rPr>
             </w:pPr>
-          </w:p>
-        </w:tc>
-        <w:tc>
-          <w:tcPr>
-            <w:tcW w:w="7371" w:type="dxa"/>
+            <w:proofErr w:type="spellStart"/>
+            <w:r>
+              <w:rPr>
+                <w:b/>
+                <w:sz w:val="20"/>
+              </w:rPr>
+              <w:t>Administracion</w:t>
+            </w:r>
+            <w:proofErr w:type="spellEnd"/>
+          </w:p>
+          <w:p>
+            <w:pPr>
+              <w:rPr>
+                <w:b/>
+                <w:sz w:val="20"/>
+              </w:rPr>
+            </w:pPr>
+            <w:r>
+              <w:rPr>
+                <w:b/>
+                <w:sz w:val="20"/>
+              </w:rPr>
+              <w:t>Horarios</w:t>
+            </w:r>
+          </w:p>
+        </w:tc>
+        <w:tc>
+          <w:tcPr>
+            <w:tcW w:w="1381" w:type="dxa"/>
+            <w:tcBorders>
+              <w:right w:val="single" w:sz="4" w:space="0" w:color="auto"/>
+            </w:tcBorders>
             <w:vAlign w:val="bottom"/>
           </w:tcPr>
           <w:p>
@@ -21568,6 +23263,633 @@
                 <w:lang w:val="es-ES"/>
               </w:rPr>
             </w:pPr>
+          </w:p>
+          <w:p>
+            <w:pPr>
+              <w:rPr>
+                <w:rFonts w:ascii="Calibri" w:eastAsia="Times New Roman" w:hAnsi="Calibri" w:cs="Calibri"/>
+                <w:sz w:val="20"/>
+                <w:lang w:val="es-ES"/>
+              </w:rPr>
+            </w:pPr>
+            <w:r>
+              <w:rPr>
+                <w:rFonts w:ascii="Calibri" w:eastAsia="Times New Roman" w:hAnsi="Calibri" w:cs="Calibri"/>
+                <w:sz w:val="20"/>
+                <w:lang w:val="es-ES"/>
+              </w:rPr>
+              <w:t>Bidireccional</w:t>
+            </w:r>
+          </w:p>
+        </w:tc>
+        <w:tc>
+          <w:tcPr>
+            <w:tcW w:w="5871" w:type="dxa"/>
+            <w:tcBorders>
+              <w:left w:val="single" w:sz="4" w:space="0" w:color="auto"/>
+            </w:tcBorders>
+            <w:vAlign w:val="bottom"/>
+          </w:tcPr>
+          <w:p>
+            <w:pPr>
+              <w:rPr>
+                <w:rFonts w:ascii="Calibri" w:eastAsia="Times New Roman" w:hAnsi="Calibri" w:cs="Calibri"/>
+                <w:sz w:val="20"/>
+                <w:lang w:val="es-ES"/>
+              </w:rPr>
+            </w:pPr>
+            <w:r>
+              <w:rPr>
+                <w:rFonts w:ascii="Calibri" w:eastAsia="Times New Roman" w:hAnsi="Calibri" w:cs="Calibri"/>
+                <w:sz w:val="20"/>
+                <w:lang w:val="es-ES"/>
+              </w:rPr>
+              <w:t>Permite al modulo de administración establecer los horarios para cada película en cada una de las salas. Igualmente entrega al modulo de administración la información correspondiente a las salas y sus películas y horarios</w:t>
+            </w:r>
+          </w:p>
+        </w:tc>
+      </w:tr>
+      <w:tr>
+        <w:trPr>
+          <w:cantSplit/>
+          <w:jc w:val="center"/>
+        </w:trPr>
+        <w:tc>
+          <w:tcPr>
+            <w:tcW w:w="1497" w:type="dxa"/>
+            <w:shd w:val="clear" w:color="auto" w:fill="DBE5F1" w:themeFill="accent1" w:themeFillTint="33"/>
+            <w:vAlign w:val="center"/>
+          </w:tcPr>
+          <w:p>
+            <w:pPr>
+              <w:rPr>
+                <w:b/>
+                <w:sz w:val="20"/>
+              </w:rPr>
+            </w:pPr>
+            <w:proofErr w:type="spellStart"/>
+            <w:r>
+              <w:rPr>
+                <w:b/>
+                <w:sz w:val="20"/>
+              </w:rPr>
+              <w:t>Administracion</w:t>
+            </w:r>
+            <w:proofErr w:type="spellEnd"/>
+          </w:p>
+          <w:p>
+            <w:pPr>
+              <w:rPr>
+                <w:b/>
+                <w:sz w:val="20"/>
+              </w:rPr>
+            </w:pPr>
+            <w:r>
+              <w:rPr>
+                <w:b/>
+                <w:sz w:val="20"/>
+              </w:rPr>
+              <w:t>Visual</w:t>
+            </w:r>
+          </w:p>
+        </w:tc>
+        <w:tc>
+          <w:tcPr>
+            <w:tcW w:w="1381" w:type="dxa"/>
+            <w:tcBorders>
+              <w:right w:val="single" w:sz="4" w:space="0" w:color="auto"/>
+            </w:tcBorders>
+            <w:vAlign w:val="bottom"/>
+          </w:tcPr>
+          <w:p>
+            <w:pPr>
+              <w:rPr>
+                <w:rFonts w:ascii="Calibri" w:eastAsia="Times New Roman" w:hAnsi="Calibri" w:cs="Calibri"/>
+                <w:sz w:val="20"/>
+                <w:lang w:val="es-ES"/>
+              </w:rPr>
+            </w:pPr>
+            <w:r>
+              <w:rPr>
+                <w:rFonts w:ascii="Calibri" w:eastAsia="Times New Roman" w:hAnsi="Calibri" w:cs="Calibri"/>
+                <w:sz w:val="20"/>
+                <w:lang w:val="es-ES"/>
+              </w:rPr>
+              <w:t>Unidireccional</w:t>
+            </w:r>
+          </w:p>
+        </w:tc>
+        <w:tc>
+          <w:tcPr>
+            <w:tcW w:w="5871" w:type="dxa"/>
+            <w:tcBorders>
+              <w:left w:val="single" w:sz="4" w:space="0" w:color="auto"/>
+            </w:tcBorders>
+            <w:vAlign w:val="bottom"/>
+          </w:tcPr>
+          <w:p>
+            <w:pPr>
+              <w:rPr>
+                <w:rFonts w:ascii="Calibri" w:eastAsia="Times New Roman" w:hAnsi="Calibri" w:cs="Calibri"/>
+                <w:sz w:val="20"/>
+                <w:lang w:val="es-ES"/>
+              </w:rPr>
+            </w:pPr>
+            <w:r>
+              <w:rPr>
+                <w:rFonts w:ascii="Calibri" w:eastAsia="Times New Roman" w:hAnsi="Calibri" w:cs="Calibri"/>
+                <w:sz w:val="20"/>
+                <w:lang w:val="es-ES"/>
+              </w:rPr>
+              <w:t>Envía desde el modulo de administración la información que debe desplegarse visualmente en las salas del teatro.</w:t>
+            </w:r>
+          </w:p>
+        </w:tc>
+      </w:tr>
+      <w:tr>
+        <w:trPr>
+          <w:cantSplit/>
+          <w:jc w:val="center"/>
+        </w:trPr>
+        <w:tc>
+          <w:tcPr>
+            <w:tcW w:w="1497" w:type="dxa"/>
+            <w:shd w:val="clear" w:color="auto" w:fill="DBE5F1" w:themeFill="accent1" w:themeFillTint="33"/>
+            <w:vAlign w:val="center"/>
+          </w:tcPr>
+          <w:p>
+            <w:pPr>
+              <w:rPr>
+                <w:b/>
+                <w:sz w:val="20"/>
+              </w:rPr>
+            </w:pPr>
+            <w:r>
+              <w:rPr>
+                <w:b/>
+                <w:sz w:val="20"/>
+              </w:rPr>
+              <w:t>Visual</w:t>
+            </w:r>
+          </w:p>
+          <w:p>
+            <w:pPr>
+              <w:rPr>
+                <w:b/>
+                <w:sz w:val="20"/>
+              </w:rPr>
+            </w:pPr>
+            <w:proofErr w:type="spellStart"/>
+            <w:r>
+              <w:rPr>
+                <w:b/>
+                <w:sz w:val="20"/>
+              </w:rPr>
+              <w:t>Visualizacion</w:t>
+            </w:r>
+            <w:proofErr w:type="spellEnd"/>
+          </w:p>
+        </w:tc>
+        <w:tc>
+          <w:tcPr>
+            <w:tcW w:w="1381" w:type="dxa"/>
+            <w:tcBorders>
+              <w:right w:val="single" w:sz="4" w:space="0" w:color="auto"/>
+            </w:tcBorders>
+            <w:vAlign w:val="bottom"/>
+          </w:tcPr>
+          <w:p>
+            <w:pPr>
+              <w:rPr>
+                <w:rFonts w:ascii="Calibri" w:eastAsia="Times New Roman" w:hAnsi="Calibri" w:cs="Calibri"/>
+                <w:sz w:val="20"/>
+                <w:lang w:val="es-ES"/>
+              </w:rPr>
+            </w:pPr>
+            <w:r>
+              <w:rPr>
+                <w:rFonts w:ascii="Calibri" w:eastAsia="Times New Roman" w:hAnsi="Calibri" w:cs="Calibri"/>
+                <w:sz w:val="20"/>
+                <w:lang w:val="es-ES"/>
+              </w:rPr>
+              <w:t>Interfaz</w:t>
+            </w:r>
+          </w:p>
+        </w:tc>
+        <w:tc>
+          <w:tcPr>
+            <w:tcW w:w="5871" w:type="dxa"/>
+            <w:tcBorders>
+              <w:left w:val="single" w:sz="4" w:space="0" w:color="auto"/>
+            </w:tcBorders>
+            <w:vAlign w:val="bottom"/>
+          </w:tcPr>
+          <w:p>
+            <w:pPr>
+              <w:rPr>
+                <w:rFonts w:ascii="Calibri" w:eastAsia="Times New Roman" w:hAnsi="Calibri" w:cs="Calibri"/>
+                <w:sz w:val="20"/>
+                <w:lang w:val="es-ES"/>
+              </w:rPr>
+            </w:pPr>
+            <w:r>
+              <w:rPr>
+                <w:rFonts w:ascii="Calibri" w:eastAsia="Times New Roman" w:hAnsi="Calibri" w:cs="Calibri"/>
+                <w:sz w:val="20"/>
+                <w:lang w:val="es-ES"/>
+              </w:rPr>
+              <w:t>Expone la interfaz hacia la cual se conectaran los dispositivos visuales (pantallas) que despliegan la información relevante para los clientes del teatro.</w:t>
+            </w:r>
+          </w:p>
+        </w:tc>
+      </w:tr>
+      <w:tr>
+        <w:trPr>
+          <w:cantSplit/>
+          <w:jc w:val="center"/>
+        </w:trPr>
+        <w:tc>
+          <w:tcPr>
+            <w:tcW w:w="1497" w:type="dxa"/>
+            <w:shd w:val="clear" w:color="auto" w:fill="DBE5F1" w:themeFill="accent1" w:themeFillTint="33"/>
+            <w:vAlign w:val="center"/>
+          </w:tcPr>
+          <w:p>
+            <w:pPr>
+              <w:rPr>
+                <w:b/>
+                <w:sz w:val="20"/>
+              </w:rPr>
+            </w:pPr>
+            <w:r>
+              <w:rPr>
+                <w:b/>
+                <w:sz w:val="20"/>
+              </w:rPr>
+              <w:t>Persistencia</w:t>
+            </w:r>
+          </w:p>
+          <w:p>
+            <w:pPr>
+              <w:rPr>
+                <w:b/>
+                <w:sz w:val="20"/>
+              </w:rPr>
+            </w:pPr>
+            <w:proofErr w:type="spellStart"/>
+            <w:r>
+              <w:rPr>
+                <w:b/>
+                <w:sz w:val="20"/>
+              </w:rPr>
+              <w:t>Administracion</w:t>
+            </w:r>
+            <w:proofErr w:type="spellEnd"/>
+          </w:p>
+        </w:tc>
+        <w:tc>
+          <w:tcPr>
+            <w:tcW w:w="1381" w:type="dxa"/>
+            <w:tcBorders>
+              <w:right w:val="single" w:sz="4" w:space="0" w:color="auto"/>
+            </w:tcBorders>
+            <w:vAlign w:val="bottom"/>
+          </w:tcPr>
+          <w:p>
+            <w:pPr>
+              <w:rPr>
+                <w:rFonts w:ascii="Calibri" w:eastAsia="Times New Roman" w:hAnsi="Calibri" w:cs="Calibri"/>
+                <w:sz w:val="20"/>
+                <w:lang w:val="es-ES"/>
+              </w:rPr>
+            </w:pPr>
+            <w:r>
+              <w:rPr>
+                <w:rFonts w:ascii="Calibri" w:eastAsia="Times New Roman" w:hAnsi="Calibri" w:cs="Calibri"/>
+                <w:sz w:val="20"/>
+                <w:lang w:val="es-ES"/>
+              </w:rPr>
+              <w:t>Bidireccional</w:t>
+            </w:r>
+          </w:p>
+        </w:tc>
+        <w:tc>
+          <w:tcPr>
+            <w:tcW w:w="5871" w:type="dxa"/>
+            <w:tcBorders>
+              <w:left w:val="single" w:sz="4" w:space="0" w:color="auto"/>
+            </w:tcBorders>
+            <w:vAlign w:val="bottom"/>
+          </w:tcPr>
+          <w:p>
+            <w:pPr>
+              <w:rPr>
+                <w:rFonts w:ascii="Calibri" w:eastAsia="Times New Roman" w:hAnsi="Calibri" w:cs="Calibri"/>
+                <w:sz w:val="20"/>
+                <w:lang w:val="es-ES"/>
+              </w:rPr>
+            </w:pPr>
+            <w:r>
+              <w:rPr>
+                <w:rFonts w:ascii="Calibri" w:eastAsia="Times New Roman" w:hAnsi="Calibri" w:cs="Calibri"/>
+                <w:sz w:val="20"/>
+                <w:lang w:val="es-ES"/>
+              </w:rPr>
+              <w:t>Permite al modulo de administración persistir los datos de las salas de cine, funciones, usuarios, etc., en la base de datos local  del teatro</w:t>
+            </w:r>
+          </w:p>
+        </w:tc>
+      </w:tr>
+      <w:tr>
+        <w:trPr>
+          <w:cantSplit/>
+          <w:jc w:val="center"/>
+        </w:trPr>
+        <w:tc>
+          <w:tcPr>
+            <w:tcW w:w="1497" w:type="dxa"/>
+            <w:shd w:val="clear" w:color="auto" w:fill="DBE5F1" w:themeFill="accent1" w:themeFillTint="33"/>
+            <w:vAlign w:val="center"/>
+          </w:tcPr>
+          <w:p>
+            <w:pPr>
+              <w:rPr>
+                <w:b/>
+                <w:sz w:val="20"/>
+              </w:rPr>
+            </w:pPr>
+            <w:r>
+              <w:rPr>
+                <w:b/>
+                <w:sz w:val="20"/>
+              </w:rPr>
+              <w:t>Persistencia</w:t>
+            </w:r>
+          </w:p>
+          <w:p>
+            <w:pPr>
+              <w:rPr>
+                <w:b/>
+                <w:sz w:val="20"/>
+              </w:rPr>
+            </w:pPr>
+            <w:proofErr w:type="spellStart"/>
+            <w:r>
+              <w:rPr>
+                <w:b/>
+                <w:sz w:val="20"/>
+              </w:rPr>
+              <w:t>DatosTeatro</w:t>
+            </w:r>
+            <w:proofErr w:type="spellEnd"/>
+          </w:p>
+        </w:tc>
+        <w:tc>
+          <w:tcPr>
+            <w:tcW w:w="1381" w:type="dxa"/>
+            <w:tcBorders>
+              <w:right w:val="single" w:sz="4" w:space="0" w:color="auto"/>
+            </w:tcBorders>
+            <w:vAlign w:val="bottom"/>
+          </w:tcPr>
+          <w:p>
+            <w:pPr>
+              <w:rPr>
+                <w:rFonts w:ascii="Calibri" w:eastAsia="Times New Roman" w:hAnsi="Calibri" w:cs="Calibri"/>
+                <w:sz w:val="20"/>
+                <w:lang w:val="es-ES"/>
+              </w:rPr>
+            </w:pPr>
+            <w:r>
+              <w:rPr>
+                <w:rFonts w:ascii="Calibri" w:eastAsia="Times New Roman" w:hAnsi="Calibri" w:cs="Calibri"/>
+                <w:sz w:val="20"/>
+                <w:lang w:val="es-ES"/>
+              </w:rPr>
+              <w:t>Unidireccional</w:t>
+            </w:r>
+          </w:p>
+        </w:tc>
+        <w:tc>
+          <w:tcPr>
+            <w:tcW w:w="5871" w:type="dxa"/>
+            <w:tcBorders>
+              <w:left w:val="single" w:sz="4" w:space="0" w:color="auto"/>
+            </w:tcBorders>
+            <w:vAlign w:val="bottom"/>
+          </w:tcPr>
+          <w:p>
+            <w:pPr>
+              <w:rPr>
+                <w:rFonts w:ascii="Calibri" w:eastAsia="Times New Roman" w:hAnsi="Calibri" w:cs="Calibri"/>
+                <w:sz w:val="20"/>
+                <w:lang w:val="es-ES"/>
+              </w:rPr>
+            </w:pPr>
+            <w:r>
+              <w:rPr>
+                <w:rFonts w:ascii="Calibri" w:eastAsia="Times New Roman" w:hAnsi="Calibri" w:cs="Calibri"/>
+                <w:sz w:val="20"/>
+                <w:lang w:val="es-ES"/>
+              </w:rPr>
+              <w:t>El modulo de persistencia se encarga de realizar el acceso a la base de datos local del teatro donde se persisten todos los datos del teatro para que puedan ser consultados, modificados o creados según se requiera</w:t>
+            </w:r>
+          </w:p>
+        </w:tc>
+      </w:tr>
+      <w:tr>
+        <w:trPr>
+          <w:cantSplit/>
+          <w:jc w:val="center"/>
+        </w:trPr>
+        <w:tc>
+          <w:tcPr>
+            <w:tcW w:w="1497" w:type="dxa"/>
+            <w:shd w:val="clear" w:color="auto" w:fill="DBE5F1" w:themeFill="accent1" w:themeFillTint="33"/>
+            <w:vAlign w:val="center"/>
+          </w:tcPr>
+          <w:p>
+            <w:pPr>
+              <w:rPr>
+                <w:b/>
+                <w:sz w:val="20"/>
+              </w:rPr>
+            </w:pPr>
+            <w:r>
+              <w:rPr>
+                <w:b/>
+                <w:sz w:val="20"/>
+              </w:rPr>
+              <w:t>Persistencia</w:t>
+            </w:r>
+          </w:p>
+          <w:p>
+            <w:pPr>
+              <w:rPr>
+                <w:b/>
+                <w:sz w:val="20"/>
+              </w:rPr>
+            </w:pPr>
+            <w:proofErr w:type="spellStart"/>
+            <w:r>
+              <w:rPr>
+                <w:b/>
+                <w:sz w:val="20"/>
+              </w:rPr>
+              <w:t>Sync</w:t>
+            </w:r>
+            <w:proofErr w:type="spellEnd"/>
+          </w:p>
+        </w:tc>
+        <w:tc>
+          <w:tcPr>
+            <w:tcW w:w="1381" w:type="dxa"/>
+            <w:tcBorders>
+              <w:right w:val="single" w:sz="4" w:space="0" w:color="auto"/>
+            </w:tcBorders>
+            <w:vAlign w:val="bottom"/>
+          </w:tcPr>
+          <w:p>
+            <w:pPr>
+              <w:rPr>
+                <w:rFonts w:ascii="Calibri" w:eastAsia="Times New Roman" w:hAnsi="Calibri" w:cs="Calibri"/>
+                <w:sz w:val="20"/>
+                <w:lang w:val="es-ES"/>
+              </w:rPr>
+            </w:pPr>
+            <w:r>
+              <w:rPr>
+                <w:rFonts w:ascii="Calibri" w:eastAsia="Times New Roman" w:hAnsi="Calibri" w:cs="Calibri"/>
+                <w:sz w:val="20"/>
+                <w:lang w:val="es-ES"/>
+              </w:rPr>
+              <w:t>Bidireccional</w:t>
+            </w:r>
+          </w:p>
+        </w:tc>
+        <w:tc>
+          <w:tcPr>
+            <w:tcW w:w="5871" w:type="dxa"/>
+            <w:tcBorders>
+              <w:left w:val="single" w:sz="4" w:space="0" w:color="auto"/>
+            </w:tcBorders>
+            <w:vAlign w:val="bottom"/>
+          </w:tcPr>
+          <w:p>
+            <w:pPr>
+              <w:rPr>
+                <w:rFonts w:ascii="Calibri" w:eastAsia="Times New Roman" w:hAnsi="Calibri" w:cs="Calibri"/>
+                <w:sz w:val="20"/>
+                <w:lang w:val="es-ES"/>
+              </w:rPr>
+            </w:pPr>
+            <w:r>
+              <w:rPr>
+                <w:rFonts w:ascii="Calibri" w:eastAsia="Times New Roman" w:hAnsi="Calibri" w:cs="Calibri"/>
+                <w:sz w:val="20"/>
+                <w:lang w:val="es-ES"/>
+              </w:rPr>
+              <w:t>Se encarga de hacer persistencia de la información después de la sincronización de los datos entre el servidor central y el servidor local del teatro</w:t>
+            </w:r>
+          </w:p>
+        </w:tc>
+      </w:tr>
+      <w:tr>
+        <w:trPr>
+          <w:cantSplit/>
+          <w:jc w:val="center"/>
+        </w:trPr>
+        <w:tc>
+          <w:tcPr>
+            <w:tcW w:w="1497" w:type="dxa"/>
+            <w:shd w:val="clear" w:color="auto" w:fill="DBE5F1" w:themeFill="accent1" w:themeFillTint="33"/>
+            <w:vAlign w:val="center"/>
+          </w:tcPr>
+          <w:p>
+            <w:pPr>
+              <w:rPr>
+                <w:b/>
+                <w:sz w:val="20"/>
+              </w:rPr>
+            </w:pPr>
+            <w:proofErr w:type="spellStart"/>
+            <w:r>
+              <w:rPr>
+                <w:b/>
+                <w:sz w:val="20"/>
+              </w:rPr>
+              <w:t>Sync</w:t>
+            </w:r>
+            <w:proofErr w:type="spellEnd"/>
+          </w:p>
+          <w:p>
+            <w:pPr>
+              <w:rPr>
+                <w:b/>
+                <w:sz w:val="20"/>
+              </w:rPr>
+            </w:pPr>
+            <w:proofErr w:type="spellStart"/>
+            <w:r>
+              <w:rPr>
+                <w:b/>
+                <w:sz w:val="20"/>
+              </w:rPr>
+              <w:t>ServidorCentral</w:t>
+            </w:r>
+            <w:proofErr w:type="spellEnd"/>
+          </w:p>
+        </w:tc>
+        <w:tc>
+          <w:tcPr>
+            <w:tcW w:w="1381" w:type="dxa"/>
+            <w:tcBorders>
+              <w:right w:val="single" w:sz="4" w:space="0" w:color="auto"/>
+            </w:tcBorders>
+            <w:vAlign w:val="bottom"/>
+          </w:tcPr>
+          <w:p>
+            <w:pPr>
+              <w:rPr>
+                <w:rFonts w:ascii="Calibri" w:eastAsia="Times New Roman" w:hAnsi="Calibri" w:cs="Calibri"/>
+                <w:sz w:val="20"/>
+                <w:lang w:val="es-ES"/>
+              </w:rPr>
+            </w:pPr>
+            <w:r>
+              <w:rPr>
+                <w:rFonts w:ascii="Calibri" w:eastAsia="Times New Roman" w:hAnsi="Calibri" w:cs="Calibri"/>
+                <w:sz w:val="20"/>
+                <w:lang w:val="es-ES"/>
+              </w:rPr>
+              <w:t>Interfaz</w:t>
+            </w:r>
+          </w:p>
+        </w:tc>
+        <w:tc>
+          <w:tcPr>
+            <w:tcW w:w="5871" w:type="dxa"/>
+            <w:tcBorders>
+              <w:left w:val="single" w:sz="4" w:space="0" w:color="auto"/>
+            </w:tcBorders>
+            <w:vAlign w:val="bottom"/>
+          </w:tcPr>
+          <w:p>
+            <w:pPr>
+              <w:rPr>
+                <w:rFonts w:ascii="Calibri" w:eastAsia="Times New Roman" w:hAnsi="Calibri" w:cs="Calibri"/>
+                <w:sz w:val="20"/>
+                <w:lang w:val="es-ES"/>
+              </w:rPr>
+            </w:pPr>
+            <w:r>
+              <w:rPr>
+                <w:rFonts w:ascii="Calibri" w:eastAsia="Times New Roman" w:hAnsi="Calibri" w:cs="Calibri"/>
+                <w:sz w:val="20"/>
+                <w:lang w:val="es-ES"/>
+              </w:rPr>
+              <w:t>Expone la interfaz de sincronización del servidor local del teatro para poder comunicarse con el servidor central</w:t>
+            </w:r>
           </w:p>
         </w:tc>
       </w:tr>
@@ -21802,6 +24124,7 @@
           <w:rFonts w:cstheme="minorHAnsi"/>
           <w:color w:val="auto"/>
         </w:rPr>
+        <w:lastRenderedPageBreak/>
         <w:t xml:space="preserve">Tabla </w:t>
       </w:r>
       <w:r>
@@ -22014,7 +24337,6 @@
         <w:jc w:val="both"/>
       </w:pPr>
       <w:r>
-        <w:lastRenderedPageBreak/>
         <w:t>Para tener un mejor entendimiento del diagrama, especificamos a continuación la relación que hay entre los componentes del sistema.</w:t>
       </w:r>
     </w:p>
@@ -22366,7 +24688,7 @@
                     <a:blip r:embed="rId22">
                       <a:extLst>
                         <a:ext uri="{28A0092B-C50C-407E-A947-70E740481C1C}">
-                          <a14:useLocalDpi xmlns="" xmlns:wpc="http://schemas.microsoft.com/office/word/2010/wordprocessingCanvas" xmlns:mc="http://schemas.openxmlformats.org/markup-compatibility/2006" xmlns:o="urn:schemas-microsoft-com:office:office" xmlns:v="urn:schemas-microsoft-com:vml" xmlns:wp14="http://schemas.microsoft.com/office/word/2010/wordprocessingDrawing" xmlns:w10="urn:schemas-microsoft-com:office:word" xmlns:w="http://schemas.openxmlformats.org/wordprocessingml/2006/main" xmlns:w14="http://schemas.microsoft.com/office/word/2010/wordml" xmlns:wpg="http://schemas.microsoft.com/office/word/2010/wordprocessingGroup" xmlns:wpi="http://schemas.microsoft.com/office/word/2010/wordprocessingInk" xmlns:wps="http://schemas.microsoft.com/office/word/2010/wordprocessingShape" xmlns:a14="http://schemas.microsoft.com/office/drawing/2010/main" val="0"/>
+                          <a14:useLocalDpi xmlns:a14="http://schemas.microsoft.com/office/drawing/2010/main" xmlns:wps="http://schemas.microsoft.com/office/word/2010/wordprocessingShape" xmlns:wpi="http://schemas.microsoft.com/office/word/2010/wordprocessingInk" xmlns:wpg="http://schemas.microsoft.com/office/word/2010/wordprocessingGroup" xmlns:w14="http://schemas.microsoft.com/office/word/2010/wordml" xmlns:w="http://schemas.openxmlformats.org/wordprocessingml/2006/main" xmlns:w10="urn:schemas-microsoft-com:office:word" xmlns:wp14="http://schemas.microsoft.com/office/word/2010/wordprocessingDrawing" xmlns:v="urn:schemas-microsoft-com:vml" xmlns:o="urn:schemas-microsoft-com:office:office" xmlns:mc="http://schemas.openxmlformats.org/markup-compatibility/2006" xmlns:wpc="http://schemas.microsoft.com/office/word/2010/wordprocessingCanvas" xmlns="" val="0"/>
                         </a:ext>
                       </a:extLst>
                     </a:blip>
@@ -25117,7 +27439,7 @@
                     <a:blip r:embed="rId23">
                       <a:extLst>
                         <a:ext uri="{28A0092B-C50C-407E-A947-70E740481C1C}">
-                          <a14:useLocalDpi xmlns="" xmlns:wpc="http://schemas.microsoft.com/office/word/2010/wordprocessingCanvas" xmlns:mc="http://schemas.openxmlformats.org/markup-compatibility/2006" xmlns:o="urn:schemas-microsoft-com:office:office" xmlns:v="urn:schemas-microsoft-com:vml" xmlns:wp14="http://schemas.microsoft.com/office/word/2010/wordprocessingDrawing" xmlns:w10="urn:schemas-microsoft-com:office:word" xmlns:w="http://schemas.openxmlformats.org/wordprocessingml/2006/main" xmlns:w14="http://schemas.microsoft.com/office/word/2010/wordml" xmlns:wpg="http://schemas.microsoft.com/office/word/2010/wordprocessingGroup" xmlns:wpi="http://schemas.microsoft.com/office/word/2010/wordprocessingInk" xmlns:wps="http://schemas.microsoft.com/office/word/2010/wordprocessingShape" xmlns:a14="http://schemas.microsoft.com/office/drawing/2010/main" val="0"/>
+                          <a14:useLocalDpi xmlns:a14="http://schemas.microsoft.com/office/drawing/2010/main" xmlns:wps="http://schemas.microsoft.com/office/word/2010/wordprocessingShape" xmlns:wpi="http://schemas.microsoft.com/office/word/2010/wordprocessingInk" xmlns:wpg="http://schemas.microsoft.com/office/word/2010/wordprocessingGroup" xmlns:w14="http://schemas.microsoft.com/office/word/2010/wordml" xmlns:w="http://schemas.openxmlformats.org/wordprocessingml/2006/main" xmlns:w10="urn:schemas-microsoft-com:office:word" xmlns:wp14="http://schemas.microsoft.com/office/word/2010/wordprocessingDrawing" xmlns:v="urn:schemas-microsoft-com:vml" xmlns:o="urn:schemas-microsoft-com:office:office" xmlns:mc="http://schemas.openxmlformats.org/markup-compatibility/2006" xmlns:wpc="http://schemas.microsoft.com/office/word/2010/wordprocessingCanvas" xmlns="" val="0"/>
                         </a:ext>
                       </a:extLst>
                     </a:blip>
@@ -25581,7 +27903,7 @@
         <w:noProof/>
         <w:sz w:val="20"/>
       </w:rPr>
-      <w:t>30</w:t>
+      <w:t>11</w:t>
     </w:r>
     <w:r>
       <w:rPr>
@@ -31298,7 +33620,7 @@
 </file>
 
 <file path=customXml/itemProps1.xml><?xml version="1.0" encoding="utf-8"?>
-<ds:datastoreItem xmlns:ds="http://schemas.openxmlformats.org/officeDocument/2006/customXml" ds:itemID="{62436D82-47CB-4F4A-A87F-73A460DC2DF3}">
+<ds:datastoreItem xmlns:ds="http://schemas.openxmlformats.org/officeDocument/2006/customXml" ds:itemID="{50251A67-9A55-4037-B133-D47BFB4DE4DC}">
   <ds:schemaRefs>
     <ds:schemaRef ds:uri="http://schemas.openxmlformats.org/officeDocument/2006/bibliography"/>
   </ds:schemaRefs>

</xml_diff>

<commit_message>
Se agregan flujos de información
</commit_message>
<xml_diff>
--- a/CSOF5301 Analisis y Diseno de Software/Taller 5/1117 Taller 5 - Salas de Cine.docx
+++ b/CSOF5301 Analisis y Diseno de Software/Taller 5/1117 Taller 5 - Salas de Cine.docx
@@ -1,6 +1,6 @@
 
 <file path=word/document.xml><?xml version="1.0" encoding="utf-8"?>
-<w:document xmlns:ve="http://schemas.openxmlformats.org/markup-compatibility/2006" xmlns:o="urn:schemas-microsoft-com:office:office" xmlns:r="http://schemas.openxmlformats.org/officeDocument/2006/relationships" xmlns:m="http://schemas.openxmlformats.org/officeDocument/2006/math" xmlns:v="urn:schemas-microsoft-com:vml" xmlns:wp="http://schemas.openxmlformats.org/drawingml/2006/wordprocessingDrawing" xmlns:w10="urn:schemas-microsoft-com:office:word" xmlns:w="http://schemas.openxmlformats.org/wordprocessingml/2006/main" xmlns:wne="http://schemas.microsoft.com/office/word/2006/wordml">
+<w:document xmlns:wpc="http://schemas.microsoft.com/office/word/2010/wordprocessingCanvas" xmlns:mc="http://schemas.openxmlformats.org/markup-compatibility/2006" xmlns:o="urn:schemas-microsoft-com:office:office" xmlns:r="http://schemas.openxmlformats.org/officeDocument/2006/relationships" xmlns:m="http://schemas.openxmlformats.org/officeDocument/2006/math" xmlns:v="urn:schemas-microsoft-com:vml" xmlns:wp14="http://schemas.microsoft.com/office/word/2010/wordprocessingDrawing" xmlns:wp="http://schemas.openxmlformats.org/drawingml/2006/wordprocessingDrawing" xmlns:w10="urn:schemas-microsoft-com:office:word" xmlns:w="http://schemas.openxmlformats.org/wordprocessingml/2006/main" xmlns:w14="http://schemas.microsoft.com/office/word/2010/wordml" xmlns:wpg="http://schemas.microsoft.com/office/word/2010/wordprocessingGroup" xmlns:wpi="http://schemas.microsoft.com/office/word/2010/wordprocessingInk" xmlns:wne="http://schemas.microsoft.com/office/word/2006/wordml" xmlns:wps="http://schemas.microsoft.com/office/word/2010/wordprocessingShape" mc:Ignorable="w14 wp14">
   <w:body>
     <w:p>
       <w:pPr>
@@ -163,7 +163,7 @@
                     </pic:cNvPicPr>
                   </pic:nvPicPr>
                   <pic:blipFill>
-                    <a:blip r:embed="rId8" cstate="print"/>
+                    <a:blip r:embed="rId9" cstate="print"/>
                     <a:srcRect/>
                     <a:stretch>
                       <a:fillRect/>
@@ -268,7 +268,7 @@
           <w:bottom w:w="28" w:type="dxa"/>
           <w:right w:w="57" w:type="dxa"/>
         </w:tblCellMar>
-        <w:tblLook w:val="04A0"/>
+        <w:tblLook w:val="04A0" w:firstRow="1" w:lastRow="0" w:firstColumn="1" w:lastColumn="0" w:noHBand="0" w:noVBand="1"/>
       </w:tblPr>
       <w:tblGrid>
         <w:gridCol w:w="3402"/>
@@ -1006,7 +1006,7 @@
                     </pic:cNvPicPr>
                   </pic:nvPicPr>
                   <pic:blipFill>
-                    <a:blip r:embed="rId9" cstate="print"/>
+                    <a:blip r:embed="rId10" cstate="print"/>
                     <a:srcRect l="3380"/>
                     <a:stretch>
                       <a:fillRect/>
@@ -1066,7 +1066,7 @@
                     </pic:cNvPicPr>
                   </pic:nvPicPr>
                   <pic:blipFill>
-                    <a:blip r:embed="rId8" cstate="print"/>
+                    <a:blip r:embed="rId9" cstate="print"/>
                     <a:srcRect b="15493"/>
                     <a:stretch>
                       <a:fillRect/>
@@ -7174,7 +7174,7 @@
           <w:bottom w:w="28" w:type="dxa"/>
           <w:right w:w="57" w:type="dxa"/>
         </w:tblCellMar>
-        <w:tblLook w:val="04A0"/>
+        <w:tblLook w:val="04A0" w:firstRow="1" w:lastRow="0" w:firstColumn="1" w:lastColumn="0" w:noHBand="0" w:noVBand="1"/>
       </w:tblPr>
       <w:tblGrid>
         <w:gridCol w:w="567"/>
@@ -7771,19 +7771,11 @@
           <w:b/>
         </w:rPr>
       </w:pPr>
-      <w:proofErr w:type="spellStart"/>
       <w:r>
         <w:rPr>
           <w:b/>
         </w:rPr>
-        <w:t>Fidelización</w:t>
-      </w:r>
-      <w:proofErr w:type="spellEnd"/>
-      <w:r>
-        <w:rPr>
-          <w:b/>
-        </w:rPr>
-        <w:t xml:space="preserve"> y venta de tiquetes</w:t>
+        <w:t>Fidelización y venta de tiquetes</w:t>
       </w:r>
     </w:p>
     <w:p>
@@ -7791,15 +7783,7 @@
         <w:jc w:val="both"/>
       </w:pPr>
       <w:r>
-        <w:t xml:space="preserve">La estrategia de </w:t>
-      </w:r>
-      <w:proofErr w:type="spellStart"/>
-      <w:r>
-        <w:t>fidelización</w:t>
-      </w:r>
-      <w:proofErr w:type="spellEnd"/>
-      <w:r>
-        <w:t xml:space="preserve"> se enfoca en una tarjeta que puede adquirir el cliente en el sitio web o en las taquillas del teatro.</w:t>
+        <w:t>La estrategia de fidelización se enfoca en una tarjeta que puede adquirir el cliente en el sitio web o en las taquillas del teatro.</w:t>
       </w:r>
     </w:p>
     <w:p>
@@ -7815,15 +7799,7 @@
       </w:r>
       <w:proofErr w:type="gramEnd"/>
       <w:r>
-        <w:t xml:space="preserve"> usuarios con tarjeta de </w:t>
-      </w:r>
-      <w:proofErr w:type="spellStart"/>
-      <w:r>
-        <w:t>fidelización</w:t>
-      </w:r>
-      <w:proofErr w:type="spellEnd"/>
-      <w:r>
-        <w:t xml:space="preserve">), como la venta de tiquetes en las taquillas de los teatros. </w:t>
+        <w:t xml:space="preserve"> usuarios con tarjeta de fidelización), como la venta de tiquetes en las taquillas de los teatros. </w:t>
       </w:r>
     </w:p>
     <w:p>
@@ -7923,15 +7899,7 @@
         <w:jc w:val="both"/>
       </w:pPr>
       <w:r>
-        <w:t xml:space="preserve">Las promociones personalizadas solo aplican para clientes que cuenten con la tarjeta de </w:t>
-      </w:r>
-      <w:proofErr w:type="spellStart"/>
-      <w:r>
-        <w:t>fidelización</w:t>
-      </w:r>
-      <w:proofErr w:type="spellEnd"/>
-      <w:r>
-        <w:t xml:space="preserve"> y se comunicarán a través de correo electrónico. El sistema debe ser capaz de realizar los análisis necesarios para encontrar a los clientes que cumplan con las condiciones establecidas por el grupo de marketing.</w:t>
+        <w:t>Las promociones personalizadas solo aplican para clientes que cuenten con la tarjeta de fidelización y se comunicarán a través de correo electrónico. El sistema debe ser capaz de realizar los análisis necesarios para encontrar a los clientes que cumplan con las condiciones establecidas por el grupo de marketing.</w:t>
       </w:r>
     </w:p>
     <w:p>
@@ -7939,15 +7907,7 @@
         <w:jc w:val="both"/>
       </w:pPr>
       <w:r>
-        <w:t xml:space="preserve">Las promociones se aplican al comprar boletas por internet, o presentando la tarjeta de </w:t>
-      </w:r>
-      <w:proofErr w:type="spellStart"/>
-      <w:r>
-        <w:t>fidelización</w:t>
-      </w:r>
-      <w:proofErr w:type="spellEnd"/>
-      <w:r>
-        <w:t xml:space="preserve"> al comprar boletas en </w:t>
+        <w:t xml:space="preserve">Las promociones se aplican al comprar boletas por internet, o presentando la tarjeta de fidelización al comprar boletas en </w:t>
       </w:r>
       <w:r>
         <w:t xml:space="preserve">la </w:t>
@@ -8369,7 +8329,7 @@
           <w:bottom w:w="28" w:type="dxa"/>
           <w:right w:w="57" w:type="dxa"/>
         </w:tblCellMar>
-        <w:tblLook w:val="04A0"/>
+        <w:tblLook w:val="04A0" w:firstRow="1" w:lastRow="0" w:firstColumn="1" w:lastColumn="0" w:noHBand="0" w:noVBand="1"/>
       </w:tblPr>
       <w:tblGrid>
         <w:gridCol w:w="1669"/>
@@ -9495,7 +9455,7 @@
           <w:bottom w:w="28" w:type="dxa"/>
           <w:right w:w="57" w:type="dxa"/>
         </w:tblCellMar>
-        <w:tblLook w:val="04A0"/>
+        <w:tblLook w:val="04A0" w:firstRow="1" w:lastRow="0" w:firstColumn="1" w:lastColumn="0" w:noHBand="0" w:noVBand="1"/>
       </w:tblPr>
       <w:tblGrid>
         <w:gridCol w:w="851"/>
@@ -10056,7 +10016,7 @@
                     </pic:cNvPicPr>
                   </pic:nvPicPr>
                   <pic:blipFill>
-                    <a:blip r:embed="rId10"/>
+                    <a:blip r:embed="rId11"/>
                     <a:srcRect/>
                     <a:stretch>
                       <a:fillRect/>
@@ -10295,7 +10255,7 @@
           <w:bottom w:w="28" w:type="dxa"/>
           <w:right w:w="57" w:type="dxa"/>
         </w:tblCellMar>
-        <w:tblLook w:val="04A0"/>
+        <w:tblLook w:val="04A0" w:firstRow="1" w:lastRow="0" w:firstColumn="1" w:lastColumn="0" w:noHBand="0" w:noVBand="1"/>
       </w:tblPr>
       <w:tblGrid>
         <w:gridCol w:w="1134"/>
@@ -11037,7 +10997,7 @@
                     </pic:cNvPicPr>
                   </pic:nvPicPr>
                   <pic:blipFill>
-                    <a:blip r:embed="rId11"/>
+                    <a:blip r:embed="rId12"/>
                     <a:srcRect/>
                     <a:stretch>
                       <a:fillRect/>
@@ -11251,7 +11211,7 @@
           <w:bottom w:w="28" w:type="dxa"/>
           <w:right w:w="57" w:type="dxa"/>
         </w:tblCellMar>
-        <w:tblLook w:val="04A0"/>
+        <w:tblLook w:val="04A0" w:firstRow="1" w:lastRow="0" w:firstColumn="1" w:lastColumn="0" w:noHBand="0" w:noVBand="1"/>
       </w:tblPr>
       <w:tblGrid>
         <w:gridCol w:w="1134"/>
@@ -12179,7 +12139,7 @@
                     </pic:cNvPicPr>
                   </pic:nvPicPr>
                   <pic:blipFill>
-                    <a:blip r:embed="rId12"/>
+                    <a:blip r:embed="rId13"/>
                     <a:srcRect/>
                     <a:stretch>
                       <a:fillRect/>
@@ -12392,7 +12352,7 @@
           <w:bottom w:w="28" w:type="dxa"/>
           <w:right w:w="57" w:type="dxa"/>
         </w:tblCellMar>
-        <w:tblLook w:val="04A0"/>
+        <w:tblLook w:val="04A0" w:firstRow="1" w:lastRow="0" w:firstColumn="1" w:lastColumn="0" w:noHBand="0" w:noVBand="1"/>
       </w:tblPr>
       <w:tblGrid>
         <w:gridCol w:w="1134"/>
@@ -13116,7 +13076,7 @@
                     </pic:cNvPicPr>
                   </pic:nvPicPr>
                   <pic:blipFill>
-                    <a:blip r:embed="rId13"/>
+                    <a:blip r:embed="rId14"/>
                     <a:srcRect/>
                     <a:stretch>
                       <a:fillRect/>
@@ -13329,7 +13289,7 @@
           <w:bottom w:w="28" w:type="dxa"/>
           <w:right w:w="57" w:type="dxa"/>
         </w:tblCellMar>
-        <w:tblLook w:val="04A0"/>
+        <w:tblLook w:val="04A0" w:firstRow="1" w:lastRow="0" w:firstColumn="1" w:lastColumn="0" w:noHBand="0" w:noVBand="1"/>
       </w:tblPr>
       <w:tblGrid>
         <w:gridCol w:w="1134"/>
@@ -14462,7 +14422,7 @@
                     </pic:cNvPicPr>
                   </pic:nvPicPr>
                   <pic:blipFill>
-                    <a:blip r:embed="rId14" cstate="print"/>
+                    <a:blip r:embed="rId15" cstate="print"/>
                     <a:srcRect/>
                     <a:stretch>
                       <a:fillRect/>
@@ -14675,7 +14635,7 @@
           <w:bottom w:w="28" w:type="dxa"/>
           <w:right w:w="57" w:type="dxa"/>
         </w:tblCellMar>
-        <w:tblLook w:val="04A0"/>
+        <w:tblLook w:val="04A0" w:firstRow="1" w:lastRow="0" w:firstColumn="1" w:lastColumn="0" w:noHBand="0" w:noVBand="1"/>
       </w:tblPr>
       <w:tblGrid>
         <w:gridCol w:w="1134"/>
@@ -15664,9 +15624,9 @@
             <o:lock v:ext="edit" aspectratio="t"/>
           </v:shapetype>
           <v:shape id="_x0000_i1025" type="#_x0000_t75" style="width:381pt;height:332.25pt" o:ole="">
-            <v:imagedata r:id="rId15" o:title=""/>
+            <v:imagedata r:id="rId16" o:title=""/>
           </v:shape>
-          <o:OLEObject Type="Embed" ProgID="Visio.Drawing.11" ShapeID="_x0000_i1025" DrawAspect="Content" ObjectID="_1382990304" r:id="rId16"/>
+          <o:OLEObject Type="Embed" ProgID="Visio.Drawing.11" ShapeID="_x0000_i1025" DrawAspect="Content" ObjectID="_1383013777" r:id="rId17"/>
         </w:object>
       </w:r>
     </w:p>
@@ -15810,9 +15770,9 @@
         </w:rPr>
         <w:drawing>
           <wp:inline distT="0" distB="0" distL="0" distR="0">
-            <wp:extent cx="6332220" cy="4606010"/>
+            <wp:extent cx="6332220" cy="3838500"/>
             <wp:effectExtent l="0" t="0" r="0" b="0"/>
-            <wp:docPr id="10" name="Imagen 10"/>
+            <wp:docPr id="21" name="Imagen 21"/>
             <wp:cNvGraphicFramePr>
               <a:graphicFrameLocks xmlns:a="http://schemas.openxmlformats.org/drawingml/2006/main" noChangeAspect="1"/>
             </wp:cNvGraphicFramePr>
@@ -15820,16 +15780,16 @@
               <a:graphicData uri="http://schemas.openxmlformats.org/drawingml/2006/picture">
                 <pic:pic xmlns:pic="http://schemas.openxmlformats.org/drawingml/2006/picture">
                   <pic:nvPicPr>
-                    <pic:cNvPr id="0" name="Picture 3"/>
+                    <pic:cNvPr id="0" name="Picture 6"/>
                     <pic:cNvPicPr>
                       <a:picLocks noChangeAspect="1" noChangeArrowheads="1"/>
                     </pic:cNvPicPr>
                   </pic:nvPicPr>
                   <pic:blipFill>
-                    <a:blip r:embed="rId17">
+                    <a:blip r:embed="rId18">
                       <a:extLst>
                         <a:ext uri="{28A0092B-C50C-407E-A947-70E740481C1C}">
-                          <a14:useLocalDpi xmlns:a14="http://schemas.microsoft.com/office/drawing/2010/main" xmlns:wps="http://schemas.microsoft.com/office/word/2010/wordprocessingShape" xmlns:wpi="http://schemas.microsoft.com/office/word/2010/wordprocessingInk" xmlns:wpg="http://schemas.microsoft.com/office/word/2010/wordprocessingGroup" xmlns:w14="http://schemas.microsoft.com/office/word/2010/wordml" xmlns:w="http://schemas.openxmlformats.org/wordprocessingml/2006/main" xmlns:w10="urn:schemas-microsoft-com:office:word" xmlns:wp14="http://schemas.microsoft.com/office/word/2010/wordprocessingDrawing" xmlns:v="urn:schemas-microsoft-com:vml" xmlns:o="urn:schemas-microsoft-com:office:office" xmlns:mc="http://schemas.openxmlformats.org/markup-compatibility/2006" xmlns:wpc="http://schemas.microsoft.com/office/word/2010/wordprocessingCanvas" xmlns="" val="0"/>
+                          <a14:useLocalDpi xmlns:a14="http://schemas.microsoft.com/office/drawing/2010/main" val="0"/>
                         </a:ext>
                       </a:extLst>
                     </a:blip>
@@ -15841,7 +15801,7 @@
                   <pic:spPr bwMode="auto">
                     <a:xfrm>
                       <a:off x="0" y="0"/>
-                      <a:ext cx="6332220" cy="4606010"/>
+                      <a:ext cx="6332220" cy="3838500"/>
                     </a:xfrm>
                     <a:prstGeom prst="rect">
                       <a:avLst/>
@@ -16012,7 +15972,7 @@
           <w:bottom w:w="28" w:type="dxa"/>
           <w:right w:w="57" w:type="dxa"/>
         </w:tblCellMar>
-        <w:tblLook w:val="04A0"/>
+        <w:tblLook w:val="04A0" w:firstRow="1" w:lastRow="0" w:firstColumn="1" w:lastColumn="0" w:noHBand="0" w:noVBand="1"/>
       </w:tblPr>
       <w:tblGrid>
         <w:gridCol w:w="1739"/>
@@ -16315,7 +16275,7 @@
                 <w:b/>
                 <w:sz w:val="20"/>
               </w:rPr>
-              <w:t>1</w:t>
+              <w:t>0</w:t>
             </w:r>
             <w:r>
               <w:rPr>
@@ -16355,7 +16315,7 @@
                 <w:b/>
                 <w:sz w:val="20"/>
               </w:rPr>
-              <w:t>1</w:t>
+              <w:t>0</w:t>
             </w:r>
             <w:r>
               <w:rPr>
@@ -16395,7 +16355,7 @@
                 <w:b/>
                 <w:sz w:val="20"/>
               </w:rPr>
-              <w:t>1</w:t>
+              <w:t>0</w:t>
             </w:r>
             <w:r>
               <w:rPr>
@@ -16409,6 +16369,100 @@
                 <w:sz w:val="20"/>
               </w:rPr>
               <w:t xml:space="preserve"> Información de las publicaciones en periódicos nacionales y locales</w:t>
+            </w:r>
+          </w:p>
+          <w:p>
+            <w:pPr>
+              <w:numPr>
+                <w:ilvl w:val="0"/>
+                <w:numId w:val="17"/>
+              </w:numPr>
+              <w:ind w:left="262" w:hanging="262"/>
+              <w:rPr>
+                <w:b/>
+                <w:sz w:val="20"/>
+              </w:rPr>
+            </w:pPr>
+            <w:r>
+              <w:rPr>
+                <w:b/>
+                <w:sz w:val="20"/>
+              </w:rPr>
+              <w:t>[</w:t>
+            </w:r>
+            <w:r>
+              <w:rPr>
+                <w:b/>
+                <w:sz w:val="20"/>
+              </w:rPr>
+              <w:t>0</w:t>
+            </w:r>
+            <w:r>
+              <w:rPr>
+                <w:b/>
+                <w:sz w:val="20"/>
+              </w:rPr>
+              <w:t xml:space="preserve">..*] </w:t>
+            </w:r>
+            <w:r>
+              <w:rPr>
+                <w:b/>
+                <w:sz w:val="20"/>
+              </w:rPr>
+              <w:t>registra</w:t>
+            </w:r>
+            <w:r>
+              <w:rPr>
+                <w:b/>
+                <w:sz w:val="20"/>
+              </w:rPr>
+              <w:t>:</w:t>
+            </w:r>
+            <w:r>
+              <w:rPr>
+                <w:sz w:val="20"/>
+              </w:rPr>
+              <w:t xml:space="preserve"> Información de las compras que se han hecho por fuera de la fidelización</w:t>
+            </w:r>
+          </w:p>
+          <w:p>
+            <w:pPr>
+              <w:numPr>
+                <w:ilvl w:val="0"/>
+                <w:numId w:val="17"/>
+              </w:numPr>
+              <w:ind w:left="262" w:hanging="262"/>
+              <w:rPr>
+                <w:b/>
+                <w:sz w:val="20"/>
+              </w:rPr>
+            </w:pPr>
+            <w:r>
+              <w:rPr>
+                <w:b/>
+                <w:sz w:val="20"/>
+              </w:rPr>
+              <w:t>[</w:t>
+            </w:r>
+            <w:r>
+              <w:rPr>
+                <w:b/>
+                <w:sz w:val="20"/>
+              </w:rPr>
+              <w:t>0..*] programa</w:t>
+            </w:r>
+            <w:r>
+              <w:rPr>
+                <w:b/>
+                <w:sz w:val="20"/>
+              </w:rPr>
+              <w:t>:</w:t>
+            </w:r>
+            <w:r>
+              <w:rPr>
+                <w:sz w:val="20"/>
+              </w:rPr>
+              <w:t xml:space="preserve"> Información del traslado de las cintas a otras ciudades</w:t>
             </w:r>
           </w:p>
         </w:tc>
@@ -16581,7 +16635,14 @@
                 <w:b/>
                 <w:sz w:val="20"/>
               </w:rPr>
-              <w:t>..*] tiene:</w:t>
+              <w:t>..*] programa</w:t>
+            </w:r>
+            <w:r>
+              <w:rPr>
+                <w:b/>
+                <w:sz w:val="20"/>
+              </w:rPr>
+              <w:t>:</w:t>
             </w:r>
             <w:r>
               <w:rPr>
@@ -16594,6 +16655,43 @@
                 <w:sz w:val="20"/>
               </w:rPr>
               <w:t xml:space="preserve">Información de las funciones </w:t>
+            </w:r>
+          </w:p>
+          <w:p>
+            <w:pPr>
+              <w:numPr>
+                <w:ilvl w:val="0"/>
+                <w:numId w:val="17"/>
+              </w:numPr>
+              <w:ind w:left="262" w:hanging="262"/>
+              <w:rPr>
+                <w:sz w:val="20"/>
+              </w:rPr>
+            </w:pPr>
+            <w:r>
+              <w:rPr>
+                <w:b/>
+                <w:sz w:val="20"/>
+              </w:rPr>
+              <w:t>[0..*] tiene:</w:t>
+            </w:r>
+            <w:r>
+              <w:rPr>
+                <w:sz w:val="20"/>
+              </w:rPr>
+              <w:t xml:space="preserve"> </w:t>
+            </w:r>
+            <w:r>
+              <w:rPr>
+                <w:sz w:val="20"/>
+              </w:rPr>
+              <w:t xml:space="preserve">Información de las </w:t>
+            </w:r>
+            <w:r>
+              <w:rPr>
+                <w:sz w:val="20"/>
+              </w:rPr>
+              <w:t>cintas asignadas</w:t>
             </w:r>
           </w:p>
         </w:tc>
@@ -17533,7 +17631,21 @@
                 <w:b/>
                 <w:sz w:val="20"/>
               </w:rPr>
-              <w:t>[0..*] tiene:</w:t>
+              <w:t xml:space="preserve">[0..*] </w:t>
+            </w:r>
+            <w:r>
+              <w:rPr>
+                <w:b/>
+                <w:sz w:val="20"/>
+              </w:rPr>
+              <w:t>realiza</w:t>
+            </w:r>
+            <w:r>
+              <w:rPr>
+                <w:b/>
+                <w:sz w:val="20"/>
+              </w:rPr>
+              <w:t>:</w:t>
             </w:r>
             <w:r>
               <w:rPr>
@@ -17546,6 +17658,12 @@
                 <w:sz w:val="20"/>
               </w:rPr>
               <w:t>Información de las compras</w:t>
+            </w:r>
+            <w:r>
+              <w:rPr>
+                <w:sz w:val="20"/>
+              </w:rPr>
+              <w:t xml:space="preserve"> que realiza</w:t>
             </w:r>
           </w:p>
           <w:p>
@@ -18099,7 +18217,183 @@
           </w:p>
         </w:tc>
       </w:tr>
+      <w:tr>
+        <w:trPr>
+          <w:cantSplit/>
+          <w:jc w:val="center"/>
+        </w:trPr>
+        <w:tc>
+          <w:tcPr>
+            <w:tcW w:w="1739" w:type="dxa"/>
+            <w:shd w:val="clear" w:color="auto" w:fill="DBE5F1" w:themeFill="accent1" w:themeFillTint="33"/>
+            <w:vAlign w:val="center"/>
+          </w:tcPr>
+          <w:p>
+            <w:pPr>
+              <w:rPr>
+                <w:b/>
+                <w:sz w:val="20"/>
+              </w:rPr>
+            </w:pPr>
+            <w:proofErr w:type="spellStart"/>
+            <w:r>
+              <w:rPr>
+                <w:b/>
+                <w:sz w:val="20"/>
+              </w:rPr>
+              <w:t>TrasladoCinta</w:t>
+            </w:r>
+            <w:proofErr w:type="spellEnd"/>
+          </w:p>
+        </w:tc>
+        <w:tc>
+          <w:tcPr>
+            <w:tcW w:w="2625" w:type="dxa"/>
+            <w:vAlign w:val="center"/>
+          </w:tcPr>
+          <w:p>
+            <w:pPr>
+              <w:rPr>
+                <w:sz w:val="20"/>
+              </w:rPr>
+            </w:pPr>
+            <w:r>
+              <w:rPr>
+                <w:sz w:val="20"/>
+              </w:rPr>
+              <w:t>Datos sobre el traslado de una cinta hacia otro ciudad</w:t>
+            </w:r>
+          </w:p>
+        </w:tc>
+        <w:tc>
+          <w:tcPr>
+            <w:tcW w:w="5515" w:type="dxa"/>
+          </w:tcPr>
+          <w:p>
+            <w:pPr>
+              <w:numPr>
+                <w:ilvl w:val="0"/>
+                <w:numId w:val="17"/>
+              </w:numPr>
+              <w:ind w:left="262" w:hanging="262"/>
+              <w:rPr>
+                <w:b/>
+                <w:sz w:val="20"/>
+              </w:rPr>
+            </w:pPr>
+            <w:proofErr w:type="spellStart"/>
+            <w:r>
+              <w:rPr>
+                <w:b/>
+                <w:sz w:val="20"/>
+              </w:rPr>
+              <w:t>fechaTraslado</w:t>
+            </w:r>
+            <w:proofErr w:type="spellEnd"/>
+            <w:r>
+              <w:rPr>
+                <w:b/>
+                <w:sz w:val="20"/>
+              </w:rPr>
+              <w:t xml:space="preserve">: </w:t>
+            </w:r>
+            <w:r>
+              <w:rPr>
+                <w:sz w:val="20"/>
+              </w:rPr>
+              <w:t>Fecha en que se debe realizar el traslado</w:t>
+            </w:r>
+          </w:p>
+          <w:p>
+            <w:pPr>
+              <w:numPr>
+                <w:ilvl w:val="0"/>
+                <w:numId w:val="17"/>
+              </w:numPr>
+              <w:ind w:left="262" w:hanging="262"/>
+              <w:rPr>
+                <w:b/>
+                <w:sz w:val="20"/>
+              </w:rPr>
+            </w:pPr>
+            <w:r>
+              <w:rPr>
+                <w:b/>
+                <w:sz w:val="20"/>
+              </w:rPr>
+              <w:t xml:space="preserve">ciudad: </w:t>
+            </w:r>
+            <w:r>
+              <w:rPr>
+                <w:sz w:val="20"/>
+              </w:rPr>
+              <w:t>Nombre de la ciudad a la que se trasladará la cinta</w:t>
+            </w:r>
+          </w:p>
+          <w:p>
+            <w:pPr>
+              <w:numPr>
+                <w:ilvl w:val="0"/>
+                <w:numId w:val="17"/>
+              </w:numPr>
+              <w:ind w:left="262" w:hanging="262"/>
+              <w:rPr>
+                <w:b/>
+                <w:sz w:val="20"/>
+              </w:rPr>
+            </w:pPr>
+            <w:r>
+              <w:rPr>
+                <w:b/>
+                <w:sz w:val="20"/>
+              </w:rPr>
+              <w:t>[1</w:t>
+            </w:r>
+            <w:r>
+              <w:rPr>
+                <w:b/>
+                <w:sz w:val="20"/>
+              </w:rPr>
+              <w:t>] tiene:</w:t>
+            </w:r>
+            <w:r>
+              <w:rPr>
+                <w:sz w:val="20"/>
+              </w:rPr>
+              <w:t xml:space="preserve"> </w:t>
+            </w:r>
+            <w:r>
+              <w:rPr>
+                <w:sz w:val="20"/>
+              </w:rPr>
+              <w:t>Información de la cinta que se va a trasladar</w:t>
+            </w:r>
+          </w:p>
+        </w:tc>
+      </w:tr>
     </w:tbl>
+    <w:p>
+      <w:pPr>
+        <w:jc w:val="both"/>
+      </w:pPr>
+    </w:p>
+    <w:p>
+      <w:pPr>
+        <w:jc w:val="both"/>
+      </w:pPr>
+      <w:bookmarkStart w:id="43" w:name="_GoBack"/>
+      <w:bookmarkEnd w:id="43"/>
+    </w:p>
+    <w:p>
+      <w:pPr>
+        <w:jc w:val="both"/>
+      </w:pPr>
+    </w:p>
+    <w:p>
+      <w:pPr>
+        <w:jc w:val="both"/>
+      </w:pPr>
+    </w:p>
     <w:p>
       <w:pPr>
         <w:jc w:val="both"/>
@@ -18218,7 +18512,7 @@
           <w:smallCaps/>
         </w:rPr>
       </w:pPr>
-      <w:bookmarkStart w:id="43" w:name="_Toc307865970"/>
+      <w:bookmarkStart w:id="44" w:name="_Toc307865970"/>
       <w:bookmarkEnd w:id="6"/>
       <w:r>
         <w:rPr>
@@ -18228,7 +18522,7 @@
         </w:rPr>
         <w:t>Aspectos Críticos de Diseño</w:t>
       </w:r>
-      <w:bookmarkEnd w:id="43"/>
+      <w:bookmarkEnd w:id="44"/>
     </w:p>
     <w:p>
       <w:pPr>
@@ -18445,7 +18739,7 @@
           <w:smallCaps/>
         </w:rPr>
       </w:pPr>
-      <w:bookmarkStart w:id="44" w:name="_Toc307865971"/>
+      <w:bookmarkStart w:id="45" w:name="_Toc307865971"/>
       <w:r>
         <w:rPr>
           <w:rFonts w:cstheme="minorHAnsi"/>
@@ -18454,7 +18748,7 @@
         </w:rPr>
         <w:t>Descomposición del Diseño</w:t>
       </w:r>
-      <w:bookmarkEnd w:id="44"/>
+      <w:bookmarkEnd w:id="45"/>
     </w:p>
     <w:p>
       <w:pPr>
@@ -18519,7 +18813,7 @@
                     </pic:cNvPicPr>
                   </pic:nvPicPr>
                   <pic:blipFill>
-                    <a:blip r:embed="rId18"/>
+                    <a:blip r:embed="rId19"/>
                     <a:srcRect/>
                     <a:stretch>
                       <a:fillRect/>
@@ -18710,7 +19004,7 @@
           <w:bottom w:w="28" w:type="dxa"/>
           <w:right w:w="57" w:type="dxa"/>
         </w:tblCellMar>
-        <w:tblLook w:val="04A0"/>
+        <w:tblLook w:val="04A0" w:firstRow="1" w:lastRow="0" w:firstColumn="1" w:lastColumn="0" w:noHBand="0" w:noVBand="1"/>
       </w:tblPr>
       <w:tblGrid>
         <w:gridCol w:w="2268"/>
@@ -19297,7 +19591,7 @@
           <w:bottom w:w="28" w:type="dxa"/>
           <w:right w:w="57" w:type="dxa"/>
         </w:tblCellMar>
-        <w:tblLook w:val="04A0"/>
+        <w:tblLook w:val="04A0" w:firstRow="1" w:lastRow="0" w:firstColumn="1" w:lastColumn="0" w:noHBand="0" w:noVBand="1"/>
       </w:tblPr>
       <w:tblGrid>
         <w:gridCol w:w="1701"/>
@@ -20189,7 +20483,7 @@
                     </pic:cNvPicPr>
                   </pic:nvPicPr>
                   <pic:blipFill>
-                    <a:blip r:embed="rId19"/>
+                    <a:blip r:embed="rId20"/>
                     <a:srcRect/>
                     <a:stretch>
                       <a:fillRect/>
@@ -20373,7 +20667,7 @@
           <w:bottom w:w="28" w:type="dxa"/>
           <w:right w:w="57" w:type="dxa"/>
         </w:tblCellMar>
-        <w:tblLook w:val="04A0"/>
+        <w:tblLook w:val="04A0" w:firstRow="1" w:lastRow="0" w:firstColumn="1" w:lastColumn="0" w:noHBand="0" w:noVBand="1"/>
       </w:tblPr>
       <w:tblGrid>
         <w:gridCol w:w="2268"/>
@@ -20996,7 +21290,7 @@
           <w:bottom w:w="28" w:type="dxa"/>
           <w:right w:w="57" w:type="dxa"/>
         </w:tblCellMar>
-        <w:tblLook w:val="04A0"/>
+        <w:tblLook w:val="04A0" w:firstRow="1" w:lastRow="0" w:firstColumn="1" w:lastColumn="0" w:noHBand="0" w:noVBand="1"/>
       </w:tblPr>
       <w:tblGrid>
         <w:gridCol w:w="1820"/>
@@ -22433,7 +22727,7 @@
                     </pic:cNvPicPr>
                   </pic:nvPicPr>
                   <pic:blipFill>
-                    <a:blip r:embed="rId20"/>
+                    <a:blip r:embed="rId21"/>
                     <a:srcRect/>
                     <a:stretch>
                       <a:fillRect/>
@@ -22589,7 +22883,7 @@
           <w:bottom w:w="28" w:type="dxa"/>
           <w:right w:w="57" w:type="dxa"/>
         </w:tblCellMar>
-        <w:tblLook w:val="04A0"/>
+        <w:tblLook w:val="04A0" w:firstRow="1" w:lastRow="0" w:firstColumn="1" w:lastColumn="0" w:noHBand="0" w:noVBand="1"/>
       </w:tblPr>
       <w:tblGrid>
         <w:gridCol w:w="2268"/>
@@ -23038,7 +23332,7 @@
           <w:bottom w:w="28" w:type="dxa"/>
           <w:right w:w="57" w:type="dxa"/>
         </w:tblCellMar>
-        <w:tblLook w:val="04A0"/>
+        <w:tblLook w:val="04A0" w:firstRow="1" w:lastRow="0" w:firstColumn="1" w:lastColumn="0" w:noHBand="0" w:noVBand="1"/>
       </w:tblPr>
       <w:tblGrid>
         <w:gridCol w:w="1497"/>
@@ -24071,7 +24365,7 @@
                     </pic:cNvPicPr>
                   </pic:nvPicPr>
                   <pic:blipFill>
-                    <a:blip r:embed="rId21"/>
+                    <a:blip r:embed="rId22"/>
                     <a:srcRect/>
                     <a:stretch>
                       <a:fillRect/>
@@ -24110,7 +24404,7 @@
           <w:color w:val="auto"/>
         </w:rPr>
       </w:pPr>
-      <w:bookmarkStart w:id="45" w:name="_Toc307864454"/>
+      <w:bookmarkStart w:id="46" w:name="_Toc307864454"/>
       <w:r>
         <w:rPr>
           <w:rFonts w:cstheme="minorHAnsi"/>
@@ -24168,7 +24462,7 @@
         </w:rPr>
         <w:t xml:space="preserve">Descomposición nivel </w:t>
       </w:r>
-      <w:bookmarkEnd w:id="45"/>
+      <w:bookmarkEnd w:id="46"/>
       <w:r>
         <w:rPr>
           <w:rFonts w:cstheme="minorHAnsi"/>
@@ -24262,7 +24556,7 @@
                     </pic:cNvPicPr>
                   </pic:nvPicPr>
                   <pic:blipFill>
-                    <a:blip r:embed="rId22"/>
+                    <a:blip r:embed="rId23"/>
                     <a:srcRect/>
                     <a:stretch>
                       <a:fillRect/>
@@ -24381,7 +24675,7 @@
           <w:color w:val="auto"/>
         </w:rPr>
       </w:pPr>
-      <w:bookmarkStart w:id="46" w:name="_Toc307864433"/>
+      <w:bookmarkStart w:id="47" w:name="_Toc307864433"/>
       <w:r>
         <w:rPr>
           <w:rFonts w:cstheme="minorHAnsi"/>
@@ -24439,7 +24733,7 @@
         </w:rPr>
         <w:t xml:space="preserve">Componentes nivel </w:t>
       </w:r>
-      <w:bookmarkEnd w:id="46"/>
+      <w:bookmarkEnd w:id="47"/>
       <w:r>
         <w:rPr>
           <w:rFonts w:cstheme="minorHAnsi"/>
@@ -24461,7 +24755,7 @@
           <w:bottom w:w="28" w:type="dxa"/>
           <w:right w:w="57" w:type="dxa"/>
         </w:tblCellMar>
-        <w:tblLook w:val="04A0"/>
+        <w:tblLook w:val="04A0" w:firstRow="1" w:lastRow="0" w:firstColumn="1" w:lastColumn="0" w:noHBand="0" w:noVBand="1"/>
       </w:tblPr>
       <w:tblGrid>
         <w:gridCol w:w="2221"/>
@@ -24696,7 +24990,7 @@
           <w:lang w:val="es-ES"/>
         </w:rPr>
       </w:pPr>
-      <w:bookmarkStart w:id="47" w:name="_Toc307864434"/>
+      <w:bookmarkStart w:id="48" w:name="_Toc307864434"/>
       <w:r>
         <w:rPr>
           <w:rFonts w:cstheme="minorHAnsi"/>
@@ -24754,7 +25048,7 @@
         </w:rPr>
         <w:t xml:space="preserve">Relaciones entre componentes sistema </w:t>
       </w:r>
-      <w:bookmarkEnd w:id="47"/>
+      <w:bookmarkEnd w:id="48"/>
       <w:r>
         <w:rPr>
           <w:rFonts w:cstheme="minorHAnsi"/>
@@ -24776,7 +25070,7 @@
           <w:bottom w:w="28" w:type="dxa"/>
           <w:right w:w="57" w:type="dxa"/>
         </w:tblCellMar>
-        <w:tblLook w:val="04A0"/>
+        <w:tblLook w:val="04A0" w:firstRow="1" w:lastRow="0" w:firstColumn="1" w:lastColumn="0" w:noHBand="0" w:noVBand="1"/>
       </w:tblPr>
       <w:tblGrid>
         <w:gridCol w:w="1756"/>
@@ -25114,9 +25408,9 @@
         </w:rPr>
         <w:drawing>
           <wp:inline distT="0" distB="0" distL="0" distR="0">
-            <wp:extent cx="6332220" cy="4150503"/>
+            <wp:extent cx="6332220" cy="3802758"/>
             <wp:effectExtent l="0" t="0" r="0" b="0"/>
-            <wp:docPr id="11" name="Imagen 11"/>
+            <wp:docPr id="20" name="Imagen 20"/>
             <wp:cNvGraphicFramePr>
               <a:graphicFrameLocks xmlns:a="http://schemas.openxmlformats.org/drawingml/2006/main" noChangeAspect="1"/>
             </wp:cNvGraphicFramePr>
@@ -25124,16 +25418,16 @@
               <a:graphicData uri="http://schemas.openxmlformats.org/drawingml/2006/picture">
                 <pic:pic xmlns:pic="http://schemas.openxmlformats.org/drawingml/2006/picture">
                   <pic:nvPicPr>
-                    <pic:cNvPr id="0" name="Picture 2"/>
+                    <pic:cNvPr id="0" name="Picture 5"/>
                     <pic:cNvPicPr>
                       <a:picLocks noChangeAspect="1" noChangeArrowheads="1"/>
                     </pic:cNvPicPr>
                   </pic:nvPicPr>
                   <pic:blipFill>
-                    <a:blip r:embed="rId23">
+                    <a:blip r:embed="rId24">
                       <a:extLst>
                         <a:ext uri="{28A0092B-C50C-407E-A947-70E740481C1C}">
-                          <a14:useLocalDpi xmlns:a14="http://schemas.microsoft.com/office/drawing/2010/main" xmlns:wps="http://schemas.microsoft.com/office/word/2010/wordprocessingShape" xmlns:wpi="http://schemas.microsoft.com/office/word/2010/wordprocessingInk" xmlns:wpg="http://schemas.microsoft.com/office/word/2010/wordprocessingGroup" xmlns:w14="http://schemas.microsoft.com/office/word/2010/wordml" xmlns:w="http://schemas.openxmlformats.org/wordprocessingml/2006/main" xmlns:w10="urn:schemas-microsoft-com:office:word" xmlns:wp14="http://schemas.microsoft.com/office/word/2010/wordprocessingDrawing" xmlns:v="urn:schemas-microsoft-com:vml" xmlns:o="urn:schemas-microsoft-com:office:office" xmlns:mc="http://schemas.openxmlformats.org/markup-compatibility/2006" xmlns:wpc="http://schemas.microsoft.com/office/word/2010/wordprocessingCanvas" xmlns="" val="0"/>
+                          <a14:useLocalDpi xmlns:a14="http://schemas.microsoft.com/office/drawing/2010/main" val="0"/>
                         </a:ext>
                       </a:extLst>
                     </a:blip>
@@ -25145,7 +25439,7 @@
                   <pic:spPr bwMode="auto">
                     <a:xfrm>
                       <a:off x="0" y="0"/>
-                      <a:ext cx="6332220" cy="4150503"/>
+                      <a:ext cx="6332220" cy="3802758"/>
                     </a:xfrm>
                     <a:prstGeom prst="rect">
                       <a:avLst/>
@@ -25172,7 +25466,7 @@
           <w:color w:val="auto"/>
         </w:rPr>
       </w:pPr>
-      <w:bookmarkStart w:id="48" w:name="_Toc307864457"/>
+      <w:bookmarkStart w:id="49" w:name="_Toc307864457"/>
       <w:r>
         <w:rPr>
           <w:rFonts w:cstheme="minorHAnsi"/>
@@ -25230,7 +25524,7 @@
         </w:rPr>
         <w:t>Estructura de Datos</w:t>
       </w:r>
-      <w:bookmarkEnd w:id="48"/>
+      <w:bookmarkEnd w:id="49"/>
     </w:p>
     <w:p>
       <w:pPr>
@@ -25248,7 +25542,7 @@
           <w:color w:val="auto"/>
         </w:rPr>
       </w:pPr>
-      <w:bookmarkStart w:id="49" w:name="_Toc307864439"/>
+      <w:bookmarkStart w:id="50" w:name="_Toc307864439"/>
       <w:r>
         <w:rPr>
           <w:rFonts w:cstheme="minorHAnsi"/>
@@ -25306,7 +25600,7 @@
         </w:rPr>
         <w:t>Estructura de Datos</w:t>
       </w:r>
-      <w:bookmarkEnd w:id="49"/>
+      <w:bookmarkEnd w:id="50"/>
     </w:p>
     <w:tbl>
       <w:tblPr>
@@ -25320,7 +25614,7 @@
           <w:bottom w:w="28" w:type="dxa"/>
           <w:right w:w="57" w:type="dxa"/>
         </w:tblCellMar>
-        <w:tblLook w:val="04A0"/>
+        <w:tblLook w:val="04A0" w:firstRow="1" w:lastRow="0" w:firstColumn="1" w:lastColumn="0" w:noHBand="0" w:noVBand="1"/>
       </w:tblPr>
       <w:tblGrid>
         <w:gridCol w:w="1506"/>
@@ -25487,8 +25781,6 @@
               </w:rPr>
               <w:t>Identificador de la compañía</w:t>
             </w:r>
-            <w:bookmarkStart w:id="50" w:name="_GoBack"/>
-            <w:bookmarkEnd w:id="50"/>
           </w:p>
           <w:p>
             <w:pPr>
@@ -26617,21 +26909,7 @@
               <w:rPr>
                 <w:sz w:val="20"/>
               </w:rPr>
-              <w:t xml:space="preserve">Identificador </w:t>
-            </w:r>
-            <w:proofErr w:type="spellStart"/>
-            <w:r>
-              <w:rPr>
-                <w:sz w:val="20"/>
-              </w:rPr>
-              <w:t>dela</w:t>
-            </w:r>
-            <w:proofErr w:type="spellEnd"/>
-            <w:r>
-              <w:rPr>
-                <w:sz w:val="20"/>
-              </w:rPr>
-              <w:t xml:space="preserve"> compañía</w:t>
+              <w:t>Identificador dela compañía</w:t>
             </w:r>
           </w:p>
           <w:p>
@@ -27194,6 +27472,46 @@
               </w:rPr>
               <w:t xml:space="preserve"> Identificador del cliente que realiza la compra</w:t>
             </w:r>
+            <w:r>
+              <w:rPr>
+                <w:sz w:val="20"/>
+              </w:rPr>
+              <w:t xml:space="preserve"> </w:t>
+            </w:r>
+          </w:p>
+          <w:p>
+            <w:pPr>
+              <w:numPr>
+                <w:ilvl w:val="0"/>
+                <w:numId w:val="17"/>
+              </w:numPr>
+              <w:ind w:left="262" w:hanging="262"/>
+              <w:rPr>
+                <w:sz w:val="20"/>
+              </w:rPr>
+            </w:pPr>
+            <w:proofErr w:type="spellStart"/>
+            <w:r>
+              <w:rPr>
+                <w:b/>
+                <w:sz w:val="20"/>
+              </w:rPr>
+              <w:t>idCompania</w:t>
+            </w:r>
+            <w:proofErr w:type="spellEnd"/>
+            <w:r>
+              <w:rPr>
+                <w:b/>
+                <w:sz w:val="20"/>
+              </w:rPr>
+              <w:t>:</w:t>
+            </w:r>
+            <w:r>
+              <w:rPr>
+                <w:sz w:val="20"/>
+              </w:rPr>
+              <w:t xml:space="preserve"> Identificador de la compañía</w:t>
+            </w:r>
           </w:p>
         </w:tc>
       </w:tr>
@@ -27798,6 +28116,198 @@
           </w:p>
         </w:tc>
       </w:tr>
+      <w:tr>
+        <w:trPr>
+          <w:cantSplit/>
+          <w:jc w:val="center"/>
+        </w:trPr>
+        <w:tc>
+          <w:tcPr>
+            <w:tcW w:w="1506" w:type="dxa"/>
+            <w:shd w:val="clear" w:color="auto" w:fill="DBE5F1" w:themeFill="accent1" w:themeFillTint="33"/>
+            <w:vAlign w:val="center"/>
+          </w:tcPr>
+          <w:p>
+            <w:pPr>
+              <w:rPr>
+                <w:b/>
+                <w:sz w:val="20"/>
+              </w:rPr>
+            </w:pPr>
+            <w:proofErr w:type="spellStart"/>
+            <w:r>
+              <w:rPr>
+                <w:b/>
+                <w:sz w:val="20"/>
+              </w:rPr>
+              <w:t>Taslado</w:t>
+            </w:r>
+            <w:proofErr w:type="spellEnd"/>
+          </w:p>
+        </w:tc>
+        <w:tc>
+          <w:tcPr>
+            <w:tcW w:w="2180" w:type="dxa"/>
+            <w:vAlign w:val="center"/>
+          </w:tcPr>
+          <w:p>
+            <w:pPr>
+              <w:rPr>
+                <w:sz w:val="20"/>
+              </w:rPr>
+            </w:pPr>
+          </w:p>
+        </w:tc>
+        <w:tc>
+          <w:tcPr>
+            <w:tcW w:w="6237" w:type="dxa"/>
+            <w:vAlign w:val="center"/>
+          </w:tcPr>
+          <w:p>
+            <w:pPr>
+              <w:numPr>
+                <w:ilvl w:val="0"/>
+                <w:numId w:val="17"/>
+              </w:numPr>
+              <w:ind w:left="262" w:hanging="262"/>
+              <w:rPr>
+                <w:b/>
+                <w:sz w:val="20"/>
+              </w:rPr>
+            </w:pPr>
+            <w:proofErr w:type="spellStart"/>
+            <w:r>
+              <w:rPr>
+                <w:b/>
+                <w:sz w:val="20"/>
+              </w:rPr>
+              <w:t>idTraslado:</w:t>
+            </w:r>
+            <w:r>
+              <w:rPr>
+                <w:sz w:val="20"/>
+              </w:rPr>
+              <w:t>Identificador</w:t>
+            </w:r>
+            <w:proofErr w:type="spellEnd"/>
+            <w:r>
+              <w:rPr>
+                <w:sz w:val="20"/>
+              </w:rPr>
+              <w:t xml:space="preserve"> del traslado</w:t>
+            </w:r>
+          </w:p>
+          <w:p>
+            <w:pPr>
+              <w:numPr>
+                <w:ilvl w:val="0"/>
+                <w:numId w:val="17"/>
+              </w:numPr>
+              <w:ind w:left="262" w:hanging="262"/>
+              <w:rPr>
+                <w:b/>
+                <w:sz w:val="20"/>
+              </w:rPr>
+            </w:pPr>
+            <w:r>
+              <w:rPr>
+                <w:b/>
+                <w:sz w:val="20"/>
+              </w:rPr>
+              <w:t xml:space="preserve">ciudad: </w:t>
+            </w:r>
+            <w:r>
+              <w:rPr>
+                <w:sz w:val="20"/>
+              </w:rPr>
+              <w:t>Nombre de la ciudad a la que se realiza el traslado</w:t>
+            </w:r>
+          </w:p>
+          <w:p>
+            <w:pPr>
+              <w:numPr>
+                <w:ilvl w:val="0"/>
+                <w:numId w:val="17"/>
+              </w:numPr>
+              <w:ind w:left="262" w:hanging="262"/>
+              <w:rPr>
+                <w:b/>
+                <w:sz w:val="20"/>
+              </w:rPr>
+            </w:pPr>
+            <w:proofErr w:type="spellStart"/>
+            <w:r>
+              <w:rPr>
+                <w:b/>
+                <w:sz w:val="20"/>
+              </w:rPr>
+              <w:t>idCinta</w:t>
+            </w:r>
+            <w:proofErr w:type="spellEnd"/>
+            <w:r>
+              <w:rPr>
+                <w:b/>
+                <w:sz w:val="20"/>
+              </w:rPr>
+              <w:t>:</w:t>
+            </w:r>
+            <w:r>
+              <w:rPr>
+                <w:sz w:val="20"/>
+              </w:rPr>
+              <w:t xml:space="preserve"> Identificador de la c</w:t>
+            </w:r>
+            <w:r>
+              <w:rPr>
+                <w:sz w:val="20"/>
+              </w:rPr>
+              <w:t>inta que será trasladada</w:t>
+            </w:r>
+            <w:r>
+              <w:rPr>
+                <w:b/>
+                <w:sz w:val="20"/>
+              </w:rPr>
+              <w:t xml:space="preserve"> </w:t>
+            </w:r>
+          </w:p>
+          <w:p>
+            <w:pPr>
+              <w:numPr>
+                <w:ilvl w:val="0"/>
+                <w:numId w:val="17"/>
+              </w:numPr>
+              <w:ind w:left="262" w:hanging="262"/>
+              <w:rPr>
+                <w:b/>
+                <w:sz w:val="20"/>
+              </w:rPr>
+            </w:pPr>
+            <w:proofErr w:type="spellStart"/>
+            <w:r>
+              <w:rPr>
+                <w:b/>
+                <w:sz w:val="20"/>
+              </w:rPr>
+              <w:t>idCompania</w:t>
+            </w:r>
+            <w:proofErr w:type="spellEnd"/>
+            <w:r>
+              <w:rPr>
+                <w:b/>
+                <w:sz w:val="20"/>
+              </w:rPr>
+              <w:t>:</w:t>
+            </w:r>
+            <w:r>
+              <w:rPr>
+                <w:sz w:val="20"/>
+              </w:rPr>
+              <w:t xml:space="preserve"> Identificador de la compañía</w:t>
+            </w:r>
+          </w:p>
+        </w:tc>
+      </w:tr>
     </w:tbl>
     <w:p>
       <w:pPr>
@@ -27819,7 +28329,6 @@
           <w:ilvl w:val="1"/>
           <w:numId w:val="1"/>
         </w:numPr>
-        <w:ind w:left="709" w:hanging="567"/>
         <w:contextualSpacing w:val="0"/>
         <w:jc w:val="both"/>
         <w:outlineLvl w:val="0"/>
@@ -27835,19 +28344,41 @@
           <w:b/>
           <w:smallCaps/>
         </w:rPr>
-        <w:t>Flujo de Información</w:t>
+        <w:t>Flujo de información</w:t>
       </w:r>
     </w:p>
     <w:p>
       <w:pPr>
         <w:jc w:val="both"/>
-      </w:pPr>
-    </w:p>
-    <w:p>
-      <w:pPr>
+        <w:rPr>
+          <w:lang w:val="es-ES"/>
+        </w:rPr>
+      </w:pPr>
+    </w:p>
+    <w:p>
+      <w:pPr>
+        <w:pStyle w:val="Prrafodelista"/>
+        <w:numPr>
+          <w:ilvl w:val="0"/>
+          <w:numId w:val="38"/>
+        </w:numPr>
         <w:jc w:val="both"/>
         <w:rPr>
-          <w:szCs w:val="22"/>
+          <w:lang w:val="es-ES"/>
+        </w:rPr>
+      </w:pPr>
+      <w:r>
+        <w:rPr>
+          <w:lang w:val="es-ES"/>
+        </w:rPr>
+        <w:t>Para programar el traslado de una cinta, se ingresa al sistema y luego se registra el traslado involucrando la información de la cinta y la programación de esta:</w:t>
+      </w:r>
+    </w:p>
+    <w:p>
+      <w:pPr>
+        <w:jc w:val="both"/>
+        <w:rPr>
+          <w:lang w:val="es-ES"/>
         </w:rPr>
       </w:pPr>
     </w:p>
@@ -27855,20 +28386,19 @@
       <w:pPr>
         <w:jc w:val="center"/>
         <w:rPr>
-          <w:szCs w:val="22"/>
+          <w:lang w:val="es-ES"/>
         </w:rPr>
       </w:pPr>
       <w:r>
         <w:rPr>
           <w:noProof/>
-          <w:szCs w:val="22"/>
           <w:lang w:val="en-US" w:eastAsia="en-US"/>
         </w:rPr>
         <w:drawing>
           <wp:inline distT="0" distB="0" distL="0" distR="0">
-            <wp:extent cx="6332220" cy="3614567"/>
+            <wp:extent cx="5257800" cy="2348144"/>
             <wp:effectExtent l="0" t="0" r="0" b="0"/>
-            <wp:docPr id="37" name="Imagen 22"/>
+            <wp:docPr id="27" name="Imagen 27"/>
             <wp:cNvGraphicFramePr>
               <a:graphicFrameLocks xmlns:a="http://schemas.openxmlformats.org/drawingml/2006/main" noChangeAspect="1"/>
             </wp:cNvGraphicFramePr>
@@ -27876,16 +28406,16 @@
               <a:graphicData uri="http://schemas.openxmlformats.org/drawingml/2006/picture">
                 <pic:pic xmlns:pic="http://schemas.openxmlformats.org/drawingml/2006/picture">
                   <pic:nvPicPr>
-                    <pic:cNvPr id="0" name="Picture 3"/>
+                    <pic:cNvPr id="0" name="Picture 12"/>
                     <pic:cNvPicPr>
                       <a:picLocks noChangeAspect="1" noChangeArrowheads="1"/>
                     </pic:cNvPicPr>
                   </pic:nvPicPr>
                   <pic:blipFill>
-                    <a:blip r:embed="rId24">
+                    <a:blip r:embed="rId25">
                       <a:extLst>
                         <a:ext uri="{28A0092B-C50C-407E-A947-70E740481C1C}">
-                          <a14:useLocalDpi xmlns:a14="http://schemas.microsoft.com/office/drawing/2010/main" xmlns:wps="http://schemas.microsoft.com/office/word/2010/wordprocessingShape" xmlns:wpi="http://schemas.microsoft.com/office/word/2010/wordprocessingInk" xmlns:wpg="http://schemas.microsoft.com/office/word/2010/wordprocessingGroup" xmlns:w14="http://schemas.microsoft.com/office/word/2010/wordml" xmlns:w="http://schemas.openxmlformats.org/wordprocessingml/2006/main" xmlns:w10="urn:schemas-microsoft-com:office:word" xmlns:wp14="http://schemas.microsoft.com/office/word/2010/wordprocessingDrawing" xmlns:v="urn:schemas-microsoft-com:vml" xmlns:o="urn:schemas-microsoft-com:office:office" xmlns:mc="http://schemas.openxmlformats.org/markup-compatibility/2006" xmlns:wpc="http://schemas.microsoft.com/office/word/2010/wordprocessingCanvas" xmlns="" val="0"/>
+                          <a14:useLocalDpi xmlns:a14="http://schemas.microsoft.com/office/drawing/2010/main" val="0"/>
                         </a:ext>
                       </a:extLst>
                     </a:blip>
@@ -27897,7 +28427,7 @@
                   <pic:spPr bwMode="auto">
                     <a:xfrm>
                       <a:off x="0" y="0"/>
-                      <a:ext cx="6332220" cy="3614567"/>
+                      <a:ext cx="5256219" cy="2347438"/>
                     </a:xfrm>
                     <a:prstGeom prst="rect">
                       <a:avLst/>
@@ -27916,124 +28446,236 @@
     </w:p>
     <w:p>
       <w:pPr>
-        <w:pStyle w:val="Epgrafe"/>
-        <w:spacing w:before="120" w:after="0"/>
+        <w:jc w:val="both"/>
+        <w:rPr>
+          <w:lang w:val="es-ES"/>
+        </w:rPr>
+      </w:pPr>
+    </w:p>
+    <w:p>
+      <w:pPr>
+        <w:jc w:val="both"/>
+        <w:rPr>
+          <w:lang w:val="es-ES"/>
+        </w:rPr>
+      </w:pPr>
+    </w:p>
+    <w:p>
+      <w:pPr>
+        <w:pStyle w:val="Prrafodelista"/>
+        <w:numPr>
+          <w:ilvl w:val="0"/>
+          <w:numId w:val="38"/>
+        </w:numPr>
+        <w:jc w:val="both"/>
+        <w:rPr>
+          <w:lang w:val="es-ES"/>
+        </w:rPr>
+      </w:pPr>
+      <w:r>
+        <w:rPr>
+          <w:lang w:val="es-ES"/>
+        </w:rPr>
+        <w:t>Para realizar la programación de una función, el administrador del teatro ingresa a la aplicación y registra la función, involucrando la información del teatro, función cinta y sal de cine:</w:t>
+      </w:r>
+    </w:p>
+    <w:p>
+      <w:pPr>
+        <w:ind w:left="360"/>
+        <w:rPr>
+          <w:noProof/>
+          <w:lang w:val="es-ES" w:eastAsia="en-US"/>
+        </w:rPr>
+      </w:pPr>
+    </w:p>
+    <w:p>
+      <w:pPr>
         <w:jc w:val="center"/>
         <w:rPr>
-          <w:rFonts w:cstheme="minorHAnsi"/>
-          <w:color w:val="auto"/>
-        </w:rPr>
-      </w:pPr>
-      <w:bookmarkStart w:id="51" w:name="_Toc307864458"/>
-      <w:r>
-        <w:rPr>
-          <w:rFonts w:cstheme="minorHAnsi"/>
-          <w:color w:val="auto"/>
-        </w:rPr>
-        <w:t xml:space="preserve">Figura </w:t>
-      </w:r>
-      <w:r>
-        <w:rPr>
-          <w:rFonts w:cstheme="minorHAnsi"/>
-          <w:color w:val="auto"/>
-        </w:rPr>
-        <w:fldChar w:fldCharType="begin"/>
-      </w:r>
-      <w:r>
-        <w:rPr>
-          <w:rFonts w:cstheme="minorHAnsi"/>
-          <w:color w:val="auto"/>
-        </w:rPr>
-        <w:instrText xml:space="preserve"> SEQ Figura \* ARABIC </w:instrText>
-      </w:r>
-      <w:r>
-        <w:rPr>
-          <w:rFonts w:cstheme="minorHAnsi"/>
-          <w:color w:val="auto"/>
-        </w:rPr>
-        <w:fldChar w:fldCharType="separate"/>
-      </w:r>
-      <w:r>
-        <w:rPr>
-          <w:rFonts w:cstheme="minorHAnsi"/>
+          <w:lang w:val="es-ES"/>
+        </w:rPr>
+      </w:pPr>
+      <w:r>
+        <w:rPr>
           <w:noProof/>
-          <w:color w:val="auto"/>
-        </w:rPr>
-        <w:t>19</w:t>
-      </w:r>
-      <w:r>
-        <w:rPr>
-          <w:rFonts w:cstheme="minorHAnsi"/>
-          <w:color w:val="auto"/>
-        </w:rPr>
-        <w:fldChar w:fldCharType="end"/>
-      </w:r>
-      <w:r>
-        <w:rPr>
-          <w:rFonts w:cstheme="minorHAnsi"/>
-          <w:color w:val="auto"/>
-        </w:rPr>
-        <w:t xml:space="preserve">. </w:t>
-      </w:r>
-      <w:r>
-        <w:rPr>
-          <w:rFonts w:cstheme="minorHAnsi"/>
-          <w:color w:val="auto"/>
-        </w:rPr>
-        <w:t>Iniciar Aplicación</w:t>
-      </w:r>
-      <w:bookmarkEnd w:id="51"/>
+          <w:lang w:val="en-US" w:eastAsia="en-US"/>
+        </w:rPr>
+        <w:lastRenderedPageBreak/>
+        <w:drawing>
+          <wp:inline distT="0" distB="0" distL="0" distR="0">
+            <wp:extent cx="5160462" cy="3467100"/>
+            <wp:effectExtent l="0" t="0" r="0" b="0"/>
+            <wp:docPr id="26" name="Imagen 26"/>
+            <wp:cNvGraphicFramePr>
+              <a:graphicFrameLocks xmlns:a="http://schemas.openxmlformats.org/drawingml/2006/main" noChangeAspect="1"/>
+            </wp:cNvGraphicFramePr>
+            <a:graphic xmlns:a="http://schemas.openxmlformats.org/drawingml/2006/main">
+              <a:graphicData uri="http://schemas.openxmlformats.org/drawingml/2006/picture">
+                <pic:pic xmlns:pic="http://schemas.openxmlformats.org/drawingml/2006/picture">
+                  <pic:nvPicPr>
+                    <pic:cNvPr id="0" name="Picture 11"/>
+                    <pic:cNvPicPr>
+                      <a:picLocks noChangeAspect="1" noChangeArrowheads="1"/>
+                    </pic:cNvPicPr>
+                  </pic:nvPicPr>
+                  <pic:blipFill>
+                    <a:blip r:embed="rId26">
+                      <a:extLst>
+                        <a:ext uri="{28A0092B-C50C-407E-A947-70E740481C1C}">
+                          <a14:useLocalDpi xmlns:a14="http://schemas.microsoft.com/office/drawing/2010/main" val="0"/>
+                        </a:ext>
+                      </a:extLst>
+                    </a:blip>
+                    <a:srcRect/>
+                    <a:stretch>
+                      <a:fillRect/>
+                    </a:stretch>
+                  </pic:blipFill>
+                  <pic:spPr bwMode="auto">
+                    <a:xfrm>
+                      <a:off x="0" y="0"/>
+                      <a:ext cx="5167363" cy="3471736"/>
+                    </a:xfrm>
+                    <a:prstGeom prst="rect">
+                      <a:avLst/>
+                    </a:prstGeom>
+                    <a:noFill/>
+                    <a:ln>
+                      <a:noFill/>
+                    </a:ln>
+                  </pic:spPr>
+                </pic:pic>
+              </a:graphicData>
+            </a:graphic>
+          </wp:inline>
+        </w:drawing>
+      </w:r>
     </w:p>
     <w:p>
       <w:pPr>
         <w:jc w:val="both"/>
         <w:rPr>
+          <w:lang w:val="es-ES"/>
+        </w:rPr>
+      </w:pPr>
+    </w:p>
+    <w:p>
+      <w:pPr>
+        <w:jc w:val="both"/>
+        <w:rPr>
+          <w:lang w:val="es-ES"/>
+        </w:rPr>
+      </w:pPr>
+    </w:p>
+    <w:p>
+      <w:pPr>
+        <w:pStyle w:val="Prrafodelista"/>
+        <w:numPr>
+          <w:ilvl w:val="0"/>
+          <w:numId w:val="38"/>
+        </w:numPr>
+        <w:jc w:val="both"/>
+        <w:rPr>
+          <w:lang w:val="es-ES"/>
+        </w:rPr>
+      </w:pPr>
+      <w:r>
+        <w:rPr>
+          <w:lang w:val="es-ES"/>
+        </w:rPr>
+        <w:t>Para el registro de la compra de un cliente, el vendedor de taquilla ingresa a la aplicación, consulta el cliente y registra la información de la compra:</w:t>
+      </w:r>
+    </w:p>
+    <w:p>
+      <w:pPr>
+        <w:jc w:val="both"/>
+        <w:rPr>
+          <w:lang w:val="es-ES"/>
+        </w:rPr>
+      </w:pPr>
+    </w:p>
+    <w:p>
+      <w:pPr>
+        <w:jc w:val="center"/>
+        <w:rPr>
+          <w:lang w:val="es-ES"/>
+        </w:rPr>
+      </w:pPr>
+      <w:r>
+        <w:rPr>
+          <w:noProof/>
+          <w:lang w:val="en-US" w:eastAsia="en-US"/>
+        </w:rPr>
+        <w:drawing>
+          <wp:inline distT="0" distB="0" distL="0" distR="0">
+            <wp:extent cx="5214683" cy="3276600"/>
+            <wp:effectExtent l="0" t="0" r="0" b="0"/>
+            <wp:docPr id="25" name="Imagen 25"/>
+            <wp:cNvGraphicFramePr>
+              <a:graphicFrameLocks xmlns:a="http://schemas.openxmlformats.org/drawingml/2006/main" noChangeAspect="1"/>
+            </wp:cNvGraphicFramePr>
+            <a:graphic xmlns:a="http://schemas.openxmlformats.org/drawingml/2006/main">
+              <a:graphicData uri="http://schemas.openxmlformats.org/drawingml/2006/picture">
+                <pic:pic xmlns:pic="http://schemas.openxmlformats.org/drawingml/2006/picture">
+                  <pic:nvPicPr>
+                    <pic:cNvPr id="0" name="Picture 10"/>
+                    <pic:cNvPicPr>
+                      <a:picLocks noChangeAspect="1" noChangeArrowheads="1"/>
+                    </pic:cNvPicPr>
+                  </pic:nvPicPr>
+                  <pic:blipFill>
+                    <a:blip r:embed="rId27">
+                      <a:extLst>
+                        <a:ext uri="{28A0092B-C50C-407E-A947-70E740481C1C}">
+                          <a14:useLocalDpi xmlns:a14="http://schemas.microsoft.com/office/drawing/2010/main" val="0"/>
+                        </a:ext>
+                      </a:extLst>
+                    </a:blip>
+                    <a:srcRect/>
+                    <a:stretch>
+                      <a:fillRect/>
+                    </a:stretch>
+                  </pic:blipFill>
+                  <pic:spPr bwMode="auto">
+                    <a:xfrm>
+                      <a:off x="0" y="0"/>
+                      <a:ext cx="5220164" cy="3280044"/>
+                    </a:xfrm>
+                    <a:prstGeom prst="rect">
+                      <a:avLst/>
+                    </a:prstGeom>
+                    <a:noFill/>
+                    <a:ln>
+                      <a:noFill/>
+                    </a:ln>
+                  </pic:spPr>
+                </pic:pic>
+              </a:graphicData>
+            </a:graphic>
+          </wp:inline>
+        </w:drawing>
+      </w:r>
+    </w:p>
+    <w:p>
+      <w:pPr>
+        <w:jc w:val="both"/>
+        <w:rPr>
+          <w:lang w:val="es-ES"/>
+        </w:rPr>
+      </w:pPr>
+    </w:p>
+    <w:p>
+      <w:pPr>
+        <w:spacing w:after="200" w:line="276" w:lineRule="auto"/>
+        <w:rPr>
           <w:szCs w:val="22"/>
         </w:rPr>
       </w:pPr>
-    </w:p>
-    <w:p>
-      <w:pPr>
-        <w:jc w:val="both"/>
+      <w:r>
         <w:rPr>
           <w:szCs w:val="22"/>
-          <w:lang w:val="es-ES"/>
-        </w:rPr>
-      </w:pPr>
-      <w:r>
-        <w:rPr>
-          <w:szCs w:val="22"/>
-          <w:lang w:val="es-ES"/>
-        </w:rPr>
-        <w:t>Al iniciar la aplicación de juego, se crea el laberinto</w:t>
-      </w:r>
-      <w:r>
-        <w:rPr>
-          <w:szCs w:val="22"/>
-          <w:lang w:val="es-ES"/>
-        </w:rPr>
-        <w:t xml:space="preserve"> y toda su información relaciona como las áreas, zonas de influencia, corredores, coordenadas de cada corredor, elementos pasivos y robots. Luego se inicia el juego, que da paso al control de turnos e ingresos y salidas de los jugadores.</w:t>
-      </w:r>
-    </w:p>
-    <w:p>
-      <w:pPr>
-        <w:jc w:val="both"/>
-        <w:rPr>
-          <w:lang w:val="es-ES"/>
-        </w:rPr>
-      </w:pPr>
-    </w:p>
-    <w:p>
-      <w:pPr>
-        <w:spacing w:after="200" w:line="276" w:lineRule="auto"/>
-        <w:rPr>
-          <w:szCs w:val="22"/>
-        </w:rPr>
-      </w:pPr>
-      <w:r>
-        <w:rPr>
-          <w:szCs w:val="22"/>
-        </w:rPr>
+        </w:rPr>
+        <w:lastRenderedPageBreak/>
         <w:br w:type="page"/>
       </w:r>
     </w:p>
@@ -28062,8 +28704,8 @@
           <w:smallCaps/>
         </w:rPr>
       </w:pPr>
-      <w:bookmarkStart w:id="52" w:name="_Toc307773123"/>
-      <w:bookmarkStart w:id="53" w:name="_Toc307865974"/>
+      <w:bookmarkStart w:id="51" w:name="_Toc307773123"/>
+      <w:bookmarkStart w:id="52" w:name="_Toc307865974"/>
       <w:r>
         <w:rPr>
           <w:rFonts w:cstheme="minorHAnsi"/>
@@ -28072,8 +28714,8 @@
         </w:rPr>
         <w:t>Lecciones Aprendidas</w:t>
       </w:r>
+      <w:bookmarkEnd w:id="51"/>
       <w:bookmarkEnd w:id="52"/>
-      <w:bookmarkEnd w:id="53"/>
     </w:p>
     <w:p>
       <w:pPr>
@@ -28135,8 +28777,8 @@
           <w:szCs w:val="22"/>
         </w:rPr>
       </w:pPr>
-      <w:bookmarkStart w:id="54" w:name="_Toc307773124"/>
-      <w:bookmarkStart w:id="55" w:name="_Toc307865975"/>
+      <w:bookmarkStart w:id="53" w:name="_Toc307773124"/>
+      <w:bookmarkStart w:id="54" w:name="_Toc307865975"/>
       <w:r>
         <w:rPr>
           <w:rFonts w:cstheme="minorHAnsi"/>
@@ -28146,8 +28788,8 @@
         </w:rPr>
         <w:t>Conclusiones</w:t>
       </w:r>
+      <w:bookmarkEnd w:id="53"/>
       <w:bookmarkEnd w:id="54"/>
-      <w:bookmarkEnd w:id="55"/>
     </w:p>
     <w:p>
       <w:pPr>
@@ -28176,8 +28818,8 @@
     </w:p>
     <w:p/>
     <w:sectPr>
-      <w:headerReference w:type="default" r:id="rId25"/>
-      <w:footerReference w:type="default" r:id="rId26"/>
+      <w:headerReference w:type="default" r:id="rId28"/>
+      <w:footerReference w:type="default" r:id="rId29"/>
       <w:pgSz w:w="12240" w:h="15840" w:code="1"/>
       <w:pgMar w:top="1134" w:right="1134" w:bottom="1134" w:left="1134" w:header="708" w:footer="708" w:gutter="0"/>
       <w:pgNumType w:start="0"/>
@@ -28190,7 +28832,7 @@
 </file>
 
 <file path=word/endnotes.xml><?xml version="1.0" encoding="utf-8"?>
-<w:endnotes xmlns:ve="http://schemas.openxmlformats.org/markup-compatibility/2006" xmlns:o="urn:schemas-microsoft-com:office:office" xmlns:r="http://schemas.openxmlformats.org/officeDocument/2006/relationships" xmlns:m="http://schemas.openxmlformats.org/officeDocument/2006/math" xmlns:v="urn:schemas-microsoft-com:vml" xmlns:wp="http://schemas.openxmlformats.org/drawingml/2006/wordprocessingDrawing" xmlns:w10="urn:schemas-microsoft-com:office:word" xmlns:w="http://schemas.openxmlformats.org/wordprocessingml/2006/main" xmlns:wne="http://schemas.microsoft.com/office/word/2006/wordml">
+<w:endnotes xmlns:wpc="http://schemas.microsoft.com/office/word/2010/wordprocessingCanvas" xmlns:mc="http://schemas.openxmlformats.org/markup-compatibility/2006" xmlns:o="urn:schemas-microsoft-com:office:office" xmlns:r="http://schemas.openxmlformats.org/officeDocument/2006/relationships" xmlns:m="http://schemas.openxmlformats.org/officeDocument/2006/math" xmlns:v="urn:schemas-microsoft-com:vml" xmlns:wp14="http://schemas.microsoft.com/office/word/2010/wordprocessingDrawing" xmlns:wp="http://schemas.openxmlformats.org/drawingml/2006/wordprocessingDrawing" xmlns:w10="urn:schemas-microsoft-com:office:word" xmlns:w="http://schemas.openxmlformats.org/wordprocessingml/2006/main" xmlns:w14="http://schemas.microsoft.com/office/word/2010/wordml" xmlns:wpg="http://schemas.microsoft.com/office/word/2010/wordprocessingGroup" xmlns:wpi="http://schemas.microsoft.com/office/word/2010/wordprocessingInk" xmlns:wne="http://schemas.microsoft.com/office/word/2006/wordml" xmlns:wps="http://schemas.microsoft.com/office/word/2010/wordprocessingShape" mc:Ignorable="w14 wp14">
   <w:endnote w:type="separator" w:id="-1">
     <w:p>
       <w:r>
@@ -28209,7 +28851,7 @@
 </file>
 
 <file path=word/footer1.xml><?xml version="1.0" encoding="utf-8"?>
-<w:ftr xmlns:ve="http://schemas.openxmlformats.org/markup-compatibility/2006" xmlns:o="urn:schemas-microsoft-com:office:office" xmlns:r="http://schemas.openxmlformats.org/officeDocument/2006/relationships" xmlns:m="http://schemas.openxmlformats.org/officeDocument/2006/math" xmlns:v="urn:schemas-microsoft-com:vml" xmlns:wp="http://schemas.openxmlformats.org/drawingml/2006/wordprocessingDrawing" xmlns:w10="urn:schemas-microsoft-com:office:word" xmlns:w="http://schemas.openxmlformats.org/wordprocessingml/2006/main" xmlns:wne="http://schemas.microsoft.com/office/word/2006/wordml">
+<w:ftr xmlns:wpc="http://schemas.microsoft.com/office/word/2010/wordprocessingCanvas" xmlns:mc="http://schemas.openxmlformats.org/markup-compatibility/2006" xmlns:o="urn:schemas-microsoft-com:office:office" xmlns:r="http://schemas.openxmlformats.org/officeDocument/2006/relationships" xmlns:m="http://schemas.openxmlformats.org/officeDocument/2006/math" xmlns:v="urn:schemas-microsoft-com:vml" xmlns:wp14="http://schemas.microsoft.com/office/word/2010/wordprocessingDrawing" xmlns:wp="http://schemas.openxmlformats.org/drawingml/2006/wordprocessingDrawing" xmlns:w10="urn:schemas-microsoft-com:office:word" xmlns:w="http://schemas.openxmlformats.org/wordprocessingml/2006/main" xmlns:w14="http://schemas.microsoft.com/office/word/2010/wordml" xmlns:wpg="http://schemas.microsoft.com/office/word/2010/wordprocessingGroup" xmlns:wpi="http://schemas.microsoft.com/office/word/2010/wordprocessingInk" xmlns:wne="http://schemas.microsoft.com/office/word/2006/wordml" xmlns:wps="http://schemas.microsoft.com/office/word/2010/wordprocessingShape" mc:Ignorable="w14 wp14">
   <w:p>
     <w:pPr>
       <w:pStyle w:val="Piedepgina"/>
@@ -28349,7 +28991,7 @@
         <w:noProof/>
         <w:sz w:val="20"/>
       </w:rPr>
-      <w:t>32</w:t>
+      <w:t>20</w:t>
     </w:r>
     <w:r>
       <w:rPr>
@@ -28363,7 +29005,7 @@
 </file>
 
 <file path=word/footnotes.xml><?xml version="1.0" encoding="utf-8"?>
-<w:footnotes xmlns:ve="http://schemas.openxmlformats.org/markup-compatibility/2006" xmlns:o="urn:schemas-microsoft-com:office:office" xmlns:r="http://schemas.openxmlformats.org/officeDocument/2006/relationships" xmlns:m="http://schemas.openxmlformats.org/officeDocument/2006/math" xmlns:v="urn:schemas-microsoft-com:vml" xmlns:wp="http://schemas.openxmlformats.org/drawingml/2006/wordprocessingDrawing" xmlns:w10="urn:schemas-microsoft-com:office:word" xmlns:w="http://schemas.openxmlformats.org/wordprocessingml/2006/main" xmlns:wne="http://schemas.microsoft.com/office/word/2006/wordml">
+<w:footnotes xmlns:wpc="http://schemas.microsoft.com/office/word/2010/wordprocessingCanvas" xmlns:mc="http://schemas.openxmlformats.org/markup-compatibility/2006" xmlns:o="urn:schemas-microsoft-com:office:office" xmlns:r="http://schemas.openxmlformats.org/officeDocument/2006/relationships" xmlns:m="http://schemas.openxmlformats.org/officeDocument/2006/math" xmlns:v="urn:schemas-microsoft-com:vml" xmlns:wp14="http://schemas.microsoft.com/office/word/2010/wordprocessingDrawing" xmlns:wp="http://schemas.openxmlformats.org/drawingml/2006/wordprocessingDrawing" xmlns:w10="urn:schemas-microsoft-com:office:word" xmlns:w="http://schemas.openxmlformats.org/wordprocessingml/2006/main" xmlns:w14="http://schemas.microsoft.com/office/word/2010/wordml" xmlns:wpg="http://schemas.microsoft.com/office/word/2010/wordprocessingGroup" xmlns:wpi="http://schemas.microsoft.com/office/word/2010/wordprocessingInk" xmlns:wne="http://schemas.microsoft.com/office/word/2006/wordml" xmlns:wps="http://schemas.microsoft.com/office/word/2010/wordprocessingShape" mc:Ignorable="w14 wp14">
   <w:footnote w:type="separator" w:id="-1">
     <w:p>
       <w:r>
@@ -28382,7 +29024,7 @@
 </file>
 
 <file path=word/header1.xml><?xml version="1.0" encoding="utf-8"?>
-<w:hdr xmlns:ve="http://schemas.openxmlformats.org/markup-compatibility/2006" xmlns:o="urn:schemas-microsoft-com:office:office" xmlns:r="http://schemas.openxmlformats.org/officeDocument/2006/relationships" xmlns:m="http://schemas.openxmlformats.org/officeDocument/2006/math" xmlns:v="urn:schemas-microsoft-com:vml" xmlns:wp="http://schemas.openxmlformats.org/drawingml/2006/wordprocessingDrawing" xmlns:w10="urn:schemas-microsoft-com:office:word" xmlns:w="http://schemas.openxmlformats.org/wordprocessingml/2006/main" xmlns:wne="http://schemas.microsoft.com/office/word/2006/wordml">
+<w:hdr xmlns:wpc="http://schemas.microsoft.com/office/word/2010/wordprocessingCanvas" xmlns:mc="http://schemas.openxmlformats.org/markup-compatibility/2006" xmlns:o="urn:schemas-microsoft-com:office:office" xmlns:r="http://schemas.openxmlformats.org/officeDocument/2006/relationships" xmlns:m="http://schemas.openxmlformats.org/officeDocument/2006/math" xmlns:v="urn:schemas-microsoft-com:vml" xmlns:wp14="http://schemas.microsoft.com/office/word/2010/wordprocessingDrawing" xmlns:wp="http://schemas.openxmlformats.org/drawingml/2006/wordprocessingDrawing" xmlns:w10="urn:schemas-microsoft-com:office:word" xmlns:w="http://schemas.openxmlformats.org/wordprocessingml/2006/main" xmlns:w14="http://schemas.microsoft.com/office/word/2010/wordml" xmlns:wpg="http://schemas.microsoft.com/office/word/2010/wordprocessingGroup" xmlns:wpi="http://schemas.microsoft.com/office/word/2010/wordprocessingInk" xmlns:wne="http://schemas.microsoft.com/office/word/2006/wordml" xmlns:wps="http://schemas.microsoft.com/office/word/2010/wordprocessingShape" mc:Ignorable="w14 wp14">
   <w:p>
     <w:pPr>
       <w:pStyle w:val="Encabezado"/>
@@ -28529,7 +29171,7 @@
 </file>
 
 <file path=word/numbering.xml><?xml version="1.0" encoding="utf-8"?>
-<w:numbering xmlns:ve="http://schemas.openxmlformats.org/markup-compatibility/2006" xmlns:o="urn:schemas-microsoft-com:office:office" xmlns:r="http://schemas.openxmlformats.org/officeDocument/2006/relationships" xmlns:m="http://schemas.openxmlformats.org/officeDocument/2006/math" xmlns:v="urn:schemas-microsoft-com:vml" xmlns:wp="http://schemas.openxmlformats.org/drawingml/2006/wordprocessingDrawing" xmlns:w10="urn:schemas-microsoft-com:office:word" xmlns:w="http://schemas.openxmlformats.org/wordprocessingml/2006/main" xmlns:wne="http://schemas.microsoft.com/office/word/2006/wordml">
+<w:numbering xmlns:wpc="http://schemas.microsoft.com/office/word/2010/wordprocessingCanvas" xmlns:mc="http://schemas.openxmlformats.org/markup-compatibility/2006" xmlns:o="urn:schemas-microsoft-com:office:office" xmlns:r="http://schemas.openxmlformats.org/officeDocument/2006/relationships" xmlns:m="http://schemas.openxmlformats.org/officeDocument/2006/math" xmlns:v="urn:schemas-microsoft-com:vml" xmlns:wp14="http://schemas.microsoft.com/office/word/2010/wordprocessingDrawing" xmlns:wp="http://schemas.openxmlformats.org/drawingml/2006/wordprocessingDrawing" xmlns:w10="urn:schemas-microsoft-com:office:word" xmlns:w="http://schemas.openxmlformats.org/wordprocessingml/2006/main" xmlns:w14="http://schemas.microsoft.com/office/word/2010/wordml" xmlns:wpg="http://schemas.microsoft.com/office/word/2010/wordprocessingGroup" xmlns:wpi="http://schemas.microsoft.com/office/word/2010/wordprocessingInk" xmlns:wne="http://schemas.microsoft.com/office/word/2006/wordml" xmlns:wps="http://schemas.microsoft.com/office/word/2010/wordprocessingShape" mc:Ignorable="w14 wp14">
   <w:abstractNum w:abstractNumId="0">
     <w:nsid w:val="00D34587"/>
     <w:multiLevelType w:val="hybridMultilevel"/>
@@ -30966,6 +31608,205 @@
     </w:lvl>
   </w:abstractNum>
   <w:abstractNum w:abstractNumId="22">
+    <w:nsid w:val="52EA1654"/>
+    <w:multiLevelType w:val="multilevel"/>
+    <w:tmpl w:val="240A001F"/>
+    <w:lvl w:ilvl="0">
+      <w:start w:val="1"/>
+      <w:numFmt w:val="decimal"/>
+      <w:lvlText w:val="%1."/>
+      <w:lvlJc w:val="left"/>
+      <w:pPr>
+        <w:ind w:left="360" w:hanging="360"/>
+      </w:pPr>
+    </w:lvl>
+    <w:lvl w:ilvl="1">
+      <w:start w:val="1"/>
+      <w:numFmt w:val="decimal"/>
+      <w:lvlText w:val="%1.%2."/>
+      <w:lvlJc w:val="left"/>
+      <w:pPr>
+        <w:ind w:left="792" w:hanging="432"/>
+      </w:pPr>
+    </w:lvl>
+    <w:lvl w:ilvl="2">
+      <w:start w:val="1"/>
+      <w:numFmt w:val="decimal"/>
+      <w:lvlText w:val="%1.%2.%3."/>
+      <w:lvlJc w:val="left"/>
+      <w:pPr>
+        <w:ind w:left="1224" w:hanging="504"/>
+      </w:pPr>
+    </w:lvl>
+    <w:lvl w:ilvl="3">
+      <w:start w:val="1"/>
+      <w:numFmt w:val="decimal"/>
+      <w:lvlText w:val="%1.%2.%3.%4."/>
+      <w:lvlJc w:val="left"/>
+      <w:pPr>
+        <w:ind w:left="1728" w:hanging="648"/>
+      </w:pPr>
+    </w:lvl>
+    <w:lvl w:ilvl="4">
+      <w:start w:val="1"/>
+      <w:numFmt w:val="decimal"/>
+      <w:lvlText w:val="%1.%2.%3.%4.%5."/>
+      <w:lvlJc w:val="left"/>
+      <w:pPr>
+        <w:ind w:left="2232" w:hanging="792"/>
+      </w:pPr>
+    </w:lvl>
+    <w:lvl w:ilvl="5">
+      <w:start w:val="1"/>
+      <w:numFmt w:val="decimal"/>
+      <w:lvlText w:val="%1.%2.%3.%4.%5.%6."/>
+      <w:lvlJc w:val="left"/>
+      <w:pPr>
+        <w:ind w:left="2736" w:hanging="936"/>
+      </w:pPr>
+    </w:lvl>
+    <w:lvl w:ilvl="6">
+      <w:start w:val="1"/>
+      <w:numFmt w:val="decimal"/>
+      <w:lvlText w:val="%1.%2.%3.%4.%5.%6.%7."/>
+      <w:lvlJc w:val="left"/>
+      <w:pPr>
+        <w:ind w:left="3240" w:hanging="1080"/>
+      </w:pPr>
+    </w:lvl>
+    <w:lvl w:ilvl="7">
+      <w:start w:val="1"/>
+      <w:numFmt w:val="decimal"/>
+      <w:lvlText w:val="%1.%2.%3.%4.%5.%6.%7.%8."/>
+      <w:lvlJc w:val="left"/>
+      <w:pPr>
+        <w:ind w:left="3744" w:hanging="1224"/>
+      </w:pPr>
+    </w:lvl>
+    <w:lvl w:ilvl="8">
+      <w:start w:val="1"/>
+      <w:numFmt w:val="decimal"/>
+      <w:lvlText w:val="%1.%2.%3.%4.%5.%6.%7.%8.%9."/>
+      <w:lvlJc w:val="left"/>
+      <w:pPr>
+        <w:ind w:left="4320" w:hanging="1440"/>
+      </w:pPr>
+    </w:lvl>
+  </w:abstractNum>
+  <w:abstractNum w:abstractNumId="23">
+    <w:nsid w:val="531D4AF5"/>
+    <w:multiLevelType w:val="hybridMultilevel"/>
+    <w:tmpl w:val="6F20BEC8"/>
+    <w:lvl w:ilvl="0" w:tplc="04090001">
+      <w:start w:val="1"/>
+      <w:numFmt w:val="bullet"/>
+      <w:lvlText w:val=""/>
+      <w:lvlJc w:val="left"/>
+      <w:pPr>
+        <w:ind w:left="720" w:hanging="360"/>
+      </w:pPr>
+      <w:rPr>
+        <w:rFonts w:ascii="Symbol" w:hAnsi="Symbol" w:hint="default"/>
+      </w:rPr>
+    </w:lvl>
+    <w:lvl w:ilvl="1" w:tplc="04090003" w:tentative="1">
+      <w:start w:val="1"/>
+      <w:numFmt w:val="bullet"/>
+      <w:lvlText w:val="o"/>
+      <w:lvlJc w:val="left"/>
+      <w:pPr>
+        <w:ind w:left="1440" w:hanging="360"/>
+      </w:pPr>
+      <w:rPr>
+        <w:rFonts w:ascii="Courier New" w:hAnsi="Courier New" w:cs="Courier New" w:hint="default"/>
+      </w:rPr>
+    </w:lvl>
+    <w:lvl w:ilvl="2" w:tplc="04090005" w:tentative="1">
+      <w:start w:val="1"/>
+      <w:numFmt w:val="bullet"/>
+      <w:lvlText w:val=""/>
+      <w:lvlJc w:val="left"/>
+      <w:pPr>
+        <w:ind w:left="2160" w:hanging="360"/>
+      </w:pPr>
+      <w:rPr>
+        <w:rFonts w:ascii="Wingdings" w:hAnsi="Wingdings" w:hint="default"/>
+      </w:rPr>
+    </w:lvl>
+    <w:lvl w:ilvl="3" w:tplc="04090001" w:tentative="1">
+      <w:start w:val="1"/>
+      <w:numFmt w:val="bullet"/>
+      <w:lvlText w:val=""/>
+      <w:lvlJc w:val="left"/>
+      <w:pPr>
+        <w:ind w:left="2880" w:hanging="360"/>
+      </w:pPr>
+      <w:rPr>
+        <w:rFonts w:ascii="Symbol" w:hAnsi="Symbol" w:hint="default"/>
+      </w:rPr>
+    </w:lvl>
+    <w:lvl w:ilvl="4" w:tplc="04090003" w:tentative="1">
+      <w:start w:val="1"/>
+      <w:numFmt w:val="bullet"/>
+      <w:lvlText w:val="o"/>
+      <w:lvlJc w:val="left"/>
+      <w:pPr>
+        <w:ind w:left="3600" w:hanging="360"/>
+      </w:pPr>
+      <w:rPr>
+        <w:rFonts w:ascii="Courier New" w:hAnsi="Courier New" w:cs="Courier New" w:hint="default"/>
+      </w:rPr>
+    </w:lvl>
+    <w:lvl w:ilvl="5" w:tplc="04090005" w:tentative="1">
+      <w:start w:val="1"/>
+      <w:numFmt w:val="bullet"/>
+      <w:lvlText w:val=""/>
+      <w:lvlJc w:val="left"/>
+      <w:pPr>
+        <w:ind w:left="4320" w:hanging="360"/>
+      </w:pPr>
+      <w:rPr>
+        <w:rFonts w:ascii="Wingdings" w:hAnsi="Wingdings" w:hint="default"/>
+      </w:rPr>
+    </w:lvl>
+    <w:lvl w:ilvl="6" w:tplc="04090001" w:tentative="1">
+      <w:start w:val="1"/>
+      <w:numFmt w:val="bullet"/>
+      <w:lvlText w:val=""/>
+      <w:lvlJc w:val="left"/>
+      <w:pPr>
+        <w:ind w:left="5040" w:hanging="360"/>
+      </w:pPr>
+      <w:rPr>
+        <w:rFonts w:ascii="Symbol" w:hAnsi="Symbol" w:hint="default"/>
+      </w:rPr>
+    </w:lvl>
+    <w:lvl w:ilvl="7" w:tplc="04090003" w:tentative="1">
+      <w:start w:val="1"/>
+      <w:numFmt w:val="bullet"/>
+      <w:lvlText w:val="o"/>
+      <w:lvlJc w:val="left"/>
+      <w:pPr>
+        <w:ind w:left="5760" w:hanging="360"/>
+      </w:pPr>
+      <w:rPr>
+        <w:rFonts w:ascii="Courier New" w:hAnsi="Courier New" w:cs="Courier New" w:hint="default"/>
+      </w:rPr>
+    </w:lvl>
+    <w:lvl w:ilvl="8" w:tplc="04090005" w:tentative="1">
+      <w:start w:val="1"/>
+      <w:numFmt w:val="bullet"/>
+      <w:lvlText w:val=""/>
+      <w:lvlJc w:val="left"/>
+      <w:pPr>
+        <w:ind w:left="6480" w:hanging="360"/>
+      </w:pPr>
+      <w:rPr>
+        <w:rFonts w:ascii="Wingdings" w:hAnsi="Wingdings" w:hint="default"/>
+      </w:rPr>
+    </w:lvl>
+  </w:abstractNum>
+  <w:abstractNum w:abstractNumId="24">
     <w:nsid w:val="58F91C35"/>
     <w:multiLevelType w:val="hybridMultilevel"/>
     <w:tmpl w:val="8CEE31D6"/>
@@ -31078,7 +31919,7 @@
       </w:rPr>
     </w:lvl>
   </w:abstractNum>
-  <w:abstractNum w:abstractNumId="23">
+  <w:abstractNum w:abstractNumId="25">
     <w:nsid w:val="5AF0727F"/>
     <w:multiLevelType w:val="hybridMultilevel"/>
     <w:tmpl w:val="6D6C4216"/>
@@ -31191,7 +32032,7 @@
       </w:rPr>
     </w:lvl>
   </w:abstractNum>
-  <w:abstractNum w:abstractNumId="24">
+  <w:abstractNum w:abstractNumId="26">
     <w:nsid w:val="5D7D3F79"/>
     <w:multiLevelType w:val="hybridMultilevel"/>
     <w:tmpl w:val="6E6CAAE8"/>
@@ -31304,7 +32145,7 @@
       </w:rPr>
     </w:lvl>
   </w:abstractNum>
-  <w:abstractNum w:abstractNumId="25">
+  <w:abstractNum w:abstractNumId="27">
     <w:nsid w:val="663B24B8"/>
     <w:multiLevelType w:val="hybridMultilevel"/>
     <w:tmpl w:val="D1625B9E"/>
@@ -31417,7 +32258,7 @@
       </w:rPr>
     </w:lvl>
   </w:abstractNum>
-  <w:abstractNum w:abstractNumId="26">
+  <w:abstractNum w:abstractNumId="28">
     <w:nsid w:val="676D0054"/>
     <w:multiLevelType w:val="hybridMultilevel"/>
     <w:tmpl w:val="AF5AA01A"/>
@@ -31530,7 +32371,7 @@
       </w:rPr>
     </w:lvl>
   </w:abstractNum>
-  <w:abstractNum w:abstractNumId="27">
+  <w:abstractNum w:abstractNumId="29">
     <w:nsid w:val="6A521DCA"/>
     <w:multiLevelType w:val="hybridMultilevel"/>
     <w:tmpl w:val="21586E4C"/>
@@ -31643,7 +32484,7 @@
       </w:rPr>
     </w:lvl>
   </w:abstractNum>
-  <w:abstractNum w:abstractNumId="28">
+  <w:abstractNum w:abstractNumId="30">
     <w:nsid w:val="6F5F5506"/>
     <w:multiLevelType w:val="hybridMultilevel"/>
     <w:tmpl w:val="74D69EE4"/>
@@ -31756,7 +32597,7 @@
       </w:rPr>
     </w:lvl>
   </w:abstractNum>
-  <w:abstractNum w:abstractNumId="29">
+  <w:abstractNum w:abstractNumId="31">
     <w:nsid w:val="716B7148"/>
     <w:multiLevelType w:val="hybridMultilevel"/>
     <w:tmpl w:val="A352210E"/>
@@ -31869,7 +32710,7 @@
       </w:rPr>
     </w:lvl>
   </w:abstractNum>
-  <w:abstractNum w:abstractNumId="30">
+  <w:abstractNum w:abstractNumId="32">
     <w:nsid w:val="73D62ACB"/>
     <w:multiLevelType w:val="hybridMultilevel"/>
     <w:tmpl w:val="B76C2356"/>
@@ -31982,7 +32823,7 @@
       </w:rPr>
     </w:lvl>
   </w:abstractNum>
-  <w:abstractNum w:abstractNumId="31">
+  <w:abstractNum w:abstractNumId="33">
     <w:nsid w:val="753F4DF4"/>
     <w:multiLevelType w:val="hybridMultilevel"/>
     <w:tmpl w:val="A57CF1E2"/>
@@ -32095,7 +32936,7 @@
       </w:rPr>
     </w:lvl>
   </w:abstractNum>
-  <w:abstractNum w:abstractNumId="32">
+  <w:abstractNum w:abstractNumId="34">
     <w:nsid w:val="7C256DA7"/>
     <w:multiLevelType w:val="hybridMultilevel"/>
     <w:tmpl w:val="FDDC9AF6"/>
@@ -32208,7 +33049,7 @@
       </w:rPr>
     </w:lvl>
   </w:abstractNum>
-  <w:abstractNum w:abstractNumId="33">
+  <w:abstractNum w:abstractNumId="35">
     <w:nsid w:val="7C354DB2"/>
     <w:multiLevelType w:val="hybridMultilevel"/>
     <w:tmpl w:val="C8ECC040"/>
@@ -32321,7 +33162,7 @@
       </w:rPr>
     </w:lvl>
   </w:abstractNum>
-  <w:abstractNum w:abstractNumId="34">
+  <w:abstractNum w:abstractNumId="36">
     <w:nsid w:val="7EE4403A"/>
     <w:multiLevelType w:val="hybridMultilevel"/>
     <w:tmpl w:val="9D94D9E4"/>
@@ -32434,7 +33275,7 @@
       </w:rPr>
     </w:lvl>
   </w:abstractNum>
-  <w:abstractNum w:abstractNumId="35">
+  <w:abstractNum w:abstractNumId="37">
     <w:nsid w:val="7FCF731C"/>
     <w:multiLevelType w:val="multilevel"/>
     <w:tmpl w:val="240A001F"/>
@@ -32524,13 +33365,13 @@
     <w:abstractNumId w:val="9"/>
   </w:num>
   <w:num w:numId="2">
-    <w:abstractNumId w:val="29"/>
+    <w:abstractNumId w:val="31"/>
   </w:num>
   <w:num w:numId="3">
     <w:abstractNumId w:val="5"/>
   </w:num>
   <w:num w:numId="4">
-    <w:abstractNumId w:val="30"/>
+    <w:abstractNumId w:val="32"/>
   </w:num>
   <w:num w:numId="5">
     <w:abstractNumId w:val="6"/>
@@ -32539,13 +33380,13 @@
     <w:abstractNumId w:val="4"/>
   </w:num>
   <w:num w:numId="7">
-    <w:abstractNumId w:val="26"/>
+    <w:abstractNumId w:val="28"/>
   </w:num>
   <w:num w:numId="8">
     <w:abstractNumId w:val="16"/>
   </w:num>
   <w:num w:numId="9">
-    <w:abstractNumId w:val="24"/>
+    <w:abstractNumId w:val="26"/>
   </w:num>
   <w:num w:numId="10">
     <w:abstractNumId w:val="17"/>
@@ -32560,7 +33401,7 @@
     <w:abstractNumId w:val="8"/>
   </w:num>
   <w:num w:numId="14">
-    <w:abstractNumId w:val="22"/>
+    <w:abstractNumId w:val="24"/>
   </w:num>
   <w:num w:numId="15">
     <w:abstractNumId w:val="2"/>
@@ -32569,7 +33410,7 @@
     <w:abstractNumId w:val="13"/>
   </w:num>
   <w:num w:numId="17">
-    <w:abstractNumId w:val="31"/>
+    <w:abstractNumId w:val="33"/>
   </w:num>
   <w:num w:numId="18">
     <w:abstractNumId w:val="11"/>
@@ -32578,22 +33419,22 @@
     <w:abstractNumId w:val="3"/>
   </w:num>
   <w:num w:numId="20">
-    <w:abstractNumId w:val="35"/>
+    <w:abstractNumId w:val="37"/>
   </w:num>
   <w:num w:numId="21">
     <w:abstractNumId w:val="15"/>
   </w:num>
   <w:num w:numId="22">
-    <w:abstractNumId w:val="33"/>
+    <w:abstractNumId w:val="35"/>
   </w:num>
   <w:num w:numId="23">
     <w:abstractNumId w:val="14"/>
   </w:num>
   <w:num w:numId="24">
-    <w:abstractNumId w:val="34"/>
+    <w:abstractNumId w:val="36"/>
   </w:num>
   <w:num w:numId="25">
-    <w:abstractNumId w:val="32"/>
+    <w:abstractNumId w:val="34"/>
   </w:num>
   <w:num w:numId="26">
     <w:abstractNumId w:val="19"/>
@@ -32605,13 +33446,13 @@
     <w:abstractNumId w:val="20"/>
   </w:num>
   <w:num w:numId="29">
-    <w:abstractNumId w:val="27"/>
+    <w:abstractNumId w:val="29"/>
   </w:num>
   <w:num w:numId="30">
-    <w:abstractNumId w:val="23"/>
+    <w:abstractNumId w:val="25"/>
   </w:num>
   <w:num w:numId="31">
-    <w:abstractNumId w:val="28"/>
+    <w:abstractNumId w:val="30"/>
   </w:num>
   <w:num w:numId="32">
     <w:abstractNumId w:val="18"/>
@@ -32623,17 +33464,23 @@
     <w:abstractNumId w:val="21"/>
   </w:num>
   <w:num w:numId="35">
-    <w:abstractNumId w:val="25"/>
+    <w:abstractNumId w:val="27"/>
   </w:num>
   <w:num w:numId="36">
     <w:abstractNumId w:val="1"/>
+  </w:num>
+  <w:num w:numId="37">
+    <w:abstractNumId w:val="22"/>
+  </w:num>
+  <w:num w:numId="38">
+    <w:abstractNumId w:val="23"/>
   </w:num>
   <w:numIdMacAtCleanup w:val="16"/>
 </w:numbering>
 </file>
 
 <file path=word/styles.xml><?xml version="1.0" encoding="utf-8"?>
-<w:styles xmlns:r="http://schemas.openxmlformats.org/officeDocument/2006/relationships" xmlns:w="http://schemas.openxmlformats.org/wordprocessingml/2006/main">
+<w:styles xmlns:mc="http://schemas.openxmlformats.org/markup-compatibility/2006" xmlns:r="http://schemas.openxmlformats.org/officeDocument/2006/relationships" xmlns:w="http://schemas.openxmlformats.org/wordprocessingml/2006/main" xmlns:w14="http://schemas.microsoft.com/office/word/2010/wordml" mc:Ignorable="w14">
   <w:docDefaults>
     <w:rPrDefault>
       <w:rPr>
@@ -32882,7 +33729,6 @@
     <w:uiPriority w:val="99"/>
     <w:semiHidden/>
     <w:unhideWhenUsed/>
-    <w:qFormat/>
     <w:tblPr>
       <w:tblInd w:w="0" w:type="dxa"/>
       <w:tblCellMar>
@@ -34067,7 +34913,7 @@
 </file>
 
 <file path=customXml/itemProps1.xml><?xml version="1.0" encoding="utf-8"?>
-<ds:datastoreItem xmlns:ds="http://schemas.openxmlformats.org/officeDocument/2006/customXml" ds:itemID="{E248F243-A777-427B-B072-560125AFEF6E}">
+<ds:datastoreItem xmlns:ds="http://schemas.openxmlformats.org/officeDocument/2006/customXml" ds:itemID="{780320E6-BE13-43BE-832C-E61FC4815372}">
   <ds:schemaRefs>
     <ds:schemaRef ds:uri="http://schemas.openxmlformats.org/officeDocument/2006/bibliography"/>
   </ds:schemaRefs>

</xml_diff>